<commit_message>
added hidden file from docx to gitignore
</commit_message>
<xml_diff>
--- a/propuesta.docx
+++ b/propuesta.docx
@@ -4,794 +4,6 @@
   <w:body>
     <w:p>
       <w:pPr>
-        <w:pBdr>
-          <w:top w:val="nil"/>
-          <w:left w:val="nil"/>
-          <w:bottom w:val="nil"/>
-          <w:right w:val="nil"/>
-          <w:between w:val="nil"/>
-        </w:pBdr>
-        <w:jc w:val="both"/>
-        <w:rPr>
-          <w:rFonts w:ascii="Calibri" w:eastAsia="Calibri" w:hAnsi="Calibri" w:cs="Calibri"/>
-          <w:color w:val="000000"/>
-          <w:sz w:val="22"/>
-          <w:szCs w:val="22"/>
-        </w:rPr>
-      </w:pPr>
-    </w:p>
-    <w:p>
-      <w:pPr>
-        <w:spacing w:after="240"/>
-        <w:rPr>
-          <w:rFonts w:ascii="Calibri" w:eastAsia="Calibri" w:hAnsi="Calibri" w:cs="Calibri"/>
-          <w:sz w:val="22"/>
-          <w:szCs w:val="22"/>
-        </w:rPr>
-      </w:pPr>
-      <w:r>
-        <w:rPr>
-          <w:rFonts w:ascii="Calibri" w:eastAsia="Calibri" w:hAnsi="Calibri" w:cs="Calibri"/>
-          <w:sz w:val="22"/>
-          <w:szCs w:val="22"/>
-        </w:rPr>
-        <w:br/>
-      </w:r>
-    </w:p>
-    <w:p>
-      <w:pPr>
-        <w:pBdr>
-          <w:top w:val="nil"/>
-          <w:left w:val="nil"/>
-          <w:bottom w:val="nil"/>
-          <w:right w:val="nil"/>
-          <w:between w:val="nil"/>
-        </w:pBdr>
-        <w:jc w:val="right"/>
-        <w:rPr>
-          <w:rFonts w:ascii="Calibri" w:eastAsia="Calibri" w:hAnsi="Calibri" w:cs="Calibri"/>
-          <w:color w:val="000000"/>
-          <w:sz w:val="22"/>
-          <w:szCs w:val="22"/>
-        </w:rPr>
-      </w:pPr>
-      <w:r>
-        <w:rPr>
-          <w:rFonts w:ascii="Calibri" w:eastAsia="Calibri" w:hAnsi="Calibri" w:cs="Calibri"/>
-          <w:color w:val="000000"/>
-          <w:sz w:val="22"/>
-          <w:szCs w:val="22"/>
-        </w:rPr>
-        <w:t xml:space="preserve">Ciudad de México, a </w:t>
-      </w:r>
-      <w:r>
-        <w:rPr>
-          <w:rFonts w:ascii="Calibri" w:eastAsia="Calibri" w:hAnsi="Calibri" w:cs="Calibri"/>
-          <w:sz w:val="22"/>
-          <w:szCs w:val="22"/>
-        </w:rPr>
-        <w:t>5</w:t>
-      </w:r>
-      <w:r>
-        <w:rPr>
-          <w:rFonts w:ascii="Calibri" w:eastAsia="Calibri" w:hAnsi="Calibri" w:cs="Calibri"/>
-          <w:color w:val="000000"/>
-          <w:sz w:val="22"/>
-          <w:szCs w:val="22"/>
-        </w:rPr>
-        <w:t xml:space="preserve"> de</w:t>
-      </w:r>
-      <w:r>
-        <w:rPr>
-          <w:rFonts w:ascii="Calibri" w:eastAsia="Calibri" w:hAnsi="Calibri" w:cs="Calibri"/>
-          <w:sz w:val="22"/>
-          <w:szCs w:val="22"/>
-        </w:rPr>
-        <w:t xml:space="preserve"> junio </w:t>
-      </w:r>
-      <w:r>
-        <w:rPr>
-          <w:rFonts w:ascii="Calibri" w:eastAsia="Calibri" w:hAnsi="Calibri" w:cs="Calibri"/>
-          <w:color w:val="000000"/>
-          <w:sz w:val="22"/>
-          <w:szCs w:val="22"/>
-        </w:rPr>
-        <w:t>del 20</w:t>
-      </w:r>
-      <w:r>
-        <w:rPr>
-          <w:rFonts w:ascii="Calibri" w:eastAsia="Calibri" w:hAnsi="Calibri" w:cs="Calibri"/>
-          <w:sz w:val="22"/>
-          <w:szCs w:val="22"/>
-        </w:rPr>
-        <w:t>20</w:t>
-      </w:r>
-    </w:p>
-    <w:p>
-      <w:pPr>
-        <w:spacing w:after="240"/>
-        <w:rPr>
-          <w:rFonts w:ascii="Calibri" w:eastAsia="Calibri" w:hAnsi="Calibri" w:cs="Calibri"/>
-          <w:sz w:val="22"/>
-          <w:szCs w:val="22"/>
-        </w:rPr>
-      </w:pPr>
-      <w:r>
-        <w:rPr>
-          <w:rFonts w:ascii="Calibri" w:eastAsia="Calibri" w:hAnsi="Calibri" w:cs="Calibri"/>
-          <w:sz w:val="22"/>
-          <w:szCs w:val="22"/>
-        </w:rPr>
-        <w:br/>
-      </w:r>
-    </w:p>
-    <w:p>
-      <w:pPr>
-        <w:pBdr>
-          <w:top w:val="nil"/>
-          <w:left w:val="nil"/>
-          <w:bottom w:val="nil"/>
-          <w:right w:val="nil"/>
-          <w:between w:val="nil"/>
-        </w:pBdr>
-        <w:rPr>
-          <w:rFonts w:ascii="Calibri" w:eastAsia="Calibri" w:hAnsi="Calibri" w:cs="Calibri"/>
-          <w:color w:val="000000"/>
-          <w:sz w:val="22"/>
-          <w:szCs w:val="22"/>
-        </w:rPr>
-      </w:pPr>
-      <w:r>
-        <w:rPr>
-          <w:rFonts w:ascii="Calibri" w:eastAsia="Calibri" w:hAnsi="Calibri" w:cs="Calibri"/>
-          <w:color w:val="000000"/>
-          <w:sz w:val="22"/>
-          <w:szCs w:val="22"/>
-        </w:rPr>
-        <w:t>Comité de Titulación</w:t>
-      </w:r>
-    </w:p>
-    <w:p>
-      <w:pPr>
-        <w:rPr>
-          <w:rFonts w:ascii="Calibri" w:eastAsia="Calibri" w:hAnsi="Calibri" w:cs="Calibri"/>
-          <w:sz w:val="22"/>
-          <w:szCs w:val="22"/>
-        </w:rPr>
-      </w:pPr>
-    </w:p>
-    <w:p>
-      <w:pPr>
-        <w:pBdr>
-          <w:top w:val="nil"/>
-          <w:left w:val="nil"/>
-          <w:bottom w:val="nil"/>
-          <w:right w:val="nil"/>
-          <w:between w:val="nil"/>
-        </w:pBdr>
-        <w:rPr>
-          <w:rFonts w:ascii="Calibri" w:eastAsia="Calibri" w:hAnsi="Calibri" w:cs="Calibri"/>
-          <w:color w:val="000000"/>
-          <w:sz w:val="22"/>
-          <w:szCs w:val="22"/>
-        </w:rPr>
-      </w:pPr>
-      <w:r>
-        <w:rPr>
-          <w:rFonts w:ascii="Calibri" w:eastAsia="Calibri" w:hAnsi="Calibri" w:cs="Calibri"/>
-          <w:color w:val="000000"/>
-          <w:sz w:val="22"/>
-          <w:szCs w:val="22"/>
-        </w:rPr>
-        <w:t>P R E S E N T E</w:t>
-      </w:r>
-    </w:p>
-    <w:p>
-      <w:pPr>
-        <w:spacing w:after="240"/>
-        <w:rPr>
-          <w:rFonts w:ascii="Calibri" w:eastAsia="Calibri" w:hAnsi="Calibri" w:cs="Calibri"/>
-          <w:sz w:val="22"/>
-          <w:szCs w:val="22"/>
-        </w:rPr>
-      </w:pPr>
-      <w:r>
-        <w:rPr>
-          <w:rFonts w:ascii="Calibri" w:eastAsia="Calibri" w:hAnsi="Calibri" w:cs="Calibri"/>
-          <w:sz w:val="22"/>
-          <w:szCs w:val="22"/>
-        </w:rPr>
-        <w:br/>
-      </w:r>
-    </w:p>
-    <w:p>
-      <w:pPr>
-        <w:pBdr>
-          <w:top w:val="nil"/>
-          <w:left w:val="nil"/>
-          <w:bottom w:val="nil"/>
-          <w:right w:val="nil"/>
-          <w:between w:val="nil"/>
-        </w:pBdr>
-        <w:jc w:val="both"/>
-        <w:rPr>
-          <w:rFonts w:ascii="Calibri" w:eastAsia="Calibri" w:hAnsi="Calibri" w:cs="Calibri"/>
-          <w:color w:val="000000"/>
-          <w:sz w:val="22"/>
-          <w:szCs w:val="22"/>
-        </w:rPr>
-      </w:pPr>
-      <w:r>
-        <w:rPr>
-          <w:rFonts w:ascii="Calibri" w:eastAsia="Calibri" w:hAnsi="Calibri" w:cs="Calibri"/>
-          <w:color w:val="000000"/>
-          <w:sz w:val="22"/>
-          <w:szCs w:val="22"/>
-        </w:rPr>
-        <w:t xml:space="preserve">Por medio de la presente solicito la autorización para titularme bajo la opción de tesis/tesina, fungiendo el Dr. </w:t>
-      </w:r>
-      <w:r>
-        <w:rPr>
-          <w:rFonts w:ascii="Calibri" w:eastAsia="Calibri" w:hAnsi="Calibri" w:cs="Calibri"/>
-          <w:sz w:val="22"/>
-          <w:szCs w:val="22"/>
-        </w:rPr>
-        <w:t>Marco Antonio Morales Aguirre</w:t>
-      </w:r>
-      <w:r>
-        <w:rPr>
-          <w:rFonts w:ascii="Calibri" w:eastAsia="Calibri" w:hAnsi="Calibri" w:cs="Calibri"/>
-          <w:color w:val="000000"/>
-          <w:sz w:val="22"/>
-          <w:szCs w:val="22"/>
-        </w:rPr>
-        <w:t xml:space="preserve"> como asesor para este proyecto. El título del proyecto de titulación será: “</w:t>
-      </w:r>
-      <w:r>
-        <w:rPr>
-          <w:rFonts w:ascii="Calibri" w:eastAsia="Calibri" w:hAnsi="Calibri" w:cs="Calibri"/>
-          <w:sz w:val="22"/>
-          <w:szCs w:val="22"/>
-        </w:rPr>
-        <w:t xml:space="preserve">Jugador artificial de dominó basado </w:t>
-      </w:r>
-      <w:r>
-        <w:rPr>
-          <w:rFonts w:ascii="Calibri" w:eastAsia="Calibri" w:hAnsi="Calibri" w:cs="Calibri"/>
-          <w:sz w:val="22"/>
-          <w:szCs w:val="22"/>
-        </w:rPr>
-        <w:t>en Árbol de Búsqueda Monte Carlo</w:t>
-      </w:r>
-      <w:r>
-        <w:rPr>
-          <w:rFonts w:ascii="Calibri" w:eastAsia="Calibri" w:hAnsi="Calibri" w:cs="Calibri"/>
-          <w:color w:val="000000"/>
-          <w:sz w:val="22"/>
-          <w:szCs w:val="22"/>
-        </w:rPr>
-        <w:t>”.</w:t>
-      </w:r>
-    </w:p>
-    <w:p>
-      <w:pPr>
-        <w:rPr>
-          <w:rFonts w:ascii="Calibri" w:eastAsia="Calibri" w:hAnsi="Calibri" w:cs="Calibri"/>
-          <w:sz w:val="22"/>
-          <w:szCs w:val="22"/>
-        </w:rPr>
-      </w:pPr>
-    </w:p>
-    <w:p>
-      <w:pPr>
-        <w:spacing w:after="240"/>
-        <w:rPr>
-          <w:rFonts w:ascii="Calibri" w:eastAsia="Calibri" w:hAnsi="Calibri" w:cs="Calibri"/>
-          <w:sz w:val="22"/>
-          <w:szCs w:val="22"/>
-        </w:rPr>
-      </w:pPr>
-      <w:r>
-        <w:rPr>
-          <w:rFonts w:ascii="Calibri" w:eastAsia="Calibri" w:hAnsi="Calibri" w:cs="Calibri"/>
-          <w:sz w:val="22"/>
-          <w:szCs w:val="22"/>
-        </w:rPr>
-        <w:br/>
-      </w:r>
-    </w:p>
-    <w:p>
-      <w:pPr>
-        <w:pBdr>
-          <w:top w:val="nil"/>
-          <w:left w:val="nil"/>
-          <w:bottom w:val="nil"/>
-          <w:right w:val="nil"/>
-          <w:between w:val="nil"/>
-        </w:pBdr>
-        <w:rPr>
-          <w:rFonts w:ascii="Calibri" w:eastAsia="Calibri" w:hAnsi="Calibri" w:cs="Calibri"/>
-          <w:color w:val="000000"/>
-          <w:sz w:val="22"/>
-          <w:szCs w:val="22"/>
-        </w:rPr>
-      </w:pPr>
-      <w:r>
-        <w:rPr>
-          <w:rFonts w:ascii="Calibri" w:eastAsia="Calibri" w:hAnsi="Calibri" w:cs="Calibri"/>
-          <w:color w:val="000000"/>
-          <w:sz w:val="22"/>
-          <w:szCs w:val="22"/>
-        </w:rPr>
-        <w:t xml:space="preserve">Atentamente, </w:t>
-      </w:r>
-    </w:p>
-    <w:p>
-      <w:pPr>
-        <w:spacing w:after="240"/>
-        <w:rPr>
-          <w:rFonts w:ascii="Calibri" w:eastAsia="Calibri" w:hAnsi="Calibri" w:cs="Calibri"/>
-          <w:sz w:val="22"/>
-          <w:szCs w:val="22"/>
-        </w:rPr>
-      </w:pPr>
-      <w:r>
-        <w:rPr>
-          <w:rFonts w:ascii="Calibri" w:eastAsia="Calibri" w:hAnsi="Calibri" w:cs="Calibri"/>
-          <w:sz w:val="22"/>
-          <w:szCs w:val="22"/>
-        </w:rPr>
-        <w:br/>
-      </w:r>
-    </w:p>
-    <w:p>
-      <w:pPr>
-        <w:pBdr>
-          <w:top w:val="nil"/>
-          <w:left w:val="nil"/>
-          <w:bottom w:val="nil"/>
-          <w:right w:val="nil"/>
-          <w:between w:val="nil"/>
-        </w:pBdr>
-        <w:rPr>
-          <w:rFonts w:ascii="Calibri" w:eastAsia="Calibri" w:hAnsi="Calibri" w:cs="Calibri"/>
-          <w:color w:val="000000"/>
-          <w:sz w:val="22"/>
-          <w:szCs w:val="22"/>
-          <w:u w:val="single"/>
-        </w:rPr>
-      </w:pPr>
-      <w:r>
-        <w:rPr>
-          <w:rFonts w:ascii="Calibri" w:eastAsia="Calibri" w:hAnsi="Calibri" w:cs="Calibri"/>
-          <w:sz w:val="22"/>
-          <w:szCs w:val="22"/>
-          <w:u w:val="single"/>
-        </w:rPr>
-        <w:t>Andrés Cruz y Vera</w:t>
-      </w:r>
-    </w:p>
-    <w:p>
-      <w:pPr>
-        <w:pBdr>
-          <w:top w:val="nil"/>
-          <w:left w:val="nil"/>
-          <w:bottom w:val="nil"/>
-          <w:right w:val="nil"/>
-          <w:between w:val="nil"/>
-        </w:pBdr>
-        <w:rPr>
-          <w:rFonts w:ascii="Calibri" w:eastAsia="Calibri" w:hAnsi="Calibri" w:cs="Calibri"/>
-          <w:color w:val="000000"/>
-          <w:sz w:val="22"/>
-          <w:szCs w:val="22"/>
-        </w:rPr>
-      </w:pPr>
-      <w:r>
-        <w:rPr>
-          <w:rFonts w:ascii="Calibri" w:eastAsia="Calibri" w:hAnsi="Calibri" w:cs="Calibri"/>
-          <w:color w:val="000000"/>
-          <w:sz w:val="22"/>
-          <w:szCs w:val="22"/>
-        </w:rPr>
-        <w:t>Nombre y firma del alumno</w:t>
-      </w:r>
-    </w:p>
-    <w:p>
-      <w:pPr>
-        <w:pBdr>
-          <w:top w:val="nil"/>
-          <w:left w:val="nil"/>
-          <w:bottom w:val="nil"/>
-          <w:right w:val="nil"/>
-          <w:between w:val="nil"/>
-        </w:pBdr>
-        <w:rPr>
-          <w:rFonts w:ascii="Calibri" w:eastAsia="Calibri" w:hAnsi="Calibri" w:cs="Calibri"/>
-          <w:color w:val="000000"/>
-          <w:sz w:val="22"/>
-          <w:szCs w:val="22"/>
-          <w:u w:val="single"/>
-        </w:rPr>
-      </w:pPr>
-      <w:r>
-        <w:rPr>
-          <w:rFonts w:ascii="Calibri" w:eastAsia="Calibri" w:hAnsi="Calibri" w:cs="Calibri"/>
-          <w:color w:val="000000"/>
-          <w:sz w:val="22"/>
-          <w:szCs w:val="22"/>
-        </w:rPr>
-        <w:t xml:space="preserve">Ingeniería en </w:t>
-      </w:r>
-      <w:r>
-        <w:rPr>
-          <w:rFonts w:ascii="Calibri" w:eastAsia="Calibri" w:hAnsi="Calibri" w:cs="Calibri"/>
-          <w:sz w:val="22"/>
-          <w:szCs w:val="22"/>
-          <w:u w:val="single"/>
-        </w:rPr>
-        <w:t>Computación</w:t>
-      </w:r>
-    </w:p>
-    <w:p>
-      <w:pPr>
-        <w:pBdr>
-          <w:top w:val="nil"/>
-          <w:left w:val="nil"/>
-          <w:bottom w:val="nil"/>
-          <w:right w:val="nil"/>
-          <w:between w:val="nil"/>
-        </w:pBdr>
-        <w:rPr>
-          <w:rFonts w:ascii="Calibri" w:eastAsia="Calibri" w:hAnsi="Calibri" w:cs="Calibri"/>
-          <w:color w:val="000000"/>
-          <w:sz w:val="22"/>
-          <w:szCs w:val="22"/>
-        </w:rPr>
-      </w:pPr>
-      <w:r>
-        <w:rPr>
-          <w:rFonts w:ascii="Calibri" w:eastAsia="Calibri" w:hAnsi="Calibri" w:cs="Calibri"/>
-          <w:color w:val="000000"/>
-          <w:sz w:val="22"/>
-          <w:szCs w:val="22"/>
-        </w:rPr>
-        <w:t>Clave única: 155899</w:t>
-      </w:r>
-    </w:p>
-    <w:p>
-      <w:pPr>
-        <w:pBdr>
-          <w:top w:val="nil"/>
-          <w:left w:val="nil"/>
-          <w:bottom w:val="nil"/>
-          <w:right w:val="nil"/>
-          <w:between w:val="nil"/>
-        </w:pBdr>
-        <w:rPr>
-          <w:rFonts w:ascii="Calibri" w:eastAsia="Calibri" w:hAnsi="Calibri" w:cs="Calibri"/>
-          <w:color w:val="000000"/>
-          <w:sz w:val="22"/>
-          <w:szCs w:val="22"/>
-        </w:rPr>
-      </w:pPr>
-      <w:r>
-        <w:rPr>
-          <w:rFonts w:ascii="Calibri" w:eastAsia="Calibri" w:hAnsi="Calibri" w:cs="Calibri"/>
-          <w:color w:val="000000"/>
-          <w:sz w:val="22"/>
-          <w:szCs w:val="22"/>
-        </w:rPr>
-        <w:t xml:space="preserve">E-mail: </w:t>
-      </w:r>
-      <w:r>
-        <w:fldChar w:fldCharType="begin"/>
-      </w:r>
-      <w:r>
-        <w:instrText xml:space="preserve"> HYPERLINK "mailto:andrscyv@gmail.com" \h </w:instrText>
-      </w:r>
-      <w:r>
-        <w:fldChar w:fldCharType="separate"/>
-      </w:r>
-      <w:r>
-        <w:rPr>
-          <w:rFonts w:ascii="Calibri" w:eastAsia="Calibri" w:hAnsi="Calibri" w:cs="Calibri"/>
-          <w:color w:val="1155CC"/>
-          <w:sz w:val="22"/>
-          <w:szCs w:val="22"/>
-          <w:u w:val="single"/>
-        </w:rPr>
-        <w:t>andrscyv@gmail.com</w:t>
-      </w:r>
-      <w:r>
-        <w:rPr>
-          <w:rFonts w:ascii="Calibri" w:eastAsia="Calibri" w:hAnsi="Calibri" w:cs="Calibri"/>
-          <w:color w:val="1155CC"/>
-          <w:sz w:val="22"/>
-          <w:szCs w:val="22"/>
-          <w:u w:val="single"/>
-        </w:rPr>
-        <w:fldChar w:fldCharType="end"/>
-      </w:r>
-      <w:r>
-        <w:rPr>
-          <w:rFonts w:ascii="Calibri" w:eastAsia="Calibri" w:hAnsi="Calibri" w:cs="Calibri"/>
-          <w:color w:val="000000"/>
-          <w:sz w:val="22"/>
-          <w:szCs w:val="22"/>
-        </w:rPr>
-        <w:tab/>
-      </w:r>
-    </w:p>
-    <w:p>
-      <w:pPr>
-        <w:pBdr>
-          <w:top w:val="nil"/>
-          <w:left w:val="nil"/>
-          <w:bottom w:val="nil"/>
-          <w:right w:val="nil"/>
-          <w:between w:val="nil"/>
-        </w:pBdr>
-        <w:rPr>
-          <w:rFonts w:ascii="Calibri" w:eastAsia="Calibri" w:hAnsi="Calibri" w:cs="Calibri"/>
-          <w:color w:val="000000"/>
-          <w:sz w:val="22"/>
-          <w:szCs w:val="22"/>
-        </w:rPr>
-      </w:pPr>
-      <w:r>
-        <w:rPr>
-          <w:rFonts w:ascii="Calibri" w:eastAsia="Calibri" w:hAnsi="Calibri" w:cs="Calibri"/>
-          <w:color w:val="000000"/>
-          <w:sz w:val="22"/>
-          <w:szCs w:val="22"/>
-        </w:rPr>
-        <w:t xml:space="preserve">Teléfono: </w:t>
-      </w:r>
-    </w:p>
-    <w:p>
-      <w:pPr>
-        <w:pBdr>
-          <w:top w:val="nil"/>
-          <w:left w:val="nil"/>
-          <w:bottom w:val="nil"/>
-          <w:right w:val="nil"/>
-          <w:between w:val="nil"/>
-        </w:pBdr>
-        <w:rPr>
-          <w:rFonts w:ascii="Calibri" w:eastAsia="Calibri" w:hAnsi="Calibri" w:cs="Calibri"/>
-          <w:color w:val="000000"/>
-          <w:sz w:val="22"/>
-          <w:szCs w:val="22"/>
-        </w:rPr>
-      </w:pPr>
-      <w:r>
-        <w:rPr>
-          <w:rFonts w:ascii="Calibri" w:eastAsia="Calibri" w:hAnsi="Calibri" w:cs="Calibri"/>
-          <w:color w:val="000000"/>
-          <w:sz w:val="22"/>
-          <w:szCs w:val="22"/>
-        </w:rPr>
-        <w:t>Celular: 5522725789</w:t>
-      </w:r>
-    </w:p>
-    <w:p>
-      <w:pPr>
-        <w:pBdr>
-          <w:top w:val="nil"/>
-          <w:left w:val="nil"/>
-          <w:bottom w:val="nil"/>
-          <w:right w:val="nil"/>
-          <w:between w:val="nil"/>
-        </w:pBdr>
-        <w:rPr>
-          <w:rFonts w:ascii="Calibri" w:eastAsia="Calibri" w:hAnsi="Calibri" w:cs="Calibri"/>
-          <w:color w:val="000000"/>
-          <w:sz w:val="22"/>
-          <w:szCs w:val="22"/>
-          <w:lang w:val="en-US"/>
-        </w:rPr>
-      </w:pPr>
-      <w:r>
-        <w:rPr>
-          <w:rFonts w:ascii="Calibri" w:eastAsia="Calibri" w:hAnsi="Calibri" w:cs="Calibri"/>
-          <w:color w:val="000000"/>
-          <w:sz w:val="22"/>
-          <w:szCs w:val="22"/>
-          <w:lang w:val="en-US"/>
-        </w:rPr>
-        <w:t xml:space="preserve">Facebook: </w:t>
-      </w:r>
-    </w:p>
-    <w:p>
-      <w:pPr>
-        <w:pBdr>
-          <w:top w:val="nil"/>
-          <w:left w:val="nil"/>
-          <w:bottom w:val="nil"/>
-          <w:right w:val="nil"/>
-          <w:between w:val="nil"/>
-        </w:pBdr>
-        <w:rPr>
-          <w:rFonts w:ascii="Calibri" w:eastAsia="Calibri" w:hAnsi="Calibri" w:cs="Calibri"/>
-          <w:color w:val="000000"/>
-          <w:sz w:val="22"/>
-          <w:szCs w:val="22"/>
-          <w:lang w:val="en-US"/>
-        </w:rPr>
-      </w:pPr>
-      <w:r>
-        <w:rPr>
-          <w:rFonts w:ascii="Calibri" w:eastAsia="Calibri" w:hAnsi="Calibri" w:cs="Calibri"/>
-          <w:color w:val="000000"/>
-          <w:sz w:val="22"/>
-          <w:szCs w:val="22"/>
-          <w:lang w:val="en-US"/>
-        </w:rPr>
-        <w:t xml:space="preserve">Twitter: </w:t>
-      </w:r>
-    </w:p>
-    <w:p>
-      <w:pPr>
-        <w:pBdr>
-          <w:top w:val="nil"/>
-          <w:left w:val="nil"/>
-          <w:bottom w:val="nil"/>
-          <w:right w:val="nil"/>
-          <w:between w:val="nil"/>
-        </w:pBdr>
-        <w:rPr>
-          <w:rFonts w:ascii="Calibri" w:eastAsia="Calibri" w:hAnsi="Calibri" w:cs="Calibri"/>
-          <w:color w:val="000000"/>
-          <w:sz w:val="22"/>
-          <w:szCs w:val="22"/>
-          <w:lang w:val="en-US"/>
-        </w:rPr>
-      </w:pPr>
-      <w:proofErr w:type="spellStart"/>
-      <w:r>
-        <w:rPr>
-          <w:rFonts w:ascii="Calibri" w:eastAsia="Calibri" w:hAnsi="Calibri" w:cs="Calibri"/>
-          <w:color w:val="000000"/>
-          <w:sz w:val="22"/>
-          <w:szCs w:val="22"/>
-          <w:lang w:val="en-US"/>
-        </w:rPr>
-        <w:t>LinkedIn:</w:t>
-      </w:r>
-      <w:hyperlink r:id="rId5">
-        <w:r>
-          <w:rPr>
-            <w:rFonts w:ascii="Calibri" w:eastAsia="Calibri" w:hAnsi="Calibri" w:cs="Calibri"/>
-            <w:color w:val="1155CC"/>
-            <w:sz w:val="22"/>
-            <w:szCs w:val="22"/>
-            <w:u w:val="single"/>
-            <w:lang w:val="en-US"/>
-          </w:rPr>
-          <w:t>https</w:t>
-        </w:r>
-        <w:proofErr w:type="spellEnd"/>
-        <w:r>
-          <w:rPr>
-            <w:rFonts w:ascii="Calibri" w:eastAsia="Calibri" w:hAnsi="Calibri" w:cs="Calibri"/>
-            <w:color w:val="1155CC"/>
-            <w:sz w:val="22"/>
-            <w:szCs w:val="22"/>
-            <w:u w:val="single"/>
-            <w:lang w:val="en-US"/>
-          </w:rPr>
-          <w:t>://www.linkedin.com/in/andres-cruz-y-vera/</w:t>
-        </w:r>
-      </w:hyperlink>
-    </w:p>
-    <w:p>
-      <w:pPr>
-        <w:spacing w:after="240"/>
-        <w:rPr>
-          <w:rFonts w:ascii="Calibri" w:eastAsia="Calibri" w:hAnsi="Calibri" w:cs="Calibri"/>
-          <w:sz w:val="22"/>
-          <w:szCs w:val="22"/>
-          <w:lang w:val="en-US"/>
-        </w:rPr>
-      </w:pPr>
-      <w:r>
-        <w:rPr>
-          <w:rFonts w:ascii="Calibri" w:eastAsia="Calibri" w:hAnsi="Calibri" w:cs="Calibri"/>
-          <w:sz w:val="22"/>
-          <w:szCs w:val="22"/>
-          <w:lang w:val="en-US"/>
-        </w:rPr>
-        <w:br/>
-      </w:r>
-      <w:r>
-        <w:rPr>
-          <w:rFonts w:ascii="Calibri" w:eastAsia="Calibri" w:hAnsi="Calibri" w:cs="Calibri"/>
-          <w:sz w:val="22"/>
-          <w:szCs w:val="22"/>
-          <w:lang w:val="en-US"/>
-        </w:rPr>
-        <w:br/>
-      </w:r>
-      <w:r>
-        <w:rPr>
-          <w:rFonts w:ascii="Calibri" w:eastAsia="Calibri" w:hAnsi="Calibri" w:cs="Calibri"/>
-          <w:sz w:val="22"/>
-          <w:szCs w:val="22"/>
-          <w:lang w:val="en-US"/>
-        </w:rPr>
-        <w:br/>
-      </w:r>
-      <w:r>
-        <w:rPr>
-          <w:rFonts w:ascii="Calibri" w:eastAsia="Calibri" w:hAnsi="Calibri" w:cs="Calibri"/>
-          <w:sz w:val="22"/>
-          <w:szCs w:val="22"/>
-          <w:lang w:val="en-US"/>
-        </w:rPr>
-        <w:br/>
-      </w:r>
-    </w:p>
-    <w:p>
-      <w:pPr>
-        <w:pBdr>
-          <w:top w:val="nil"/>
-          <w:left w:val="nil"/>
-          <w:bottom w:val="nil"/>
-          <w:right w:val="nil"/>
-          <w:between w:val="nil"/>
-        </w:pBdr>
-        <w:rPr>
-          <w:rFonts w:ascii="Calibri" w:eastAsia="Calibri" w:hAnsi="Calibri" w:cs="Calibri"/>
-          <w:b/>
-          <w:color w:val="000000"/>
-          <w:sz w:val="22"/>
-          <w:szCs w:val="22"/>
-          <w:lang w:val="en-US"/>
-        </w:rPr>
-      </w:pPr>
-    </w:p>
-    <w:p>
-      <w:pPr>
-        <w:spacing w:after="240"/>
-        <w:rPr>
-          <w:rFonts w:ascii="Calibri" w:eastAsia="Calibri" w:hAnsi="Calibri" w:cs="Calibri"/>
-          <w:sz w:val="22"/>
-          <w:szCs w:val="22"/>
-          <w:lang w:val="en-US"/>
-        </w:rPr>
-      </w:pPr>
-      <w:r>
-        <w:rPr>
-          <w:rFonts w:ascii="Calibri" w:eastAsia="Calibri" w:hAnsi="Calibri" w:cs="Calibri"/>
-          <w:sz w:val="22"/>
-          <w:szCs w:val="22"/>
-          <w:lang w:val="en-US"/>
-        </w:rPr>
-        <w:br/>
-      </w:r>
-    </w:p>
-    <w:p>
-      <w:pPr>
-        <w:spacing w:after="200" w:line="276" w:lineRule="auto"/>
-        <w:rPr>
-          <w:rFonts w:ascii="Calibri" w:eastAsia="Calibri" w:hAnsi="Calibri" w:cs="Calibri"/>
-          <w:b/>
-          <w:color w:val="000000"/>
-          <w:sz w:val="22"/>
-          <w:szCs w:val="22"/>
-          <w:lang w:val="en-US"/>
-        </w:rPr>
-      </w:pPr>
-      <w:r>
-        <w:rPr>
-          <w:lang w:val="en-US"/>
-        </w:rPr>
-        <w:br w:type="page"/>
-      </w:r>
-    </w:p>
-    <w:p>
-      <w:pPr>
         <w:pStyle w:val="Title"/>
         <w:rPr>
           <w:b w:val="0"/>
@@ -803,7 +15,6 @@
           <w:b w:val="0"/>
           <w:u w:val="none"/>
         </w:rPr>
-        <w:lastRenderedPageBreak/>
         <w:t>INSTITUTO TECNOLÓGICO AUTÓNOMO DE MÉXICO</w:t>
       </w:r>
     </w:p>
@@ -863,7 +74,7 @@
                     <pic:cNvPicPr preferRelativeResize="0"/>
                   </pic:nvPicPr>
                   <pic:blipFill>
-                    <a:blip r:embed="rId6"/>
+                    <a:blip r:embed="rId5"/>
                     <a:srcRect/>
                     <a:stretch>
                       <a:fillRect/>
@@ -1298,6 +509,29 @@
     </w:p>
     <w:p>
       <w:pPr>
+        <w:pStyle w:val="ListParagraph"/>
+      </w:pPr>
+    </w:p>
+    <w:p>
+      <w:pPr>
+        <w:numPr>
+          <w:ilvl w:val="1"/>
+          <w:numId w:val="1"/>
+        </w:numPr>
+        <w:pBdr>
+          <w:top w:val="nil"/>
+          <w:left w:val="nil"/>
+          <w:bottom w:val="nil"/>
+          <w:right w:val="nil"/>
+          <w:between w:val="nil"/>
+        </w:pBdr>
+      </w:pPr>
+      <w:r>
+        <w:t>Metodología</w:t>
+      </w:r>
+    </w:p>
+    <w:p>
+      <w:pPr>
         <w:pBdr>
           <w:top w:val="nil"/>
           <w:left w:val="nil"/>
@@ -1328,7 +562,19 @@
         <w:rPr>
           <w:color w:val="000000"/>
         </w:rPr>
-        <w:t>1.4 Organización del documento</w:t>
+        <w:t>1.</w:t>
+      </w:r>
+      <w:r>
+        <w:rPr>
+          <w:color w:val="000000"/>
+        </w:rPr>
+        <w:t>5</w:t>
+      </w:r>
+      <w:r>
+        <w:rPr>
+          <w:color w:val="000000"/>
+        </w:rPr>
+        <w:t xml:space="preserve"> Organización del documento</w:t>
       </w:r>
     </w:p>
     <w:p>
@@ -1387,9 +633,11 @@
       </w:r>
       <w:r>
         <w:rPr>
-          <w:color w:val="000000"/>
-        </w:rPr>
-        <w:t>(del problema)</w:t>
+          <w:b/>
+          <w:bCs/>
+          <w:color w:val="000000"/>
+        </w:rPr>
+        <w:t>DE REQUISITOS DE SOFTWARE</w:t>
       </w:r>
     </w:p>
     <w:p>
@@ -1528,6 +776,332 @@
           <w:right w:val="nil"/>
           <w:between w:val="nil"/>
         </w:pBdr>
+      </w:pPr>
+      <w:r>
+        <w:rPr>
+          <w:b/>
+          <w:color w:val="000000"/>
+        </w:rPr>
+        <w:t>3</w:t>
+      </w:r>
+      <w:r>
+        <w:rPr>
+          <w:b/>
+          <w:color w:val="000000"/>
+        </w:rPr>
+        <w:t xml:space="preserve">. </w:t>
+      </w:r>
+      <w:r>
+        <w:rPr>
+          <w:b/>
+          <w:color w:val="000000"/>
+        </w:rPr>
+        <w:t>REGLAS DEL DOMINÓ</w:t>
+      </w:r>
+    </w:p>
+    <w:p>
+      <w:pPr>
+        <w:pBdr>
+          <w:top w:val="nil"/>
+          <w:left w:val="nil"/>
+          <w:bottom w:val="nil"/>
+          <w:right w:val="nil"/>
+          <w:between w:val="nil"/>
+        </w:pBdr>
+        <w:ind w:firstLine="360"/>
+        <w:rPr>
+          <w:color w:val="000000"/>
+        </w:rPr>
+      </w:pPr>
+    </w:p>
+    <w:p>
+      <w:pPr>
+        <w:pBdr>
+          <w:top w:val="nil"/>
+          <w:left w:val="nil"/>
+          <w:bottom w:val="nil"/>
+          <w:right w:val="nil"/>
+          <w:between w:val="nil"/>
+        </w:pBdr>
+      </w:pPr>
+      <w:r>
+        <w:rPr>
+          <w:b/>
+          <w:color w:val="000000"/>
+        </w:rPr>
+        <w:t>4</w:t>
+      </w:r>
+      <w:r>
+        <w:rPr>
+          <w:b/>
+          <w:color w:val="000000"/>
+        </w:rPr>
+        <w:t xml:space="preserve">. </w:t>
+      </w:r>
+      <w:r>
+        <w:rPr>
+          <w:b/>
+          <w:color w:val="000000"/>
+        </w:rPr>
+        <w:t>JUEGOS ESTOCÁSTICOS CON INFORMACIÓN IMPERFECTA</w:t>
+      </w:r>
+    </w:p>
+    <w:p>
+      <w:pPr>
+        <w:pBdr>
+          <w:top w:val="nil"/>
+          <w:left w:val="nil"/>
+          <w:bottom w:val="nil"/>
+          <w:right w:val="nil"/>
+          <w:between w:val="nil"/>
+        </w:pBdr>
+        <w:ind w:firstLine="360"/>
+        <w:rPr>
+          <w:color w:val="000000"/>
+        </w:rPr>
+      </w:pPr>
+    </w:p>
+    <w:p>
+      <w:pPr>
+        <w:pBdr>
+          <w:top w:val="nil"/>
+          <w:left w:val="nil"/>
+          <w:bottom w:val="nil"/>
+          <w:right w:val="nil"/>
+          <w:between w:val="nil"/>
+        </w:pBdr>
+      </w:pPr>
+      <w:r>
+        <w:rPr>
+          <w:b/>
+          <w:color w:val="000000"/>
+        </w:rPr>
+        <w:t>5</w:t>
+      </w:r>
+      <w:r>
+        <w:rPr>
+          <w:b/>
+          <w:color w:val="000000"/>
+        </w:rPr>
+        <w:t xml:space="preserve">. </w:t>
+      </w:r>
+      <w:r>
+        <w:rPr>
+          <w:b/>
+          <w:color w:val="000000"/>
+        </w:rPr>
+        <w:t>ÁRBOL DE BUSQUEDA MONTE CARLO</w:t>
+      </w:r>
+    </w:p>
+    <w:p>
+      <w:pPr>
+        <w:pBdr>
+          <w:top w:val="nil"/>
+          <w:left w:val="nil"/>
+          <w:bottom w:val="nil"/>
+          <w:right w:val="nil"/>
+          <w:between w:val="nil"/>
+        </w:pBdr>
+        <w:ind w:firstLine="360"/>
+        <w:rPr>
+          <w:color w:val="000000"/>
+        </w:rPr>
+      </w:pPr>
+    </w:p>
+    <w:p>
+      <w:pPr>
+        <w:pBdr>
+          <w:top w:val="nil"/>
+          <w:left w:val="nil"/>
+          <w:bottom w:val="nil"/>
+          <w:right w:val="nil"/>
+          <w:between w:val="nil"/>
+        </w:pBdr>
+      </w:pPr>
+      <w:r>
+        <w:rPr>
+          <w:b/>
+          <w:color w:val="000000"/>
+        </w:rPr>
+        <w:t>6</w:t>
+      </w:r>
+      <w:r>
+        <w:rPr>
+          <w:b/>
+          <w:color w:val="000000"/>
+        </w:rPr>
+        <w:t xml:space="preserve">. </w:t>
+      </w:r>
+      <w:r>
+        <w:rPr>
+          <w:b/>
+          <w:color w:val="000000"/>
+        </w:rPr>
+        <w:t>DISEÑO DEL PROGAMA</w:t>
+      </w:r>
+    </w:p>
+    <w:p>
+      <w:pPr>
+        <w:pBdr>
+          <w:top w:val="nil"/>
+          <w:left w:val="nil"/>
+          <w:bottom w:val="nil"/>
+          <w:right w:val="nil"/>
+          <w:between w:val="nil"/>
+        </w:pBdr>
+        <w:ind w:firstLine="360"/>
+        <w:rPr>
+          <w:color w:val="000000"/>
+        </w:rPr>
+      </w:pPr>
+    </w:p>
+    <w:p>
+      <w:pPr>
+        <w:pBdr>
+          <w:top w:val="nil"/>
+          <w:left w:val="nil"/>
+          <w:bottom w:val="nil"/>
+          <w:right w:val="nil"/>
+          <w:between w:val="nil"/>
+        </w:pBdr>
+      </w:pPr>
+      <w:r>
+        <w:rPr>
+          <w:b/>
+          <w:color w:val="000000"/>
+        </w:rPr>
+        <w:t>7</w:t>
+      </w:r>
+      <w:r>
+        <w:rPr>
+          <w:b/>
+          <w:color w:val="000000"/>
+        </w:rPr>
+        <w:t xml:space="preserve">. </w:t>
+      </w:r>
+      <w:r>
+        <w:rPr>
+          <w:b/>
+          <w:color w:val="000000"/>
+        </w:rPr>
+        <w:t>IMPLEMENTACIÓN</w:t>
+      </w:r>
+    </w:p>
+    <w:p>
+      <w:pPr>
+        <w:pStyle w:val="ListParagraph"/>
+      </w:pPr>
+    </w:p>
+    <w:p>
+      <w:pPr>
+        <w:pBdr>
+          <w:top w:val="nil"/>
+          <w:left w:val="nil"/>
+          <w:bottom w:val="nil"/>
+          <w:right w:val="nil"/>
+          <w:between w:val="nil"/>
+        </w:pBdr>
+      </w:pPr>
+      <w:r>
+        <w:rPr>
+          <w:b/>
+          <w:color w:val="000000"/>
+        </w:rPr>
+        <w:t>8</w:t>
+      </w:r>
+      <w:r>
+        <w:rPr>
+          <w:b/>
+          <w:color w:val="000000"/>
+        </w:rPr>
+        <w:t xml:space="preserve">. </w:t>
+      </w:r>
+      <w:r>
+        <w:rPr>
+          <w:b/>
+          <w:color w:val="000000"/>
+        </w:rPr>
+        <w:t>VALIDACIÓN</w:t>
+      </w:r>
+    </w:p>
+    <w:p>
+      <w:pPr>
+        <w:pBdr>
+          <w:top w:val="nil"/>
+          <w:left w:val="nil"/>
+          <w:bottom w:val="nil"/>
+          <w:right w:val="nil"/>
+          <w:between w:val="nil"/>
+        </w:pBdr>
+      </w:pPr>
+    </w:p>
+    <w:p>
+      <w:pPr>
+        <w:pBdr>
+          <w:top w:val="nil"/>
+          <w:left w:val="nil"/>
+          <w:bottom w:val="nil"/>
+          <w:right w:val="nil"/>
+          <w:between w:val="nil"/>
+        </w:pBdr>
+      </w:pPr>
+      <w:r>
+        <w:rPr>
+          <w:b/>
+          <w:color w:val="000000"/>
+        </w:rPr>
+        <w:t>9</w:t>
+      </w:r>
+      <w:r>
+        <w:rPr>
+          <w:b/>
+          <w:color w:val="000000"/>
+        </w:rPr>
+        <w:t xml:space="preserve">. </w:t>
+      </w:r>
+      <w:r>
+        <w:rPr>
+          <w:b/>
+          <w:color w:val="000000"/>
+        </w:rPr>
+        <w:t>CONCLUSIONES</w:t>
+      </w:r>
+    </w:p>
+    <w:p>
+      <w:pPr>
+        <w:pBdr>
+          <w:top w:val="nil"/>
+          <w:left w:val="nil"/>
+          <w:bottom w:val="nil"/>
+          <w:right w:val="nil"/>
+          <w:between w:val="nil"/>
+        </w:pBdr>
+      </w:pPr>
+    </w:p>
+    <w:p>
+      <w:pPr>
+        <w:pBdr>
+          <w:top w:val="nil"/>
+          <w:left w:val="nil"/>
+          <w:bottom w:val="nil"/>
+          <w:right w:val="nil"/>
+          <w:between w:val="nil"/>
+        </w:pBdr>
+        <w:ind w:firstLine="360"/>
+        <w:rPr>
+          <w:color w:val="000000"/>
+        </w:rPr>
+      </w:pPr>
+    </w:p>
+    <w:p>
+      <w:pPr>
+        <w:pBdr>
+          <w:top w:val="nil"/>
+          <w:left w:val="nil"/>
+          <w:bottom w:val="nil"/>
+          <w:right w:val="nil"/>
+          <w:between w:val="nil"/>
+        </w:pBdr>
         <w:rPr>
           <w:color w:val="000000"/>
         </w:rPr>
@@ -1577,210 +1151,6 @@
         </w:rPr>
         <w:t>PLAN DE TRABAJO</w:t>
       </w:r>
-    </w:p>
-    <w:p>
-      <w:pPr>
-        <w:pBdr>
-          <w:top w:val="nil"/>
-          <w:left w:val="nil"/>
-          <w:bottom w:val="nil"/>
-          <w:right w:val="nil"/>
-          <w:between w:val="nil"/>
-        </w:pBdr>
-        <w:ind w:left="360"/>
-      </w:pPr>
-    </w:p>
-    <w:p>
-      <w:pPr>
-        <w:pBdr>
-          <w:top w:val="nil"/>
-          <w:left w:val="nil"/>
-          <w:bottom w:val="nil"/>
-          <w:right w:val="nil"/>
-          <w:between w:val="nil"/>
-        </w:pBdr>
-        <w:ind w:left="360"/>
-      </w:pPr>
-    </w:p>
-    <w:p>
-      <w:pPr>
-        <w:pBdr>
-          <w:top w:val="nil"/>
-          <w:left w:val="nil"/>
-          <w:bottom w:val="nil"/>
-          <w:right w:val="nil"/>
-          <w:between w:val="nil"/>
-        </w:pBdr>
-        <w:ind w:left="360"/>
-      </w:pPr>
-    </w:p>
-    <w:p>
-      <w:pPr>
-        <w:pBdr>
-          <w:top w:val="nil"/>
-          <w:left w:val="nil"/>
-          <w:bottom w:val="nil"/>
-          <w:right w:val="nil"/>
-          <w:between w:val="nil"/>
-        </w:pBdr>
-        <w:ind w:left="360"/>
-      </w:pPr>
-    </w:p>
-    <w:p>
-      <w:pPr>
-        <w:pBdr>
-          <w:top w:val="nil"/>
-          <w:left w:val="nil"/>
-          <w:bottom w:val="nil"/>
-          <w:right w:val="nil"/>
-          <w:between w:val="nil"/>
-        </w:pBdr>
-        <w:ind w:left="360"/>
-      </w:pPr>
-    </w:p>
-    <w:p>
-      <w:pPr>
-        <w:pBdr>
-          <w:top w:val="nil"/>
-          <w:left w:val="nil"/>
-          <w:bottom w:val="nil"/>
-          <w:right w:val="nil"/>
-          <w:between w:val="nil"/>
-        </w:pBdr>
-        <w:ind w:left="360"/>
-      </w:pPr>
-    </w:p>
-    <w:p>
-      <w:pPr>
-        <w:pBdr>
-          <w:top w:val="nil"/>
-          <w:left w:val="nil"/>
-          <w:bottom w:val="nil"/>
-          <w:right w:val="nil"/>
-          <w:between w:val="nil"/>
-        </w:pBdr>
-        <w:ind w:left="360"/>
-      </w:pPr>
-    </w:p>
-    <w:p>
-      <w:pPr>
-        <w:pBdr>
-          <w:top w:val="nil"/>
-          <w:left w:val="nil"/>
-          <w:bottom w:val="nil"/>
-          <w:right w:val="nil"/>
-          <w:between w:val="nil"/>
-        </w:pBdr>
-        <w:ind w:left="360"/>
-      </w:pPr>
-    </w:p>
-    <w:p>
-      <w:pPr>
-        <w:pBdr>
-          <w:top w:val="nil"/>
-          <w:left w:val="nil"/>
-          <w:bottom w:val="nil"/>
-          <w:right w:val="nil"/>
-          <w:between w:val="nil"/>
-        </w:pBdr>
-        <w:ind w:left="360"/>
-      </w:pPr>
-    </w:p>
-    <w:p>
-      <w:pPr>
-        <w:pBdr>
-          <w:top w:val="nil"/>
-          <w:left w:val="nil"/>
-          <w:bottom w:val="nil"/>
-          <w:right w:val="nil"/>
-          <w:between w:val="nil"/>
-        </w:pBdr>
-        <w:ind w:left="360"/>
-      </w:pPr>
-    </w:p>
-    <w:p>
-      <w:pPr>
-        <w:pBdr>
-          <w:top w:val="nil"/>
-          <w:left w:val="nil"/>
-          <w:bottom w:val="nil"/>
-          <w:right w:val="nil"/>
-          <w:between w:val="nil"/>
-        </w:pBdr>
-        <w:ind w:left="360"/>
-      </w:pPr>
-    </w:p>
-    <w:p>
-      <w:pPr>
-        <w:pBdr>
-          <w:top w:val="nil"/>
-          <w:left w:val="nil"/>
-          <w:bottom w:val="nil"/>
-          <w:right w:val="nil"/>
-          <w:between w:val="nil"/>
-        </w:pBdr>
-        <w:ind w:left="360"/>
-      </w:pPr>
-    </w:p>
-    <w:p>
-      <w:pPr>
-        <w:pBdr>
-          <w:top w:val="nil"/>
-          <w:left w:val="nil"/>
-          <w:bottom w:val="nil"/>
-          <w:right w:val="nil"/>
-          <w:between w:val="nil"/>
-        </w:pBdr>
-        <w:ind w:left="360"/>
-      </w:pPr>
-    </w:p>
-    <w:p>
-      <w:pPr>
-        <w:pBdr>
-          <w:top w:val="nil"/>
-          <w:left w:val="nil"/>
-          <w:bottom w:val="nil"/>
-          <w:right w:val="nil"/>
-          <w:between w:val="nil"/>
-        </w:pBdr>
-        <w:ind w:left="360"/>
-      </w:pPr>
-    </w:p>
-    <w:p>
-      <w:pPr>
-        <w:pBdr>
-          <w:top w:val="nil"/>
-          <w:left w:val="nil"/>
-          <w:bottom w:val="nil"/>
-          <w:right w:val="nil"/>
-          <w:between w:val="nil"/>
-        </w:pBdr>
-        <w:ind w:left="360"/>
-      </w:pPr>
-    </w:p>
-    <w:p>
-      <w:pPr>
-        <w:pBdr>
-          <w:top w:val="nil"/>
-          <w:left w:val="nil"/>
-          <w:bottom w:val="nil"/>
-          <w:right w:val="nil"/>
-          <w:between w:val="nil"/>
-        </w:pBdr>
-        <w:ind w:left="360"/>
-      </w:pPr>
-    </w:p>
-    <w:p>
-      <w:pPr>
-        <w:pBdr>
-          <w:top w:val="nil"/>
-          <w:left w:val="nil"/>
-          <w:bottom w:val="nil"/>
-          <w:right w:val="nil"/>
-          <w:between w:val="nil"/>
-        </w:pBdr>
-        <w:ind w:left="360"/>
-      </w:pPr>
     </w:p>
     <w:p>
       <w:pPr>
@@ -1898,40 +1268,46 @@
         <w:jc w:val="both"/>
       </w:pPr>
       <w:r>
-        <w:t xml:space="preserve">La historia de los juegos por computadora inicia desde la década de 1950 en el ámbito académico y en los 70`s y 80`s gana popularidad para el público en general. Los videojuegos han tenido un gran impacto en la cultura popular, así como en grandes figuras </w:t>
-      </w:r>
-      <w:r>
-        <w:t>de la computación que tuvieron su primer acercamiento a los ordenadores por medio de estos y del lenguaje BASIC</w:t>
-      </w:r>
-    </w:p>
-    <w:p>
-      <w:pPr>
-        <w:pBdr>
-          <w:top w:val="nil"/>
-          <w:left w:val="nil"/>
-          <w:bottom w:val="nil"/>
-          <w:right w:val="nil"/>
-          <w:between w:val="nil"/>
-        </w:pBdr>
-        <w:jc w:val="both"/>
-      </w:pPr>
-    </w:p>
-    <w:p>
-      <w:pPr>
-        <w:pBdr>
-          <w:top w:val="nil"/>
-          <w:left w:val="nil"/>
-          <w:bottom w:val="nil"/>
-          <w:right w:val="nil"/>
-          <w:between w:val="nil"/>
-        </w:pBdr>
-        <w:jc w:val="both"/>
-      </w:pPr>
-      <w:r>
-        <w:t>Así mismo, los juegos de mesa han tenido un papel importante en el desarrollo del área de inteligencia artificial siendo una área muy fructífer</w:t>
-      </w:r>
-      <w:r>
-        <w:t>a de investigación como en el caso del ajedrez y la famosa contienda entre Deep Blue y Garry Kasparov</w:t>
+        <w:t xml:space="preserve">La historia de los juegos por computadora inicia desde la década de 1950 en el ámbito académico y en los </w:t>
+      </w:r>
+      <w:r>
+        <w:t xml:space="preserve">años setenta y ochenta </w:t>
+      </w:r>
+      <w:r>
+        <w:t>gana popularidad para el público en general. Los videojuegos han tenido un gran impacto en la cultura popular, así como en grandes figuras de la computación que tuvieron su primer acercamiento a los ordenadores por medio de estos y del lenguaje BASIC</w:t>
+      </w:r>
+    </w:p>
+    <w:p>
+      <w:pPr>
+        <w:pBdr>
+          <w:top w:val="nil"/>
+          <w:left w:val="nil"/>
+          <w:bottom w:val="nil"/>
+          <w:right w:val="nil"/>
+          <w:between w:val="nil"/>
+        </w:pBdr>
+        <w:jc w:val="both"/>
+      </w:pPr>
+    </w:p>
+    <w:p>
+      <w:pPr>
+        <w:pBdr>
+          <w:top w:val="nil"/>
+          <w:left w:val="nil"/>
+          <w:bottom w:val="nil"/>
+          <w:right w:val="nil"/>
+          <w:between w:val="nil"/>
+        </w:pBdr>
+        <w:jc w:val="both"/>
+      </w:pPr>
+      <w:r>
+        <w:t>As</w:t>
+      </w:r>
+      <w:r>
+        <w:t>i</w:t>
+      </w:r>
+      <w:r>
+        <w:t>mismo, los juegos de mesa han tenido un papel importante en el desarrollo del área de inteligencia artificial siendo una área muy fructífera de investigación como en el caso del ajedrez y la famosa contienda entre Deep Blue y Garry Kasparov</w:t>
       </w:r>
     </w:p>
     <w:p>
@@ -2066,114 +1442,166 @@
         <w:jc w:val="both"/>
       </w:pPr>
       <w:r>
-        <w:t>El lanzamiento a mercado de un juego multijugador online presenta</w:t>
-      </w:r>
-      <w:r>
-        <w:t xml:space="preserve"> distintos retos. Entre ellos</w:t>
+        <w:t>Con miras a desarrollar una versión online del juego de dominó con un modelo de monetización basado en anuncios, se tiene como uno de los objetivo maximizar el número de impresiones de los anuncios en el usuario. Así, es necesario proveer una experiencia atractiva que tenga como efecto que el usuario pase un largo tiempo activo en la página.</w:t>
+      </w:r>
+    </w:p>
+    <w:p>
+      <w:pPr>
+        <w:pBdr>
+          <w:top w:val="nil"/>
+          <w:left w:val="nil"/>
+          <w:bottom w:val="nil"/>
+          <w:right w:val="nil"/>
+          <w:between w:val="nil"/>
+        </w:pBdr>
+        <w:jc w:val="both"/>
+      </w:pPr>
+    </w:p>
+    <w:p>
+      <w:pPr>
+        <w:pBdr>
+          <w:top w:val="nil"/>
+          <w:left w:val="nil"/>
+          <w:bottom w:val="nil"/>
+          <w:right w:val="nil"/>
+          <w:between w:val="nil"/>
+        </w:pBdr>
+        <w:jc w:val="both"/>
+      </w:pPr>
+      <w:r>
+        <w:t>El lanzamiento a mercado de un juego multijugador online presenta distintos retos. Entre ellos</w:t>
       </w:r>
       <w:r>
         <w:t>,</w:t>
       </w:r>
       <w:r>
-        <w:t xml:space="preserve"> existe la necesidad de crear una base mínima de usuarios que permita tener un tiempo razonable de espera para poder encontrar una partida a la cual unirse. Una forma de solventar parcialmente este obstáculo, particularmente en</w:t>
-      </w:r>
-      <w:r>
-        <w:t xml:space="preserve"> las primeras fases del lanzamiento, es contar con jugadores artificiales que suplementen la falta de contrincantes humanos.</w:t>
-      </w:r>
-    </w:p>
-    <w:p>
-      <w:pPr>
-        <w:pBdr>
-          <w:top w:val="nil"/>
-          <w:left w:val="nil"/>
-          <w:bottom w:val="nil"/>
-          <w:right w:val="nil"/>
-          <w:between w:val="nil"/>
-        </w:pBdr>
-        <w:jc w:val="both"/>
-      </w:pPr>
-    </w:p>
-    <w:p>
-      <w:pPr>
-        <w:pBdr>
-          <w:top w:val="nil"/>
-          <w:left w:val="nil"/>
-          <w:bottom w:val="nil"/>
-          <w:right w:val="nil"/>
-          <w:between w:val="nil"/>
-        </w:pBdr>
-        <w:jc w:val="both"/>
-      </w:pPr>
-      <w:r>
-        <w:t>Los métodos de búsqueda basados en árboles han tenido gran éxito en la creación de jugadores artificiales para juegos de mesa de d</w:t>
-      </w:r>
-      <w:r>
-        <w:t>os participantes y con información completa. E</w:t>
-      </w:r>
-      <w:r>
-        <w:t xml:space="preserve">l algoritmo </w:t>
-      </w:r>
-      <w:r>
-        <w:t>MCTS (Árbol de búsqueda Monte Carlo por sus siglas en inglés) ha resultado muy útil para la implementación de jugadores genéricos para juegos de mesa con las restricciones antes d</w:t>
-      </w:r>
-      <w:r>
-        <w:t>efinidas. Esta metodología tiene la ventaja de no necesitar de una heurística con conocimiento específico del juego para tener un desempeño razonable.</w:t>
-      </w:r>
-    </w:p>
-    <w:p>
-      <w:pPr>
-        <w:pBdr>
-          <w:top w:val="nil"/>
-          <w:left w:val="nil"/>
-          <w:bottom w:val="nil"/>
-          <w:right w:val="nil"/>
-          <w:between w:val="nil"/>
-        </w:pBdr>
-        <w:jc w:val="both"/>
-      </w:pPr>
-    </w:p>
-    <w:p>
-      <w:pPr>
-        <w:pBdr>
-          <w:top w:val="nil"/>
-          <w:left w:val="nil"/>
-          <w:bottom w:val="nil"/>
-          <w:right w:val="nil"/>
-          <w:between w:val="nil"/>
-        </w:pBdr>
-        <w:jc w:val="both"/>
-      </w:pPr>
-      <w:r>
-        <w:t>La facilidad que provee MCTS para la creación de bots es deseable para otras categorías de juegos que no</w:t>
-      </w:r>
-      <w:r>
-        <w:t xml:space="preserve"> cumplen las mismas restricciones como es el caso de juegos de mesa con información imperfecta.</w:t>
-      </w:r>
-    </w:p>
-    <w:p>
-      <w:pPr>
-        <w:pBdr>
-          <w:top w:val="nil"/>
-          <w:left w:val="nil"/>
-          <w:bottom w:val="nil"/>
-          <w:right w:val="nil"/>
-          <w:between w:val="nil"/>
-        </w:pBdr>
-        <w:jc w:val="both"/>
-      </w:pPr>
-    </w:p>
-    <w:p>
-      <w:pPr>
-        <w:pBdr>
-          <w:top w:val="nil"/>
-          <w:left w:val="nil"/>
-          <w:bottom w:val="nil"/>
-          <w:right w:val="nil"/>
-          <w:between w:val="nil"/>
-        </w:pBdr>
-        <w:jc w:val="both"/>
-      </w:pPr>
-      <w:r>
+        <w:t xml:space="preserve"> existe la necesidad de crear una base mínima de usuarios que permita tener un tiempo razonable de espera para poder encontrar una partida a la cual unirse. Una forma de solventar parcialmente este obstáculo, particularmente en las primeras fases del lanzamiento, es contar con jugadores artificiales que suplementen la falta de contrincantes humanos.</w:t>
+      </w:r>
+    </w:p>
+    <w:p>
+      <w:pPr>
+        <w:pBdr>
+          <w:top w:val="nil"/>
+          <w:left w:val="nil"/>
+          <w:bottom w:val="nil"/>
+          <w:right w:val="nil"/>
+          <w:between w:val="nil"/>
+        </w:pBdr>
+        <w:jc w:val="both"/>
+      </w:pPr>
+    </w:p>
+    <w:p>
+      <w:pPr>
+        <w:pBdr>
+          <w:top w:val="nil"/>
+          <w:left w:val="nil"/>
+          <w:bottom w:val="nil"/>
+          <w:right w:val="nil"/>
+          <w:between w:val="nil"/>
+        </w:pBdr>
+        <w:jc w:val="both"/>
+      </w:pPr>
+      <w:r>
+        <w:t xml:space="preserve">Así, es deseable contar con un jugador artificial que permita a los usuarios iniciar una partida aun en las circunstancias en que no cuenten con suficientes personas para completar los equipos. Al momento </w:t>
+      </w:r>
+      <w:r>
+        <w:t>en que se realiza</w:t>
+      </w:r>
+      <w:r>
+        <w:t xml:space="preserve"> este escrito, no se ha encontrado una implementación</w:t>
+      </w:r>
+      <w:r>
+        <w:t xml:space="preserve"> de código abierto</w:t>
+      </w:r>
+      <w:r>
+        <w:t xml:space="preserve"> de un jugador artificial para el juego de dominó (con las reglas que se usan en latinoamérica) que cuente tanto con una licencia que permita su uso comercial así como una interfaz de programación diseñada para su integración a un juego de tiempo real con usuarios humanos.</w:t>
+      </w:r>
+    </w:p>
+    <w:p>
+      <w:pPr>
+        <w:pBdr>
+          <w:top w:val="nil"/>
+          <w:left w:val="nil"/>
+          <w:bottom w:val="nil"/>
+          <w:right w:val="nil"/>
+          <w:between w:val="nil"/>
+        </w:pBdr>
+        <w:jc w:val="both"/>
+      </w:pPr>
+    </w:p>
+    <w:p>
+      <w:pPr>
+        <w:pBdr>
+          <w:top w:val="nil"/>
+          <w:left w:val="nil"/>
+          <w:bottom w:val="nil"/>
+          <w:right w:val="nil"/>
+          <w:between w:val="nil"/>
+        </w:pBdr>
+        <w:jc w:val="both"/>
+      </w:pPr>
+    </w:p>
+    <w:p>
+      <w:pPr>
+        <w:pBdr>
+          <w:top w:val="nil"/>
+          <w:left w:val="nil"/>
+          <w:bottom w:val="nil"/>
+          <w:right w:val="nil"/>
+          <w:between w:val="nil"/>
+        </w:pBdr>
+        <w:jc w:val="both"/>
+      </w:pPr>
+    </w:p>
+    <w:p>
+      <w:pPr>
+        <w:pBdr>
+          <w:top w:val="nil"/>
+          <w:left w:val="nil"/>
+          <w:bottom w:val="nil"/>
+          <w:right w:val="nil"/>
+          <w:between w:val="nil"/>
+        </w:pBdr>
+        <w:jc w:val="both"/>
+      </w:pPr>
+    </w:p>
+    <w:p>
+      <w:pPr>
+        <w:pBdr>
+          <w:top w:val="nil"/>
+          <w:left w:val="nil"/>
+          <w:bottom w:val="nil"/>
+          <w:right w:val="nil"/>
+          <w:between w:val="nil"/>
+        </w:pBdr>
+        <w:jc w:val="both"/>
+      </w:pPr>
+    </w:p>
+    <w:p>
+      <w:pPr>
+        <w:pBdr>
+          <w:top w:val="nil"/>
+          <w:left w:val="nil"/>
+          <w:bottom w:val="nil"/>
+          <w:right w:val="nil"/>
+          <w:between w:val="nil"/>
+        </w:pBdr>
+        <w:jc w:val="both"/>
+      </w:pPr>
+    </w:p>
+    <w:p>
+      <w:pPr>
+        <w:pBdr>
+          <w:top w:val="nil"/>
+          <w:left w:val="nil"/>
+          <w:bottom w:val="nil"/>
+          <w:right w:val="nil"/>
+          <w:between w:val="nil"/>
+        </w:pBdr>
+        <w:jc w:val="both"/>
+      </w:pPr>
+      <w:r>
+        <w:lastRenderedPageBreak/>
         <w:t>1.3 Objetivos</w:t>
       </w:r>
     </w:p>
@@ -2201,37 +1629,94 @@
         <w:jc w:val="both"/>
       </w:pPr>
       <w:r>
-        <w:t>I</w:t>
-      </w:r>
-      <w:r>
-        <w:t>mplementar un programa de computadora que sea capaz de jugar en una partida de dominó como parte de un equipo de dos participantes que compiten con dos contrincantes.</w:t>
-      </w:r>
-    </w:p>
-    <w:p>
-      <w:pPr>
-        <w:pBdr>
-          <w:top w:val="nil"/>
-          <w:left w:val="nil"/>
-          <w:bottom w:val="nil"/>
-          <w:right w:val="nil"/>
-          <w:between w:val="nil"/>
-        </w:pBdr>
-        <w:jc w:val="both"/>
-      </w:pPr>
-    </w:p>
-    <w:p>
-      <w:pPr>
-        <w:pBdr>
-          <w:top w:val="nil"/>
-          <w:left w:val="nil"/>
-          <w:bottom w:val="nil"/>
-          <w:right w:val="nil"/>
-          <w:between w:val="nil"/>
-        </w:pBdr>
-        <w:jc w:val="both"/>
-      </w:pPr>
-      <w:r>
-        <w:t>1.4 Organización del documento</w:t>
+        <w:t>Implementar un programa de computadora que sea capaz de jugar en una partida de dominó como parte de un equipo de dos participantes que compiten con dos contrincantes.</w:t>
+      </w:r>
+    </w:p>
+    <w:p>
+      <w:pPr>
+        <w:pBdr>
+          <w:top w:val="nil"/>
+          <w:left w:val="nil"/>
+          <w:bottom w:val="nil"/>
+          <w:right w:val="nil"/>
+          <w:between w:val="nil"/>
+        </w:pBdr>
+        <w:jc w:val="both"/>
+      </w:pPr>
+    </w:p>
+    <w:p>
+      <w:pPr>
+        <w:pBdr>
+          <w:top w:val="nil"/>
+          <w:left w:val="nil"/>
+          <w:bottom w:val="nil"/>
+          <w:right w:val="nil"/>
+          <w:between w:val="nil"/>
+        </w:pBdr>
+        <w:jc w:val="both"/>
+      </w:pPr>
+      <w:r>
+        <w:t>1.4 Metodología</w:t>
+      </w:r>
+    </w:p>
+    <w:p>
+      <w:pPr>
+        <w:pBdr>
+          <w:top w:val="nil"/>
+          <w:left w:val="nil"/>
+          <w:bottom w:val="nil"/>
+          <w:right w:val="nil"/>
+          <w:between w:val="nil"/>
+        </w:pBdr>
+        <w:jc w:val="both"/>
+      </w:pPr>
+    </w:p>
+    <w:p>
+      <w:pPr>
+        <w:pBdr>
+          <w:top w:val="nil"/>
+          <w:left w:val="nil"/>
+          <w:bottom w:val="nil"/>
+          <w:right w:val="nil"/>
+          <w:between w:val="nil"/>
+        </w:pBdr>
+        <w:jc w:val="both"/>
+      </w:pPr>
+      <w:r>
+        <w:t>Para la implementación del bot, se decidió utilizar la metodología de cascada debido a que el alcance y la funcionalidad del proyecto es relativamente pequeña.</w:t>
+      </w:r>
+    </w:p>
+    <w:p>
+      <w:pPr>
+        <w:pBdr>
+          <w:top w:val="nil"/>
+          <w:left w:val="nil"/>
+          <w:bottom w:val="nil"/>
+          <w:right w:val="nil"/>
+          <w:between w:val="nil"/>
+        </w:pBdr>
+        <w:jc w:val="both"/>
+      </w:pPr>
+    </w:p>
+    <w:p>
+      <w:pPr>
+        <w:pBdr>
+          <w:top w:val="nil"/>
+          <w:left w:val="nil"/>
+          <w:bottom w:val="nil"/>
+          <w:right w:val="nil"/>
+          <w:between w:val="nil"/>
+        </w:pBdr>
+        <w:jc w:val="both"/>
+      </w:pPr>
+      <w:r>
+        <w:t>1.</w:t>
+      </w:r>
+      <w:r>
+        <w:t>5</w:t>
+      </w:r>
+      <w:r>
+        <w:t xml:space="preserve"> Organización del documento</w:t>
       </w:r>
     </w:p>
     <w:p>
@@ -2262,7 +1747,6 @@
         <w:jc w:val="both"/>
       </w:pPr>
       <w:r>
-        <w:lastRenderedPageBreak/>
         <w:t>Introducción</w:t>
       </w:r>
     </w:p>
@@ -2282,7 +1766,7 @@
         <w:jc w:val="both"/>
       </w:pPr>
       <w:r>
-        <w:t>Análisis</w:t>
+        <w:t>Análisis de requisitos del software</w:t>
       </w:r>
     </w:p>
     <w:p>
@@ -2301,10 +1785,7 @@
         <w:jc w:val="both"/>
       </w:pPr>
       <w:r>
-        <w:t>Las reglas del do</w:t>
-      </w:r>
-      <w:r>
-        <w:t>minó</w:t>
+        <w:t>Las reglas del dominó</w:t>
       </w:r>
     </w:p>
     <w:p>
@@ -2323,7 +1804,7 @@
         <w:jc w:val="both"/>
       </w:pPr>
       <w:r>
-        <w:t>Monte Carlo Tree Search</w:t>
+        <w:t>Juegos estocásticos con información imperfecta</w:t>
       </w:r>
     </w:p>
     <w:p>
@@ -2342,7 +1823,7 @@
         <w:jc w:val="both"/>
       </w:pPr>
       <w:r>
-        <w:t>Juegos estocásticos con información imperfecta</w:t>
+        <w:t>El método de Árbol de Búsqueda Montecarlo</w:t>
       </w:r>
     </w:p>
     <w:p>
@@ -2361,8 +1842,305 @@
         <w:jc w:val="both"/>
       </w:pPr>
       <w:r>
-        <w:t>Implementación y resultados</w:t>
-      </w:r>
+        <w:t>Diseño del programa</w:t>
+      </w:r>
+    </w:p>
+    <w:p>
+      <w:pPr>
+        <w:numPr>
+          <w:ilvl w:val="0"/>
+          <w:numId w:val="3"/>
+        </w:numPr>
+        <w:pBdr>
+          <w:top w:val="nil"/>
+          <w:left w:val="nil"/>
+          <w:bottom w:val="nil"/>
+          <w:right w:val="nil"/>
+          <w:between w:val="nil"/>
+        </w:pBdr>
+        <w:jc w:val="both"/>
+      </w:pPr>
+      <w:r>
+        <w:t xml:space="preserve">Implementación </w:t>
+      </w:r>
+    </w:p>
+    <w:p>
+      <w:pPr>
+        <w:numPr>
+          <w:ilvl w:val="0"/>
+          <w:numId w:val="3"/>
+        </w:numPr>
+        <w:pBdr>
+          <w:top w:val="nil"/>
+          <w:left w:val="nil"/>
+          <w:bottom w:val="nil"/>
+          <w:right w:val="nil"/>
+          <w:between w:val="nil"/>
+        </w:pBdr>
+        <w:jc w:val="both"/>
+      </w:pPr>
+      <w:r>
+        <w:t>Validación</w:t>
+      </w:r>
+    </w:p>
+    <w:p>
+      <w:pPr>
+        <w:numPr>
+          <w:ilvl w:val="0"/>
+          <w:numId w:val="3"/>
+        </w:numPr>
+        <w:pBdr>
+          <w:top w:val="nil"/>
+          <w:left w:val="nil"/>
+          <w:bottom w:val="nil"/>
+          <w:right w:val="nil"/>
+          <w:between w:val="nil"/>
+        </w:pBdr>
+        <w:jc w:val="both"/>
+      </w:pPr>
+      <w:r>
+        <w:t>Conclusiones</w:t>
+      </w:r>
+    </w:p>
+    <w:p>
+      <w:pPr>
+        <w:pBdr>
+          <w:top w:val="nil"/>
+          <w:left w:val="nil"/>
+          <w:bottom w:val="nil"/>
+          <w:right w:val="nil"/>
+          <w:between w:val="nil"/>
+        </w:pBdr>
+        <w:jc w:val="both"/>
+      </w:pPr>
+    </w:p>
+    <w:p>
+      <w:pPr>
+        <w:pBdr>
+          <w:top w:val="nil"/>
+          <w:left w:val="nil"/>
+          <w:bottom w:val="nil"/>
+          <w:right w:val="nil"/>
+          <w:between w:val="nil"/>
+        </w:pBdr>
+        <w:jc w:val="both"/>
+      </w:pPr>
+    </w:p>
+    <w:p>
+      <w:pPr>
+        <w:pBdr>
+          <w:top w:val="nil"/>
+          <w:left w:val="nil"/>
+          <w:bottom w:val="nil"/>
+          <w:right w:val="nil"/>
+          <w:between w:val="nil"/>
+        </w:pBdr>
+        <w:jc w:val="both"/>
+      </w:pPr>
+    </w:p>
+    <w:p>
+      <w:pPr>
+        <w:pBdr>
+          <w:top w:val="nil"/>
+          <w:left w:val="nil"/>
+          <w:bottom w:val="nil"/>
+          <w:right w:val="nil"/>
+          <w:between w:val="nil"/>
+        </w:pBdr>
+        <w:jc w:val="both"/>
+      </w:pPr>
+    </w:p>
+    <w:p>
+      <w:pPr>
+        <w:pBdr>
+          <w:top w:val="nil"/>
+          <w:left w:val="nil"/>
+          <w:bottom w:val="nil"/>
+          <w:right w:val="nil"/>
+          <w:between w:val="nil"/>
+        </w:pBdr>
+        <w:jc w:val="both"/>
+      </w:pPr>
+    </w:p>
+    <w:p>
+      <w:pPr>
+        <w:pBdr>
+          <w:top w:val="nil"/>
+          <w:left w:val="nil"/>
+          <w:bottom w:val="nil"/>
+          <w:right w:val="nil"/>
+          <w:between w:val="nil"/>
+        </w:pBdr>
+        <w:jc w:val="both"/>
+      </w:pPr>
+    </w:p>
+    <w:p>
+      <w:pPr>
+        <w:pBdr>
+          <w:top w:val="nil"/>
+          <w:left w:val="nil"/>
+          <w:bottom w:val="nil"/>
+          <w:right w:val="nil"/>
+          <w:between w:val="nil"/>
+        </w:pBdr>
+        <w:jc w:val="both"/>
+      </w:pPr>
+    </w:p>
+    <w:p>
+      <w:pPr>
+        <w:pBdr>
+          <w:top w:val="nil"/>
+          <w:left w:val="nil"/>
+          <w:bottom w:val="nil"/>
+          <w:right w:val="nil"/>
+          <w:between w:val="nil"/>
+        </w:pBdr>
+        <w:jc w:val="both"/>
+      </w:pPr>
+    </w:p>
+    <w:p>
+      <w:pPr>
+        <w:pBdr>
+          <w:top w:val="nil"/>
+          <w:left w:val="nil"/>
+          <w:bottom w:val="nil"/>
+          <w:right w:val="nil"/>
+          <w:between w:val="nil"/>
+        </w:pBdr>
+        <w:jc w:val="both"/>
+      </w:pPr>
+    </w:p>
+    <w:p>
+      <w:pPr>
+        <w:pBdr>
+          <w:top w:val="nil"/>
+          <w:left w:val="nil"/>
+          <w:bottom w:val="nil"/>
+          <w:right w:val="nil"/>
+          <w:between w:val="nil"/>
+        </w:pBdr>
+        <w:jc w:val="both"/>
+      </w:pPr>
+    </w:p>
+    <w:p>
+      <w:pPr>
+        <w:pBdr>
+          <w:top w:val="nil"/>
+          <w:left w:val="nil"/>
+          <w:bottom w:val="nil"/>
+          <w:right w:val="nil"/>
+          <w:between w:val="nil"/>
+        </w:pBdr>
+        <w:jc w:val="both"/>
+      </w:pPr>
+    </w:p>
+    <w:p>
+      <w:pPr>
+        <w:pBdr>
+          <w:top w:val="nil"/>
+          <w:left w:val="nil"/>
+          <w:bottom w:val="nil"/>
+          <w:right w:val="nil"/>
+          <w:between w:val="nil"/>
+        </w:pBdr>
+        <w:jc w:val="both"/>
+      </w:pPr>
+    </w:p>
+    <w:p>
+      <w:pPr>
+        <w:pBdr>
+          <w:top w:val="nil"/>
+          <w:left w:val="nil"/>
+          <w:bottom w:val="nil"/>
+          <w:right w:val="nil"/>
+          <w:between w:val="nil"/>
+        </w:pBdr>
+        <w:jc w:val="both"/>
+      </w:pPr>
+    </w:p>
+    <w:p>
+      <w:pPr>
+        <w:pBdr>
+          <w:top w:val="nil"/>
+          <w:left w:val="nil"/>
+          <w:bottom w:val="nil"/>
+          <w:right w:val="nil"/>
+          <w:between w:val="nil"/>
+        </w:pBdr>
+        <w:jc w:val="both"/>
+      </w:pPr>
+    </w:p>
+    <w:p>
+      <w:pPr>
+        <w:pBdr>
+          <w:top w:val="nil"/>
+          <w:left w:val="nil"/>
+          <w:bottom w:val="nil"/>
+          <w:right w:val="nil"/>
+          <w:between w:val="nil"/>
+        </w:pBdr>
+        <w:jc w:val="both"/>
+      </w:pPr>
+    </w:p>
+    <w:p>
+      <w:pPr>
+        <w:pBdr>
+          <w:top w:val="nil"/>
+          <w:left w:val="nil"/>
+          <w:bottom w:val="nil"/>
+          <w:right w:val="nil"/>
+          <w:between w:val="nil"/>
+        </w:pBdr>
+        <w:jc w:val="both"/>
+      </w:pPr>
+    </w:p>
+    <w:p>
+      <w:pPr>
+        <w:pBdr>
+          <w:top w:val="nil"/>
+          <w:left w:val="nil"/>
+          <w:bottom w:val="nil"/>
+          <w:right w:val="nil"/>
+          <w:between w:val="nil"/>
+        </w:pBdr>
+        <w:jc w:val="both"/>
+      </w:pPr>
+    </w:p>
+    <w:p>
+      <w:pPr>
+        <w:pBdr>
+          <w:top w:val="nil"/>
+          <w:left w:val="nil"/>
+          <w:bottom w:val="nil"/>
+          <w:right w:val="nil"/>
+          <w:between w:val="nil"/>
+        </w:pBdr>
+        <w:jc w:val="both"/>
+      </w:pPr>
+    </w:p>
+    <w:p>
+      <w:pPr>
+        <w:pBdr>
+          <w:top w:val="nil"/>
+          <w:left w:val="nil"/>
+          <w:bottom w:val="nil"/>
+          <w:right w:val="nil"/>
+          <w:between w:val="nil"/>
+        </w:pBdr>
+        <w:jc w:val="both"/>
+      </w:pPr>
+    </w:p>
+    <w:p>
+      <w:pPr>
+        <w:pBdr>
+          <w:top w:val="nil"/>
+          <w:left w:val="nil"/>
+          <w:bottom w:val="nil"/>
+          <w:right w:val="nil"/>
+          <w:between w:val="nil"/>
+        </w:pBdr>
+        <w:jc w:val="both"/>
+      </w:pPr>
     </w:p>
     <w:p>
       <w:pPr>
@@ -2448,6 +2226,7 @@
           <w:szCs w:val="28"/>
           <w:u w:val="single"/>
         </w:rPr>
+        <w:lastRenderedPageBreak/>
         <w:t>2. Análisis</w:t>
       </w:r>
     </w:p>
@@ -2508,7 +2287,19 @@
         <w:jc w:val="both"/>
       </w:pPr>
       <w:r>
-        <w:t xml:space="preserve">El programa generará una jugada a partir del estado actual del juego. Es decir, el jugador tendrá conocimiento de sus fichas asignadas así como de las fichas tiradas por los otros participantes. </w:t>
+        <w:t xml:space="preserve">El programa generará una jugada a partir del estado actual del juego. Es decir, el </w:t>
+      </w:r>
+      <w:r>
+        <w:t>progama recibirá como entrada una representación</w:t>
+      </w:r>
+      <w:r>
+        <w:t xml:space="preserve"> de sus fichas asignadas así como de las fichas tiradas por los otros participantes</w:t>
+      </w:r>
+      <w:r>
+        <w:t xml:space="preserve"> y como salida indicará cual de sus fichas debe jugarse</w:t>
+      </w:r>
+      <w:r>
+        <w:t xml:space="preserve">. </w:t>
       </w:r>
     </w:p>
     <w:p>
@@ -2562,10 +2353,34 @@
         <w:jc w:val="both"/>
       </w:pPr>
       <w:r>
-        <w:t xml:space="preserve">El programa debe generar las jugadas en </w:t>
-      </w:r>
-      <w:r>
-        <w:t>un tiempo razonable para poder utilizarse en un juego de tiempo real contra contrincantes humanos y no debe poseer información sobre las manos de sus contrincantes ni de su pareja de equipo.</w:t>
+        <w:t>El programa debe generar las jugadas en un tiempo razonable para poder utilizarse en un juego de tiempo real contra contrincantes humanos y no debe poseer información sobre las manos de sus contrincantes ni de su pareja de equipo.</w:t>
+      </w:r>
+    </w:p>
+    <w:p>
+      <w:pPr>
+        <w:pBdr>
+          <w:top w:val="nil"/>
+          <w:left w:val="nil"/>
+          <w:bottom w:val="nil"/>
+          <w:right w:val="nil"/>
+          <w:between w:val="nil"/>
+        </w:pBdr>
+        <w:jc w:val="both"/>
+      </w:pPr>
+    </w:p>
+    <w:p>
+      <w:pPr>
+        <w:pBdr>
+          <w:top w:val="nil"/>
+          <w:left w:val="nil"/>
+          <w:bottom w:val="nil"/>
+          <w:right w:val="nil"/>
+          <w:between w:val="nil"/>
+        </w:pBdr>
+        <w:jc w:val="both"/>
+      </w:pPr>
+      <w:r>
+        <w:t>Debe exponer una API sencilla para ser integrado a una interfaz gráfica</w:t>
       </w:r>
     </w:p>
     <w:p>
@@ -2622,10 +2437,13 @@
         </w:rPr>
       </w:pPr>
       <w:r>
-        <w:t>Uno de los primeros trabajos sobre mé</w:t>
-      </w:r>
-      <w:r>
-        <w:t xml:space="preserve">todos de Monte Carlo para juegos de información imperfecta lo realiza </w:t>
+        <w:t xml:space="preserve">Uno </w:t>
+      </w:r>
+      <w:r>
+        <w:t xml:space="preserve">trabajo importante en el ambito de algoritmos </w:t>
+      </w:r>
+      <w:r>
+        <w:t xml:space="preserve"> para juegos de información imperfecta lo realiza </w:t>
       </w:r>
       <w:r>
         <w:rPr>
@@ -2667,104 +2485,239 @@
         <w:rPr>
           <w:highlight w:val="white"/>
         </w:rPr>
-        <w:t>Por otra parte, MCTS puede estudiarse desde la perspectiva de procesos de decisión de m</w:t>
-      </w:r>
-      <w:r>
-        <w:rPr>
-          <w:highlight w:val="white"/>
-        </w:rPr>
-        <w:t>arkov como en la disciplina de aprendizaje por refuerzo. En este campo es importante el trabajo de Mnih et al. (2013) que es uno de los primeros en integrar aprendizaje profundo a los algoritmos de aprendizaje por refuerzo para la creación de agentes en el</w:t>
-      </w:r>
-      <w:r>
-        <w:rPr>
-          <w:highlight w:val="white"/>
-        </w:rPr>
-        <w:t xml:space="preserve"> juego de atari.</w:t>
-      </w:r>
-    </w:p>
-    <w:p>
-      <w:pPr>
-        <w:pBdr>
-          <w:top w:val="nil"/>
-          <w:left w:val="nil"/>
-          <w:bottom w:val="nil"/>
-          <w:right w:val="nil"/>
-          <w:between w:val="nil"/>
-        </w:pBdr>
-        <w:jc w:val="both"/>
-        <w:rPr>
-          <w:highlight w:val="white"/>
-        </w:rPr>
-      </w:pPr>
-    </w:p>
-    <w:p>
-      <w:pPr>
-        <w:pBdr>
-          <w:top w:val="nil"/>
-          <w:left w:val="nil"/>
-          <w:bottom w:val="nil"/>
-          <w:right w:val="nil"/>
-          <w:between w:val="nil"/>
-        </w:pBdr>
-        <w:jc w:val="both"/>
-        <w:rPr>
-          <w:highlight w:val="white"/>
-        </w:rPr>
-      </w:pPr>
-      <w:r>
-        <w:rPr>
-          <w:highlight w:val="white"/>
-        </w:rPr>
-        <w:t>Long et al. (2010) realizaron un trabajo en donde , a partir de árboles de juego sintéticos, definen indicadores estadísticos que les permiten identificar propiedades importantes de juegos de información imperfecta en los que MCTS se pued</w:t>
-      </w:r>
-      <w:r>
-        <w:rPr>
-          <w:highlight w:val="white"/>
-        </w:rPr>
-        <w:t>e adaptar exitosamente. Dicho trabajo extiende la línea de investigación sobre las limitaciones de MCTS en el contexto de información imperfecta que inician Frank y Basin (1998)</w:t>
-      </w:r>
-    </w:p>
-    <w:p>
-      <w:pPr>
-        <w:pBdr>
-          <w:top w:val="nil"/>
-          <w:left w:val="nil"/>
-          <w:bottom w:val="nil"/>
-          <w:right w:val="nil"/>
-          <w:between w:val="nil"/>
-        </w:pBdr>
-        <w:jc w:val="both"/>
-        <w:rPr>
-          <w:highlight w:val="white"/>
-        </w:rPr>
-      </w:pPr>
-    </w:p>
-    <w:p>
-      <w:pPr>
-        <w:pBdr>
-          <w:top w:val="nil"/>
-          <w:left w:val="nil"/>
-          <w:bottom w:val="nil"/>
-          <w:right w:val="nil"/>
-          <w:between w:val="nil"/>
-        </w:pBdr>
-        <w:jc w:val="both"/>
-        <w:rPr>
-          <w:highlight w:val="white"/>
-        </w:rPr>
-      </w:pPr>
-      <w:r>
-        <w:rPr>
-          <w:highlight w:val="white"/>
-        </w:rPr>
-        <w:t>Así mismo, se recuperó de la web un proyecto de licenciatura sobre un jugador</w:t>
-      </w:r>
-      <w:r>
-        <w:rPr>
-          <w:highlight w:val="white"/>
-        </w:rPr>
-        <w:t xml:space="preserve"> artificial para dominó (en el texto se le refiere como Latin-American dominoes) desarrollado por Angeris y Li (2016) de la universidad de Stanford</w:t>
-      </w:r>
+        <w:t xml:space="preserve">Por otra parte, </w:t>
+      </w:r>
+      <w:r>
+        <w:rPr>
+          <w:highlight w:val="white"/>
+        </w:rPr>
+        <w:t xml:space="preserve">un jugador artificial en un contexto de incertidumbre puede </w:t>
+      </w:r>
+      <w:r>
+        <w:rPr>
+          <w:highlight w:val="white"/>
+        </w:rPr>
+        <w:t>estudiarse desde la perspectiva de procesos de decisión de markov como en la disciplina de aprendizaje por refuerzo. En este campo es importante el trabajo de Mnih et al. (2013) que es uno de los primeros en integrar aprendizaje profundo a los algoritmos de aprendizaje por refuerzo para la creación de agentes en el juego de atari.</w:t>
+      </w:r>
+    </w:p>
+    <w:p>
+      <w:pPr>
+        <w:pBdr>
+          <w:top w:val="nil"/>
+          <w:left w:val="nil"/>
+          <w:bottom w:val="nil"/>
+          <w:right w:val="nil"/>
+          <w:between w:val="nil"/>
+        </w:pBdr>
+        <w:jc w:val="both"/>
+        <w:rPr>
+          <w:highlight w:val="white"/>
+        </w:rPr>
+      </w:pPr>
+    </w:p>
+    <w:p>
+      <w:pPr>
+        <w:pBdr>
+          <w:top w:val="nil"/>
+          <w:left w:val="nil"/>
+          <w:bottom w:val="nil"/>
+          <w:right w:val="nil"/>
+          <w:between w:val="nil"/>
+        </w:pBdr>
+        <w:jc w:val="both"/>
+        <w:rPr>
+          <w:highlight w:val="white"/>
+        </w:rPr>
+      </w:pPr>
+      <w:r>
+        <w:rPr>
+          <w:highlight w:val="white"/>
+        </w:rPr>
+        <w:t xml:space="preserve">Long et al. (2010) realizaron un trabajo en donde , a partir de árboles de juego sintéticos, definen indicadores estadísticos que les permiten identificar propiedades importantes de juegos de información imperfecta en los que </w:t>
+      </w:r>
+      <w:r>
+        <w:rPr>
+          <w:highlight w:val="white"/>
+        </w:rPr>
+        <w:t xml:space="preserve">el método de Arbol de Búsqueda Monte Carlo (MCTS por sus siglas en ingles) </w:t>
+      </w:r>
+      <w:r>
+        <w:rPr>
+          <w:highlight w:val="white"/>
+        </w:rPr>
+        <w:t xml:space="preserve"> se puede adaptar exitosamente. Dicho trabajo extiende la línea de investigación sobre las limitaciones de MCTS en el contexto de información imperfecta que inician Frank y Basin (1998)</w:t>
+      </w:r>
+    </w:p>
+    <w:p>
+      <w:pPr>
+        <w:pBdr>
+          <w:top w:val="nil"/>
+          <w:left w:val="nil"/>
+          <w:bottom w:val="nil"/>
+          <w:right w:val="nil"/>
+          <w:between w:val="nil"/>
+        </w:pBdr>
+        <w:jc w:val="both"/>
+        <w:rPr>
+          <w:highlight w:val="white"/>
+        </w:rPr>
+      </w:pPr>
+    </w:p>
+    <w:p>
+      <w:pPr>
+        <w:pBdr>
+          <w:top w:val="nil"/>
+          <w:left w:val="nil"/>
+          <w:bottom w:val="nil"/>
+          <w:right w:val="nil"/>
+          <w:between w:val="nil"/>
+        </w:pBdr>
+        <w:jc w:val="both"/>
+        <w:rPr>
+          <w:highlight w:val="white"/>
+        </w:rPr>
+      </w:pPr>
+      <w:r>
+        <w:rPr>
+          <w:highlight w:val="white"/>
+        </w:rPr>
+        <w:t>Asimismo</w:t>
+      </w:r>
+      <w:r>
+        <w:rPr>
+          <w:highlight w:val="white"/>
+        </w:rPr>
+        <w:t>, se recuperó de la web un proyecto de licenciatura sobre un jugador artificial para dominó (en el texto se le refiere como Latin-American dominoes) desarrollado por Angeris y Li (2016) de la universidad de Stanford</w:t>
+      </w:r>
+      <w:r>
+        <w:rPr>
+          <w:highlight w:val="white"/>
+        </w:rPr>
+        <w:t>. El proyecto co</w:t>
+      </w:r>
+      <w:r>
+        <w:rPr>
+          <w:highlight w:val="white"/>
+        </w:rPr>
+        <w:t>nsiste en</w:t>
+      </w:r>
+      <w:r>
+        <w:rPr>
+          <w:highlight w:val="white"/>
+        </w:rPr>
+        <w:t xml:space="preserve"> simulaciones para contrastar distintas </w:t>
+      </w:r>
+      <w:r>
+        <w:rPr>
+          <w:highlight w:val="white"/>
+        </w:rPr>
+        <w:t>algoritmos pero no tiene la finalidad de ser consumido como una API.</w:t>
+      </w:r>
+    </w:p>
+    <w:p>
+      <w:pPr>
+        <w:pBdr>
+          <w:top w:val="nil"/>
+          <w:left w:val="nil"/>
+          <w:bottom w:val="nil"/>
+          <w:right w:val="nil"/>
+          <w:between w:val="nil"/>
+        </w:pBdr>
+        <w:jc w:val="both"/>
+        <w:rPr>
+          <w:highlight w:val="white"/>
+        </w:rPr>
+      </w:pPr>
+    </w:p>
+    <w:p>
+      <w:pPr>
+        <w:pBdr>
+          <w:top w:val="nil"/>
+          <w:left w:val="nil"/>
+          <w:bottom w:val="nil"/>
+          <w:right w:val="nil"/>
+          <w:between w:val="nil"/>
+        </w:pBdr>
+        <w:jc w:val="both"/>
+        <w:rPr>
+          <w:highlight w:val="white"/>
+        </w:rPr>
+      </w:pPr>
+    </w:p>
+    <w:p>
+      <w:pPr>
+        <w:pBdr>
+          <w:top w:val="nil"/>
+          <w:left w:val="nil"/>
+          <w:bottom w:val="nil"/>
+          <w:right w:val="nil"/>
+          <w:between w:val="nil"/>
+        </w:pBdr>
+        <w:jc w:val="both"/>
+        <w:rPr>
+          <w:highlight w:val="white"/>
+        </w:rPr>
+      </w:pPr>
+    </w:p>
+    <w:p>
+      <w:pPr>
+        <w:pBdr>
+          <w:top w:val="nil"/>
+          <w:left w:val="nil"/>
+          <w:bottom w:val="nil"/>
+          <w:right w:val="nil"/>
+          <w:between w:val="nil"/>
+        </w:pBdr>
+        <w:jc w:val="both"/>
+        <w:rPr>
+          <w:highlight w:val="white"/>
+        </w:rPr>
+      </w:pPr>
+    </w:p>
+    <w:p>
+      <w:pPr>
+        <w:pBdr>
+          <w:top w:val="nil"/>
+          <w:left w:val="nil"/>
+          <w:bottom w:val="nil"/>
+          <w:right w:val="nil"/>
+          <w:between w:val="nil"/>
+        </w:pBdr>
+        <w:jc w:val="both"/>
+        <w:rPr>
+          <w:highlight w:val="white"/>
+        </w:rPr>
+      </w:pPr>
+    </w:p>
+    <w:p>
+      <w:pPr>
+        <w:pBdr>
+          <w:top w:val="nil"/>
+          <w:left w:val="nil"/>
+          <w:bottom w:val="nil"/>
+          <w:right w:val="nil"/>
+          <w:between w:val="nil"/>
+        </w:pBdr>
+        <w:jc w:val="both"/>
+        <w:rPr>
+          <w:highlight w:val="white"/>
+        </w:rPr>
+      </w:pPr>
+    </w:p>
+    <w:p>
+      <w:pPr>
+        <w:pBdr>
+          <w:top w:val="nil"/>
+          <w:left w:val="nil"/>
+          <w:bottom w:val="nil"/>
+          <w:right w:val="nil"/>
+          <w:between w:val="nil"/>
+        </w:pBdr>
+        <w:jc w:val="both"/>
+        <w:rPr>
+          <w:highlight w:val="white"/>
+        </w:rPr>
+      </w:pPr>
     </w:p>
     <w:p>
       <w:pPr>
@@ -2796,117 +2749,114 @@
           <w:b/>
           <w:highlight w:val="white"/>
           <w:u w:val="single"/>
+          <w:lang w:val="es-ES"/>
+        </w:rPr>
+      </w:pPr>
+      <w:r>
+        <w:rPr>
+          <w:rFonts w:ascii="Calibri" w:eastAsia="Calibri" w:hAnsi="Calibri" w:cs="Calibri"/>
+          <w:b/>
+          <w:highlight w:val="white"/>
+          <w:u w:val="single"/>
+          <w:lang w:val="es-ES"/>
+        </w:rPr>
+        <w:t>Referencias</w:t>
+      </w:r>
+    </w:p>
+    <w:p>
+      <w:pPr>
+        <w:pBdr>
+          <w:top w:val="nil"/>
+          <w:left w:val="nil"/>
+          <w:bottom w:val="nil"/>
+          <w:right w:val="nil"/>
+          <w:between w:val="nil"/>
+        </w:pBdr>
+        <w:jc w:val="both"/>
+        <w:rPr>
+          <w:rFonts w:ascii="Calibri" w:eastAsia="Calibri" w:hAnsi="Calibri" w:cs="Calibri"/>
+          <w:highlight w:val="white"/>
+          <w:lang w:val="es-ES"/>
+        </w:rPr>
+      </w:pPr>
+    </w:p>
+    <w:p>
+      <w:pPr>
+        <w:pBdr>
+          <w:top w:val="nil"/>
+          <w:left w:val="nil"/>
+          <w:bottom w:val="nil"/>
+          <w:right w:val="nil"/>
+          <w:between w:val="nil"/>
+        </w:pBdr>
+        <w:jc w:val="both"/>
+        <w:rPr>
+          <w:rFonts w:ascii="Calibri" w:eastAsia="Calibri" w:hAnsi="Calibri" w:cs="Calibri"/>
+          <w:highlight w:val="white"/>
+        </w:rPr>
+      </w:pPr>
+      <w:proofErr w:type="spellStart"/>
+      <w:r>
+        <w:rPr>
+          <w:rFonts w:ascii="Calibri" w:eastAsia="Calibri" w:hAnsi="Calibri" w:cs="Calibri"/>
+          <w:highlight w:val="white"/>
           <w:lang w:val="en-US"/>
         </w:rPr>
-      </w:pPr>
+        <w:t>Angeris</w:t>
+      </w:r>
+      <w:proofErr w:type="spellEnd"/>
+      <w:r>
+        <w:rPr>
+          <w:rFonts w:ascii="Calibri" w:eastAsia="Calibri" w:hAnsi="Calibri" w:cs="Calibri"/>
+          <w:highlight w:val="white"/>
+          <w:lang w:val="en-US"/>
+        </w:rPr>
+        <w:t xml:space="preserve">, G., &amp; Li, L. (2016). CS 221 Project </w:t>
+      </w:r>
+      <w:proofErr w:type="gramStart"/>
+      <w:r>
+        <w:rPr>
+          <w:rFonts w:ascii="Calibri" w:eastAsia="Calibri" w:hAnsi="Calibri" w:cs="Calibri"/>
+          <w:highlight w:val="white"/>
+          <w:lang w:val="en-US"/>
+        </w:rPr>
+        <w:t>Final :</w:t>
+      </w:r>
+      <w:proofErr w:type="gramEnd"/>
+      <w:r>
+        <w:rPr>
+          <w:rFonts w:ascii="Calibri" w:eastAsia="Calibri" w:hAnsi="Calibri" w:cs="Calibri"/>
+          <w:highlight w:val="white"/>
+          <w:lang w:val="en-US"/>
+        </w:rPr>
+        <w:t xml:space="preserve"> </w:t>
+      </w:r>
       <w:proofErr w:type="spellStart"/>
       <w:r>
         <w:rPr>
           <w:rFonts w:ascii="Calibri" w:eastAsia="Calibri" w:hAnsi="Calibri" w:cs="Calibri"/>
-          <w:b/>
-          <w:highlight w:val="white"/>
-          <w:u w:val="single"/>
+          <w:highlight w:val="white"/>
           <w:lang w:val="en-US"/>
         </w:rPr>
-        <w:lastRenderedPageBreak/>
-        <w:t>Referencias</w:t>
+        <w:t>DominAI</w:t>
       </w:r>
       <w:proofErr w:type="spellEnd"/>
-    </w:p>
-    <w:p>
-      <w:pPr>
-        <w:pBdr>
-          <w:top w:val="nil"/>
-          <w:left w:val="nil"/>
-          <w:bottom w:val="nil"/>
-          <w:right w:val="nil"/>
-          <w:between w:val="nil"/>
-        </w:pBdr>
-        <w:jc w:val="both"/>
+      <w:r>
         <w:rPr>
           <w:rFonts w:ascii="Calibri" w:eastAsia="Calibri" w:hAnsi="Calibri" w:cs="Calibri"/>
           <w:highlight w:val="white"/>
           <w:lang w:val="en-US"/>
         </w:rPr>
-      </w:pPr>
-    </w:p>
-    <w:p>
-      <w:pPr>
-        <w:pBdr>
-          <w:top w:val="nil"/>
-          <w:left w:val="nil"/>
-          <w:bottom w:val="nil"/>
-          <w:right w:val="nil"/>
-          <w:between w:val="nil"/>
-        </w:pBdr>
-        <w:jc w:val="both"/>
+        <w:t xml:space="preserve">. </w:t>
+      </w:r>
+      <w:r>
         <w:rPr>
           <w:rFonts w:ascii="Calibri" w:eastAsia="Calibri" w:hAnsi="Calibri" w:cs="Calibri"/>
           <w:highlight w:val="white"/>
         </w:rPr>
-      </w:pPr>
-      <w:proofErr w:type="spellStart"/>
-      <w:r>
-        <w:rPr>
-          <w:rFonts w:ascii="Calibri" w:eastAsia="Calibri" w:hAnsi="Calibri" w:cs="Calibri"/>
-          <w:highlight w:val="white"/>
-          <w:lang w:val="en-US"/>
-        </w:rPr>
-        <w:t>Angeris</w:t>
-      </w:r>
-      <w:proofErr w:type="spellEnd"/>
-      <w:r>
-        <w:rPr>
-          <w:rFonts w:ascii="Calibri" w:eastAsia="Calibri" w:hAnsi="Calibri" w:cs="Calibri"/>
-          <w:highlight w:val="white"/>
-          <w:lang w:val="en-US"/>
-        </w:rPr>
-        <w:t xml:space="preserve">, G., &amp; Li, L. (2016). CS 221 Project </w:t>
-      </w:r>
-      <w:proofErr w:type="gramStart"/>
-      <w:r>
-        <w:rPr>
-          <w:rFonts w:ascii="Calibri" w:eastAsia="Calibri" w:hAnsi="Calibri" w:cs="Calibri"/>
-          <w:highlight w:val="white"/>
-          <w:lang w:val="en-US"/>
-        </w:rPr>
-        <w:t>Final :</w:t>
-      </w:r>
-      <w:proofErr w:type="gramEnd"/>
-      <w:r>
-        <w:rPr>
-          <w:rFonts w:ascii="Calibri" w:eastAsia="Calibri" w:hAnsi="Calibri" w:cs="Calibri"/>
-          <w:highlight w:val="white"/>
-          <w:lang w:val="en-US"/>
-        </w:rPr>
-        <w:t xml:space="preserve"> </w:t>
-      </w:r>
-      <w:proofErr w:type="spellStart"/>
-      <w:r>
-        <w:rPr>
-          <w:rFonts w:ascii="Calibri" w:eastAsia="Calibri" w:hAnsi="Calibri" w:cs="Calibri"/>
-          <w:highlight w:val="white"/>
-          <w:lang w:val="en-US"/>
-        </w:rPr>
-        <w:t>DominAI</w:t>
-      </w:r>
-      <w:proofErr w:type="spellEnd"/>
-      <w:r>
-        <w:rPr>
-          <w:rFonts w:ascii="Calibri" w:eastAsia="Calibri" w:hAnsi="Calibri" w:cs="Calibri"/>
-          <w:highlight w:val="white"/>
-          <w:lang w:val="en-US"/>
-        </w:rPr>
-        <w:t xml:space="preserve">. </w:t>
-      </w:r>
-      <w:r>
-        <w:rPr>
-          <w:rFonts w:ascii="Calibri" w:eastAsia="Calibri" w:hAnsi="Calibri" w:cs="Calibri"/>
-          <w:highlight w:val="white"/>
-        </w:rPr>
         <w:t xml:space="preserve">Recuperado de </w:t>
       </w:r>
-      <w:hyperlink r:id="rId7">
+      <w:hyperlink r:id="rId6">
         <w:r>
           <w:rPr>
             <w:rFonts w:ascii="Roboto" w:eastAsia="Roboto" w:hAnsi="Roboto" w:cs="Roboto"/>
@@ -2952,7 +2902,40 @@
           <w:highlight w:val="white"/>
           <w:lang w:val="en-US"/>
         </w:rPr>
-        <w:t>Artificial Inte</w:t>
+        <w:t xml:space="preserve">Artificial Intelligence </w:t>
+      </w:r>
+      <w:r>
+        <w:rPr>
+          <w:rFonts w:ascii="Calibri" w:eastAsia="Calibri" w:hAnsi="Calibri" w:cs="Calibri"/>
+          <w:highlight w:val="white"/>
+          <w:lang w:val="en-US"/>
+        </w:rPr>
+        <w:t xml:space="preserve">87–123. </w:t>
+      </w:r>
+    </w:p>
+    <w:p>
+      <w:pPr>
+        <w:pBdr>
+          <w:top w:val="nil"/>
+          <w:left w:val="nil"/>
+          <w:bottom w:val="nil"/>
+          <w:right w:val="nil"/>
+          <w:between w:val="nil"/>
+        </w:pBdr>
+        <w:jc w:val="both"/>
+        <w:rPr>
+          <w:rFonts w:ascii="Calibri" w:eastAsia="Calibri" w:hAnsi="Calibri" w:cs="Calibri"/>
+          <w:highlight w:val="white"/>
+          <w:lang w:val="en-US"/>
+        </w:rPr>
+      </w:pPr>
+      <w:r>
+        <w:rPr>
+          <w:rFonts w:ascii="Calibri" w:eastAsia="Calibri" w:hAnsi="Calibri" w:cs="Calibri"/>
+          <w:highlight w:val="white"/>
+          <w:lang w:val="en-US"/>
+        </w:rPr>
+        <w:t xml:space="preserve">Ginsberg, M. L. (2001). GIB: Imperfect Information in a Computationally Challenging Game. </w:t>
       </w:r>
       <w:r>
         <w:rPr>
@@ -2961,7 +2944,7 @@
           <w:highlight w:val="white"/>
           <w:lang w:val="en-US"/>
         </w:rPr>
-        <w:t xml:space="preserve">lligence </w:t>
+        <w:t>Journal of Artificial Intelligence Research</w:t>
       </w:r>
       <w:r>
         <w:rPr>
@@ -2969,32 +2952,7 @@
           <w:highlight w:val="white"/>
           <w:lang w:val="en-US"/>
         </w:rPr>
-        <w:t xml:space="preserve">87–123. </w:t>
-      </w:r>
-    </w:p>
-    <w:p>
-      <w:pPr>
-        <w:pBdr>
-          <w:top w:val="nil"/>
-          <w:left w:val="nil"/>
-          <w:bottom w:val="nil"/>
-          <w:right w:val="nil"/>
-          <w:between w:val="nil"/>
-        </w:pBdr>
-        <w:jc w:val="both"/>
-        <w:rPr>
-          <w:rFonts w:ascii="Calibri" w:eastAsia="Calibri" w:hAnsi="Calibri" w:cs="Calibri"/>
-          <w:highlight w:val="white"/>
-          <w:lang w:val="en-US"/>
-        </w:rPr>
-      </w:pPr>
-      <w:r>
-        <w:rPr>
-          <w:rFonts w:ascii="Calibri" w:eastAsia="Calibri" w:hAnsi="Calibri" w:cs="Calibri"/>
-          <w:highlight w:val="white"/>
-          <w:lang w:val="en-US"/>
-        </w:rPr>
-        <w:t xml:space="preserve">Ginsberg, M. L. (2001). GIB: Imperfect Information in a Computationally Challenging Game. </w:t>
+        <w:t xml:space="preserve">, </w:t>
       </w:r>
       <w:r>
         <w:rPr>
@@ -3003,7 +2961,7 @@
           <w:highlight w:val="white"/>
           <w:lang w:val="en-US"/>
         </w:rPr>
-        <w:t>Journal of Artificial Intelligence Research</w:t>
+        <w:t>14</w:t>
       </w:r>
       <w:r>
         <w:rPr>
@@ -3011,26 +2969,9 @@
           <w:highlight w:val="white"/>
           <w:lang w:val="en-US"/>
         </w:rPr>
-        <w:t xml:space="preserve">, </w:t>
-      </w:r>
-      <w:r>
-        <w:rPr>
-          <w:rFonts w:ascii="Calibri" w:eastAsia="Calibri" w:hAnsi="Calibri" w:cs="Calibri"/>
-          <w:i/>
-          <w:highlight w:val="white"/>
-          <w:lang w:val="en-US"/>
-        </w:rPr>
-        <w:t>14</w:t>
-      </w:r>
-      <w:r>
-        <w:rPr>
-          <w:rFonts w:ascii="Calibri" w:eastAsia="Calibri" w:hAnsi="Calibri" w:cs="Calibri"/>
-          <w:highlight w:val="white"/>
-          <w:lang w:val="en-US"/>
-        </w:rPr>
         <w:t xml:space="preserve">, 303-358. </w:t>
       </w:r>
-      <w:hyperlink r:id="rId8">
+      <w:hyperlink r:id="rId7">
         <w:r>
           <w:rPr>
             <w:rFonts w:ascii="Calibri" w:eastAsia="Calibri" w:hAnsi="Calibri" w:cs="Calibri"/>
@@ -3135,14 +3076,7 @@
           <w:rFonts w:ascii="Calibri" w:eastAsia="Calibri" w:hAnsi="Calibri" w:cs="Calibri"/>
           <w:highlight w:val="white"/>
         </w:rPr>
-        <w:t>Mnih, V., Kavukcuoglu, K., Silver, D</w:t>
-      </w:r>
-      <w:r>
-        <w:rPr>
-          <w:rFonts w:ascii="Calibri" w:eastAsia="Calibri" w:hAnsi="Calibri" w:cs="Calibri"/>
-          <w:highlight w:val="white"/>
-        </w:rPr>
-        <w:t>., Graves, A., Antonoglou, I., Wierstra, D. &amp; Riedmiller, M. (2013). Playing Atari with Deep Reinforcement Learning. , .</w:t>
+        <w:t>Mnih, V., Kavukcuoglu, K., Silver, D., Graves, A., Antonoglou, I., Wierstra, D. &amp; Riedmiller, M. (2013). Playing Atari with Deep Reinforcement Learning. , .</w:t>
       </w:r>
     </w:p>
     <w:p>
@@ -4063,6 +3997,42 @@
       <w:szCs w:val="48"/>
     </w:rPr>
   </w:style>
+  <w:style w:type="paragraph" w:styleId="ListParagraph">
+    <w:name w:val="List Paragraph"/>
+    <w:basedOn w:val="Normal"/>
+    <w:uiPriority w:val="34"/>
+    <w:qFormat/>
+    <w:rsid w:val="0032751F"/>
+    <w:pPr>
+      <w:ind w:left="720"/>
+      <w:contextualSpacing/>
+    </w:pPr>
+  </w:style>
+  <w:style w:type="paragraph" w:styleId="BalloonText">
+    <w:name w:val="Balloon Text"/>
+    <w:basedOn w:val="Normal"/>
+    <w:link w:val="BalloonTextChar"/>
+    <w:uiPriority w:val="99"/>
+    <w:semiHidden/>
+    <w:unhideWhenUsed/>
+    <w:rsid w:val="00335A59"/>
+    <w:rPr>
+      <w:sz w:val="18"/>
+      <w:szCs w:val="18"/>
+    </w:rPr>
+  </w:style>
+  <w:style w:type="character" w:customStyle="1" w:styleId="BalloonTextChar">
+    <w:name w:val="Balloon Text Char"/>
+    <w:basedOn w:val="DefaultParagraphFont"/>
+    <w:link w:val="BalloonText"/>
+    <w:uiPriority w:val="99"/>
+    <w:semiHidden/>
+    <w:rsid w:val="00335A59"/>
+    <w:rPr>
+      <w:sz w:val="18"/>
+      <w:szCs w:val="18"/>
+    </w:rPr>
+  </w:style>
 </w:styles>
 </file>
 

</xml_diff>

<commit_message>
Primer propuesta tercer capítulo
</commit_message>
<xml_diff>
--- a/propuesta.docx
+++ b/propuesta.docx
@@ -3517,6 +3517,8 @@
       <w:proofErr w:type="spellStart"/>
       <w:r>
         <w:rPr>
+          <w:i/>
+          <w:iCs/>
           <w:highlight w:val="white"/>
           <w:lang w:val="es-ES"/>
         </w:rPr>
@@ -4055,222 +4057,8 @@
           <w:highlight w:val="white"/>
           <w:lang w:val="es-ES"/>
         </w:rPr>
-        <w:t xml:space="preserve"> Métodos cómo Q-</w:t>
-      </w:r>
-      <w:proofErr w:type="spellStart"/>
-      <w:r>
-        <w:rPr>
-          <w:highlight w:val="white"/>
-          <w:lang w:val="es-ES"/>
-        </w:rPr>
-        <w:t>Learning</w:t>
-      </w:r>
-      <w:proofErr w:type="spellEnd"/>
-      <w:r>
-        <w:rPr>
-          <w:highlight w:val="white"/>
-          <w:lang w:val="es-ES"/>
-        </w:rPr>
-        <w:t xml:space="preserve"> o </w:t>
-      </w:r>
-      <w:proofErr w:type="spellStart"/>
-      <w:r>
-        <w:rPr>
-          <w:highlight w:val="white"/>
-          <w:lang w:val="es-ES"/>
-        </w:rPr>
-        <w:t>Counterfactual</w:t>
-      </w:r>
-      <w:proofErr w:type="spellEnd"/>
-      <w:r>
-        <w:rPr>
-          <w:highlight w:val="white"/>
-          <w:lang w:val="es-ES"/>
-        </w:rPr>
-        <w:t xml:space="preserve"> </w:t>
-      </w:r>
-      <w:proofErr w:type="spellStart"/>
-      <w:r>
-        <w:rPr>
-          <w:highlight w:val="white"/>
-          <w:lang w:val="es-ES"/>
-        </w:rPr>
-        <w:t>Regret</w:t>
-      </w:r>
-      <w:proofErr w:type="spellEnd"/>
-      <w:r>
-        <w:rPr>
-          <w:highlight w:val="white"/>
-          <w:lang w:val="es-ES"/>
-        </w:rPr>
-        <w:t xml:space="preserve"> </w:t>
-      </w:r>
-      <w:proofErr w:type="spellStart"/>
-      <w:r>
-        <w:rPr>
-          <w:highlight w:val="white"/>
-          <w:lang w:val="es-ES"/>
-        </w:rPr>
-        <w:t>Minimization</w:t>
-      </w:r>
-      <w:proofErr w:type="spellEnd"/>
-      <w:r>
-        <w:rPr>
-          <w:highlight w:val="white"/>
-          <w:lang w:val="es-ES"/>
-        </w:rPr>
-        <w:t xml:space="preserve"> utilizan un enfoque iterativo en el que se busca aproximar una función que para cada estado del juego defina una acción óptima. En los algoritmos de aprendizaje por refuerzo, es durante la etapa de entrenamiento donde potencialmente es necesaria una gran capacidad de cómputo para encontrar buenas aproximaciones de las políticas óptimas.</w:t>
-      </w:r>
-    </w:p>
-    <w:p>
-      <w:pPr>
-        <w:rPr>
-          <w:highlight w:val="white"/>
-          <w:lang w:val="es-ES"/>
-        </w:rPr>
-      </w:pPr>
-    </w:p>
-    <w:p>
-      <w:pPr>
-        <w:rPr>
-          <w:highlight w:val="white"/>
-          <w:lang w:val="es-ES"/>
-        </w:rPr>
-      </w:pPr>
-      <w:r>
-        <w:rPr>
-          <w:highlight w:val="white"/>
-          <w:lang w:val="es-ES"/>
-        </w:rPr>
-        <w:t>Debido a que los recursos computacionales de este proyecto son modestos y a que se cuenta con mayor familiaridad con los métodos basados en búsqueda de árbol, se decidió optar por estos.</w:t>
-      </w:r>
-    </w:p>
-    <w:p>
-      <w:pPr>
-        <w:rPr>
-          <w:highlight w:val="white"/>
-          <w:lang w:val="es-ES"/>
-        </w:rPr>
-      </w:pPr>
-    </w:p>
-    <w:p>
-      <w:pPr>
-        <w:rPr>
-          <w:highlight w:val="white"/>
-          <w:lang w:val="es-ES"/>
-        </w:rPr>
-      </w:pPr>
-      <w:r>
-        <w:rPr>
-          <w:highlight w:val="white"/>
-          <w:lang w:val="es-ES"/>
-        </w:rPr>
-        <w:t xml:space="preserve"> Dentro del paradigma de búsqueda en árbol, también existen algoritmos alternativos que se podrían utilizar en la última etapa del sistema. Métodos como </w:t>
-      </w:r>
-      <w:proofErr w:type="spellStart"/>
-      <w:r>
-        <w:rPr>
-          <w:highlight w:val="white"/>
-          <w:lang w:val="es-ES"/>
-        </w:rPr>
-        <w:t>alpha</w:t>
-      </w:r>
-      <w:proofErr w:type="spellEnd"/>
-      <w:r>
-        <w:rPr>
-          <w:highlight w:val="white"/>
-          <w:lang w:val="es-ES"/>
-        </w:rPr>
-        <w:t xml:space="preserve">-beta </w:t>
-      </w:r>
-      <w:proofErr w:type="spellStart"/>
-      <w:r>
-        <w:rPr>
-          <w:highlight w:val="white"/>
-          <w:lang w:val="es-ES"/>
-        </w:rPr>
-        <w:t>prunning</w:t>
-      </w:r>
-      <w:proofErr w:type="spellEnd"/>
-      <w:r>
-        <w:rPr>
-          <w:highlight w:val="white"/>
-          <w:lang w:val="es-ES"/>
-        </w:rPr>
-        <w:t xml:space="preserve"> podrían utilizarse si se consideran a las parejas como un solo jugador. </w:t>
-      </w:r>
-    </w:p>
-    <w:p>
-      <w:pPr>
-        <w:rPr>
-          <w:highlight w:val="white"/>
-          <w:lang w:val="es-ES"/>
-        </w:rPr>
-      </w:pPr>
-    </w:p>
-    <w:p>
-      <w:pPr>
-        <w:rPr>
-          <w:highlight w:val="white"/>
-          <w:lang w:val="es-ES"/>
-        </w:rPr>
-      </w:pPr>
-      <w:r>
-        <w:rPr>
-          <w:highlight w:val="white"/>
-          <w:lang w:val="es-ES"/>
-        </w:rPr>
-        <w:t xml:space="preserve">Se eligió el algoritmo MCTS debido a dos características principales que no comparte con </w:t>
-      </w:r>
-      <w:proofErr w:type="spellStart"/>
-      <w:r>
-        <w:rPr>
-          <w:highlight w:val="white"/>
-          <w:lang w:val="es-ES"/>
-        </w:rPr>
-        <w:t>alpha</w:t>
-      </w:r>
-      <w:proofErr w:type="spellEnd"/>
-      <w:r>
-        <w:rPr>
-          <w:highlight w:val="white"/>
-          <w:lang w:val="es-ES"/>
-        </w:rPr>
-        <w:t xml:space="preserve">-beta </w:t>
-      </w:r>
-      <w:proofErr w:type="spellStart"/>
-      <w:r>
-        <w:rPr>
-          <w:highlight w:val="white"/>
-          <w:lang w:val="es-ES"/>
-        </w:rPr>
-        <w:t>prunning</w:t>
-      </w:r>
-      <w:proofErr w:type="spellEnd"/>
-      <w:r>
-        <w:rPr>
-          <w:highlight w:val="white"/>
-          <w:lang w:val="es-ES"/>
-        </w:rPr>
-        <w:t xml:space="preserve">. En primer lugar, es posible correr el algoritmo sin necesidad de una heurística, es </w:t>
-      </w:r>
-      <w:proofErr w:type="gramStart"/>
-      <w:r>
-        <w:rPr>
-          <w:highlight w:val="white"/>
-          <w:lang w:val="es-ES"/>
-        </w:rPr>
-        <w:t>decir ,</w:t>
-      </w:r>
-      <w:proofErr w:type="gramEnd"/>
-      <w:r>
-        <w:rPr>
-          <w:highlight w:val="white"/>
-          <w:lang w:val="es-ES"/>
-        </w:rPr>
-        <w:t xml:space="preserve"> de una función que estime la utilidad de un estado del juego. En segundo lugar, MCTS es un algoritmo </w:t>
-      </w:r>
-      <w:proofErr w:type="spellStart"/>
+        <w:t xml:space="preserve"> Métodos cómo </w:t>
+      </w:r>
       <w:r>
         <w:rPr>
           <w:i/>
@@ -4278,6 +4066,245 @@
           <w:highlight w:val="white"/>
           <w:lang w:val="es-ES"/>
         </w:rPr>
+        <w:t>Q-</w:t>
+      </w:r>
+      <w:proofErr w:type="spellStart"/>
+      <w:r>
+        <w:rPr>
+          <w:i/>
+          <w:iCs/>
+          <w:highlight w:val="white"/>
+          <w:lang w:val="es-ES"/>
+        </w:rPr>
+        <w:t>Learning</w:t>
+      </w:r>
+      <w:proofErr w:type="spellEnd"/>
+      <w:r>
+        <w:rPr>
+          <w:highlight w:val="white"/>
+          <w:lang w:val="es-ES"/>
+        </w:rPr>
+        <w:t xml:space="preserve"> o </w:t>
+      </w:r>
+      <w:proofErr w:type="spellStart"/>
+      <w:r>
+        <w:rPr>
+          <w:i/>
+          <w:iCs/>
+          <w:highlight w:val="white"/>
+          <w:lang w:val="es-ES"/>
+        </w:rPr>
+        <w:t>Counterfactual</w:t>
+      </w:r>
+      <w:proofErr w:type="spellEnd"/>
+      <w:r>
+        <w:rPr>
+          <w:i/>
+          <w:iCs/>
+          <w:highlight w:val="white"/>
+          <w:lang w:val="es-ES"/>
+        </w:rPr>
+        <w:t xml:space="preserve"> </w:t>
+      </w:r>
+      <w:proofErr w:type="spellStart"/>
+      <w:r>
+        <w:rPr>
+          <w:i/>
+          <w:iCs/>
+          <w:highlight w:val="white"/>
+          <w:lang w:val="es-ES"/>
+        </w:rPr>
+        <w:t>Regret</w:t>
+      </w:r>
+      <w:proofErr w:type="spellEnd"/>
+      <w:r>
+        <w:rPr>
+          <w:i/>
+          <w:iCs/>
+          <w:highlight w:val="white"/>
+          <w:lang w:val="es-ES"/>
+        </w:rPr>
+        <w:t xml:space="preserve"> </w:t>
+      </w:r>
+      <w:proofErr w:type="spellStart"/>
+      <w:r>
+        <w:rPr>
+          <w:i/>
+          <w:iCs/>
+          <w:highlight w:val="white"/>
+          <w:lang w:val="es-ES"/>
+        </w:rPr>
+        <w:t>Minimization</w:t>
+      </w:r>
+      <w:proofErr w:type="spellEnd"/>
+      <w:r>
+        <w:rPr>
+          <w:highlight w:val="white"/>
+          <w:lang w:val="es-ES"/>
+        </w:rPr>
+        <w:t xml:space="preserve"> utilizan un enfoque iterativo en el que se busca aproximar una función que para cada estado del juego defina una acción óptima. En los algoritmos de aprendizaje por refuerzo, es durante la etapa de entrenamiento donde potencialmente es necesaria una gran capacidad de cómputo para encontrar buenas aproximaciones de las políticas óptimas.</w:t>
+      </w:r>
+    </w:p>
+    <w:p>
+      <w:pPr>
+        <w:rPr>
+          <w:highlight w:val="white"/>
+          <w:lang w:val="es-ES"/>
+        </w:rPr>
+      </w:pPr>
+    </w:p>
+    <w:p>
+      <w:pPr>
+        <w:rPr>
+          <w:highlight w:val="white"/>
+          <w:lang w:val="es-ES"/>
+        </w:rPr>
+      </w:pPr>
+      <w:r>
+        <w:rPr>
+          <w:highlight w:val="white"/>
+          <w:lang w:val="es-ES"/>
+        </w:rPr>
+        <w:t>Debido a que los recursos computacionales de este proyecto son modestos y a que se cuenta con mayor familiaridad con los métodos basados en búsqueda de árbol, se decidió optar por estos.</w:t>
+      </w:r>
+    </w:p>
+    <w:p>
+      <w:pPr>
+        <w:rPr>
+          <w:highlight w:val="white"/>
+          <w:lang w:val="es-ES"/>
+        </w:rPr>
+      </w:pPr>
+    </w:p>
+    <w:p>
+      <w:pPr>
+        <w:rPr>
+          <w:highlight w:val="white"/>
+          <w:lang w:val="es-ES"/>
+        </w:rPr>
+      </w:pPr>
+      <w:r>
+        <w:rPr>
+          <w:highlight w:val="white"/>
+          <w:lang w:val="es-ES"/>
+        </w:rPr>
+        <w:t xml:space="preserve"> Dentro del paradigma de búsqueda en árbol, también existen algoritmos alternativos que se podrían utilizar en la última etapa del sistema. Métodos como </w:t>
+      </w:r>
+      <w:proofErr w:type="spellStart"/>
+      <w:r>
+        <w:rPr>
+          <w:i/>
+          <w:iCs/>
+          <w:highlight w:val="white"/>
+          <w:lang w:val="es-ES"/>
+        </w:rPr>
+        <w:t>alpha</w:t>
+      </w:r>
+      <w:proofErr w:type="spellEnd"/>
+      <w:r>
+        <w:rPr>
+          <w:i/>
+          <w:iCs/>
+          <w:highlight w:val="white"/>
+          <w:lang w:val="es-ES"/>
+        </w:rPr>
+        <w:t xml:space="preserve">-beta </w:t>
+      </w:r>
+      <w:proofErr w:type="spellStart"/>
+      <w:r>
+        <w:rPr>
+          <w:i/>
+          <w:iCs/>
+          <w:highlight w:val="white"/>
+          <w:lang w:val="es-ES"/>
+        </w:rPr>
+        <w:t>prunning</w:t>
+      </w:r>
+      <w:proofErr w:type="spellEnd"/>
+      <w:r>
+        <w:rPr>
+          <w:highlight w:val="white"/>
+          <w:lang w:val="es-ES"/>
+        </w:rPr>
+        <w:t xml:space="preserve"> podrían utilizarse si se consideran a las parejas como un solo jugador. </w:t>
+      </w:r>
+    </w:p>
+    <w:p>
+      <w:pPr>
+        <w:rPr>
+          <w:highlight w:val="white"/>
+          <w:lang w:val="es-ES"/>
+        </w:rPr>
+      </w:pPr>
+    </w:p>
+    <w:p>
+      <w:pPr>
+        <w:rPr>
+          <w:highlight w:val="white"/>
+          <w:lang w:val="es-ES"/>
+        </w:rPr>
+      </w:pPr>
+      <w:r>
+        <w:rPr>
+          <w:highlight w:val="white"/>
+          <w:lang w:val="es-ES"/>
+        </w:rPr>
+        <w:t xml:space="preserve">Se eligió el algoritmo MCTS debido a dos características principales que no comparte con </w:t>
+      </w:r>
+      <w:proofErr w:type="spellStart"/>
+      <w:r>
+        <w:rPr>
+          <w:highlight w:val="white"/>
+          <w:lang w:val="es-ES"/>
+        </w:rPr>
+        <w:t>alpha</w:t>
+      </w:r>
+      <w:proofErr w:type="spellEnd"/>
+      <w:r>
+        <w:rPr>
+          <w:highlight w:val="white"/>
+          <w:lang w:val="es-ES"/>
+        </w:rPr>
+        <w:t xml:space="preserve">-beta </w:t>
+      </w:r>
+      <w:proofErr w:type="spellStart"/>
+      <w:r>
+        <w:rPr>
+          <w:highlight w:val="white"/>
+          <w:lang w:val="es-ES"/>
+        </w:rPr>
+        <w:t>prunning</w:t>
+      </w:r>
+      <w:proofErr w:type="spellEnd"/>
+      <w:r>
+        <w:rPr>
+          <w:highlight w:val="white"/>
+          <w:lang w:val="es-ES"/>
+        </w:rPr>
+        <w:t xml:space="preserve">. En primer lugar, es posible correr el algoritmo sin necesidad de una heurística, es </w:t>
+      </w:r>
+      <w:r>
+        <w:rPr>
+          <w:highlight w:val="white"/>
+          <w:lang w:val="es-ES"/>
+        </w:rPr>
+        <w:t>decir,</w:t>
+      </w:r>
+      <w:r>
+        <w:rPr>
+          <w:highlight w:val="white"/>
+          <w:lang w:val="es-ES"/>
+        </w:rPr>
+        <w:t xml:space="preserve"> de una función que estime la utilidad de un estado del juego. En segundo lugar, MCTS es un algoritmo </w:t>
+      </w:r>
+      <w:proofErr w:type="spellStart"/>
+      <w:r>
+        <w:rPr>
+          <w:i/>
+          <w:iCs/>
+          <w:highlight w:val="white"/>
+          <w:lang w:val="es-ES"/>
+        </w:rPr>
         <w:t>anytime</w:t>
       </w:r>
       <w:proofErr w:type="spellEnd"/>
@@ -4296,6 +4323,44 @@
           <w:lang w:val="es-ES"/>
         </w:rPr>
       </w:pPr>
+    </w:p>
+    <w:p>
+      <w:pPr>
+        <w:rPr>
+          <w:highlight w:val="white"/>
+          <w:lang w:val="es-ES"/>
+        </w:rPr>
+      </w:pPr>
+      <w:r>
+        <w:rPr>
+          <w:highlight w:val="white"/>
+          <w:lang w:val="es-ES"/>
+        </w:rPr>
+        <w:t>3.3 Estándares utilizados</w:t>
+      </w:r>
+    </w:p>
+    <w:p>
+      <w:pPr>
+        <w:rPr>
+          <w:highlight w:val="white"/>
+          <w:lang w:val="es-ES"/>
+        </w:rPr>
+      </w:pPr>
+    </w:p>
+    <w:p>
+      <w:pPr>
+        <w:rPr>
+          <w:highlight w:val="white"/>
+          <w:lang w:val="es-ES"/>
+        </w:rPr>
+      </w:pPr>
+      <w:r>
+        <w:rPr>
+          <w:highlight w:val="white"/>
+          <w:lang w:val="es-ES"/>
+        </w:rPr>
+        <w:t>Cómo parte de la API que el sistema expondrá para ser integrado con otras plataformas se decidió que la comunicación de información se haga con el estándar JSON (ECMA-404) debido a su flexibilidad y facilidad de uso. Asimismo, se utilizará el estándar PEP8 que define una guía de estilo y mejores prácticas para escribir código en Python.</w:t>
+      </w:r>
     </w:p>
     <w:p>
       <w:pPr>
@@ -4594,6 +4659,7 @@
           <w:highlight w:val="white"/>
           <w:lang w:val="en-US"/>
         </w:rPr>
+        <w:lastRenderedPageBreak/>
         <w:t xml:space="preserve">Ginsberg, M. L. (2001). GIB: Imperfect Information in a Computationally Challenging Game. </w:t>
       </w:r>
       <w:r>

</xml_diff>

<commit_message>
modificación a segundo capitulo para entrega final
</commit_message>
<xml_diff>
--- a/propuesta.docx
+++ b/propuesta.docx
@@ -2383,7 +2383,7 @@
         <w:jc w:val="both"/>
       </w:pPr>
       <w:r>
-        <w:t>2.2 Restricciones</w:t>
+        <w:t>2.2 Requerimientos no funcionales</w:t>
       </w:r>
     </w:p>
     <w:p>
@@ -2413,7 +2413,16 @@
         <w:t>El programa debe generar las jugadas en un tiempo razonable</w:t>
       </w:r>
       <w:r>
-        <w:t xml:space="preserve">, siempre terminar la ejecución antes de un lapso predeterminado </w:t>
+        <w:t>.</w:t>
+      </w:r>
+      <w:r>
+        <w:t xml:space="preserve"> </w:t>
+      </w:r>
+      <w:r>
+        <w:t>Debe s</w:t>
+      </w:r>
+      <w:r>
+        <w:t xml:space="preserve">iempre terminar la ejecución antes de un lapso predeterminado </w:t>
       </w:r>
       <w:r>
         <w:t>para poder utilizarse en un juego de tiempo real contra contrincantes humanos y no debe poseer información sobre las manos de sus contrincantes ni de su pareja de equipo.</w:t>
@@ -2449,10 +2458,91 @@
         <w:t>s</w:t>
       </w:r>
       <w:r>
-        <w:t xml:space="preserve"> posible: de entre las fichas que se pueden bajar siempre elegir la de mayor puntaje. Así, un equipo de los jugadores aquí implementados debe vencer a un equipo de  jugadores debiles un X % de las partidas. Por otro lado</w:t>
-      </w:r>
-      <w:r>
-        <w:t>, es posible cuantificar el desempeño de la solución poniendola a prueba contra un equipo que conozca todas las fichas del juego. Así, la solución deberá ganar un Y% de partidas contra un equipo de jugadores fuertes.</w:t>
+        <w:t xml:space="preserve"> posible</w:t>
+      </w:r>
+      <w:r>
+        <w:t xml:space="preserve"> (el jugador </w:t>
+      </w:r>
+      <w:r>
+        <w:rPr>
+          <w:i/>
+          <w:iCs/>
+        </w:rPr>
+        <w:t>greedy</w:t>
+      </w:r>
+      <w:r>
+        <w:t>)</w:t>
+      </w:r>
+      <w:r>
+        <w:t xml:space="preserve">: de entre las fichas que se pueden bajar siempre </w:t>
+      </w:r>
+      <w:r>
+        <w:t xml:space="preserve">se </w:t>
+      </w:r>
+      <w:r>
+        <w:t>el</w:t>
+      </w:r>
+      <w:r>
+        <w:t>ije</w:t>
+      </w:r>
+      <w:r>
+        <w:t xml:space="preserve"> la de mayor puntaje. </w:t>
+      </w:r>
+      <w:r>
+        <w:t xml:space="preserve">Una jugada greedy </w:t>
+      </w:r>
+      <w:r>
+        <w:t>es sumamente barata de calcular</w:t>
+      </w:r>
+      <w:r>
+        <w:t xml:space="preserve">. De no cumplirse con este requisito no tendría sentido utilizar una estrategía más compleja y costosa en tiempo y recursos computacionales. </w:t>
+      </w:r>
+    </w:p>
+    <w:p>
+      <w:pPr>
+        <w:pBdr>
+          <w:top w:val="nil"/>
+          <w:left w:val="nil"/>
+          <w:bottom w:val="nil"/>
+          <w:right w:val="nil"/>
+          <w:between w:val="nil"/>
+        </w:pBdr>
+        <w:jc w:val="both"/>
+      </w:pPr>
+    </w:p>
+    <w:p>
+      <w:pPr>
+        <w:pBdr>
+          <w:top w:val="nil"/>
+          <w:left w:val="nil"/>
+          <w:bottom w:val="nil"/>
+          <w:right w:val="nil"/>
+          <w:between w:val="nil"/>
+        </w:pBdr>
+        <w:jc w:val="both"/>
+      </w:pPr>
+      <w:r>
+        <w:t xml:space="preserve">Así, se pone como meta que un equipo de los jugadores artificiales debe vencer a un equipo de jugadores </w:t>
+      </w:r>
+      <w:r>
+        <w:rPr>
+          <w:i/>
+          <w:iCs/>
+        </w:rPr>
+        <w:t>greedy</w:t>
+      </w:r>
+      <w:r>
+        <w:t xml:space="preserve"> en al menos 70% de las partidas. Se considera que este margen es el minimo para justificar el uso de un algoritmo distinto a la estrategía </w:t>
+      </w:r>
+      <w:r>
+        <w:rPr>
+          <w:i/>
+          <w:iCs/>
+        </w:rPr>
+        <w:t>greedy</w:t>
+      </w:r>
+      <w:r>
+        <w:t>.</w:t>
       </w:r>
     </w:p>
     <w:p>
@@ -2502,17 +2592,227 @@
     </w:p>
     <w:p>
       <w:pPr>
-        <w:pBdr>
-          <w:top w:val="nil"/>
-          <w:left w:val="nil"/>
-          <w:bottom w:val="nil"/>
-          <w:right w:val="nil"/>
-          <w:between w:val="nil"/>
-        </w:pBdr>
-        <w:jc w:val="both"/>
-      </w:pPr>
-      <w:r>
-        <w:t>2.3 Trabajos relacionados</w:t>
+        <w:pStyle w:val="ListParagraph"/>
+        <w:numPr>
+          <w:ilvl w:val="1"/>
+          <w:numId w:val="2"/>
+        </w:numPr>
+        <w:pBdr>
+          <w:top w:val="nil"/>
+          <w:left w:val="nil"/>
+          <w:bottom w:val="nil"/>
+          <w:right w:val="nil"/>
+          <w:between w:val="nil"/>
+        </w:pBdr>
+        <w:jc w:val="both"/>
+      </w:pPr>
+      <w:r>
+        <w:t>Restricciones</w:t>
+      </w:r>
+    </w:p>
+    <w:p>
+      <w:pPr>
+        <w:pBdr>
+          <w:top w:val="nil"/>
+          <w:left w:val="nil"/>
+          <w:bottom w:val="nil"/>
+          <w:right w:val="nil"/>
+          <w:between w:val="nil"/>
+        </w:pBdr>
+        <w:jc w:val="both"/>
+      </w:pPr>
+    </w:p>
+    <w:p>
+      <w:pPr>
+        <w:pBdr>
+          <w:top w:val="nil"/>
+          <w:left w:val="nil"/>
+          <w:bottom w:val="nil"/>
+          <w:right w:val="nil"/>
+          <w:between w:val="nil"/>
+        </w:pBdr>
+        <w:jc w:val="both"/>
+      </w:pPr>
+      <w:r>
+        <w:t>El software a desarrollar cuenta con dos restricciones principales. En primer lugar</w:t>
+      </w:r>
+      <w:r>
+        <w:t>,</w:t>
+      </w:r>
+      <w:r>
+        <w:t xml:space="preserve"> </w:t>
+      </w:r>
+      <w:r>
+        <w:t xml:space="preserve">en cuanto a los recursos para implementar la solucion, se cuenta con un periodo aproximado de 6 meses para completar el desarrollo del sistema así como de un solo desarrollador (el autor de este trabajo). </w:t>
+      </w:r>
+    </w:p>
+    <w:p>
+      <w:pPr>
+        <w:pBdr>
+          <w:top w:val="nil"/>
+          <w:left w:val="nil"/>
+          <w:bottom w:val="nil"/>
+          <w:right w:val="nil"/>
+          <w:between w:val="nil"/>
+        </w:pBdr>
+        <w:jc w:val="both"/>
+      </w:pPr>
+    </w:p>
+    <w:p>
+      <w:pPr>
+        <w:pBdr>
+          <w:top w:val="nil"/>
+          <w:left w:val="nil"/>
+          <w:bottom w:val="nil"/>
+          <w:right w:val="nil"/>
+          <w:between w:val="nil"/>
+        </w:pBdr>
+        <w:jc w:val="both"/>
+      </w:pPr>
+      <w:r>
+        <w:t xml:space="preserve">En segundo lugar, </w:t>
+      </w:r>
+      <w:r>
+        <w:t xml:space="preserve">el sistema debe cumplir con los requerimientos funcionales y no funcionales dentro de un ambiente de ejecución en la nube con un costo razonable. Es dificil </w:t>
+      </w:r>
+      <w:r>
+        <w:lastRenderedPageBreak/>
+        <w:t>estimar el costo de los recursos computacionales</w:t>
+      </w:r>
+      <w:r>
+        <w:t xml:space="preserve"> que consumirá la solución,</w:t>
+      </w:r>
+      <w:r>
+        <w:t xml:space="preserve"> pues depende de la cantidad</w:t>
+      </w:r>
+      <w:r>
+        <w:t xml:space="preserve"> de</w:t>
+      </w:r>
+      <w:r>
+        <w:t xml:space="preserve"> usuarios del sistema</w:t>
+      </w:r>
+      <w:r>
+        <w:t xml:space="preserve"> así como de su comportamiento de uso. No se cuenta con los datos necesarios para </w:t>
+      </w:r>
+      <w:r>
+        <w:t xml:space="preserve">estimar </w:t>
+      </w:r>
+      <w:r>
+        <w:t>la naturaleza de la carga a la que el sistema debe hacer frente pero se puede definir unas caracteristicas mínimas del ambiente de ejecución en el cual la solución debe correr.</w:t>
+      </w:r>
+    </w:p>
+    <w:p>
+      <w:pPr>
+        <w:pBdr>
+          <w:top w:val="nil"/>
+          <w:left w:val="nil"/>
+          <w:bottom w:val="nil"/>
+          <w:right w:val="nil"/>
+          <w:between w:val="nil"/>
+        </w:pBdr>
+        <w:jc w:val="both"/>
+      </w:pPr>
+    </w:p>
+    <w:p>
+      <w:pPr>
+        <w:pBdr>
+          <w:top w:val="nil"/>
+          <w:left w:val="nil"/>
+          <w:bottom w:val="nil"/>
+          <w:right w:val="nil"/>
+          <w:between w:val="nil"/>
+        </w:pBdr>
+        <w:jc w:val="both"/>
+      </w:pPr>
+      <w:r>
+        <w:t>Como un punto de referencia, se ha elegido la instancia más modesta de la categoría de servidores de proposito general de Digital Ocean</w:t>
+      </w:r>
+      <w:r>
+        <w:t xml:space="preserve">. Dicho servidor cuenta con ocho gigabytes de memoria RAM y con dos procesadores virtuales. La máquina virtual corre sobre procesadores Intel Xeon Skylake con una velocidad base de 2.7 </w:t>
+      </w:r>
+      <w:r>
+        <w:t>ghz</w:t>
+      </w:r>
+      <w:r>
+        <w:t xml:space="preserve"> y con máxima velocidad de 3.7 </w:t>
+      </w:r>
+      <w:r>
+        <w:t>ghz</w:t>
+      </w:r>
+      <w:r>
+        <w:t>.</w:t>
+      </w:r>
+      <w:r>
+        <w:t xml:space="preserve"> </w:t>
+      </w:r>
+      <w:r>
+        <w:t>El costo del servidor es de sesenta dólares al mes</w:t>
+      </w:r>
+      <w:r>
+        <w:t>. Se eligió Digital Ocean por los creditos que regala para probar los servidores.</w:t>
+      </w:r>
+    </w:p>
+    <w:p>
+      <w:pPr>
+        <w:pBdr>
+          <w:top w:val="nil"/>
+          <w:left w:val="nil"/>
+          <w:bottom w:val="nil"/>
+          <w:right w:val="nil"/>
+          <w:between w:val="nil"/>
+        </w:pBdr>
+        <w:jc w:val="both"/>
+      </w:pPr>
+    </w:p>
+    <w:p>
+      <w:pPr>
+        <w:pBdr>
+          <w:top w:val="nil"/>
+          <w:left w:val="nil"/>
+          <w:bottom w:val="nil"/>
+          <w:right w:val="nil"/>
+          <w:between w:val="nil"/>
+        </w:pBdr>
+        <w:jc w:val="both"/>
+      </w:pPr>
+      <w:r>
+        <w:t>Si e</w:t>
+      </w:r>
+      <w:r>
+        <w:t>l sistema no puede correr en un servidor de esta naturaleza, es muy probable que en una escala más grande el costo de la solución sea prohibitivo para su uso.</w:t>
+      </w:r>
+    </w:p>
+    <w:p>
+      <w:pPr>
+        <w:pBdr>
+          <w:top w:val="nil"/>
+          <w:left w:val="nil"/>
+          <w:bottom w:val="nil"/>
+          <w:right w:val="nil"/>
+          <w:between w:val="nil"/>
+        </w:pBdr>
+        <w:jc w:val="both"/>
+      </w:pPr>
+    </w:p>
+    <w:p>
+      <w:pPr>
+        <w:pBdr>
+          <w:top w:val="nil"/>
+          <w:left w:val="nil"/>
+          <w:bottom w:val="nil"/>
+          <w:right w:val="nil"/>
+          <w:between w:val="nil"/>
+        </w:pBdr>
+        <w:jc w:val="both"/>
+      </w:pPr>
+      <w:r>
+        <w:t>2.</w:t>
+      </w:r>
+      <w:r>
+        <w:t>4</w:t>
+      </w:r>
+      <w:r>
+        <w:t xml:space="preserve"> Trabajos relacionados</w:t>
       </w:r>
     </w:p>
     <w:p>
@@ -2638,7 +2938,6 @@
         <w:rPr>
           <w:highlight w:val="white"/>
         </w:rPr>
-        <w:lastRenderedPageBreak/>
         <w:t xml:space="preserve">Long et al. (2010) realizaron un trabajo en donde , a partir de árboles de juego sintéticos, definen indicadores estadísticos que les permiten identificar propiedades importantes de juegos de información imperfecta en los que </w:t>
       </w:r>
       <w:r>
@@ -2719,441 +3018,6 @@
         </w:rPr>
         <w:t>algoritmos pero no tiene la finalidad de ser consumido como una API.</w:t>
       </w:r>
-    </w:p>
-    <w:p>
-      <w:pPr>
-        <w:pBdr>
-          <w:top w:val="nil"/>
-          <w:left w:val="nil"/>
-          <w:bottom w:val="nil"/>
-          <w:right w:val="nil"/>
-          <w:between w:val="nil"/>
-        </w:pBdr>
-        <w:jc w:val="both"/>
-        <w:rPr>
-          <w:highlight w:val="white"/>
-        </w:rPr>
-      </w:pPr>
-    </w:p>
-    <w:p>
-      <w:pPr>
-        <w:pBdr>
-          <w:top w:val="nil"/>
-          <w:left w:val="nil"/>
-          <w:bottom w:val="nil"/>
-          <w:right w:val="nil"/>
-          <w:between w:val="nil"/>
-        </w:pBdr>
-        <w:jc w:val="both"/>
-        <w:rPr>
-          <w:highlight w:val="white"/>
-        </w:rPr>
-      </w:pPr>
-    </w:p>
-    <w:p>
-      <w:pPr>
-        <w:pBdr>
-          <w:top w:val="nil"/>
-          <w:left w:val="nil"/>
-          <w:bottom w:val="nil"/>
-          <w:right w:val="nil"/>
-          <w:between w:val="nil"/>
-        </w:pBdr>
-        <w:jc w:val="both"/>
-        <w:rPr>
-          <w:highlight w:val="white"/>
-        </w:rPr>
-      </w:pPr>
-    </w:p>
-    <w:p>
-      <w:pPr>
-        <w:pBdr>
-          <w:top w:val="nil"/>
-          <w:left w:val="nil"/>
-          <w:bottom w:val="nil"/>
-          <w:right w:val="nil"/>
-          <w:between w:val="nil"/>
-        </w:pBdr>
-        <w:jc w:val="both"/>
-        <w:rPr>
-          <w:highlight w:val="white"/>
-        </w:rPr>
-      </w:pPr>
-    </w:p>
-    <w:p>
-      <w:pPr>
-        <w:pBdr>
-          <w:top w:val="nil"/>
-          <w:left w:val="nil"/>
-          <w:bottom w:val="nil"/>
-          <w:right w:val="nil"/>
-          <w:between w:val="nil"/>
-        </w:pBdr>
-        <w:jc w:val="both"/>
-        <w:rPr>
-          <w:highlight w:val="white"/>
-        </w:rPr>
-      </w:pPr>
-    </w:p>
-    <w:p>
-      <w:pPr>
-        <w:pBdr>
-          <w:top w:val="nil"/>
-          <w:left w:val="nil"/>
-          <w:bottom w:val="nil"/>
-          <w:right w:val="nil"/>
-          <w:between w:val="nil"/>
-        </w:pBdr>
-        <w:jc w:val="both"/>
-        <w:rPr>
-          <w:highlight w:val="white"/>
-        </w:rPr>
-      </w:pPr>
-    </w:p>
-    <w:p>
-      <w:pPr>
-        <w:pBdr>
-          <w:top w:val="nil"/>
-          <w:left w:val="nil"/>
-          <w:bottom w:val="nil"/>
-          <w:right w:val="nil"/>
-          <w:between w:val="nil"/>
-        </w:pBdr>
-        <w:jc w:val="both"/>
-        <w:rPr>
-          <w:highlight w:val="white"/>
-        </w:rPr>
-      </w:pPr>
-    </w:p>
-    <w:p>
-      <w:pPr>
-        <w:pBdr>
-          <w:top w:val="nil"/>
-          <w:left w:val="nil"/>
-          <w:bottom w:val="nil"/>
-          <w:right w:val="nil"/>
-          <w:between w:val="nil"/>
-        </w:pBdr>
-        <w:jc w:val="both"/>
-        <w:rPr>
-          <w:highlight w:val="white"/>
-        </w:rPr>
-      </w:pPr>
-    </w:p>
-    <w:p>
-      <w:pPr>
-        <w:pBdr>
-          <w:top w:val="nil"/>
-          <w:left w:val="nil"/>
-          <w:bottom w:val="nil"/>
-          <w:right w:val="nil"/>
-          <w:between w:val="nil"/>
-        </w:pBdr>
-        <w:jc w:val="both"/>
-        <w:rPr>
-          <w:highlight w:val="white"/>
-        </w:rPr>
-      </w:pPr>
-    </w:p>
-    <w:p>
-      <w:pPr>
-        <w:pBdr>
-          <w:top w:val="nil"/>
-          <w:left w:val="nil"/>
-          <w:bottom w:val="nil"/>
-          <w:right w:val="nil"/>
-          <w:between w:val="nil"/>
-        </w:pBdr>
-        <w:jc w:val="both"/>
-        <w:rPr>
-          <w:highlight w:val="white"/>
-        </w:rPr>
-      </w:pPr>
-    </w:p>
-    <w:p>
-      <w:pPr>
-        <w:pBdr>
-          <w:top w:val="nil"/>
-          <w:left w:val="nil"/>
-          <w:bottom w:val="nil"/>
-          <w:right w:val="nil"/>
-          <w:between w:val="nil"/>
-        </w:pBdr>
-        <w:jc w:val="both"/>
-        <w:rPr>
-          <w:highlight w:val="white"/>
-        </w:rPr>
-      </w:pPr>
-    </w:p>
-    <w:p>
-      <w:pPr>
-        <w:pBdr>
-          <w:top w:val="nil"/>
-          <w:left w:val="nil"/>
-          <w:bottom w:val="nil"/>
-          <w:right w:val="nil"/>
-          <w:between w:val="nil"/>
-        </w:pBdr>
-        <w:jc w:val="both"/>
-        <w:rPr>
-          <w:highlight w:val="white"/>
-        </w:rPr>
-      </w:pPr>
-    </w:p>
-    <w:p>
-      <w:pPr>
-        <w:pBdr>
-          <w:top w:val="nil"/>
-          <w:left w:val="nil"/>
-          <w:bottom w:val="nil"/>
-          <w:right w:val="nil"/>
-          <w:between w:val="nil"/>
-        </w:pBdr>
-        <w:jc w:val="both"/>
-        <w:rPr>
-          <w:highlight w:val="white"/>
-        </w:rPr>
-      </w:pPr>
-    </w:p>
-    <w:p>
-      <w:pPr>
-        <w:pBdr>
-          <w:top w:val="nil"/>
-          <w:left w:val="nil"/>
-          <w:bottom w:val="nil"/>
-          <w:right w:val="nil"/>
-          <w:between w:val="nil"/>
-        </w:pBdr>
-        <w:jc w:val="both"/>
-        <w:rPr>
-          <w:highlight w:val="white"/>
-        </w:rPr>
-      </w:pPr>
-    </w:p>
-    <w:p>
-      <w:pPr>
-        <w:pBdr>
-          <w:top w:val="nil"/>
-          <w:left w:val="nil"/>
-          <w:bottom w:val="nil"/>
-          <w:right w:val="nil"/>
-          <w:between w:val="nil"/>
-        </w:pBdr>
-        <w:jc w:val="both"/>
-        <w:rPr>
-          <w:highlight w:val="white"/>
-        </w:rPr>
-      </w:pPr>
-    </w:p>
-    <w:p>
-      <w:pPr>
-        <w:pBdr>
-          <w:top w:val="nil"/>
-          <w:left w:val="nil"/>
-          <w:bottom w:val="nil"/>
-          <w:right w:val="nil"/>
-          <w:between w:val="nil"/>
-        </w:pBdr>
-        <w:jc w:val="both"/>
-        <w:rPr>
-          <w:highlight w:val="white"/>
-        </w:rPr>
-      </w:pPr>
-    </w:p>
-    <w:p>
-      <w:pPr>
-        <w:pBdr>
-          <w:top w:val="nil"/>
-          <w:left w:val="nil"/>
-          <w:bottom w:val="nil"/>
-          <w:right w:val="nil"/>
-          <w:between w:val="nil"/>
-        </w:pBdr>
-        <w:jc w:val="both"/>
-        <w:rPr>
-          <w:highlight w:val="white"/>
-        </w:rPr>
-      </w:pPr>
-    </w:p>
-    <w:p>
-      <w:pPr>
-        <w:pBdr>
-          <w:top w:val="nil"/>
-          <w:left w:val="nil"/>
-          <w:bottom w:val="nil"/>
-          <w:right w:val="nil"/>
-          <w:between w:val="nil"/>
-        </w:pBdr>
-        <w:jc w:val="both"/>
-        <w:rPr>
-          <w:highlight w:val="white"/>
-        </w:rPr>
-      </w:pPr>
-    </w:p>
-    <w:p>
-      <w:pPr>
-        <w:pBdr>
-          <w:top w:val="nil"/>
-          <w:left w:val="nil"/>
-          <w:bottom w:val="nil"/>
-          <w:right w:val="nil"/>
-          <w:between w:val="nil"/>
-        </w:pBdr>
-        <w:jc w:val="both"/>
-        <w:rPr>
-          <w:highlight w:val="white"/>
-        </w:rPr>
-      </w:pPr>
-    </w:p>
-    <w:p>
-      <w:pPr>
-        <w:pBdr>
-          <w:top w:val="nil"/>
-          <w:left w:val="nil"/>
-          <w:bottom w:val="nil"/>
-          <w:right w:val="nil"/>
-          <w:between w:val="nil"/>
-        </w:pBdr>
-        <w:jc w:val="both"/>
-        <w:rPr>
-          <w:highlight w:val="white"/>
-        </w:rPr>
-      </w:pPr>
-    </w:p>
-    <w:p>
-      <w:pPr>
-        <w:pBdr>
-          <w:top w:val="nil"/>
-          <w:left w:val="nil"/>
-          <w:bottom w:val="nil"/>
-          <w:right w:val="nil"/>
-          <w:between w:val="nil"/>
-        </w:pBdr>
-        <w:jc w:val="both"/>
-        <w:rPr>
-          <w:highlight w:val="white"/>
-        </w:rPr>
-      </w:pPr>
-    </w:p>
-    <w:p>
-      <w:pPr>
-        <w:pBdr>
-          <w:top w:val="nil"/>
-          <w:left w:val="nil"/>
-          <w:bottom w:val="nil"/>
-          <w:right w:val="nil"/>
-          <w:between w:val="nil"/>
-        </w:pBdr>
-        <w:jc w:val="both"/>
-        <w:rPr>
-          <w:highlight w:val="white"/>
-        </w:rPr>
-      </w:pPr>
-    </w:p>
-    <w:p>
-      <w:pPr>
-        <w:pBdr>
-          <w:top w:val="nil"/>
-          <w:left w:val="nil"/>
-          <w:bottom w:val="nil"/>
-          <w:right w:val="nil"/>
-          <w:between w:val="nil"/>
-        </w:pBdr>
-        <w:jc w:val="both"/>
-        <w:rPr>
-          <w:highlight w:val="white"/>
-        </w:rPr>
-      </w:pPr>
-    </w:p>
-    <w:p>
-      <w:pPr>
-        <w:pBdr>
-          <w:top w:val="nil"/>
-          <w:left w:val="nil"/>
-          <w:bottom w:val="nil"/>
-          <w:right w:val="nil"/>
-          <w:between w:val="nil"/>
-        </w:pBdr>
-        <w:jc w:val="both"/>
-        <w:rPr>
-          <w:highlight w:val="white"/>
-        </w:rPr>
-      </w:pPr>
-    </w:p>
-    <w:p>
-      <w:pPr>
-        <w:pBdr>
-          <w:top w:val="nil"/>
-          <w:left w:val="nil"/>
-          <w:bottom w:val="nil"/>
-          <w:right w:val="nil"/>
-          <w:between w:val="nil"/>
-        </w:pBdr>
-        <w:jc w:val="both"/>
-        <w:rPr>
-          <w:highlight w:val="white"/>
-        </w:rPr>
-      </w:pPr>
-    </w:p>
-    <w:p>
-      <w:pPr>
-        <w:pBdr>
-          <w:top w:val="nil"/>
-          <w:left w:val="nil"/>
-          <w:bottom w:val="nil"/>
-          <w:right w:val="nil"/>
-          <w:between w:val="nil"/>
-        </w:pBdr>
-        <w:jc w:val="both"/>
-        <w:rPr>
-          <w:highlight w:val="white"/>
-        </w:rPr>
-      </w:pPr>
-    </w:p>
-    <w:p>
-      <w:pPr>
-        <w:pBdr>
-          <w:top w:val="nil"/>
-          <w:left w:val="nil"/>
-          <w:bottom w:val="nil"/>
-          <w:right w:val="nil"/>
-          <w:between w:val="nil"/>
-        </w:pBdr>
-        <w:jc w:val="both"/>
-        <w:rPr>
-          <w:highlight w:val="white"/>
-        </w:rPr>
-      </w:pPr>
-    </w:p>
-    <w:p>
-      <w:pPr>
-        <w:pBdr>
-          <w:top w:val="nil"/>
-          <w:left w:val="nil"/>
-          <w:bottom w:val="nil"/>
-          <w:right w:val="nil"/>
-          <w:between w:val="nil"/>
-        </w:pBdr>
-        <w:jc w:val="both"/>
-        <w:rPr>
-          <w:highlight w:val="white"/>
-        </w:rPr>
-      </w:pPr>
-    </w:p>
-    <w:p>
-      <w:pPr>
-        <w:pBdr>
-          <w:top w:val="nil"/>
-          <w:left w:val="nil"/>
-          <w:bottom w:val="nil"/>
-          <w:right w:val="nil"/>
-          <w:between w:val="nil"/>
-        </w:pBdr>
-        <w:jc w:val="both"/>
-        <w:rPr>
-          <w:highlight w:val="white"/>
-        </w:rPr>
-      </w:pPr>
     </w:p>
     <w:p>
       <w:pPr>
@@ -4469,6 +4333,134 @@
         </w:pBdr>
         <w:jc w:val="both"/>
         <w:rPr>
+          <w:highlight w:val="white"/>
+          <w:lang w:val="es-ES"/>
+        </w:rPr>
+      </w:pPr>
+    </w:p>
+    <w:p>
+      <w:pPr>
+        <w:pBdr>
+          <w:top w:val="nil"/>
+          <w:left w:val="nil"/>
+          <w:bottom w:val="nil"/>
+          <w:right w:val="nil"/>
+          <w:between w:val="nil"/>
+        </w:pBdr>
+        <w:jc w:val="both"/>
+        <w:rPr>
+          <w:highlight w:val="white"/>
+          <w:lang w:val="es-ES"/>
+        </w:rPr>
+      </w:pPr>
+    </w:p>
+    <w:p>
+      <w:pPr>
+        <w:pBdr>
+          <w:top w:val="nil"/>
+          <w:left w:val="nil"/>
+          <w:bottom w:val="nil"/>
+          <w:right w:val="nil"/>
+          <w:between w:val="nil"/>
+        </w:pBdr>
+        <w:jc w:val="both"/>
+        <w:rPr>
+          <w:highlight w:val="white"/>
+          <w:lang w:val="es-ES"/>
+        </w:rPr>
+      </w:pPr>
+    </w:p>
+    <w:p>
+      <w:pPr>
+        <w:pBdr>
+          <w:top w:val="nil"/>
+          <w:left w:val="nil"/>
+          <w:bottom w:val="nil"/>
+          <w:right w:val="nil"/>
+          <w:between w:val="nil"/>
+        </w:pBdr>
+        <w:jc w:val="both"/>
+        <w:rPr>
+          <w:highlight w:val="white"/>
+          <w:lang w:val="es-ES"/>
+        </w:rPr>
+      </w:pPr>
+    </w:p>
+    <w:p>
+      <w:pPr>
+        <w:pBdr>
+          <w:top w:val="nil"/>
+          <w:left w:val="nil"/>
+          <w:bottom w:val="nil"/>
+          <w:right w:val="nil"/>
+          <w:between w:val="nil"/>
+        </w:pBdr>
+        <w:jc w:val="both"/>
+        <w:rPr>
+          <w:highlight w:val="white"/>
+          <w:lang w:val="es-ES"/>
+        </w:rPr>
+      </w:pPr>
+    </w:p>
+    <w:p>
+      <w:pPr>
+        <w:pBdr>
+          <w:top w:val="nil"/>
+          <w:left w:val="nil"/>
+          <w:bottom w:val="nil"/>
+          <w:right w:val="nil"/>
+          <w:between w:val="nil"/>
+        </w:pBdr>
+        <w:jc w:val="both"/>
+        <w:rPr>
+          <w:highlight w:val="white"/>
+          <w:lang w:val="es-ES"/>
+        </w:rPr>
+      </w:pPr>
+    </w:p>
+    <w:p>
+      <w:pPr>
+        <w:pBdr>
+          <w:top w:val="nil"/>
+          <w:left w:val="nil"/>
+          <w:bottom w:val="nil"/>
+          <w:right w:val="nil"/>
+          <w:between w:val="nil"/>
+        </w:pBdr>
+        <w:jc w:val="both"/>
+        <w:rPr>
+          <w:highlight w:val="white"/>
+          <w:lang w:val="es-ES"/>
+        </w:rPr>
+      </w:pPr>
+    </w:p>
+    <w:p>
+      <w:pPr>
+        <w:pBdr>
+          <w:top w:val="nil"/>
+          <w:left w:val="nil"/>
+          <w:bottom w:val="nil"/>
+          <w:right w:val="nil"/>
+          <w:between w:val="nil"/>
+        </w:pBdr>
+        <w:jc w:val="both"/>
+        <w:rPr>
+          <w:highlight w:val="white"/>
+          <w:lang w:val="es-ES"/>
+        </w:rPr>
+      </w:pPr>
+    </w:p>
+    <w:p>
+      <w:pPr>
+        <w:pBdr>
+          <w:top w:val="nil"/>
+          <w:left w:val="nil"/>
+          <w:bottom w:val="nil"/>
+          <w:right w:val="nil"/>
+          <w:between w:val="nil"/>
+        </w:pBdr>
+        <w:jc w:val="both"/>
+        <w:rPr>
           <w:rFonts w:ascii="Calibri" w:eastAsia="Calibri" w:hAnsi="Calibri" w:cs="Calibri"/>
           <w:b/>
           <w:highlight w:val="white"/>
@@ -4484,6 +4476,7 @@
           <w:u w:val="single"/>
           <w:lang w:val="es-ES"/>
         </w:rPr>
+        <w:lastRenderedPageBreak/>
         <w:t>Referencias</w:t>
       </w:r>
     </w:p>
@@ -4659,7 +4652,6 @@
           <w:highlight w:val="white"/>
           <w:lang w:val="en-US"/>
         </w:rPr>
-        <w:lastRenderedPageBreak/>
         <w:t xml:space="preserve">Ginsberg, M. L. (2001). GIB: Imperfect Information in a Computationally Challenging Game. </w:t>
       </w:r>
       <w:r>

</xml_diff>

<commit_message>
aniadir Requerimientos no funcionales a indice
</commit_message>
<xml_diff>
--- a/propuesta.docx
+++ b/propuesta.docx
@@ -108,7 +108,19 @@
         <w:rPr>
           <w:b/>
         </w:rPr>
-        <w:t>JUGADOR ARTIFICIAL DE DOMINÓ BASADO EN ÁRBOL DE BÚSQUEDA MONTE CARLO</w:t>
+        <w:t xml:space="preserve">JUGADOR ARTIFICIAL DE DOMINÓ BASADO EN </w:t>
+      </w:r>
+      <w:r>
+        <w:rPr>
+          <w:b/>
+        </w:rPr>
+        <w:t xml:space="preserve">MÉTODOS DE </w:t>
+      </w:r>
+      <w:r>
+        <w:rPr>
+          <w:b/>
+        </w:rPr>
+        <w:t>MONTE CARLO</w:t>
       </w:r>
     </w:p>
     <w:p>
@@ -707,29 +719,19 @@
         <w:rPr>
           <w:color w:val="000000"/>
         </w:rPr>
-        <w:t xml:space="preserve">Restricciones </w:t>
-      </w:r>
-    </w:p>
-    <w:p>
-      <w:pPr>
-        <w:pBdr>
-          <w:top w:val="nil"/>
-          <w:left w:val="nil"/>
-          <w:bottom w:val="nil"/>
-          <w:right w:val="nil"/>
-          <w:between w:val="nil"/>
-        </w:pBdr>
-        <w:ind w:left="360"/>
-        <w:rPr>
-          <w:color w:val="000000"/>
-        </w:rPr>
-      </w:pPr>
-      <w:r>
-        <w:rPr>
-          <w:color w:val="000000"/>
-        </w:rPr>
-        <w:t xml:space="preserve"> </w:t>
-      </w:r>
+        <w:t>Requerimientos no funcionales</w:t>
+      </w:r>
+    </w:p>
+    <w:p>
+      <w:pPr>
+        <w:pBdr>
+          <w:top w:val="nil"/>
+          <w:left w:val="nil"/>
+          <w:bottom w:val="nil"/>
+          <w:right w:val="nil"/>
+          <w:between w:val="nil"/>
+        </w:pBdr>
+      </w:pPr>
     </w:p>
     <w:p>
       <w:pPr>
@@ -749,6 +751,48 @@
         <w:rPr>
           <w:color w:val="000000"/>
         </w:rPr>
+        <w:t xml:space="preserve">Restricciones </w:t>
+      </w:r>
+    </w:p>
+    <w:p>
+      <w:pPr>
+        <w:pBdr>
+          <w:top w:val="nil"/>
+          <w:left w:val="nil"/>
+          <w:bottom w:val="nil"/>
+          <w:right w:val="nil"/>
+          <w:between w:val="nil"/>
+        </w:pBdr>
+        <w:ind w:left="360"/>
+        <w:rPr>
+          <w:color w:val="000000"/>
+        </w:rPr>
+      </w:pPr>
+      <w:r>
+        <w:rPr>
+          <w:color w:val="000000"/>
+        </w:rPr>
+        <w:t xml:space="preserve"> </w:t>
+      </w:r>
+    </w:p>
+    <w:p>
+      <w:pPr>
+        <w:numPr>
+          <w:ilvl w:val="1"/>
+          <w:numId w:val="2"/>
+        </w:numPr>
+        <w:pBdr>
+          <w:top w:val="nil"/>
+          <w:left w:val="nil"/>
+          <w:bottom w:val="nil"/>
+          <w:right w:val="nil"/>
+          <w:between w:val="nil"/>
+        </w:pBdr>
+      </w:pPr>
+      <w:r>
+        <w:rPr>
+          <w:color w:val="000000"/>
+        </w:rPr>
         <w:t>Trabajos relacionados</w:t>
       </w:r>
     </w:p>
@@ -1005,52 +1049,36 @@
           <w:between w:val="nil"/>
         </w:pBdr>
         <w:rPr>
-          <w:color w:val="000000"/>
-        </w:rPr>
-      </w:pPr>
-      <w:r>
-        <w:rPr>
           <w:b/>
           <w:color w:val="000000"/>
         </w:rPr>
+      </w:pPr>
+      <w:r>
+        <w:rPr>
+          <w:b/>
+          <w:color w:val="000000"/>
+        </w:rPr>
         <w:t xml:space="preserve">REFERENCIAS </w:t>
       </w:r>
-    </w:p>
-    <w:p>
-      <w:pPr>
-        <w:pBdr>
-          <w:top w:val="nil"/>
-          <w:left w:val="nil"/>
-          <w:bottom w:val="nil"/>
-          <w:right w:val="nil"/>
-          <w:between w:val="nil"/>
-        </w:pBdr>
-        <w:jc w:val="both"/>
-        <w:rPr>
-          <w:rFonts w:ascii="Calibri" w:eastAsia="Calibri" w:hAnsi="Calibri" w:cs="Calibri"/>
-          <w:color w:val="000000"/>
-          <w:sz w:val="22"/>
-          <w:szCs w:val="22"/>
-        </w:rPr>
-      </w:pPr>
-    </w:p>
-    <w:p>
-      <w:pPr>
-        <w:pBdr>
-          <w:top w:val="nil"/>
-          <w:left w:val="nil"/>
-          <w:bottom w:val="nil"/>
-          <w:right w:val="nil"/>
-          <w:between w:val="nil"/>
-        </w:pBdr>
-      </w:pPr>
       <w:bookmarkStart w:id="1" w:name="_gjdgxs" w:colFirst="0" w:colLast="0"/>
       <w:bookmarkEnd w:id="1"/>
+    </w:p>
+    <w:p>
+      <w:pPr>
+        <w:pBdr>
+          <w:top w:val="nil"/>
+          <w:left w:val="nil"/>
+          <w:bottom w:val="nil"/>
+          <w:right w:val="nil"/>
+          <w:between w:val="nil"/>
+        </w:pBdr>
+      </w:pPr>
       <w:r>
         <w:rPr>
           <w:b/>
           <w:color w:val="000000"/>
         </w:rPr>
+        <w:lastRenderedPageBreak/>
         <w:t>PLAN DE TRABAJO</w:t>
       </w:r>
     </w:p>
@@ -1077,7 +1105,6 @@
           <w:szCs w:val="28"/>
           <w:u w:val="single"/>
         </w:rPr>
-        <w:lastRenderedPageBreak/>
         <w:t>Introducción</w:t>
       </w:r>
     </w:p>
@@ -1467,42 +1494,6 @@
       <w:r>
         <w:t xml:space="preserve"> de un jugador artificial para el juego de dominó (con las reglas que se usan en latinoamérica) que cuente tanto con una licencia que permita su uso comercial así como una interfaz de programación diseñada para su integración a un juego de tiempo real con usuarios humanos.</w:t>
       </w:r>
-    </w:p>
-    <w:p>
-      <w:pPr>
-        <w:pBdr>
-          <w:top w:val="nil"/>
-          <w:left w:val="nil"/>
-          <w:bottom w:val="nil"/>
-          <w:right w:val="nil"/>
-          <w:between w:val="nil"/>
-        </w:pBdr>
-        <w:jc w:val="both"/>
-      </w:pPr>
-    </w:p>
-    <w:p>
-      <w:pPr>
-        <w:pBdr>
-          <w:top w:val="nil"/>
-          <w:left w:val="nil"/>
-          <w:bottom w:val="nil"/>
-          <w:right w:val="nil"/>
-          <w:between w:val="nil"/>
-        </w:pBdr>
-        <w:jc w:val="both"/>
-      </w:pPr>
-    </w:p>
-    <w:p>
-      <w:pPr>
-        <w:pBdr>
-          <w:top w:val="nil"/>
-          <w:left w:val="nil"/>
-          <w:bottom w:val="nil"/>
-          <w:right w:val="nil"/>
-          <w:between w:val="nil"/>
-        </w:pBdr>
-        <w:jc w:val="both"/>
-      </w:pPr>
     </w:p>
     <w:p>
       <w:pPr>
@@ -2673,26 +2664,26 @@
         <w:t xml:space="preserve">En segundo lugar, </w:t>
       </w:r>
       <w:r>
-        <w:t xml:space="preserve">el sistema debe cumplir con los requerimientos funcionales y no funcionales dentro de un ambiente de ejecución en la nube con un costo razonable. Es dificil </w:t>
+        <w:t>el sistema debe cumplir con los requerimientos funcionales y no funcionales dentro de un ambiente de ejecución en la nube con un costo razonable. Es dificil estimar el costo de los recursos computacionales</w:t>
+      </w:r>
+      <w:r>
+        <w:t xml:space="preserve"> que consumirá la solución,</w:t>
+      </w:r>
+      <w:r>
+        <w:t xml:space="preserve"> pues depende de la cantidad</w:t>
+      </w:r>
+      <w:r>
+        <w:t xml:space="preserve"> de</w:t>
+      </w:r>
+      <w:r>
+        <w:t xml:space="preserve"> usuarios del sistema</w:t>
+      </w:r>
+      <w:r>
+        <w:t xml:space="preserve"> así como de su comportamiento de uso. No se cuenta </w:t>
       </w:r>
       <w:r>
         <w:lastRenderedPageBreak/>
-        <w:t>estimar el costo de los recursos computacionales</w:t>
-      </w:r>
-      <w:r>
-        <w:t xml:space="preserve"> que consumirá la solución,</w:t>
-      </w:r>
-      <w:r>
-        <w:t xml:space="preserve"> pues depende de la cantidad</w:t>
-      </w:r>
-      <w:r>
-        <w:t xml:space="preserve"> de</w:t>
-      </w:r>
-      <w:r>
-        <w:t xml:space="preserve"> usuarios del sistema</w:t>
-      </w:r>
-      <w:r>
-        <w:t xml:space="preserve"> así como de su comportamiento de uso. No se cuenta con los datos necesarios para </w:t>
+        <w:t xml:space="preserve">con los datos necesarios para </w:t>
       </w:r>
       <w:r>
         <w:t xml:space="preserve">estimar </w:t>
@@ -3018,6 +3009,36 @@
         </w:rPr>
         <w:t>algoritmos pero no tiene la finalidad de ser consumido como una API.</w:t>
       </w:r>
+    </w:p>
+    <w:p>
+      <w:pPr>
+        <w:pBdr>
+          <w:top w:val="nil"/>
+          <w:left w:val="nil"/>
+          <w:bottom w:val="nil"/>
+          <w:right w:val="nil"/>
+          <w:between w:val="nil"/>
+        </w:pBdr>
+        <w:jc w:val="both"/>
+        <w:rPr>
+          <w:highlight w:val="white"/>
+        </w:rPr>
+      </w:pPr>
+    </w:p>
+    <w:p>
+      <w:pPr>
+        <w:pBdr>
+          <w:top w:val="nil"/>
+          <w:left w:val="nil"/>
+          <w:bottom w:val="nil"/>
+          <w:right w:val="nil"/>
+          <w:between w:val="nil"/>
+        </w:pBdr>
+        <w:jc w:val="both"/>
+        <w:rPr>
+          <w:highlight w:val="white"/>
+        </w:rPr>
+      </w:pPr>
     </w:p>
     <w:p>
       <w:pPr>

</xml_diff>

<commit_message>
reescritura de tercer capitulo, añade diagrama de bloques e incluye PIMC
</commit_message>
<xml_diff>
--- a/propuesta.docx
+++ b/propuesta.docx
@@ -826,7 +826,57 @@
           <w:b/>
           <w:color w:val="000000"/>
         </w:rPr>
-        <w:t>3. REGLAS DEL DOMINÓ</w:t>
+        <w:t xml:space="preserve">3. </w:t>
+      </w:r>
+      <w:r>
+        <w:rPr>
+          <w:b/>
+          <w:color w:val="000000"/>
+        </w:rPr>
+        <w:t>EL JUEGO DE DOMINÓ</w:t>
+      </w:r>
+    </w:p>
+    <w:p>
+      <w:pPr>
+        <w:pBdr>
+          <w:top w:val="nil"/>
+          <w:left w:val="nil"/>
+          <w:bottom w:val="nil"/>
+          <w:right w:val="nil"/>
+          <w:between w:val="nil"/>
+        </w:pBdr>
+      </w:pPr>
+    </w:p>
+    <w:p>
+      <w:pPr>
+        <w:pBdr>
+          <w:top w:val="nil"/>
+          <w:left w:val="nil"/>
+          <w:bottom w:val="nil"/>
+          <w:right w:val="nil"/>
+          <w:between w:val="nil"/>
+        </w:pBdr>
+      </w:pPr>
+      <w:r>
+        <w:rPr>
+          <w:b/>
+          <w:color w:val="000000"/>
+        </w:rPr>
+        <w:t>4</w:t>
+      </w:r>
+      <w:r>
+        <w:rPr>
+          <w:b/>
+          <w:color w:val="000000"/>
+        </w:rPr>
+        <w:t xml:space="preserve">. </w:t>
+      </w:r>
+      <w:r>
+        <w:rPr>
+          <w:b/>
+          <w:color w:val="000000"/>
+        </w:rPr>
+        <w:t>DISEÑO Y ARQUITECTURA</w:t>
       </w:r>
     </w:p>
     <w:p>
@@ -859,22 +909,19 @@
           <w:b/>
           <w:color w:val="000000"/>
         </w:rPr>
-        <w:t>4. JUEGOS ESTOCÁSTICOS CON INFORMACIÓN IMPERFECTA</w:t>
-      </w:r>
-    </w:p>
-    <w:p>
-      <w:pPr>
-        <w:pBdr>
-          <w:top w:val="nil"/>
-          <w:left w:val="nil"/>
-          <w:bottom w:val="nil"/>
-          <w:right w:val="nil"/>
-          <w:between w:val="nil"/>
-        </w:pBdr>
-        <w:ind w:firstLine="360"/>
-        <w:rPr>
+        <w:t>5</w:t>
+      </w:r>
+      <w:r>
+        <w:rPr>
+          <w:b/>
           <w:color w:val="000000"/>
         </w:rPr>
+        <w:t>. IMPLEMENTACIÓN</w:t>
+      </w:r>
+    </w:p>
+    <w:p>
+      <w:pPr>
+        <w:pStyle w:val="ListParagraph"/>
       </w:pPr>
     </w:p>
     <w:p>
@@ -892,125 +939,57 @@
           <w:b/>
           <w:color w:val="000000"/>
         </w:rPr>
-        <w:t>5. ÁRBOL DE BUSQUEDA MONTE CARLO</w:t>
-      </w:r>
-    </w:p>
-    <w:p>
-      <w:pPr>
-        <w:pBdr>
-          <w:top w:val="nil"/>
-          <w:left w:val="nil"/>
-          <w:bottom w:val="nil"/>
-          <w:right w:val="nil"/>
-          <w:between w:val="nil"/>
-        </w:pBdr>
-        <w:ind w:firstLine="360"/>
-        <w:rPr>
+        <w:t>6</w:t>
+      </w:r>
+      <w:r>
+        <w:rPr>
+          <w:b/>
           <w:color w:val="000000"/>
         </w:rPr>
-      </w:pPr>
-    </w:p>
-    <w:p>
-      <w:pPr>
-        <w:pBdr>
-          <w:top w:val="nil"/>
-          <w:left w:val="nil"/>
-          <w:bottom w:val="nil"/>
-          <w:right w:val="nil"/>
-          <w:between w:val="nil"/>
-        </w:pBdr>
-      </w:pPr>
+        <w:t xml:space="preserve">. </w:t>
+      </w:r>
       <w:r>
         <w:rPr>
           <w:b/>
           <w:color w:val="000000"/>
         </w:rPr>
-        <w:t>6. DISEÑO DEL PROGAMA</w:t>
-      </w:r>
-    </w:p>
-    <w:p>
-      <w:pPr>
-        <w:pBdr>
-          <w:top w:val="nil"/>
-          <w:left w:val="nil"/>
-          <w:bottom w:val="nil"/>
-          <w:right w:val="nil"/>
-          <w:between w:val="nil"/>
-        </w:pBdr>
-        <w:ind w:firstLine="360"/>
-        <w:rPr>
+        <w:t>RESULTADOS</w:t>
+      </w:r>
+    </w:p>
+    <w:p>
+      <w:pPr>
+        <w:pBdr>
+          <w:top w:val="nil"/>
+          <w:left w:val="nil"/>
+          <w:bottom w:val="nil"/>
+          <w:right w:val="nil"/>
+          <w:between w:val="nil"/>
+        </w:pBdr>
+      </w:pPr>
+    </w:p>
+    <w:p>
+      <w:pPr>
+        <w:pBdr>
+          <w:top w:val="nil"/>
+          <w:left w:val="nil"/>
+          <w:bottom w:val="nil"/>
+          <w:right w:val="nil"/>
+          <w:between w:val="nil"/>
+        </w:pBdr>
+      </w:pPr>
+      <w:r>
+        <w:rPr>
+          <w:b/>
           <w:color w:val="000000"/>
         </w:rPr>
-      </w:pPr>
-    </w:p>
-    <w:p>
-      <w:pPr>
-        <w:pBdr>
-          <w:top w:val="nil"/>
-          <w:left w:val="nil"/>
-          <w:bottom w:val="nil"/>
-          <w:right w:val="nil"/>
-          <w:between w:val="nil"/>
-        </w:pBdr>
-      </w:pPr>
+        <w:t>7</w:t>
+      </w:r>
       <w:r>
         <w:rPr>
           <w:b/>
           <w:color w:val="000000"/>
         </w:rPr>
-        <w:t>7. IMPLEMENTACIÓN</w:t>
-      </w:r>
-    </w:p>
-    <w:p>
-      <w:pPr>
-        <w:pStyle w:val="ListParagraph"/>
-      </w:pPr>
-    </w:p>
-    <w:p>
-      <w:pPr>
-        <w:pBdr>
-          <w:top w:val="nil"/>
-          <w:left w:val="nil"/>
-          <w:bottom w:val="nil"/>
-          <w:right w:val="nil"/>
-          <w:between w:val="nil"/>
-        </w:pBdr>
-      </w:pPr>
-      <w:r>
-        <w:rPr>
-          <w:b/>
-          <w:color w:val="000000"/>
-        </w:rPr>
-        <w:t>8. VALIDACIÓN</w:t>
-      </w:r>
-    </w:p>
-    <w:p>
-      <w:pPr>
-        <w:pBdr>
-          <w:top w:val="nil"/>
-          <w:left w:val="nil"/>
-          <w:bottom w:val="nil"/>
-          <w:right w:val="nil"/>
-          <w:between w:val="nil"/>
-        </w:pBdr>
-      </w:pPr>
-    </w:p>
-    <w:p>
-      <w:pPr>
-        <w:pBdr>
-          <w:top w:val="nil"/>
-          <w:left w:val="nil"/>
-          <w:bottom w:val="nil"/>
-          <w:right w:val="nil"/>
-          <w:between w:val="nil"/>
-        </w:pBdr>
-      </w:pPr>
-      <w:r>
-        <w:rPr>
-          <w:b/>
-          <w:color w:val="000000"/>
-        </w:rPr>
-        <w:t>9. CONCLUSIONES</w:t>
+        <w:t>. CONCLUSIONES</w:t>
       </w:r>
     </w:p>
     <w:p>
@@ -1072,39 +1051,79 @@
           <w:right w:val="nil"/>
           <w:between w:val="nil"/>
         </w:pBdr>
-      </w:pPr>
-      <w:r>
         <w:rPr>
           <w:b/>
           <w:color w:val="000000"/>
         </w:rPr>
-        <w:lastRenderedPageBreak/>
-        <w:t>PLAN DE TRABAJO</w:t>
-      </w:r>
-    </w:p>
-    <w:p>
-      <w:pPr>
-        <w:pBdr>
-          <w:top w:val="nil"/>
-          <w:left w:val="nil"/>
-          <w:bottom w:val="nil"/>
-          <w:right w:val="nil"/>
-          <w:between w:val="nil"/>
-        </w:pBdr>
+      </w:pPr>
+    </w:p>
+    <w:p>
+      <w:pPr>
+        <w:pBdr>
+          <w:top w:val="nil"/>
+          <w:left w:val="nil"/>
+          <w:bottom w:val="nil"/>
+          <w:right w:val="nil"/>
+          <w:between w:val="nil"/>
+        </w:pBdr>
+        <w:rPr>
+          <w:b/>
+          <w:color w:val="000000"/>
+        </w:rPr>
+      </w:pPr>
+    </w:p>
+    <w:p>
+      <w:pPr>
+        <w:pBdr>
+          <w:top w:val="nil"/>
+          <w:left w:val="nil"/>
+          <w:bottom w:val="nil"/>
+          <w:right w:val="nil"/>
+          <w:between w:val="nil"/>
+        </w:pBdr>
+        <w:rPr>
+          <w:b/>
+          <w:color w:val="000000"/>
+        </w:rPr>
+      </w:pPr>
+    </w:p>
+    <w:p>
+      <w:pPr>
+        <w:pBdr>
+          <w:top w:val="nil"/>
+          <w:left w:val="nil"/>
+          <w:bottom w:val="nil"/>
+          <w:right w:val="nil"/>
+          <w:between w:val="nil"/>
+        </w:pBdr>
+        <w:rPr>
+          <w:b/>
+          <w:color w:val="000000"/>
+        </w:rPr>
+      </w:pPr>
+    </w:p>
+    <w:p>
+      <w:pPr>
+        <w:pBdr>
+          <w:top w:val="nil"/>
+          <w:left w:val="nil"/>
+          <w:bottom w:val="nil"/>
+          <w:right w:val="nil"/>
+          <w:between w:val="nil"/>
+        </w:pBdr>
+        <w:rPr>
+          <w:b/>
+          <w:color w:val="000000"/>
+        </w:rPr>
+      </w:pPr>
+      <w:r>
         <w:rPr>
           <w:b/>
           <w:sz w:val="28"/>
           <w:szCs w:val="28"/>
           <w:u w:val="single"/>
         </w:rPr>
-      </w:pPr>
-      <w:r>
-        <w:rPr>
-          <w:b/>
-          <w:sz w:val="28"/>
-          <w:szCs w:val="28"/>
-          <w:u w:val="single"/>
-        </w:rPr>
+        <w:lastRenderedPageBreak/>
         <w:t>Introducción</w:t>
       </w:r>
     </w:p>
@@ -2141,18 +2160,6 @@
           <w:between w:val="nil"/>
         </w:pBdr>
         <w:jc w:val="both"/>
-      </w:pPr>
-    </w:p>
-    <w:p>
-      <w:pPr>
-        <w:pBdr>
-          <w:top w:val="nil"/>
-          <w:left w:val="nil"/>
-          <w:bottom w:val="nil"/>
-          <w:right w:val="nil"/>
-          <w:between w:val="nil"/>
-        </w:pBdr>
-        <w:jc w:val="both"/>
         <w:rPr>
           <w:b/>
           <w:sz w:val="28"/>
@@ -2167,6 +2174,7 @@
           <w:szCs w:val="28"/>
           <w:u w:val="single"/>
         </w:rPr>
+        <w:lastRenderedPageBreak/>
         <w:t>2. Análisis</w:t>
       </w:r>
     </w:p>
@@ -2679,17 +2687,17 @@
         <w:t xml:space="preserve"> usuarios del sistema</w:t>
       </w:r>
       <w:r>
-        <w:t xml:space="preserve"> así como de su comportamiento de uso. No se cuenta </w:t>
+        <w:t xml:space="preserve"> así como de su comportamiento de uso. No se cuenta con los datos necesarios para </w:t>
+      </w:r>
+      <w:r>
+        <w:t xml:space="preserve">estimar </w:t>
+      </w:r>
+      <w:r>
+        <w:t xml:space="preserve">la naturaleza de la carga a la que el sistema debe hacer </w:t>
       </w:r>
       <w:r>
         <w:lastRenderedPageBreak/>
-        <w:t xml:space="preserve">con los datos necesarios para </w:t>
-      </w:r>
-      <w:r>
-        <w:t xml:space="preserve">estimar </w:t>
-      </w:r>
-      <w:r>
-        <w:t>la naturaleza de la carga a la que el sistema debe hacer frente pero se puede definir unas caracteristicas mínimas del ambiente de ejecución en el cual la solución debe correr.</w:t>
+        <w:t>frente pero se puede definir unas caracteristicas mínimas del ambiente de ejecución en el cual la solución debe correr.</w:t>
       </w:r>
     </w:p>
     <w:p>
@@ -2935,13 +2943,51 @@
         <w:rPr>
           <w:highlight w:val="white"/>
         </w:rPr>
-        <w:t xml:space="preserve">el método de Arbol de Búsqueda Monte Carlo (MCTS por sus siglas en ingles) </w:t>
-      </w:r>
-      <w:r>
-        <w:rPr>
-          <w:highlight w:val="white"/>
-        </w:rPr>
-        <w:t xml:space="preserve"> se puede adaptar exitosamente. Dicho trabajo extiende la línea de investigación sobre las limitaciones de MCTS en el contexto de información imperfecta que inician Frank y Basin (1998)</w:t>
+        <w:t xml:space="preserve">el método de </w:t>
+      </w:r>
+      <w:r>
+        <w:rPr>
+          <w:i/>
+          <w:iCs/>
+          <w:highlight w:val="white"/>
+        </w:rPr>
+        <w:t>Perfect Information Monte Carlo</w:t>
+      </w:r>
+      <w:r>
+        <w:rPr>
+          <w:highlight w:val="white"/>
+        </w:rPr>
+        <w:t xml:space="preserve"> (</w:t>
+      </w:r>
+      <w:r>
+        <w:rPr>
+          <w:highlight w:val="white"/>
+        </w:rPr>
+        <w:t>PIMC</w:t>
+      </w:r>
+      <w:r>
+        <w:rPr>
+          <w:highlight w:val="white"/>
+        </w:rPr>
+        <w:t xml:space="preserve">) </w:t>
+      </w:r>
+      <w:r>
+        <w:rPr>
+          <w:highlight w:val="white"/>
+        </w:rPr>
+        <w:t xml:space="preserve"> se puede adaptar exitosamente. Dicho trabajo extiende la línea de investigación sobre las limitaciones de </w:t>
+      </w:r>
+      <w:r>
+        <w:rPr>
+          <w:highlight w:val="white"/>
+        </w:rPr>
+        <w:t>PIMC</w:t>
+      </w:r>
+      <w:r>
+        <w:rPr>
+          <w:highlight w:val="white"/>
+        </w:rPr>
+        <w:t xml:space="preserve"> en el contexto de información imperfecta que inician Frank y Basin (1998)</w:t>
       </w:r>
     </w:p>
     <w:p>
@@ -3164,7 +3210,17 @@
           <w:u w:val="single"/>
         </w:rPr>
       </w:pPr>
-      <w:r>
+    </w:p>
+    <w:p>
+      <w:pPr>
+        <w:pBdr>
+          <w:top w:val="nil"/>
+          <w:left w:val="nil"/>
+          <w:bottom w:val="nil"/>
+          <w:right w:val="nil"/>
+          <w:between w:val="nil"/>
+        </w:pBdr>
+        <w:jc w:val="both"/>
         <w:rPr>
           <w:b/>
           <w:bCs/>
@@ -3173,20 +3229,8 @@
           <w:highlight w:val="white"/>
           <w:u w:val="single"/>
         </w:rPr>
-        <w:lastRenderedPageBreak/>
-        <w:t>3. Diseño</w:t>
-      </w:r>
-    </w:p>
-    <w:p>
-      <w:pPr>
-        <w:pBdr>
-          <w:top w:val="nil"/>
-          <w:left w:val="nil"/>
-          <w:bottom w:val="nil"/>
-          <w:right w:val="nil"/>
-          <w:between w:val="nil"/>
-        </w:pBdr>
-        <w:jc w:val="both"/>
+      </w:pPr>
+      <w:r>
         <w:rPr>
           <w:b/>
           <w:bCs/>
@@ -3195,6 +3239,28 @@
           <w:highlight w:val="white"/>
           <w:u w:val="single"/>
         </w:rPr>
+        <w:lastRenderedPageBreak/>
+        <w:t>3. Diseño</w:t>
+      </w:r>
+    </w:p>
+    <w:p>
+      <w:pPr>
+        <w:pBdr>
+          <w:top w:val="nil"/>
+          <w:left w:val="nil"/>
+          <w:bottom w:val="nil"/>
+          <w:right w:val="nil"/>
+          <w:between w:val="nil"/>
+        </w:pBdr>
+        <w:jc w:val="both"/>
+        <w:rPr>
+          <w:b/>
+          <w:bCs/>
+          <w:sz w:val="28"/>
+          <w:szCs w:val="28"/>
+          <w:highlight w:val="white"/>
+          <w:u w:val="single"/>
+        </w:rPr>
       </w:pPr>
     </w:p>
     <w:p>
@@ -3247,25 +3313,590 @@
     </w:p>
     <w:p>
       <w:pPr>
-        <w:pBdr>
-          <w:top w:val="nil"/>
-          <w:left w:val="nil"/>
-          <w:bottom w:val="nil"/>
-          <w:right w:val="nil"/>
-          <w:between w:val="nil"/>
-        </w:pBdr>
-        <w:jc w:val="both"/>
-        <w:rPr>
-          <w:highlight w:val="white"/>
-          <w:lang w:val="es-ES"/>
-        </w:rPr>
-      </w:pPr>
-      <w:r>
-        <w:rPr>
-          <w:highlight w:val="white"/>
-          <w:lang w:val="es-ES"/>
-        </w:rPr>
-        <w:t xml:space="preserve">3.1 </w:t>
+        <w:rPr>
+          <w:highlight w:val="white"/>
+          <w:lang w:val="es-ES"/>
+        </w:rPr>
+      </w:pPr>
+    </w:p>
+    <w:p>
+      <w:pPr>
+        <w:rPr>
+          <w:highlight w:val="white"/>
+          <w:lang w:val="es-ES"/>
+        </w:rPr>
+      </w:pPr>
+      <w:r>
+        <w:rPr>
+          <w:highlight w:val="white"/>
+          <w:lang w:val="es-ES"/>
+        </w:rPr>
+        <w:t>3.</w:t>
+      </w:r>
+      <w:r>
+        <w:rPr>
+          <w:highlight w:val="white"/>
+          <w:lang w:val="es-ES"/>
+        </w:rPr>
+        <w:t>1</w:t>
+      </w:r>
+      <w:r>
+        <w:rPr>
+          <w:highlight w:val="white"/>
+          <w:lang w:val="es-ES"/>
+        </w:rPr>
+        <w:t xml:space="preserve"> </w:t>
+      </w:r>
+      <w:r>
+        <w:rPr>
+          <w:highlight w:val="white"/>
+          <w:lang w:val="es-ES"/>
+        </w:rPr>
+        <w:t>Elección de algoritmo</w:t>
+      </w:r>
+    </w:p>
+    <w:p>
+      <w:pPr>
+        <w:rPr>
+          <w:highlight w:val="white"/>
+          <w:lang w:val="es-ES"/>
+        </w:rPr>
+      </w:pPr>
+    </w:p>
+    <w:p>
+      <w:pPr>
+        <w:rPr>
+          <w:highlight w:val="white"/>
+          <w:lang w:val="es-ES"/>
+        </w:rPr>
+      </w:pPr>
+      <w:r>
+        <w:rPr>
+          <w:highlight w:val="white"/>
+          <w:lang w:val="es-ES"/>
+        </w:rPr>
+        <w:t>El principal reto en la implementación del jugador artificial es que el juego de dominó es de información imperfecta.</w:t>
+      </w:r>
+      <w:r>
+        <w:rPr>
+          <w:highlight w:val="white"/>
+          <w:lang w:val="es-ES"/>
+        </w:rPr>
+        <w:t xml:space="preserve"> Existen dos alternativas principales de algoritmos que pueden utilizarse en este tipo de juegos.</w:t>
+      </w:r>
+    </w:p>
+    <w:p>
+      <w:pPr>
+        <w:rPr>
+          <w:highlight w:val="white"/>
+          <w:lang w:val="es-ES"/>
+        </w:rPr>
+      </w:pPr>
+    </w:p>
+    <w:p>
+      <w:pPr>
+        <w:rPr>
+          <w:highlight w:val="white"/>
+          <w:lang w:val="es-ES"/>
+        </w:rPr>
+      </w:pPr>
+      <w:r>
+        <w:rPr>
+          <w:highlight w:val="white"/>
+          <w:lang w:val="es-ES"/>
+        </w:rPr>
+        <w:t xml:space="preserve">En primer lugar, existen algoritmos de aprendizaje por refuerzo que han sido utilizados exitosamente en juegos con incertidumbre e información escondida. El algoritmo de </w:t>
+      </w:r>
+      <w:proofErr w:type="spellStart"/>
+      <w:r>
+        <w:rPr>
+          <w:i/>
+          <w:iCs/>
+          <w:highlight w:val="white"/>
+          <w:lang w:val="es-ES"/>
+        </w:rPr>
+        <w:t>Counterfactual</w:t>
+      </w:r>
+      <w:proofErr w:type="spellEnd"/>
+      <w:r>
+        <w:rPr>
+          <w:i/>
+          <w:iCs/>
+          <w:highlight w:val="white"/>
+          <w:lang w:val="es-ES"/>
+        </w:rPr>
+        <w:t xml:space="preserve"> </w:t>
+      </w:r>
+      <w:proofErr w:type="spellStart"/>
+      <w:r>
+        <w:rPr>
+          <w:i/>
+          <w:iCs/>
+          <w:highlight w:val="white"/>
+          <w:lang w:val="es-ES"/>
+        </w:rPr>
+        <w:t>Regret</w:t>
+      </w:r>
+      <w:proofErr w:type="spellEnd"/>
+      <w:r>
+        <w:rPr>
+          <w:i/>
+          <w:iCs/>
+          <w:highlight w:val="white"/>
+          <w:lang w:val="es-ES"/>
+        </w:rPr>
+        <w:t xml:space="preserve"> </w:t>
+      </w:r>
+      <w:proofErr w:type="spellStart"/>
+      <w:r>
+        <w:rPr>
+          <w:i/>
+          <w:iCs/>
+          <w:highlight w:val="white"/>
+          <w:lang w:val="es-ES"/>
+        </w:rPr>
+        <w:t>Minimization</w:t>
+      </w:r>
+      <w:proofErr w:type="spellEnd"/>
+      <w:r>
+        <w:rPr>
+          <w:highlight w:val="white"/>
+          <w:lang w:val="es-ES"/>
+        </w:rPr>
+        <w:t xml:space="preserve"> ha sido utilizado para crear jugadores de póker. Dicho algoritmo </w:t>
+      </w:r>
+      <w:r>
+        <w:rPr>
+          <w:highlight w:val="white"/>
+          <w:lang w:val="es-ES"/>
+        </w:rPr>
+        <w:t>utiliza</w:t>
+      </w:r>
+      <w:r>
+        <w:rPr>
+          <w:highlight w:val="white"/>
+          <w:lang w:val="es-ES"/>
+        </w:rPr>
+        <w:t xml:space="preserve"> </w:t>
+      </w:r>
+      <w:r>
+        <w:rPr>
+          <w:highlight w:val="white"/>
+          <w:lang w:val="es-ES"/>
+        </w:rPr>
+        <w:t>un enfoque iterativo en el que se busca aproximar una función que para cada estado del juego defina una acción óptima.</w:t>
+      </w:r>
+    </w:p>
+    <w:p>
+      <w:pPr>
+        <w:rPr>
+          <w:highlight w:val="white"/>
+          <w:lang w:val="es-ES"/>
+        </w:rPr>
+      </w:pPr>
+    </w:p>
+    <w:p>
+      <w:pPr>
+        <w:rPr>
+          <w:highlight w:val="white"/>
+          <w:lang w:val="es-ES"/>
+        </w:rPr>
+      </w:pPr>
+      <w:r>
+        <w:rPr>
+          <w:highlight w:val="white"/>
+          <w:lang w:val="es-ES"/>
+        </w:rPr>
+        <w:t xml:space="preserve">Por otro lado, </w:t>
+      </w:r>
+      <w:r>
+        <w:rPr>
+          <w:highlight w:val="white"/>
+          <w:lang w:val="es-ES"/>
+        </w:rPr>
+        <w:t xml:space="preserve">existe el algoritmo </w:t>
+      </w:r>
+      <w:proofErr w:type="spellStart"/>
+      <w:r>
+        <w:rPr>
+          <w:i/>
+          <w:iCs/>
+          <w:highlight w:val="white"/>
+          <w:lang w:val="es-ES"/>
+        </w:rPr>
+        <w:t>Perfect</w:t>
+      </w:r>
+      <w:proofErr w:type="spellEnd"/>
+      <w:r>
+        <w:rPr>
+          <w:i/>
+          <w:iCs/>
+          <w:highlight w:val="white"/>
+          <w:lang w:val="es-ES"/>
+        </w:rPr>
+        <w:t xml:space="preserve"> </w:t>
+      </w:r>
+      <w:proofErr w:type="spellStart"/>
+      <w:r>
+        <w:rPr>
+          <w:i/>
+          <w:iCs/>
+          <w:highlight w:val="white"/>
+          <w:lang w:val="es-ES"/>
+        </w:rPr>
+        <w:t>Information</w:t>
+      </w:r>
+      <w:proofErr w:type="spellEnd"/>
+      <w:r>
+        <w:rPr>
+          <w:i/>
+          <w:iCs/>
+          <w:highlight w:val="white"/>
+          <w:lang w:val="es-ES"/>
+        </w:rPr>
+        <w:t xml:space="preserve"> Monte Carlo</w:t>
+      </w:r>
+      <w:r>
+        <w:rPr>
+          <w:highlight w:val="white"/>
+          <w:lang w:val="es-ES"/>
+        </w:rPr>
+        <w:t xml:space="preserve"> (PIMC). En este algoritmo se busca transformar el juego de información imperfecta en </w:t>
+      </w:r>
+      <w:r>
+        <w:rPr>
+          <w:highlight w:val="white"/>
+          <w:lang w:val="es-ES"/>
+        </w:rPr>
+        <w:t xml:space="preserve">un conjunto de juegos de información perfecta congruentes con el estado actual del juego. El conjunto </w:t>
+      </w:r>
+      <w:r>
+        <w:rPr>
+          <w:highlight w:val="white"/>
+          <w:lang w:val="es-ES"/>
+        </w:rPr>
+        <w:t>es una</w:t>
+      </w:r>
+      <w:r>
+        <w:rPr>
+          <w:highlight w:val="white"/>
+          <w:lang w:val="es-ES"/>
+        </w:rPr>
+        <w:t xml:space="preserve"> muestra</w:t>
+      </w:r>
+      <w:r>
+        <w:rPr>
+          <w:highlight w:val="white"/>
+          <w:lang w:val="es-ES"/>
+        </w:rPr>
+        <w:t xml:space="preserve"> aleatoria</w:t>
+      </w:r>
+      <w:r>
+        <w:rPr>
+          <w:highlight w:val="white"/>
+          <w:lang w:val="es-ES"/>
+        </w:rPr>
+        <w:t xml:space="preserve"> de los posibles escenarios en los que el jugador se puede encontrar. En cada uno de estos escenarios se realiza búsqueda en árbol y al final se toma la acción que en el mayor número de escenarios llevó a una victoria.</w:t>
+      </w:r>
+    </w:p>
+    <w:p>
+      <w:pPr>
+        <w:rPr>
+          <w:highlight w:val="white"/>
+          <w:lang w:val="es-ES"/>
+        </w:rPr>
+      </w:pPr>
+    </w:p>
+    <w:p>
+      <w:pPr>
+        <w:rPr>
+          <w:highlight w:val="white"/>
+          <w:lang w:val="es-ES"/>
+        </w:rPr>
+      </w:pPr>
+      <w:r>
+        <w:rPr>
+          <w:highlight w:val="white"/>
+          <w:lang w:val="es-ES"/>
+        </w:rPr>
+        <w:t>Se considera que PIMC muestra una ventaja sobre la primera alternativa por su simpleza y facilidad de implementación. Así mismo, permite aprovechar la experiencia previa que el desarrollador ha tenido implementando jugadores basados en búsqueda en árbol. Dadas las restricciones del desarrollo, se llegó a la conclusión que PIMC sería la mejor alternativa para los fines de este trabajo.</w:t>
+      </w:r>
+    </w:p>
+    <w:p>
+      <w:pPr>
+        <w:pBdr>
+          <w:top w:val="nil"/>
+          <w:left w:val="nil"/>
+          <w:bottom w:val="nil"/>
+          <w:right w:val="nil"/>
+          <w:between w:val="nil"/>
+        </w:pBdr>
+        <w:jc w:val="both"/>
+        <w:rPr>
+          <w:highlight w:val="white"/>
+          <w:lang w:val="es-ES"/>
+        </w:rPr>
+      </w:pPr>
+    </w:p>
+    <w:p>
+      <w:pPr>
+        <w:pBdr>
+          <w:top w:val="nil"/>
+          <w:left w:val="nil"/>
+          <w:bottom w:val="nil"/>
+          <w:right w:val="nil"/>
+          <w:between w:val="nil"/>
+        </w:pBdr>
+        <w:jc w:val="both"/>
+        <w:rPr>
+          <w:highlight w:val="white"/>
+        </w:rPr>
+      </w:pPr>
+    </w:p>
+    <w:p>
+      <w:pPr>
+        <w:pBdr>
+          <w:top w:val="nil"/>
+          <w:left w:val="nil"/>
+          <w:bottom w:val="nil"/>
+          <w:right w:val="nil"/>
+          <w:between w:val="nil"/>
+        </w:pBdr>
+        <w:jc w:val="both"/>
+        <w:rPr>
+          <w:highlight w:val="white"/>
+          <w:lang w:val="es-ES"/>
+        </w:rPr>
+      </w:pPr>
+    </w:p>
+    <w:p>
+      <w:pPr>
+        <w:pBdr>
+          <w:top w:val="nil"/>
+          <w:left w:val="nil"/>
+          <w:bottom w:val="nil"/>
+          <w:right w:val="nil"/>
+          <w:between w:val="nil"/>
+        </w:pBdr>
+        <w:jc w:val="both"/>
+        <w:rPr>
+          <w:highlight w:val="white"/>
+          <w:lang w:val="es-ES"/>
+        </w:rPr>
+      </w:pPr>
+    </w:p>
+    <w:p>
+      <w:pPr>
+        <w:pBdr>
+          <w:top w:val="nil"/>
+          <w:left w:val="nil"/>
+          <w:bottom w:val="nil"/>
+          <w:right w:val="nil"/>
+          <w:between w:val="nil"/>
+        </w:pBdr>
+        <w:jc w:val="both"/>
+        <w:rPr>
+          <w:highlight w:val="white"/>
+          <w:lang w:val="es-ES"/>
+        </w:rPr>
+      </w:pPr>
+    </w:p>
+    <w:p>
+      <w:pPr>
+        <w:pBdr>
+          <w:top w:val="nil"/>
+          <w:left w:val="nil"/>
+          <w:bottom w:val="nil"/>
+          <w:right w:val="nil"/>
+          <w:between w:val="nil"/>
+        </w:pBdr>
+        <w:jc w:val="both"/>
+        <w:rPr>
+          <w:highlight w:val="white"/>
+          <w:lang w:val="es-ES"/>
+        </w:rPr>
+      </w:pPr>
+    </w:p>
+    <w:p>
+      <w:pPr>
+        <w:pBdr>
+          <w:top w:val="nil"/>
+          <w:left w:val="nil"/>
+          <w:bottom w:val="nil"/>
+          <w:right w:val="nil"/>
+          <w:between w:val="nil"/>
+        </w:pBdr>
+        <w:jc w:val="both"/>
+        <w:rPr>
+          <w:highlight w:val="white"/>
+          <w:lang w:val="es-ES"/>
+        </w:rPr>
+      </w:pPr>
+    </w:p>
+    <w:p>
+      <w:pPr>
+        <w:pBdr>
+          <w:top w:val="nil"/>
+          <w:left w:val="nil"/>
+          <w:bottom w:val="nil"/>
+          <w:right w:val="nil"/>
+          <w:between w:val="nil"/>
+        </w:pBdr>
+        <w:jc w:val="both"/>
+        <w:rPr>
+          <w:highlight w:val="white"/>
+          <w:lang w:val="es-ES"/>
+        </w:rPr>
+      </w:pPr>
+    </w:p>
+    <w:p>
+      <w:pPr>
+        <w:pBdr>
+          <w:top w:val="nil"/>
+          <w:left w:val="nil"/>
+          <w:bottom w:val="nil"/>
+          <w:right w:val="nil"/>
+          <w:between w:val="nil"/>
+        </w:pBdr>
+        <w:jc w:val="both"/>
+        <w:rPr>
+          <w:highlight w:val="white"/>
+          <w:lang w:val="es-ES"/>
+        </w:rPr>
+      </w:pPr>
+    </w:p>
+    <w:p>
+      <w:pPr>
+        <w:pBdr>
+          <w:top w:val="nil"/>
+          <w:left w:val="nil"/>
+          <w:bottom w:val="nil"/>
+          <w:right w:val="nil"/>
+          <w:between w:val="nil"/>
+        </w:pBdr>
+        <w:jc w:val="both"/>
+        <w:rPr>
+          <w:highlight w:val="white"/>
+          <w:lang w:val="es-ES"/>
+        </w:rPr>
+      </w:pPr>
+    </w:p>
+    <w:p>
+      <w:pPr>
+        <w:pBdr>
+          <w:top w:val="nil"/>
+          <w:left w:val="nil"/>
+          <w:bottom w:val="nil"/>
+          <w:right w:val="nil"/>
+          <w:between w:val="nil"/>
+        </w:pBdr>
+        <w:jc w:val="both"/>
+        <w:rPr>
+          <w:highlight w:val="white"/>
+          <w:lang w:val="es-ES"/>
+        </w:rPr>
+      </w:pPr>
+    </w:p>
+    <w:p>
+      <w:pPr>
+        <w:pBdr>
+          <w:top w:val="nil"/>
+          <w:left w:val="nil"/>
+          <w:bottom w:val="nil"/>
+          <w:right w:val="nil"/>
+          <w:between w:val="nil"/>
+        </w:pBdr>
+        <w:jc w:val="both"/>
+        <w:rPr>
+          <w:highlight w:val="white"/>
+          <w:lang w:val="es-ES"/>
+        </w:rPr>
+      </w:pPr>
+    </w:p>
+    <w:p>
+      <w:pPr>
+        <w:pBdr>
+          <w:top w:val="nil"/>
+          <w:left w:val="nil"/>
+          <w:bottom w:val="nil"/>
+          <w:right w:val="nil"/>
+          <w:between w:val="nil"/>
+        </w:pBdr>
+        <w:jc w:val="both"/>
+        <w:rPr>
+          <w:highlight w:val="white"/>
+          <w:lang w:val="es-ES"/>
+        </w:rPr>
+      </w:pPr>
+    </w:p>
+    <w:p>
+      <w:pPr>
+        <w:pBdr>
+          <w:top w:val="nil"/>
+          <w:left w:val="nil"/>
+          <w:bottom w:val="nil"/>
+          <w:right w:val="nil"/>
+          <w:between w:val="nil"/>
+        </w:pBdr>
+        <w:jc w:val="both"/>
+        <w:rPr>
+          <w:highlight w:val="white"/>
+          <w:lang w:val="es-ES"/>
+        </w:rPr>
+      </w:pPr>
+    </w:p>
+    <w:p>
+      <w:pPr>
+        <w:pBdr>
+          <w:top w:val="nil"/>
+          <w:left w:val="nil"/>
+          <w:bottom w:val="nil"/>
+          <w:right w:val="nil"/>
+          <w:between w:val="nil"/>
+        </w:pBdr>
+        <w:jc w:val="both"/>
+        <w:rPr>
+          <w:highlight w:val="white"/>
+          <w:lang w:val="es-ES"/>
+        </w:rPr>
+      </w:pPr>
+    </w:p>
+    <w:p>
+      <w:pPr>
+        <w:pBdr>
+          <w:top w:val="nil"/>
+          <w:left w:val="nil"/>
+          <w:bottom w:val="nil"/>
+          <w:right w:val="nil"/>
+          <w:between w:val="nil"/>
+        </w:pBdr>
+        <w:jc w:val="both"/>
+        <w:rPr>
+          <w:highlight w:val="white"/>
+          <w:lang w:val="es-ES"/>
+        </w:rPr>
+      </w:pPr>
+      <w:r>
+        <w:rPr>
+          <w:highlight w:val="white"/>
+          <w:lang w:val="es-ES"/>
+        </w:rPr>
+        <w:lastRenderedPageBreak/>
+        <w:t>3.</w:t>
+      </w:r>
+      <w:r>
+        <w:rPr>
+          <w:highlight w:val="white"/>
+          <w:lang w:val="es-ES"/>
+        </w:rPr>
+        <w:t>2</w:t>
+      </w:r>
+      <w:r>
+        <w:rPr>
+          <w:highlight w:val="white"/>
+          <w:lang w:val="es-ES"/>
+        </w:rPr>
+        <w:t xml:space="preserve"> </w:t>
       </w:r>
       <w:r>
         <w:rPr>
@@ -3311,14 +3942,14 @@
           <w:highlight w:val="white"/>
           <w:lang w:val="es-ES"/>
         </w:rPr>
-        <w:t>El programa constará de l</w:t>
-      </w:r>
-      <w:r>
-        <w:rPr>
-          <w:highlight w:val="white"/>
-          <w:lang w:val="es-ES"/>
-        </w:rPr>
-        <w:t>as siguientes etapas</w:t>
+        <w:t xml:space="preserve">El programa consta de </w:t>
+      </w:r>
+      <w:r>
+        <w:rPr>
+          <w:highlight w:val="white"/>
+          <w:lang w:val="es-ES"/>
+        </w:rPr>
+        <w:t>los siguientes módulos</w:t>
       </w:r>
       <w:r>
         <w:rPr>
@@ -3440,6 +4071,187 @@
       </w:pPr>
       <w:r>
         <w:rPr>
+          <w:noProof/>
+          <w:lang w:val="es-ES"/>
+        </w:rPr>
+        <w:drawing>
+          <wp:anchor distT="0" distB="0" distL="114300" distR="114300" simplePos="0" relativeHeight="251661312" behindDoc="0" locked="0" layoutInCell="1" allowOverlap="1" wp14:anchorId="19ACBE2B" wp14:editId="76ECC56E">
+            <wp:simplePos x="0" y="0"/>
+            <wp:positionH relativeFrom="column">
+              <wp:posOffset>-1008380</wp:posOffset>
+            </wp:positionH>
+            <wp:positionV relativeFrom="paragraph">
+              <wp:posOffset>222250</wp:posOffset>
+            </wp:positionV>
+            <wp:extent cx="7443470" cy="2727960"/>
+            <wp:effectExtent l="0" t="0" r="0" b="2540"/>
+            <wp:wrapTopAndBottom/>
+            <wp:docPr id="8" name="Picture 8" descr="Diagram&#10;&#10;Description automatically generated"/>
+            <wp:cNvGraphicFramePr>
+              <a:graphicFrameLocks xmlns:a="http://schemas.openxmlformats.org/drawingml/2006/main" noChangeAspect="1"/>
+            </wp:cNvGraphicFramePr>
+            <a:graphic xmlns:a="http://schemas.openxmlformats.org/drawingml/2006/main">
+              <a:graphicData uri="http://schemas.openxmlformats.org/drawingml/2006/picture">
+                <pic:pic xmlns:pic="http://schemas.openxmlformats.org/drawingml/2006/picture">
+                  <pic:nvPicPr>
+                    <pic:cNvPr id="8" name="Picture 8" descr="Diagram&#10;&#10;Description automatically generated"/>
+                    <pic:cNvPicPr/>
+                  </pic:nvPicPr>
+                  <pic:blipFill>
+                    <a:blip r:embed="rId6" cstate="print">
+                      <a:extLst>
+                        <a:ext uri="{28A0092B-C50C-407E-A947-70E740481C1C}">
+                          <a14:useLocalDpi xmlns:a14="http://schemas.microsoft.com/office/drawing/2010/main" val="0"/>
+                        </a:ext>
+                      </a:extLst>
+                    </a:blip>
+                    <a:stretch>
+                      <a:fillRect/>
+                    </a:stretch>
+                  </pic:blipFill>
+                  <pic:spPr>
+                    <a:xfrm>
+                      <a:off x="0" y="0"/>
+                      <a:ext cx="7443470" cy="2727960"/>
+                    </a:xfrm>
+                    <a:prstGeom prst="rect">
+                      <a:avLst/>
+                    </a:prstGeom>
+                  </pic:spPr>
+                </pic:pic>
+              </a:graphicData>
+            </a:graphic>
+            <wp14:sizeRelH relativeFrom="page">
+              <wp14:pctWidth>0</wp14:pctWidth>
+            </wp14:sizeRelH>
+            <wp14:sizeRelV relativeFrom="page">
+              <wp14:pctHeight>0</wp14:pctHeight>
+            </wp14:sizeRelV>
+          </wp:anchor>
+        </w:drawing>
+      </w:r>
+      <w:r>
+        <w:rPr>
+          <w:noProof/>
+        </w:rPr>
+        <mc:AlternateContent>
+          <mc:Choice Requires="wps">
+            <w:drawing>
+              <wp:anchor distT="0" distB="0" distL="114300" distR="114300" simplePos="0" relativeHeight="251660288" behindDoc="0" locked="0" layoutInCell="1" allowOverlap="1" wp14:anchorId="623F08A7" wp14:editId="5BC6E473">
+                <wp:simplePos x="0" y="0"/>
+                <wp:positionH relativeFrom="column">
+                  <wp:posOffset>-855345</wp:posOffset>
+                </wp:positionH>
+                <wp:positionV relativeFrom="paragraph">
+                  <wp:posOffset>3058160</wp:posOffset>
+                </wp:positionV>
+                <wp:extent cx="7114540" cy="635"/>
+                <wp:effectExtent l="0" t="0" r="0" b="12065"/>
+                <wp:wrapTopAndBottom/>
+                <wp:docPr id="6" name="Text Box 6"/>
+                <wp:cNvGraphicFramePr/>
+                <a:graphic xmlns:a="http://schemas.openxmlformats.org/drawingml/2006/main">
+                  <a:graphicData uri="http://schemas.microsoft.com/office/word/2010/wordprocessingShape">
+                    <wps:wsp>
+                      <wps:cNvSpPr txBox="1"/>
+                      <wps:spPr>
+                        <a:xfrm>
+                          <a:off x="0" y="0"/>
+                          <a:ext cx="7114540" cy="635"/>
+                        </a:xfrm>
+                        <a:prstGeom prst="rect">
+                          <a:avLst/>
+                        </a:prstGeom>
+                        <a:solidFill>
+                          <a:prstClr val="white"/>
+                        </a:solidFill>
+                        <a:ln>
+                          <a:noFill/>
+                        </a:ln>
+                      </wps:spPr>
+                      <wps:txbx>
+                        <w:txbxContent>
+                          <w:p>
+                            <w:pPr>
+                              <w:pStyle w:val="Caption"/>
+                              <w:jc w:val="center"/>
+                              <w:rPr>
+                                <w:noProof/>
+                                <w:lang w:val="es-ES"/>
+                              </w:rPr>
+                            </w:pPr>
+                            <w:r>
+                              <w:t xml:space="preserve">Figura </w:t>
+                            </w:r>
+                            <w:fldSimple w:instr=" SEQ Figura \* ARABIC ">
+                              <w:r>
+                                <w:rPr>
+                                  <w:noProof/>
+                                </w:rPr>
+                                <w:t>1</w:t>
+                              </w:r>
+                            </w:fldSimple>
+                            <w:r>
+                              <w:t xml:space="preserve"> Diagrama de bloques del sistema. El sistema se descompone en tres modulos internos.</w:t>
+                            </w:r>
+                          </w:p>
+                        </w:txbxContent>
+                      </wps:txbx>
+                      <wps:bodyPr rot="0" spcFirstLastPara="0" vertOverflow="overflow" horzOverflow="overflow" vert="horz" wrap="square" lIns="0" tIns="0" rIns="0" bIns="0" numCol="1" spcCol="0" rtlCol="0" fromWordArt="0" anchor="t" anchorCtr="0" forceAA="0" compatLnSpc="1">
+                        <a:prstTxWarp prst="textNoShape">
+                          <a:avLst/>
+                        </a:prstTxWarp>
+                        <a:spAutoFit/>
+                      </wps:bodyPr>
+                    </wps:wsp>
+                  </a:graphicData>
+                </a:graphic>
+              </wp:anchor>
+            </w:drawing>
+          </mc:Choice>
+          <mc:Fallback>
+            <w:pict>
+              <v:shapetype w14:anchorId="623F08A7" id="_x0000_t202" coordsize="21600,21600" o:spt="202" path="m,l,21600r21600,l21600,xe">
+                <v:stroke joinstyle="miter"/>
+                <v:path gradientshapeok="t" o:connecttype="rect"/>
+              </v:shapetype>
+              <v:shape id="Text Box 6" o:spid="_x0000_s1026" type="#_x0000_t202" style="position:absolute;left:0;text-align:left;margin-left:-67.35pt;margin-top:240.8pt;width:560.2pt;height:.05pt;z-index:251660288;visibility:visible;mso-wrap-style:square;mso-wrap-distance-left:9pt;mso-wrap-distance-top:0;mso-wrap-distance-right:9pt;mso-wrap-distance-bottom:0;mso-position-horizontal:absolute;mso-position-horizontal-relative:text;mso-position-vertical:absolute;mso-position-vertical-relative:text;v-text-anchor:top" o:gfxdata="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" stroked="f">
+                <v:textbox style="mso-fit-shape-to-text:t" inset="0,0,0,0">
+                  <w:txbxContent>
+                    <w:p>
+                      <w:pPr>
+                        <w:pStyle w:val="Caption"/>
+                        <w:jc w:val="center"/>
+                        <w:rPr>
+                          <w:noProof/>
+                          <w:lang w:val="es-ES"/>
+                        </w:rPr>
+                      </w:pPr>
+                      <w:r>
+                        <w:t xml:space="preserve">Figura </w:t>
+                      </w:r>
+                      <w:fldSimple w:instr=" SEQ Figura \* ARABIC ">
+                        <w:r>
+                          <w:rPr>
+                            <w:noProof/>
+                          </w:rPr>
+                          <w:t>1</w:t>
+                        </w:r>
+                      </w:fldSimple>
+                      <w:r>
+                        <w:t xml:space="preserve"> Diagrama de bloques del sistema. El sistema se descompone en tres modulos internos.</w:t>
+                      </w:r>
+                    </w:p>
+                  </w:txbxContent>
+                </v:textbox>
+                <w10:wrap type="topAndBottom"/>
+              </v:shape>
+            </w:pict>
+          </mc:Fallback>
+        </mc:AlternateContent>
+      </w:r>
+      <w:r>
+        <w:rPr>
           <w:highlight w:val="white"/>
           <w:lang w:val="es-ES"/>
         </w:rPr>
@@ -3496,6 +4308,45 @@
           <w:highlight w:val="white"/>
           <w:lang w:val="es-ES"/>
         </w:rPr>
+        <w:t>El sistema recibe la representación del estado actual del juego externamente. Cada módulo procesa su entrada y tiene como salida la entrada del siguiente módulo. La salida del último módulo es la respuesta final del sistema completo.</w:t>
+      </w:r>
+    </w:p>
+    <w:p>
+      <w:pPr>
+        <w:pBdr>
+          <w:top w:val="nil"/>
+          <w:left w:val="nil"/>
+          <w:bottom w:val="nil"/>
+          <w:right w:val="nil"/>
+          <w:between w:val="nil"/>
+        </w:pBdr>
+        <w:jc w:val="both"/>
+        <w:rPr>
+          <w:highlight w:val="white"/>
+          <w:lang w:val="es-ES"/>
+        </w:rPr>
+      </w:pPr>
+    </w:p>
+    <w:p>
+      <w:pPr>
+        <w:pBdr>
+          <w:top w:val="nil"/>
+          <w:left w:val="nil"/>
+          <w:bottom w:val="nil"/>
+          <w:right w:val="nil"/>
+          <w:between w:val="nil"/>
+        </w:pBdr>
+        <w:jc w:val="both"/>
+        <w:rPr>
+          <w:highlight w:val="white"/>
+          <w:lang w:val="es-ES"/>
+        </w:rPr>
+      </w:pPr>
+      <w:r>
+        <w:rPr>
+          <w:highlight w:val="white"/>
+          <w:lang w:val="es-ES"/>
+        </w:rPr>
         <w:t>3.</w:t>
       </w:r>
       <w:r>
@@ -3503,7 +4354,14 @@
           <w:highlight w:val="white"/>
           <w:lang w:val="es-ES"/>
         </w:rPr>
-        <w:t xml:space="preserve">1.1 </w:t>
+        <w:t>2</w:t>
+      </w:r>
+      <w:r>
+        <w:rPr>
+          <w:highlight w:val="white"/>
+          <w:lang w:val="es-ES"/>
+        </w:rPr>
+        <w:t xml:space="preserve">.1 </w:t>
       </w:r>
       <w:r>
         <w:rPr>
@@ -3554,7 +4412,7 @@
           <w:highlight w:val="white"/>
           <w:lang w:val="es-ES"/>
         </w:rPr>
-        <w:t xml:space="preserve">del sistema, se realizará un análisis del estado del juego que se recibe como parámetro. En este análisis se busca </w:t>
+        <w:t xml:space="preserve">del sistema, se realiza un análisis del estado del juego que se recibe como parámetro. En este análisis se busca </w:t>
       </w:r>
       <w:r>
         <w:rPr>
@@ -3568,7 +4426,14 @@
           <w:highlight w:val="white"/>
           <w:lang w:val="es-ES"/>
         </w:rPr>
-        <w:t>que condicione el muestreo de la siguiente etapa,</w:t>
+        <w:t>necesaria para</w:t>
+      </w:r>
+      <w:r>
+        <w:rPr>
+          <w:highlight w:val="white"/>
+          <w:lang w:val="es-ES"/>
+        </w:rPr>
+        <w:t xml:space="preserve"> el muestreo de la siguiente etapa,</w:t>
       </w:r>
       <w:r>
         <w:rPr>
@@ -3691,30 +4556,456 @@
           <w:highlight w:val="white"/>
           <w:lang w:val="es-ES"/>
         </w:rPr>
-        <w:t>3.1.2 Muestreo de fichas desconocidas</w:t>
-      </w:r>
-    </w:p>
-    <w:p>
-      <w:pPr>
-        <w:rPr>
-          <w:highlight w:val="white"/>
-          <w:lang w:val="es-ES"/>
-        </w:rPr>
-      </w:pPr>
-    </w:p>
-    <w:p>
-      <w:pPr>
-        <w:rPr>
-          <w:highlight w:val="white"/>
-          <w:lang w:val="es-ES"/>
-        </w:rPr>
-      </w:pPr>
-      <w:r>
-        <w:rPr>
-          <w:highlight w:val="white"/>
-          <w:lang w:val="es-ES"/>
-        </w:rPr>
-        <w:t xml:space="preserve">Se eligió el método de </w:t>
+        <w:t xml:space="preserve">Si existe una jugada predefinida se omitirá la ejecución de los demás módulos y la jugada será la salida del sistema. En otro caso, a partir de la historia del juego se calcularán las </w:t>
+      </w:r>
+      <w:r>
+        <w:rPr>
+          <w:highlight w:val="white"/>
+          <w:lang w:val="es-ES"/>
+        </w:rPr>
+        <w:lastRenderedPageBreak/>
+        <w:t>fichas que aun no han sido tiradas</w:t>
+      </w:r>
+      <w:r>
+        <w:rPr>
+          <w:highlight w:val="white"/>
+          <w:lang w:val="es-ES"/>
+        </w:rPr>
+        <w:t xml:space="preserve"> y el número de fichas que tiene cada jugador. E</w:t>
+      </w:r>
+      <w:r>
+        <w:rPr>
+          <w:highlight w:val="white"/>
+          <w:lang w:val="es-ES"/>
+        </w:rPr>
+        <w:t>ste resultado se pasará al siguiente módulo.</w:t>
+      </w:r>
+    </w:p>
+    <w:p>
+      <w:pPr>
+        <w:rPr>
+          <w:highlight w:val="white"/>
+          <w:lang w:val="es-ES"/>
+        </w:rPr>
+      </w:pPr>
+    </w:p>
+    <w:p>
+      <w:pPr>
+        <w:rPr>
+          <w:highlight w:val="white"/>
+          <w:lang w:val="es-ES"/>
+        </w:rPr>
+      </w:pPr>
+      <w:r>
+        <w:rPr>
+          <w:highlight w:val="white"/>
+          <w:lang w:val="es-ES"/>
+        </w:rPr>
+        <w:t>3.</w:t>
+      </w:r>
+      <w:r>
+        <w:rPr>
+          <w:highlight w:val="white"/>
+          <w:lang w:val="es-ES"/>
+        </w:rPr>
+        <w:t>2</w:t>
+      </w:r>
+      <w:r>
+        <w:rPr>
+          <w:highlight w:val="white"/>
+          <w:lang w:val="es-ES"/>
+        </w:rPr>
+        <w:t>.2 Muestreo de fichas desconocidas</w:t>
+      </w:r>
+    </w:p>
+    <w:p>
+      <w:pPr>
+        <w:rPr>
+          <w:highlight w:val="white"/>
+          <w:lang w:val="es-ES"/>
+        </w:rPr>
+      </w:pPr>
+    </w:p>
+    <w:p>
+      <w:pPr>
+        <w:rPr>
+          <w:highlight w:val="white"/>
+          <w:lang w:val="es-ES"/>
+        </w:rPr>
+      </w:pPr>
+      <w:r>
+        <w:rPr>
+          <w:highlight w:val="white"/>
+          <w:lang w:val="es-ES"/>
+        </w:rPr>
+        <w:t xml:space="preserve">Siguiendo el algoritmo de PIMC, es necesario generar un conjunto de posibles escenarios en los que se </w:t>
+      </w:r>
+      <w:r>
+        <w:rPr>
+          <w:highlight w:val="white"/>
+          <w:lang w:val="es-ES"/>
+        </w:rPr>
+        <w:t xml:space="preserve">puede </w:t>
+      </w:r>
+      <w:r>
+        <w:rPr>
+          <w:highlight w:val="white"/>
+          <w:lang w:val="es-ES"/>
+        </w:rPr>
+        <w:t>enc</w:t>
+      </w:r>
+      <w:r>
+        <w:rPr>
+          <w:highlight w:val="white"/>
+          <w:lang w:val="es-ES"/>
+        </w:rPr>
+        <w:t>o</w:t>
+      </w:r>
+      <w:r>
+        <w:rPr>
+          <w:highlight w:val="white"/>
+          <w:lang w:val="es-ES"/>
+        </w:rPr>
+        <w:t>ntra</w:t>
+      </w:r>
+      <w:r>
+        <w:rPr>
+          <w:highlight w:val="white"/>
+          <w:lang w:val="es-ES"/>
+        </w:rPr>
+        <w:t>r</w:t>
+      </w:r>
+      <w:r>
+        <w:rPr>
+          <w:highlight w:val="white"/>
+          <w:lang w:val="es-ES"/>
+        </w:rPr>
+        <w:t xml:space="preserve"> el jugador. En este caso, los escenarios se diferencian por las fichas que pose</w:t>
+      </w:r>
+      <w:r>
+        <w:rPr>
+          <w:highlight w:val="white"/>
+          <w:lang w:val="es-ES"/>
+        </w:rPr>
+        <w:t>e</w:t>
+      </w:r>
+      <w:r>
+        <w:rPr>
+          <w:highlight w:val="white"/>
+          <w:lang w:val="es-ES"/>
+        </w:rPr>
+        <w:t xml:space="preserve">n los </w:t>
+      </w:r>
+      <w:r>
+        <w:rPr>
+          <w:highlight w:val="white"/>
+          <w:lang w:val="es-ES"/>
+        </w:rPr>
+        <w:t>otros jugadores</w:t>
+      </w:r>
+      <w:r>
+        <w:rPr>
+          <w:highlight w:val="white"/>
+          <w:lang w:val="es-ES"/>
+        </w:rPr>
+        <w:t xml:space="preserve">. Ya que se cuenta con </w:t>
+      </w:r>
+      <w:r>
+        <w:rPr>
+          <w:highlight w:val="white"/>
+          <w:lang w:val="es-ES"/>
+        </w:rPr>
+        <w:t xml:space="preserve">el </w:t>
+      </w:r>
+      <w:r>
+        <w:rPr>
+          <w:highlight w:val="white"/>
+          <w:lang w:val="es-ES"/>
+        </w:rPr>
+        <w:t>conjunto de fichas que aun no se han jugado</w:t>
+      </w:r>
+      <w:r>
+        <w:rPr>
+          <w:highlight w:val="white"/>
+          <w:lang w:val="es-ES"/>
+        </w:rPr>
+        <w:t>,</w:t>
+      </w:r>
+      <w:r>
+        <w:rPr>
+          <w:highlight w:val="white"/>
+          <w:lang w:val="es-ES"/>
+        </w:rPr>
+        <w:t xml:space="preserve"> </w:t>
+      </w:r>
+      <w:r>
+        <w:rPr>
+          <w:highlight w:val="white"/>
+          <w:lang w:val="es-ES"/>
+        </w:rPr>
+        <w:t>se puede simular</w:t>
+      </w:r>
+      <w:r>
+        <w:rPr>
+          <w:highlight w:val="white"/>
+          <w:lang w:val="es-ES"/>
+        </w:rPr>
+        <w:t xml:space="preserve"> el proceso de repartir las fichas aleatoriamente a los </w:t>
+      </w:r>
+      <w:r>
+        <w:rPr>
+          <w:highlight w:val="white"/>
+          <w:lang w:val="es-ES"/>
+        </w:rPr>
+        <w:t>otros jugadores</w:t>
+      </w:r>
+      <w:r>
+        <w:rPr>
+          <w:highlight w:val="white"/>
+          <w:lang w:val="es-ES"/>
+        </w:rPr>
+        <w:t xml:space="preserve"> y así generar los escenarios</w:t>
+      </w:r>
+      <w:r>
+        <w:rPr>
+          <w:highlight w:val="white"/>
+          <w:lang w:val="es-ES"/>
+        </w:rPr>
+        <w:t>.</w:t>
+      </w:r>
+      <w:r>
+        <w:rPr>
+          <w:highlight w:val="white"/>
+          <w:lang w:val="es-ES"/>
+        </w:rPr>
+        <w:t xml:space="preserve"> </w:t>
+      </w:r>
+      <w:r>
+        <w:rPr>
+          <w:highlight w:val="white"/>
+          <w:lang w:val="es-ES"/>
+        </w:rPr>
+        <w:t>Un</w:t>
+      </w:r>
+      <w:r>
+        <w:rPr>
+          <w:highlight w:val="white"/>
+          <w:lang w:val="es-ES"/>
+        </w:rPr>
+        <w:t xml:space="preserve"> escenario se conforma de un arreglo en donde se guardan las fichas que se le repartieron aleatoriamente a cada jugador.</w:t>
+      </w:r>
+      <w:r>
+        <w:rPr>
+          <w:highlight w:val="white"/>
+          <w:lang w:val="es-ES"/>
+        </w:rPr>
+        <w:t xml:space="preserve"> </w:t>
+      </w:r>
+      <w:r>
+        <w:rPr>
+          <w:highlight w:val="white"/>
+          <w:lang w:val="es-ES"/>
+        </w:rPr>
+        <w:t xml:space="preserve"> </w:t>
+      </w:r>
+    </w:p>
+    <w:p>
+      <w:pPr>
+        <w:rPr>
+          <w:highlight w:val="white"/>
+          <w:lang w:val="es-ES"/>
+        </w:rPr>
+      </w:pPr>
+    </w:p>
+    <w:p>
+      <w:pPr>
+        <w:rPr>
+          <w:highlight w:val="white"/>
+          <w:lang w:val="es-ES"/>
+        </w:rPr>
+      </w:pPr>
+      <w:r>
+        <w:rPr>
+          <w:highlight w:val="white"/>
+          <w:lang w:val="es-ES"/>
+        </w:rPr>
+        <w:t xml:space="preserve">El número de simulaciones que se </w:t>
+      </w:r>
+      <w:r>
+        <w:rPr>
+          <w:highlight w:val="white"/>
+          <w:lang w:val="es-ES"/>
+        </w:rPr>
+        <w:t>realizan</w:t>
+      </w:r>
+      <w:r>
+        <w:rPr>
+          <w:highlight w:val="white"/>
+          <w:lang w:val="es-ES"/>
+        </w:rPr>
+        <w:t xml:space="preserve"> es un parámetro del sistema que</w:t>
+      </w:r>
+      <w:r>
+        <w:rPr>
+          <w:highlight w:val="white"/>
+          <w:lang w:val="es-ES"/>
+        </w:rPr>
+        <w:t xml:space="preserve"> impacta su comportamiento en dos formas. Entre más simulaciones se realizan, aumenta el tiempo de ejecución. Entre menos simulaciones, el sistema toma en cuenta menos escenarios y el desempeño del jugador empeora.</w:t>
+      </w:r>
+      <w:r>
+        <w:rPr>
+          <w:highlight w:val="white"/>
+          <w:lang w:val="es-ES"/>
+        </w:rPr>
+        <w:t xml:space="preserve"> </w:t>
+      </w:r>
+    </w:p>
+    <w:p>
+      <w:pPr>
+        <w:rPr>
+          <w:highlight w:val="white"/>
+          <w:lang w:val="es-ES"/>
+        </w:rPr>
+      </w:pPr>
+    </w:p>
+    <w:p>
+      <w:pPr>
+        <w:rPr>
+          <w:highlight w:val="white"/>
+          <w:lang w:val="es-ES"/>
+        </w:rPr>
+      </w:pPr>
+      <w:r>
+        <w:rPr>
+          <w:highlight w:val="white"/>
+          <w:lang w:val="es-ES"/>
+        </w:rPr>
+        <w:t>Al final, s</w:t>
+      </w:r>
+      <w:r>
+        <w:rPr>
+          <w:highlight w:val="white"/>
+          <w:lang w:val="es-ES"/>
+        </w:rPr>
+        <w:t>e recopilan los distintos escenarios en un arreglo y se pasan al siguiente módulo.</w:t>
+      </w:r>
+    </w:p>
+    <w:p>
+      <w:pPr>
+        <w:rPr>
+          <w:highlight w:val="white"/>
+          <w:lang w:val="es-ES"/>
+        </w:rPr>
+      </w:pPr>
+    </w:p>
+    <w:p>
+      <w:pPr>
+        <w:rPr>
+          <w:highlight w:val="white"/>
+          <w:lang w:val="es-ES"/>
+        </w:rPr>
+      </w:pPr>
+      <w:r>
+        <w:rPr>
+          <w:highlight w:val="white"/>
+          <w:lang w:val="es-ES"/>
+        </w:rPr>
+        <w:t>3.</w:t>
+      </w:r>
+      <w:r>
+        <w:rPr>
+          <w:highlight w:val="white"/>
+          <w:lang w:val="es-ES"/>
+        </w:rPr>
+        <w:t>2</w:t>
+      </w:r>
+      <w:r>
+        <w:rPr>
+          <w:highlight w:val="white"/>
+          <w:lang w:val="es-ES"/>
+        </w:rPr>
+        <w:t>.3 Búsqueda en árbol de juego con información perfecta</w:t>
+      </w:r>
+    </w:p>
+    <w:p>
+      <w:pPr>
+        <w:rPr>
+          <w:highlight w:val="white"/>
+          <w:lang w:val="es-ES"/>
+        </w:rPr>
+      </w:pPr>
+    </w:p>
+    <w:p>
+      <w:pPr>
+        <w:rPr>
+          <w:highlight w:val="white"/>
+          <w:lang w:val="es-ES"/>
+        </w:rPr>
+      </w:pPr>
+      <w:r>
+        <w:rPr>
+          <w:highlight w:val="white"/>
+          <w:lang w:val="es-ES"/>
+        </w:rPr>
+        <w:t xml:space="preserve">Una vez que se ha transformado el juego en un conjunto de </w:t>
+      </w:r>
+      <w:r>
+        <w:rPr>
+          <w:highlight w:val="white"/>
+          <w:lang w:val="es-ES"/>
+        </w:rPr>
+        <w:t>escenarios en los que se conocen las fichas de los oponentes</w:t>
+      </w:r>
+      <w:r>
+        <w:rPr>
+          <w:highlight w:val="white"/>
+          <w:lang w:val="es-ES"/>
+        </w:rPr>
+        <w:t xml:space="preserve">, es posible </w:t>
+      </w:r>
+      <w:r>
+        <w:rPr>
+          <w:highlight w:val="white"/>
+          <w:lang w:val="es-ES"/>
+        </w:rPr>
+        <w:t>calcular una acción óptima para cada uno de los escenarios</w:t>
+      </w:r>
+      <w:r>
+        <w:rPr>
+          <w:highlight w:val="white"/>
+          <w:lang w:val="es-ES"/>
+        </w:rPr>
+        <w:t>.</w:t>
+      </w:r>
+      <w:r>
+        <w:rPr>
+          <w:highlight w:val="white"/>
+          <w:lang w:val="es-ES"/>
+        </w:rPr>
+        <w:t xml:space="preserve"> La ficha que el jugador artificial tirará será aquella que en el mayor número de escenarios fue óptima.</w:t>
+      </w:r>
+    </w:p>
+    <w:p>
+      <w:pPr>
+        <w:rPr>
+          <w:highlight w:val="white"/>
+          <w:lang w:val="es-ES"/>
+        </w:rPr>
+      </w:pPr>
+    </w:p>
+    <w:p>
+      <w:pPr>
+        <w:rPr>
+          <w:highlight w:val="white"/>
+          <w:lang w:val="es-ES"/>
+        </w:rPr>
+      </w:pPr>
+      <w:r>
+        <w:rPr>
+          <w:highlight w:val="white"/>
+          <w:lang w:val="es-ES"/>
+        </w:rPr>
+        <w:t xml:space="preserve">Para hacer el cálculo de la jugada óptima hay distintas alternativas. </w:t>
       </w:r>
       <w:proofErr w:type="spellStart"/>
       <w:r>
@@ -3724,7 +5015,7 @@
           <w:highlight w:val="white"/>
           <w:lang w:val="es-ES"/>
         </w:rPr>
-        <w:t>determinization</w:t>
+        <w:t>Negamax</w:t>
       </w:r>
       <w:proofErr w:type="spellEnd"/>
       <w:r>
@@ -3732,218 +5023,9 @@
           <w:highlight w:val="white"/>
           <w:lang w:val="es-ES"/>
         </w:rPr>
-        <w:t xml:space="preserve"> para lidiar con la información imperfecta del juego de dominó. Este método consiste en sustituir la información que no se conoce del juego por </w:t>
-      </w:r>
-      <w:r>
-        <w:rPr>
-          <w:highlight w:val="white"/>
-          <w:lang w:val="es-ES"/>
-        </w:rPr>
-        <w:t>muestras</w:t>
-      </w:r>
-      <w:r>
-        <w:rPr>
-          <w:highlight w:val="white"/>
-          <w:lang w:val="es-ES"/>
-        </w:rPr>
-        <w:t xml:space="preserve"> de los posibles valores que pued</w:t>
-      </w:r>
-      <w:r>
-        <w:rPr>
-          <w:highlight w:val="white"/>
-          <w:lang w:val="es-ES"/>
-        </w:rPr>
-        <w:t>e</w:t>
-      </w:r>
-      <w:r>
-        <w:rPr>
-          <w:highlight w:val="white"/>
-          <w:lang w:val="es-ES"/>
-        </w:rPr>
-        <w:t xml:space="preserve"> tomar. En el caso del dominó</w:t>
-      </w:r>
-      <w:r>
-        <w:rPr>
-          <w:highlight w:val="white"/>
-          <w:lang w:val="es-ES"/>
-        </w:rPr>
-        <w:t>,</w:t>
-      </w:r>
-      <w:r>
-        <w:rPr>
-          <w:highlight w:val="white"/>
-          <w:lang w:val="es-ES"/>
-        </w:rPr>
-        <w:t xml:space="preserve"> se genera</w:t>
-      </w:r>
-      <w:r>
-        <w:rPr>
-          <w:highlight w:val="white"/>
-          <w:lang w:val="es-ES"/>
-        </w:rPr>
-        <w:t xml:space="preserve"> un conjunto no exhaustivo de</w:t>
-      </w:r>
-      <w:r>
-        <w:rPr>
-          <w:highlight w:val="white"/>
-          <w:lang w:val="es-ES"/>
-        </w:rPr>
-        <w:t xml:space="preserve"> posibles manos de los oponentes y del compañero</w:t>
-      </w:r>
-      <w:r>
-        <w:rPr>
-          <w:highlight w:val="white"/>
-          <w:lang w:val="es-ES"/>
-        </w:rPr>
-        <w:t xml:space="preserve"> y se corre la búsqueda para cada una de ellas. En esta etapa se generan dichas posibilidades utilizando la información extraída en la primera etapa.</w:t>
-      </w:r>
-    </w:p>
-    <w:p>
-      <w:pPr>
-        <w:rPr>
-          <w:highlight w:val="white"/>
-          <w:lang w:val="es-ES"/>
-        </w:rPr>
-      </w:pPr>
-    </w:p>
-    <w:p>
-      <w:pPr>
-        <w:rPr>
-          <w:highlight w:val="white"/>
-          <w:lang w:val="es-ES"/>
-        </w:rPr>
-      </w:pPr>
-      <w:r>
-        <w:rPr>
-          <w:highlight w:val="white"/>
-          <w:lang w:val="es-ES"/>
-        </w:rPr>
-        <w:t>3.1.3 Búsqueda en árbol de juego con información perfecta</w:t>
-      </w:r>
-    </w:p>
-    <w:p>
-      <w:pPr>
-        <w:rPr>
-          <w:highlight w:val="white"/>
-          <w:lang w:val="es-ES"/>
-        </w:rPr>
-      </w:pPr>
-    </w:p>
-    <w:p>
-      <w:pPr>
-        <w:rPr>
-          <w:highlight w:val="white"/>
-          <w:lang w:val="es-ES"/>
-        </w:rPr>
-      </w:pPr>
-      <w:r>
-        <w:rPr>
-          <w:highlight w:val="white"/>
-          <w:lang w:val="es-ES"/>
-        </w:rPr>
-        <w:t>Una vez que se ha transformado el juego actual en un conjunto de juegos con las fichas abiertas, es posible utilizar algoritmos de búsqueda en árboles. Se ha elegido utilizar el algoritmo de Árbol de Búsqueda Monte Carlo (MCTS por sus siglas en ingles). Así</w:t>
-      </w:r>
-      <w:r>
-        <w:rPr>
-          <w:highlight w:val="white"/>
-          <w:lang w:val="es-ES"/>
-        </w:rPr>
-        <w:t xml:space="preserve">, para cada juego se calculará la jugada optima y se regresará aquella que en promedio obtenga un mejor resultado. </w:t>
-      </w:r>
-    </w:p>
-    <w:p>
-      <w:pPr>
-        <w:rPr>
-          <w:highlight w:val="white"/>
-          <w:lang w:val="es-ES"/>
-        </w:rPr>
-      </w:pPr>
-    </w:p>
-    <w:p>
-      <w:pPr>
-        <w:rPr>
-          <w:highlight w:val="white"/>
-          <w:lang w:val="es-ES"/>
-        </w:rPr>
-      </w:pPr>
-    </w:p>
-    <w:p>
-      <w:pPr>
-        <w:rPr>
-          <w:highlight w:val="white"/>
-          <w:lang w:val="es-ES"/>
-        </w:rPr>
-      </w:pPr>
-      <w:r>
-        <w:rPr>
-          <w:highlight w:val="white"/>
-          <w:lang w:val="es-ES"/>
-        </w:rPr>
-        <w:lastRenderedPageBreak/>
-        <w:t>3.2 Soluciones alternativas</w:t>
-      </w:r>
-    </w:p>
-    <w:p>
-      <w:pPr>
-        <w:rPr>
-          <w:highlight w:val="white"/>
-          <w:lang w:val="es-ES"/>
-        </w:rPr>
-      </w:pPr>
-    </w:p>
-    <w:p>
-      <w:pPr>
-        <w:rPr>
-          <w:highlight w:val="white"/>
-          <w:lang w:val="es-ES"/>
-        </w:rPr>
-      </w:pPr>
-      <w:r>
-        <w:rPr>
-          <w:highlight w:val="white"/>
-          <w:lang w:val="es-ES"/>
-        </w:rPr>
-        <w:t xml:space="preserve">El paradigma de búsqueda en árbol para construir </w:t>
+        <w:t xml:space="preserve">, </w:t>
       </w:r>
       <w:proofErr w:type="spellStart"/>
-      <w:r>
-        <w:rPr>
-          <w:highlight w:val="white"/>
-          <w:lang w:val="es-ES"/>
-        </w:rPr>
-        <w:t>bots</w:t>
-      </w:r>
-      <w:proofErr w:type="spellEnd"/>
-      <w:r>
-        <w:rPr>
-          <w:highlight w:val="white"/>
-          <w:lang w:val="es-ES"/>
-        </w:rPr>
-        <w:t xml:space="preserve"> de juegos de mesa es uno de los más utilizados, pero existen otras técnicas para crear jugadores artificiales que se desarrollan desde el área de aprendizaje por refuerzo.</w:t>
-      </w:r>
-    </w:p>
-    <w:p>
-      <w:pPr>
-        <w:rPr>
-          <w:highlight w:val="white"/>
-          <w:lang w:val="es-ES"/>
-        </w:rPr>
-      </w:pPr>
-    </w:p>
-    <w:p>
-      <w:pPr>
-        <w:rPr>
-          <w:highlight w:val="white"/>
-          <w:lang w:val="es-ES"/>
-        </w:rPr>
-      </w:pPr>
-      <w:r>
-        <w:rPr>
-          <w:highlight w:val="white"/>
-          <w:lang w:val="es-ES"/>
-        </w:rPr>
-        <w:t xml:space="preserve"> Métodos cómo </w:t>
-      </w:r>
       <w:r>
         <w:rPr>
           <w:i/>
@@ -3951,9 +5033,9 @@
           <w:highlight w:val="white"/>
           <w:lang w:val="es-ES"/>
         </w:rPr>
-        <w:t>Q-</w:t>
-      </w:r>
-      <w:proofErr w:type="spellStart"/>
+        <w:t>Alpha</w:t>
+      </w:r>
+      <w:proofErr w:type="spellEnd"/>
       <w:r>
         <w:rPr>
           <w:i/>
@@ -3961,15 +5043,7 @@
           <w:highlight w:val="white"/>
           <w:lang w:val="es-ES"/>
         </w:rPr>
-        <w:t>Learning</w:t>
-      </w:r>
-      <w:proofErr w:type="spellEnd"/>
-      <w:r>
-        <w:rPr>
-          <w:highlight w:val="white"/>
-          <w:lang w:val="es-ES"/>
-        </w:rPr>
-        <w:t xml:space="preserve"> o </w:t>
+        <w:t xml:space="preserve">-Beta </w:t>
       </w:r>
       <w:proofErr w:type="spellStart"/>
       <w:r>
@@ -3979,9 +5053,16 @@
           <w:highlight w:val="white"/>
           <w:lang w:val="es-ES"/>
         </w:rPr>
-        <w:t>Counterfactual</w:t>
+        <w:t>Prunning</w:t>
       </w:r>
       <w:proofErr w:type="spellEnd"/>
+      <w:r>
+        <w:rPr>
+          <w:highlight w:val="white"/>
+          <w:lang w:val="es-ES"/>
+        </w:rPr>
+        <w:t xml:space="preserve"> y </w:t>
+      </w:r>
       <w:r>
         <w:rPr>
           <w:i/>
@@ -3989,7 +5070,7 @@
           <w:highlight w:val="white"/>
           <w:lang w:val="es-ES"/>
         </w:rPr>
-        <w:t xml:space="preserve"> </w:t>
+        <w:t xml:space="preserve">Monte Carlo </w:t>
       </w:r>
       <w:proofErr w:type="spellStart"/>
       <w:r>
@@ -3999,7 +5080,7 @@
           <w:highlight w:val="white"/>
           <w:lang w:val="es-ES"/>
         </w:rPr>
-        <w:t>Regret</w:t>
+        <w:t>Tree</w:t>
       </w:r>
       <w:proofErr w:type="spellEnd"/>
       <w:r>
@@ -4019,63 +5100,9 @@
           <w:highlight w:val="white"/>
           <w:lang w:val="es-ES"/>
         </w:rPr>
-        <w:t>Minimization</w:t>
+        <w:t>Search</w:t>
       </w:r>
       <w:proofErr w:type="spellEnd"/>
-      <w:r>
-        <w:rPr>
-          <w:highlight w:val="white"/>
-          <w:lang w:val="es-ES"/>
-        </w:rPr>
-        <w:t xml:space="preserve"> utilizan un enfoque iterativo en el que se busca aproximar una función que para cada estado del juego defina una acción óptima. En los algoritmos de aprendizaje por refuerzo, es durante la etapa de entrenamiento donde potencialmente es necesaria una gran capacidad de cómputo para encontrar buenas aproximaciones de las políticas óptimas.</w:t>
-      </w:r>
-    </w:p>
-    <w:p>
-      <w:pPr>
-        <w:rPr>
-          <w:highlight w:val="white"/>
-          <w:lang w:val="es-ES"/>
-        </w:rPr>
-      </w:pPr>
-    </w:p>
-    <w:p>
-      <w:pPr>
-        <w:rPr>
-          <w:highlight w:val="white"/>
-          <w:lang w:val="es-ES"/>
-        </w:rPr>
-      </w:pPr>
-      <w:r>
-        <w:rPr>
-          <w:highlight w:val="white"/>
-          <w:lang w:val="es-ES"/>
-        </w:rPr>
-        <w:t>Debido a que los recursos computacionales de este proyecto son modestos y a que se cuenta con mayor familiaridad con los métodos basados en búsqueda de árbol, se decidió optar por estos.</w:t>
-      </w:r>
-    </w:p>
-    <w:p>
-      <w:pPr>
-        <w:rPr>
-          <w:highlight w:val="white"/>
-          <w:lang w:val="es-ES"/>
-        </w:rPr>
-      </w:pPr>
-    </w:p>
-    <w:p>
-      <w:pPr>
-        <w:rPr>
-          <w:highlight w:val="white"/>
-          <w:lang w:val="es-ES"/>
-        </w:rPr>
-      </w:pPr>
-      <w:r>
-        <w:rPr>
-          <w:highlight w:val="white"/>
-          <w:lang w:val="es-ES"/>
-        </w:rPr>
-        <w:t xml:space="preserve"> Dentro del paradigma de búsqueda en árbol, también existen algoritmos alternativos que se podrían utilizar en la última etapa del sistema. Métodos como </w:t>
-      </w:r>
-      <w:proofErr w:type="spellStart"/>
       <w:r>
         <w:rPr>
           <w:i/>
@@ -4083,9 +5110,67 @@
           <w:highlight w:val="white"/>
           <w:lang w:val="es-ES"/>
         </w:rPr>
-        <w:t>alpha</w:t>
-      </w:r>
-      <w:proofErr w:type="spellEnd"/>
+        <w:t xml:space="preserve"> </w:t>
+      </w:r>
+      <w:r>
+        <w:rPr>
+          <w:highlight w:val="white"/>
+          <w:lang w:val="es-ES"/>
+        </w:rPr>
+        <w:t>(MCTS) son los principales candidatos para realizar búsqueda en árbol de juego con información perfecta</w:t>
+      </w:r>
+    </w:p>
+    <w:p>
+      <w:pPr>
+        <w:rPr>
+          <w:highlight w:val="white"/>
+          <w:lang w:val="es-ES"/>
+        </w:rPr>
+      </w:pPr>
+    </w:p>
+    <w:p>
+      <w:pPr>
+        <w:rPr>
+          <w:highlight w:val="white"/>
+          <w:lang w:val="es-ES"/>
+        </w:rPr>
+      </w:pPr>
+      <w:r>
+        <w:rPr>
+          <w:highlight w:val="white"/>
+          <w:lang w:val="es-ES"/>
+        </w:rPr>
+        <w:t xml:space="preserve">Se eligió el algoritmo MCTS debido a dos características que no comparte con </w:t>
+      </w:r>
+      <w:r>
+        <w:rPr>
+          <w:highlight w:val="white"/>
+          <w:lang w:val="es-ES"/>
+        </w:rPr>
+        <w:t>las dos primeras opciones</w:t>
+      </w:r>
+      <w:r>
+        <w:rPr>
+          <w:highlight w:val="white"/>
+          <w:lang w:val="es-ES"/>
+        </w:rPr>
+        <w:t xml:space="preserve">. En primer lugar, es posible correr el algoritmo sin necesidad de una heurística, es </w:t>
+      </w:r>
+      <w:r>
+        <w:rPr>
+          <w:highlight w:val="white"/>
+          <w:lang w:val="es-ES"/>
+        </w:rPr>
+        <w:t>decir,</w:t>
+      </w:r>
+      <w:r>
+        <w:rPr>
+          <w:highlight w:val="white"/>
+          <w:lang w:val="es-ES"/>
+        </w:rPr>
+        <w:t xml:space="preserve"> de una función que estime la utilidad de un estado del juego. En segundo lugar, MCTS es un algoritmo </w:t>
+      </w:r>
+      <w:proofErr w:type="spellStart"/>
       <w:r>
         <w:rPr>
           <w:i/>
@@ -4093,17 +5178,7 @@
           <w:highlight w:val="white"/>
           <w:lang w:val="es-ES"/>
         </w:rPr>
-        <w:t xml:space="preserve">-beta </w:t>
-      </w:r>
-      <w:proofErr w:type="spellStart"/>
-      <w:r>
-        <w:rPr>
-          <w:i/>
-          <w:iCs/>
-          <w:highlight w:val="white"/>
-          <w:lang w:val="es-ES"/>
-        </w:rPr>
-        <w:t>prunning</w:t>
+        <w:t>anytime</w:t>
       </w:r>
       <w:proofErr w:type="spellEnd"/>
       <w:r>
@@ -4111,95 +5186,46 @@
           <w:highlight w:val="white"/>
           <w:lang w:val="es-ES"/>
         </w:rPr>
-        <w:t xml:space="preserve"> podrían utilizarse si se consideran a las parejas como un solo jugador. </w:t>
-      </w:r>
-    </w:p>
-    <w:p>
-      <w:pPr>
-        <w:rPr>
-          <w:highlight w:val="white"/>
-          <w:lang w:val="es-ES"/>
-        </w:rPr>
-      </w:pPr>
-    </w:p>
-    <w:p>
-      <w:pPr>
-        <w:rPr>
-          <w:highlight w:val="white"/>
-          <w:lang w:val="es-ES"/>
-        </w:rPr>
-      </w:pPr>
-      <w:r>
-        <w:rPr>
-          <w:highlight w:val="white"/>
-          <w:lang w:val="es-ES"/>
-        </w:rPr>
-        <w:t xml:space="preserve">Se eligió el algoritmo MCTS debido a dos características principales que no comparte con </w:t>
-      </w:r>
-      <w:proofErr w:type="spellStart"/>
-      <w:r>
-        <w:rPr>
-          <w:highlight w:val="white"/>
-          <w:lang w:val="es-ES"/>
-        </w:rPr>
-        <w:t>alpha</w:t>
-      </w:r>
-      <w:proofErr w:type="spellEnd"/>
-      <w:r>
-        <w:rPr>
-          <w:highlight w:val="white"/>
-          <w:lang w:val="es-ES"/>
-        </w:rPr>
-        <w:t xml:space="preserve">-beta </w:t>
-      </w:r>
-      <w:proofErr w:type="spellStart"/>
-      <w:r>
-        <w:rPr>
-          <w:highlight w:val="white"/>
-          <w:lang w:val="es-ES"/>
-        </w:rPr>
-        <w:t>prunning</w:t>
-      </w:r>
-      <w:proofErr w:type="spellEnd"/>
-      <w:r>
-        <w:rPr>
-          <w:highlight w:val="white"/>
-          <w:lang w:val="es-ES"/>
-        </w:rPr>
-        <w:t xml:space="preserve">. En primer lugar, es posible correr el algoritmo sin necesidad de una heurística, es </w:t>
-      </w:r>
-      <w:r>
-        <w:rPr>
-          <w:highlight w:val="white"/>
-          <w:lang w:val="es-ES"/>
-        </w:rPr>
-        <w:t>decir,</w:t>
-      </w:r>
-      <w:r>
-        <w:rPr>
-          <w:highlight w:val="white"/>
-          <w:lang w:val="es-ES"/>
-        </w:rPr>
-        <w:t xml:space="preserve"> de una función que estime la utilidad de un estado del juego. En segundo lugar, MCTS es un algoritmo </w:t>
-      </w:r>
-      <w:proofErr w:type="spellStart"/>
-      <w:r>
-        <w:rPr>
-          <w:i/>
-          <w:iCs/>
-          <w:highlight w:val="white"/>
-          <w:lang w:val="es-ES"/>
-        </w:rPr>
-        <w:t>anytime</w:t>
-      </w:r>
-      <w:proofErr w:type="spellEnd"/>
-      <w:r>
-        <w:rPr>
-          <w:highlight w:val="white"/>
-          <w:lang w:val="es-ES"/>
-        </w:rPr>
         <w:t>, lo que significa que la ejecución puede detenerse en un intervalo arbitrario de tiempo y el algoritmo regresará la mejor jugada que ha encontrado hasta ese momento</w:t>
       </w:r>
+      <w:r>
+        <w:rPr>
+          <w:highlight w:val="white"/>
+          <w:lang w:val="es-ES"/>
+        </w:rPr>
+        <w:t>.</w:t>
+      </w:r>
+    </w:p>
+    <w:p>
+      <w:pPr>
+        <w:rPr>
+          <w:highlight w:val="white"/>
+          <w:lang w:val="es-ES"/>
+        </w:rPr>
+      </w:pPr>
+    </w:p>
+    <w:p>
+      <w:pPr>
+        <w:rPr>
+          <w:highlight w:val="white"/>
+          <w:lang w:val="es-ES"/>
+        </w:rPr>
+      </w:pPr>
+      <w:r>
+        <w:rPr>
+          <w:highlight w:val="white"/>
+          <w:lang w:val="es-ES"/>
+        </w:rPr>
+        <w:t>La segunda propiedad es particularmente apropiada para este sistema ya que permite controlar el tiempo de ejecución total modificando el tiempo que se invierte en calcular la acción óptima en cada uno de los escenarios.</w:t>
+      </w:r>
+    </w:p>
+    <w:p>
+      <w:pPr>
+        <w:rPr>
+          <w:highlight w:val="white"/>
+          <w:lang w:val="es-ES"/>
+        </w:rPr>
+      </w:pPr>
     </w:p>
     <w:p>
       <w:pPr>
@@ -4244,229 +5270,808 @@
           <w:highlight w:val="white"/>
           <w:lang w:val="es-ES"/>
         </w:rPr>
-        <w:t>Cómo parte de la API que el sistema expondrá para ser integrado con otras plataformas se decidió que la comunicación de información se haga con el estándar JSON (ECMA-404) debido a su flexibilidad y facilidad de uso. Asimismo, se utilizará el estándar PEP8 que define una guía de estilo y mejores prácticas para escribir código en Python.</w:t>
-      </w:r>
-    </w:p>
-    <w:p>
-      <w:pPr>
-        <w:pBdr>
-          <w:top w:val="nil"/>
-          <w:left w:val="nil"/>
-          <w:bottom w:val="nil"/>
-          <w:right w:val="nil"/>
-          <w:between w:val="nil"/>
-        </w:pBdr>
-        <w:jc w:val="both"/>
-        <w:rPr>
-          <w:highlight w:val="white"/>
-          <w:lang w:val="es-ES"/>
-        </w:rPr>
-      </w:pPr>
-    </w:p>
-    <w:p>
-      <w:pPr>
-        <w:pBdr>
-          <w:top w:val="nil"/>
-          <w:left w:val="nil"/>
-          <w:bottom w:val="nil"/>
-          <w:right w:val="nil"/>
-          <w:between w:val="nil"/>
-        </w:pBdr>
-        <w:jc w:val="both"/>
-        <w:rPr>
-          <w:highlight w:val="white"/>
-          <w:lang w:val="es-ES"/>
-        </w:rPr>
-      </w:pPr>
-    </w:p>
-    <w:p>
-      <w:pPr>
-        <w:pBdr>
-          <w:top w:val="nil"/>
-          <w:left w:val="nil"/>
-          <w:bottom w:val="nil"/>
-          <w:right w:val="nil"/>
-          <w:between w:val="nil"/>
-        </w:pBdr>
-        <w:jc w:val="both"/>
-        <w:rPr>
-          <w:highlight w:val="white"/>
-          <w:lang w:val="es-ES"/>
-        </w:rPr>
-      </w:pPr>
-    </w:p>
-    <w:p>
-      <w:pPr>
-        <w:pBdr>
-          <w:top w:val="nil"/>
-          <w:left w:val="nil"/>
-          <w:bottom w:val="nil"/>
-          <w:right w:val="nil"/>
-          <w:between w:val="nil"/>
-        </w:pBdr>
-        <w:jc w:val="both"/>
-        <w:rPr>
-          <w:highlight w:val="white"/>
-          <w:lang w:val="es-ES"/>
-        </w:rPr>
-      </w:pPr>
-    </w:p>
-    <w:p>
-      <w:pPr>
-        <w:pBdr>
-          <w:top w:val="nil"/>
-          <w:left w:val="nil"/>
-          <w:bottom w:val="nil"/>
-          <w:right w:val="nil"/>
-          <w:between w:val="nil"/>
-        </w:pBdr>
-        <w:jc w:val="both"/>
-        <w:rPr>
-          <w:highlight w:val="white"/>
-          <w:lang w:val="es-ES"/>
-        </w:rPr>
-      </w:pPr>
-    </w:p>
-    <w:p>
-      <w:pPr>
-        <w:pBdr>
-          <w:top w:val="nil"/>
-          <w:left w:val="nil"/>
-          <w:bottom w:val="nil"/>
-          <w:right w:val="nil"/>
-          <w:between w:val="nil"/>
-        </w:pBdr>
-        <w:jc w:val="both"/>
-        <w:rPr>
-          <w:highlight w:val="white"/>
-          <w:lang w:val="es-ES"/>
-        </w:rPr>
-      </w:pPr>
-    </w:p>
-    <w:p>
-      <w:pPr>
-        <w:pBdr>
-          <w:top w:val="nil"/>
-          <w:left w:val="nil"/>
-          <w:bottom w:val="nil"/>
-          <w:right w:val="nil"/>
-          <w:between w:val="nil"/>
-        </w:pBdr>
-        <w:jc w:val="both"/>
-        <w:rPr>
-          <w:highlight w:val="white"/>
-          <w:lang w:val="es-ES"/>
-        </w:rPr>
-      </w:pPr>
-    </w:p>
-    <w:p>
-      <w:pPr>
-        <w:pBdr>
-          <w:top w:val="nil"/>
-          <w:left w:val="nil"/>
-          <w:bottom w:val="nil"/>
-          <w:right w:val="nil"/>
-          <w:between w:val="nil"/>
-        </w:pBdr>
-        <w:jc w:val="both"/>
-        <w:rPr>
-          <w:highlight w:val="white"/>
-          <w:lang w:val="es-ES"/>
-        </w:rPr>
-      </w:pPr>
-    </w:p>
-    <w:p>
-      <w:pPr>
-        <w:pBdr>
-          <w:top w:val="nil"/>
-          <w:left w:val="nil"/>
-          <w:bottom w:val="nil"/>
-          <w:right w:val="nil"/>
-          <w:between w:val="nil"/>
-        </w:pBdr>
-        <w:jc w:val="both"/>
-        <w:rPr>
-          <w:highlight w:val="white"/>
-          <w:lang w:val="es-ES"/>
-        </w:rPr>
-      </w:pPr>
-    </w:p>
-    <w:p>
-      <w:pPr>
-        <w:pBdr>
-          <w:top w:val="nil"/>
-          <w:left w:val="nil"/>
-          <w:bottom w:val="nil"/>
-          <w:right w:val="nil"/>
-          <w:between w:val="nil"/>
-        </w:pBdr>
-        <w:jc w:val="both"/>
-        <w:rPr>
-          <w:highlight w:val="white"/>
-          <w:lang w:val="es-ES"/>
-        </w:rPr>
-      </w:pPr>
-    </w:p>
-    <w:p>
-      <w:pPr>
-        <w:pBdr>
-          <w:top w:val="nil"/>
-          <w:left w:val="nil"/>
-          <w:bottom w:val="nil"/>
-          <w:right w:val="nil"/>
-          <w:between w:val="nil"/>
-        </w:pBdr>
-        <w:jc w:val="both"/>
-        <w:rPr>
-          <w:highlight w:val="white"/>
-          <w:lang w:val="es-ES"/>
-        </w:rPr>
-      </w:pPr>
-    </w:p>
-    <w:p>
-      <w:pPr>
-        <w:pBdr>
-          <w:top w:val="nil"/>
-          <w:left w:val="nil"/>
-          <w:bottom w:val="nil"/>
-          <w:right w:val="nil"/>
-          <w:between w:val="nil"/>
-        </w:pBdr>
-        <w:jc w:val="both"/>
-        <w:rPr>
-          <w:highlight w:val="white"/>
-          <w:lang w:val="es-ES"/>
-        </w:rPr>
-      </w:pPr>
-    </w:p>
-    <w:p>
-      <w:pPr>
-        <w:pBdr>
-          <w:top w:val="nil"/>
-          <w:left w:val="nil"/>
-          <w:bottom w:val="nil"/>
-          <w:right w:val="nil"/>
-          <w:between w:val="nil"/>
-        </w:pBdr>
-        <w:jc w:val="both"/>
-        <w:rPr>
-          <w:highlight w:val="white"/>
-          <w:lang w:val="es-ES"/>
-        </w:rPr>
-      </w:pPr>
-    </w:p>
-    <w:p>
-      <w:pPr>
-        <w:pBdr>
-          <w:top w:val="nil"/>
-          <w:left w:val="nil"/>
-          <w:bottom w:val="nil"/>
-          <w:right w:val="nil"/>
-          <w:between w:val="nil"/>
-        </w:pBdr>
-        <w:jc w:val="both"/>
-        <w:rPr>
-          <w:highlight w:val="white"/>
+        <w:t>C</w:t>
+      </w:r>
+      <w:r>
+        <w:rPr>
+          <w:highlight w:val="white"/>
+          <w:lang w:val="es-ES"/>
+        </w:rPr>
+        <w:t>o</w:t>
+      </w:r>
+      <w:r>
+        <w:rPr>
+          <w:highlight w:val="white"/>
+          <w:lang w:val="es-ES"/>
+        </w:rPr>
+        <w:t xml:space="preserve">mo parte de la API que el sistema expondrá para ser integrado con otras plataformas se decidió que la comunicación de información se haga con el estándar JSON (ECMA-404) </w:t>
+      </w:r>
+      <w:r>
+        <w:rPr>
+          <w:highlight w:val="white"/>
+          <w:lang w:val="es-ES"/>
+        </w:rPr>
+        <w:lastRenderedPageBreak/>
+        <w:t>debido a su flexibilidad y facilidad de uso. Asimismo, se utilizará el estándar PEP8 que define una guía de estilo y mejores prácticas para escribir código en Python.</w:t>
+      </w:r>
+    </w:p>
+    <w:p>
+      <w:pPr>
+        <w:pBdr>
+          <w:top w:val="nil"/>
+          <w:left w:val="nil"/>
+          <w:bottom w:val="nil"/>
+          <w:right w:val="nil"/>
+          <w:between w:val="nil"/>
+        </w:pBdr>
+        <w:jc w:val="both"/>
+        <w:rPr>
+          <w:highlight w:val="white"/>
+          <w:lang w:val="es-ES"/>
+        </w:rPr>
+      </w:pPr>
+    </w:p>
+    <w:p>
+      <w:pPr>
+        <w:pBdr>
+          <w:top w:val="nil"/>
+          <w:left w:val="nil"/>
+          <w:bottom w:val="nil"/>
+          <w:right w:val="nil"/>
+          <w:between w:val="nil"/>
+        </w:pBdr>
+        <w:jc w:val="both"/>
+        <w:rPr>
+          <w:highlight w:val="white"/>
+          <w:lang w:val="es-ES"/>
+        </w:rPr>
+      </w:pPr>
+    </w:p>
+    <w:p>
+      <w:pPr>
+        <w:pBdr>
+          <w:top w:val="nil"/>
+          <w:left w:val="nil"/>
+          <w:bottom w:val="nil"/>
+          <w:right w:val="nil"/>
+          <w:between w:val="nil"/>
+        </w:pBdr>
+        <w:jc w:val="both"/>
+        <w:rPr>
+          <w:highlight w:val="white"/>
+          <w:lang w:val="es-ES"/>
+        </w:rPr>
+      </w:pPr>
+    </w:p>
+    <w:p>
+      <w:pPr>
+        <w:pBdr>
+          <w:top w:val="nil"/>
+          <w:left w:val="nil"/>
+          <w:bottom w:val="nil"/>
+          <w:right w:val="nil"/>
+          <w:between w:val="nil"/>
+        </w:pBdr>
+        <w:jc w:val="both"/>
+        <w:rPr>
+          <w:highlight w:val="white"/>
+          <w:lang w:val="es-ES"/>
+        </w:rPr>
+      </w:pPr>
+    </w:p>
+    <w:p>
+      <w:pPr>
+        <w:pBdr>
+          <w:top w:val="nil"/>
+          <w:left w:val="nil"/>
+          <w:bottom w:val="nil"/>
+          <w:right w:val="nil"/>
+          <w:between w:val="nil"/>
+        </w:pBdr>
+        <w:jc w:val="both"/>
+        <w:rPr>
+          <w:highlight w:val="white"/>
+          <w:lang w:val="es-ES"/>
+        </w:rPr>
+      </w:pPr>
+    </w:p>
+    <w:p>
+      <w:pPr>
+        <w:pBdr>
+          <w:top w:val="nil"/>
+          <w:left w:val="nil"/>
+          <w:bottom w:val="nil"/>
+          <w:right w:val="nil"/>
+          <w:between w:val="nil"/>
+        </w:pBdr>
+        <w:jc w:val="both"/>
+        <w:rPr>
+          <w:highlight w:val="white"/>
+          <w:lang w:val="es-ES"/>
+        </w:rPr>
+      </w:pPr>
+    </w:p>
+    <w:p>
+      <w:pPr>
+        <w:pBdr>
+          <w:top w:val="nil"/>
+          <w:left w:val="nil"/>
+          <w:bottom w:val="nil"/>
+          <w:right w:val="nil"/>
+          <w:between w:val="nil"/>
+        </w:pBdr>
+        <w:jc w:val="both"/>
+        <w:rPr>
+          <w:highlight w:val="white"/>
+          <w:lang w:val="es-ES"/>
+        </w:rPr>
+      </w:pPr>
+    </w:p>
+    <w:p>
+      <w:pPr>
+        <w:pBdr>
+          <w:top w:val="nil"/>
+          <w:left w:val="nil"/>
+          <w:bottom w:val="nil"/>
+          <w:right w:val="nil"/>
+          <w:between w:val="nil"/>
+        </w:pBdr>
+        <w:jc w:val="both"/>
+        <w:rPr>
+          <w:highlight w:val="white"/>
+          <w:lang w:val="es-ES"/>
+        </w:rPr>
+      </w:pPr>
+    </w:p>
+    <w:p>
+      <w:pPr>
+        <w:pBdr>
+          <w:top w:val="nil"/>
+          <w:left w:val="nil"/>
+          <w:bottom w:val="nil"/>
+          <w:right w:val="nil"/>
+          <w:between w:val="nil"/>
+        </w:pBdr>
+        <w:jc w:val="both"/>
+        <w:rPr>
+          <w:highlight w:val="white"/>
+          <w:lang w:val="es-ES"/>
+        </w:rPr>
+      </w:pPr>
+    </w:p>
+    <w:p>
+      <w:pPr>
+        <w:pBdr>
+          <w:top w:val="nil"/>
+          <w:left w:val="nil"/>
+          <w:bottom w:val="nil"/>
+          <w:right w:val="nil"/>
+          <w:between w:val="nil"/>
+        </w:pBdr>
+        <w:jc w:val="both"/>
+        <w:rPr>
+          <w:highlight w:val="white"/>
+          <w:lang w:val="es-ES"/>
+        </w:rPr>
+      </w:pPr>
+    </w:p>
+    <w:p>
+      <w:pPr>
+        <w:pBdr>
+          <w:top w:val="nil"/>
+          <w:left w:val="nil"/>
+          <w:bottom w:val="nil"/>
+          <w:right w:val="nil"/>
+          <w:between w:val="nil"/>
+        </w:pBdr>
+        <w:jc w:val="both"/>
+        <w:rPr>
+          <w:highlight w:val="white"/>
+          <w:lang w:val="es-ES"/>
+        </w:rPr>
+      </w:pPr>
+    </w:p>
+    <w:p>
+      <w:pPr>
+        <w:pBdr>
+          <w:top w:val="nil"/>
+          <w:left w:val="nil"/>
+          <w:bottom w:val="nil"/>
+          <w:right w:val="nil"/>
+          <w:between w:val="nil"/>
+        </w:pBdr>
+        <w:jc w:val="both"/>
+        <w:rPr>
+          <w:highlight w:val="white"/>
+          <w:lang w:val="es-ES"/>
+        </w:rPr>
+      </w:pPr>
+    </w:p>
+    <w:p>
+      <w:pPr>
+        <w:pBdr>
+          <w:top w:val="nil"/>
+          <w:left w:val="nil"/>
+          <w:bottom w:val="nil"/>
+          <w:right w:val="nil"/>
+          <w:between w:val="nil"/>
+        </w:pBdr>
+        <w:jc w:val="both"/>
+        <w:rPr>
+          <w:rFonts w:ascii="Calibri" w:eastAsia="Calibri" w:hAnsi="Calibri" w:cs="Calibri"/>
+          <w:b/>
+          <w:highlight w:val="white"/>
+          <w:u w:val="single"/>
+          <w:lang w:val="es-ES"/>
+        </w:rPr>
+      </w:pPr>
+    </w:p>
+    <w:p>
+      <w:pPr>
+        <w:pBdr>
+          <w:top w:val="nil"/>
+          <w:left w:val="nil"/>
+          <w:bottom w:val="nil"/>
+          <w:right w:val="nil"/>
+          <w:between w:val="nil"/>
+        </w:pBdr>
+        <w:jc w:val="both"/>
+        <w:rPr>
+          <w:rFonts w:ascii="Calibri" w:eastAsia="Calibri" w:hAnsi="Calibri" w:cs="Calibri"/>
+          <w:b/>
+          <w:highlight w:val="white"/>
+          <w:u w:val="single"/>
+          <w:lang w:val="es-ES"/>
+        </w:rPr>
+      </w:pPr>
+    </w:p>
+    <w:p>
+      <w:pPr>
+        <w:pBdr>
+          <w:top w:val="nil"/>
+          <w:left w:val="nil"/>
+          <w:bottom w:val="nil"/>
+          <w:right w:val="nil"/>
+          <w:between w:val="nil"/>
+        </w:pBdr>
+        <w:jc w:val="both"/>
+        <w:rPr>
+          <w:rFonts w:ascii="Calibri" w:eastAsia="Calibri" w:hAnsi="Calibri" w:cs="Calibri"/>
+          <w:b/>
+          <w:highlight w:val="white"/>
+          <w:u w:val="single"/>
+          <w:lang w:val="es-ES"/>
+        </w:rPr>
+      </w:pPr>
+    </w:p>
+    <w:p>
+      <w:pPr>
+        <w:pBdr>
+          <w:top w:val="nil"/>
+          <w:left w:val="nil"/>
+          <w:bottom w:val="nil"/>
+          <w:right w:val="nil"/>
+          <w:between w:val="nil"/>
+        </w:pBdr>
+        <w:jc w:val="both"/>
+        <w:rPr>
+          <w:rFonts w:ascii="Calibri" w:eastAsia="Calibri" w:hAnsi="Calibri" w:cs="Calibri"/>
+          <w:b/>
+          <w:highlight w:val="white"/>
+          <w:u w:val="single"/>
+          <w:lang w:val="es-ES"/>
+        </w:rPr>
+      </w:pPr>
+    </w:p>
+    <w:p>
+      <w:pPr>
+        <w:pBdr>
+          <w:top w:val="nil"/>
+          <w:left w:val="nil"/>
+          <w:bottom w:val="nil"/>
+          <w:right w:val="nil"/>
+          <w:between w:val="nil"/>
+        </w:pBdr>
+        <w:jc w:val="both"/>
+        <w:rPr>
+          <w:rFonts w:ascii="Calibri" w:eastAsia="Calibri" w:hAnsi="Calibri" w:cs="Calibri"/>
+          <w:b/>
+          <w:highlight w:val="white"/>
+          <w:u w:val="single"/>
+          <w:lang w:val="es-ES"/>
+        </w:rPr>
+      </w:pPr>
+    </w:p>
+    <w:p>
+      <w:pPr>
+        <w:pBdr>
+          <w:top w:val="nil"/>
+          <w:left w:val="nil"/>
+          <w:bottom w:val="nil"/>
+          <w:right w:val="nil"/>
+          <w:between w:val="nil"/>
+        </w:pBdr>
+        <w:jc w:val="both"/>
+        <w:rPr>
+          <w:rFonts w:ascii="Calibri" w:eastAsia="Calibri" w:hAnsi="Calibri" w:cs="Calibri"/>
+          <w:b/>
+          <w:highlight w:val="white"/>
+          <w:u w:val="single"/>
+          <w:lang w:val="es-ES"/>
+        </w:rPr>
+      </w:pPr>
+    </w:p>
+    <w:p>
+      <w:pPr>
+        <w:pBdr>
+          <w:top w:val="nil"/>
+          <w:left w:val="nil"/>
+          <w:bottom w:val="nil"/>
+          <w:right w:val="nil"/>
+          <w:between w:val="nil"/>
+        </w:pBdr>
+        <w:jc w:val="both"/>
+        <w:rPr>
+          <w:rFonts w:ascii="Calibri" w:eastAsia="Calibri" w:hAnsi="Calibri" w:cs="Calibri"/>
+          <w:b/>
+          <w:highlight w:val="white"/>
+          <w:u w:val="single"/>
+          <w:lang w:val="es-ES"/>
+        </w:rPr>
+      </w:pPr>
+    </w:p>
+    <w:p>
+      <w:pPr>
+        <w:pBdr>
+          <w:top w:val="nil"/>
+          <w:left w:val="nil"/>
+          <w:bottom w:val="nil"/>
+          <w:right w:val="nil"/>
+          <w:between w:val="nil"/>
+        </w:pBdr>
+        <w:jc w:val="both"/>
+        <w:rPr>
+          <w:rFonts w:ascii="Calibri" w:eastAsia="Calibri" w:hAnsi="Calibri" w:cs="Calibri"/>
+          <w:b/>
+          <w:highlight w:val="white"/>
+          <w:u w:val="single"/>
+          <w:lang w:val="es-ES"/>
+        </w:rPr>
+      </w:pPr>
+    </w:p>
+    <w:p>
+      <w:pPr>
+        <w:pBdr>
+          <w:top w:val="nil"/>
+          <w:left w:val="nil"/>
+          <w:bottom w:val="nil"/>
+          <w:right w:val="nil"/>
+          <w:between w:val="nil"/>
+        </w:pBdr>
+        <w:jc w:val="both"/>
+        <w:rPr>
+          <w:rFonts w:ascii="Calibri" w:eastAsia="Calibri" w:hAnsi="Calibri" w:cs="Calibri"/>
+          <w:b/>
+          <w:highlight w:val="white"/>
+          <w:u w:val="single"/>
+          <w:lang w:val="es-ES"/>
+        </w:rPr>
+      </w:pPr>
+    </w:p>
+    <w:p>
+      <w:pPr>
+        <w:pBdr>
+          <w:top w:val="nil"/>
+          <w:left w:val="nil"/>
+          <w:bottom w:val="nil"/>
+          <w:right w:val="nil"/>
+          <w:between w:val="nil"/>
+        </w:pBdr>
+        <w:jc w:val="both"/>
+        <w:rPr>
+          <w:rFonts w:ascii="Calibri" w:eastAsia="Calibri" w:hAnsi="Calibri" w:cs="Calibri"/>
+          <w:b/>
+          <w:highlight w:val="white"/>
+          <w:u w:val="single"/>
+          <w:lang w:val="es-ES"/>
+        </w:rPr>
+      </w:pPr>
+    </w:p>
+    <w:p>
+      <w:pPr>
+        <w:pBdr>
+          <w:top w:val="nil"/>
+          <w:left w:val="nil"/>
+          <w:bottom w:val="nil"/>
+          <w:right w:val="nil"/>
+          <w:between w:val="nil"/>
+        </w:pBdr>
+        <w:jc w:val="both"/>
+        <w:rPr>
+          <w:rFonts w:ascii="Calibri" w:eastAsia="Calibri" w:hAnsi="Calibri" w:cs="Calibri"/>
+          <w:b/>
+          <w:highlight w:val="white"/>
+          <w:u w:val="single"/>
+          <w:lang w:val="es-ES"/>
+        </w:rPr>
+      </w:pPr>
+    </w:p>
+    <w:p>
+      <w:pPr>
+        <w:pBdr>
+          <w:top w:val="nil"/>
+          <w:left w:val="nil"/>
+          <w:bottom w:val="nil"/>
+          <w:right w:val="nil"/>
+          <w:between w:val="nil"/>
+        </w:pBdr>
+        <w:jc w:val="both"/>
+        <w:rPr>
+          <w:rFonts w:ascii="Calibri" w:eastAsia="Calibri" w:hAnsi="Calibri" w:cs="Calibri"/>
+          <w:b/>
+          <w:highlight w:val="white"/>
+          <w:u w:val="single"/>
+          <w:lang w:val="es-ES"/>
+        </w:rPr>
+      </w:pPr>
+    </w:p>
+    <w:p>
+      <w:pPr>
+        <w:pBdr>
+          <w:top w:val="nil"/>
+          <w:left w:val="nil"/>
+          <w:bottom w:val="nil"/>
+          <w:right w:val="nil"/>
+          <w:between w:val="nil"/>
+        </w:pBdr>
+        <w:jc w:val="both"/>
+        <w:rPr>
+          <w:rFonts w:ascii="Calibri" w:eastAsia="Calibri" w:hAnsi="Calibri" w:cs="Calibri"/>
+          <w:b/>
+          <w:highlight w:val="white"/>
+          <w:u w:val="single"/>
+          <w:lang w:val="es-ES"/>
+        </w:rPr>
+      </w:pPr>
+    </w:p>
+    <w:p>
+      <w:pPr>
+        <w:pBdr>
+          <w:top w:val="nil"/>
+          <w:left w:val="nil"/>
+          <w:bottom w:val="nil"/>
+          <w:right w:val="nil"/>
+          <w:between w:val="nil"/>
+        </w:pBdr>
+        <w:jc w:val="both"/>
+        <w:rPr>
+          <w:rFonts w:ascii="Calibri" w:eastAsia="Calibri" w:hAnsi="Calibri" w:cs="Calibri"/>
+          <w:b/>
+          <w:highlight w:val="white"/>
+          <w:u w:val="single"/>
+          <w:lang w:val="es-ES"/>
+        </w:rPr>
+      </w:pPr>
+    </w:p>
+    <w:p>
+      <w:pPr>
+        <w:pBdr>
+          <w:top w:val="nil"/>
+          <w:left w:val="nil"/>
+          <w:bottom w:val="nil"/>
+          <w:right w:val="nil"/>
+          <w:between w:val="nil"/>
+        </w:pBdr>
+        <w:jc w:val="both"/>
+        <w:rPr>
+          <w:rFonts w:ascii="Calibri" w:eastAsia="Calibri" w:hAnsi="Calibri" w:cs="Calibri"/>
+          <w:b/>
+          <w:highlight w:val="white"/>
+          <w:u w:val="single"/>
+          <w:lang w:val="es-ES"/>
+        </w:rPr>
+      </w:pPr>
+    </w:p>
+    <w:p>
+      <w:pPr>
+        <w:pBdr>
+          <w:top w:val="nil"/>
+          <w:left w:val="nil"/>
+          <w:bottom w:val="nil"/>
+          <w:right w:val="nil"/>
+          <w:between w:val="nil"/>
+        </w:pBdr>
+        <w:jc w:val="both"/>
+        <w:rPr>
+          <w:rFonts w:ascii="Calibri" w:eastAsia="Calibri" w:hAnsi="Calibri" w:cs="Calibri"/>
+          <w:b/>
+          <w:highlight w:val="white"/>
+          <w:u w:val="single"/>
+          <w:lang w:val="es-ES"/>
+        </w:rPr>
+      </w:pPr>
+    </w:p>
+    <w:p>
+      <w:pPr>
+        <w:pBdr>
+          <w:top w:val="nil"/>
+          <w:left w:val="nil"/>
+          <w:bottom w:val="nil"/>
+          <w:right w:val="nil"/>
+          <w:between w:val="nil"/>
+        </w:pBdr>
+        <w:jc w:val="both"/>
+        <w:rPr>
+          <w:rFonts w:ascii="Calibri" w:eastAsia="Calibri" w:hAnsi="Calibri" w:cs="Calibri"/>
+          <w:b/>
+          <w:highlight w:val="white"/>
+          <w:u w:val="single"/>
+          <w:lang w:val="es-ES"/>
+        </w:rPr>
+      </w:pPr>
+    </w:p>
+    <w:p>
+      <w:pPr>
+        <w:pBdr>
+          <w:top w:val="nil"/>
+          <w:left w:val="nil"/>
+          <w:bottom w:val="nil"/>
+          <w:right w:val="nil"/>
+          <w:between w:val="nil"/>
+        </w:pBdr>
+        <w:jc w:val="both"/>
+        <w:rPr>
+          <w:rFonts w:ascii="Calibri" w:eastAsia="Calibri" w:hAnsi="Calibri" w:cs="Calibri"/>
+          <w:b/>
+          <w:highlight w:val="white"/>
+          <w:u w:val="single"/>
+          <w:lang w:val="es-ES"/>
+        </w:rPr>
+      </w:pPr>
+    </w:p>
+    <w:p>
+      <w:pPr>
+        <w:pBdr>
+          <w:top w:val="nil"/>
+          <w:left w:val="nil"/>
+          <w:bottom w:val="nil"/>
+          <w:right w:val="nil"/>
+          <w:between w:val="nil"/>
+        </w:pBdr>
+        <w:jc w:val="both"/>
+        <w:rPr>
+          <w:rFonts w:ascii="Calibri" w:eastAsia="Calibri" w:hAnsi="Calibri" w:cs="Calibri"/>
+          <w:b/>
+          <w:highlight w:val="white"/>
+          <w:u w:val="single"/>
+          <w:lang w:val="es-ES"/>
+        </w:rPr>
+      </w:pPr>
+    </w:p>
+    <w:p>
+      <w:pPr>
+        <w:pBdr>
+          <w:top w:val="nil"/>
+          <w:left w:val="nil"/>
+          <w:bottom w:val="nil"/>
+          <w:right w:val="nil"/>
+          <w:between w:val="nil"/>
+        </w:pBdr>
+        <w:jc w:val="both"/>
+        <w:rPr>
+          <w:rFonts w:ascii="Calibri" w:eastAsia="Calibri" w:hAnsi="Calibri" w:cs="Calibri"/>
+          <w:b/>
+          <w:highlight w:val="white"/>
+          <w:u w:val="single"/>
+          <w:lang w:val="es-ES"/>
+        </w:rPr>
+      </w:pPr>
+    </w:p>
+    <w:p>
+      <w:pPr>
+        <w:pBdr>
+          <w:top w:val="nil"/>
+          <w:left w:val="nil"/>
+          <w:bottom w:val="nil"/>
+          <w:right w:val="nil"/>
+          <w:between w:val="nil"/>
+        </w:pBdr>
+        <w:jc w:val="both"/>
+        <w:rPr>
+          <w:rFonts w:ascii="Calibri" w:eastAsia="Calibri" w:hAnsi="Calibri" w:cs="Calibri"/>
+          <w:b/>
+          <w:highlight w:val="white"/>
+          <w:u w:val="single"/>
+          <w:lang w:val="es-ES"/>
+        </w:rPr>
+      </w:pPr>
+    </w:p>
+    <w:p>
+      <w:pPr>
+        <w:pBdr>
+          <w:top w:val="nil"/>
+          <w:left w:val="nil"/>
+          <w:bottom w:val="nil"/>
+          <w:right w:val="nil"/>
+          <w:between w:val="nil"/>
+        </w:pBdr>
+        <w:jc w:val="both"/>
+        <w:rPr>
+          <w:rFonts w:ascii="Calibri" w:eastAsia="Calibri" w:hAnsi="Calibri" w:cs="Calibri"/>
+          <w:b/>
+          <w:highlight w:val="white"/>
+          <w:u w:val="single"/>
+          <w:lang w:val="es-ES"/>
+        </w:rPr>
+      </w:pPr>
+    </w:p>
+    <w:p>
+      <w:pPr>
+        <w:pBdr>
+          <w:top w:val="nil"/>
+          <w:left w:val="nil"/>
+          <w:bottom w:val="nil"/>
+          <w:right w:val="nil"/>
+          <w:between w:val="nil"/>
+        </w:pBdr>
+        <w:jc w:val="both"/>
+        <w:rPr>
+          <w:rFonts w:ascii="Calibri" w:eastAsia="Calibri" w:hAnsi="Calibri" w:cs="Calibri"/>
+          <w:b/>
+          <w:highlight w:val="white"/>
+          <w:u w:val="single"/>
+          <w:lang w:val="es-ES"/>
+        </w:rPr>
+      </w:pPr>
+    </w:p>
+    <w:p>
+      <w:pPr>
+        <w:pBdr>
+          <w:top w:val="nil"/>
+          <w:left w:val="nil"/>
+          <w:bottom w:val="nil"/>
+          <w:right w:val="nil"/>
+          <w:between w:val="nil"/>
+        </w:pBdr>
+        <w:jc w:val="both"/>
+        <w:rPr>
+          <w:rFonts w:ascii="Calibri" w:eastAsia="Calibri" w:hAnsi="Calibri" w:cs="Calibri"/>
+          <w:b/>
+          <w:highlight w:val="white"/>
+          <w:u w:val="single"/>
+          <w:lang w:val="es-ES"/>
+        </w:rPr>
+      </w:pPr>
+    </w:p>
+    <w:p>
+      <w:pPr>
+        <w:pBdr>
+          <w:top w:val="nil"/>
+          <w:left w:val="nil"/>
+          <w:bottom w:val="nil"/>
+          <w:right w:val="nil"/>
+          <w:between w:val="nil"/>
+        </w:pBdr>
+        <w:jc w:val="both"/>
+        <w:rPr>
+          <w:rFonts w:ascii="Calibri" w:eastAsia="Calibri" w:hAnsi="Calibri" w:cs="Calibri"/>
+          <w:b/>
+          <w:highlight w:val="white"/>
+          <w:u w:val="single"/>
+          <w:lang w:val="es-ES"/>
+        </w:rPr>
+      </w:pPr>
+    </w:p>
+    <w:p>
+      <w:pPr>
+        <w:pBdr>
+          <w:top w:val="nil"/>
+          <w:left w:val="nil"/>
+          <w:bottom w:val="nil"/>
+          <w:right w:val="nil"/>
+          <w:between w:val="nil"/>
+        </w:pBdr>
+        <w:jc w:val="both"/>
+        <w:rPr>
+          <w:rFonts w:ascii="Calibri" w:eastAsia="Calibri" w:hAnsi="Calibri" w:cs="Calibri"/>
+          <w:b/>
+          <w:highlight w:val="white"/>
+          <w:u w:val="single"/>
+          <w:lang w:val="es-ES"/>
+        </w:rPr>
+      </w:pPr>
+    </w:p>
+    <w:p>
+      <w:pPr>
+        <w:pBdr>
+          <w:top w:val="nil"/>
+          <w:left w:val="nil"/>
+          <w:bottom w:val="nil"/>
+          <w:right w:val="nil"/>
+          <w:between w:val="nil"/>
+        </w:pBdr>
+        <w:jc w:val="both"/>
+        <w:rPr>
+          <w:rFonts w:ascii="Calibri" w:eastAsia="Calibri" w:hAnsi="Calibri" w:cs="Calibri"/>
+          <w:b/>
+          <w:highlight w:val="white"/>
+          <w:u w:val="single"/>
+          <w:lang w:val="es-ES"/>
+        </w:rPr>
+      </w:pPr>
+    </w:p>
+    <w:p>
+      <w:pPr>
+        <w:pBdr>
+          <w:top w:val="nil"/>
+          <w:left w:val="nil"/>
+          <w:bottom w:val="nil"/>
+          <w:right w:val="nil"/>
+          <w:between w:val="nil"/>
+        </w:pBdr>
+        <w:jc w:val="both"/>
+        <w:rPr>
+          <w:rFonts w:ascii="Calibri" w:eastAsia="Calibri" w:hAnsi="Calibri" w:cs="Calibri"/>
+          <w:b/>
+          <w:highlight w:val="white"/>
+          <w:u w:val="single"/>
+          <w:lang w:val="es-ES"/>
+        </w:rPr>
+      </w:pPr>
+    </w:p>
+    <w:p>
+      <w:pPr>
+        <w:pBdr>
+          <w:top w:val="nil"/>
+          <w:left w:val="nil"/>
+          <w:bottom w:val="nil"/>
+          <w:right w:val="nil"/>
+          <w:between w:val="nil"/>
+        </w:pBdr>
+        <w:jc w:val="both"/>
+        <w:rPr>
+          <w:rFonts w:ascii="Calibri" w:eastAsia="Calibri" w:hAnsi="Calibri" w:cs="Calibri"/>
+          <w:b/>
+          <w:highlight w:val="white"/>
+          <w:u w:val="single"/>
+          <w:lang w:val="es-ES"/>
+        </w:rPr>
+      </w:pPr>
+    </w:p>
+    <w:p>
+      <w:pPr>
+        <w:pBdr>
+          <w:top w:val="nil"/>
+          <w:left w:val="nil"/>
+          <w:bottom w:val="nil"/>
+          <w:right w:val="nil"/>
+          <w:between w:val="nil"/>
+        </w:pBdr>
+        <w:jc w:val="both"/>
+        <w:rPr>
+          <w:rFonts w:ascii="Calibri" w:eastAsia="Calibri" w:hAnsi="Calibri" w:cs="Calibri"/>
+          <w:b/>
+          <w:highlight w:val="white"/>
+          <w:u w:val="single"/>
+          <w:lang w:val="es-ES"/>
+        </w:rPr>
+      </w:pPr>
+    </w:p>
+    <w:p>
+      <w:pPr>
+        <w:pBdr>
+          <w:top w:val="nil"/>
+          <w:left w:val="nil"/>
+          <w:bottom w:val="nil"/>
+          <w:right w:val="nil"/>
+          <w:between w:val="nil"/>
+        </w:pBdr>
+        <w:jc w:val="both"/>
+        <w:rPr>
+          <w:rFonts w:ascii="Calibri" w:eastAsia="Calibri" w:hAnsi="Calibri" w:cs="Calibri"/>
+          <w:b/>
+          <w:highlight w:val="white"/>
+          <w:u w:val="single"/>
           <w:lang w:val="es-ES"/>
         </w:rPr>
       </w:pPr>
@@ -4594,7 +6199,7 @@
         </w:rPr>
         <w:t xml:space="preserve">Recuperado de </w:t>
       </w:r>
-      <w:hyperlink r:id="rId6">
+      <w:hyperlink r:id="rId7">
         <w:r>
           <w:rPr>
             <w:rFonts w:ascii="Roboto" w:eastAsia="Roboto" w:hAnsi="Roboto" w:cs="Roboto"/>
@@ -4709,7 +6314,7 @@
         </w:rPr>
         <w:t xml:space="preserve">, 303-358. </w:t>
       </w:r>
-      <w:hyperlink r:id="rId7">
+      <w:hyperlink r:id="rId8">
         <w:r>
           <w:rPr>
             <w:rFonts w:ascii="Calibri" w:eastAsia="Calibri" w:hAnsi="Calibri" w:cs="Calibri"/>
@@ -5893,6 +7498,25 @@
       <w:szCs w:val="18"/>
     </w:rPr>
   </w:style>
+  <w:style w:type="paragraph" w:styleId="Caption">
+    <w:name w:val="caption"/>
+    <w:basedOn w:val="Normal"/>
+    <w:next w:val="Normal"/>
+    <w:uiPriority w:val="35"/>
+    <w:unhideWhenUsed/>
+    <w:qFormat/>
+    <w:rsid w:val="00E93D73"/>
+    <w:pPr>
+      <w:spacing w:after="200"/>
+    </w:pPr>
+    <w:rPr>
+      <w:i/>
+      <w:iCs/>
+      <w:color w:val="1F497D" w:themeColor="text2"/>
+      <w:sz w:val="18"/>
+      <w:szCs w:val="18"/>
+    </w:rPr>
+  </w:style>
 </w:styles>
 </file>
 

</xml_diff>

<commit_message>
aniadi numeracion a titulos
</commit_message>
<xml_diff>
--- a/propuesta.docx
+++ b/propuesta.docx
@@ -74,7 +74,7 @@
                     <pic:cNvPicPr preferRelativeResize="0"/>
                   </pic:nvPicPr>
                   <pic:blipFill>
-                    <a:blip r:embed="rId6"/>
+                    <a:blip r:embed="rId8"/>
                     <a:srcRect/>
                     <a:stretch>
                       <a:fillRect/>
@@ -265,6 +265,10 @@
     <w:p>
       <w:pPr>
         <w:pStyle w:val="Heading4"/>
+        <w:numPr>
+          <w:ilvl w:val="0"/>
+          <w:numId w:val="0"/>
+        </w:numPr>
       </w:pPr>
     </w:p>
     <w:p/>
@@ -279,35 +283,53 @@
     <w:p/>
     <w:p>
       <w:pPr>
-        <w:pStyle w:val="Heading4"/>
-        <w:spacing w:before="240" w:after="40"/>
-        <w:jc w:val="both"/>
-        <w:rPr>
-          <w:rFonts w:ascii="Calibri" w:eastAsia="Calibri" w:hAnsi="Calibri" w:cs="Calibri"/>
-          <w:sz w:val="22"/>
-          <w:szCs w:val="22"/>
-        </w:rPr>
-      </w:pPr>
-      <w:r>
-        <w:rPr>
-          <w:rFonts w:ascii="Calibri" w:eastAsia="Calibri" w:hAnsi="Calibri" w:cs="Calibri"/>
-          <w:b w:val="0"/>
+        <w:rPr>
+          <w:rFonts w:eastAsia="Calibri"/>
           <w:color w:val="000000"/>
-          <w:sz w:val="22"/>
-          <w:szCs w:val="22"/>
+        </w:rPr>
+      </w:pPr>
+    </w:p>
+    <w:p>
+      <w:pPr>
+        <w:rPr>
+          <w:rFonts w:eastAsia="Calibri"/>
+          <w:color w:val="000000"/>
+        </w:rPr>
+      </w:pPr>
+    </w:p>
+    <w:p>
+      <w:pPr>
+        <w:rPr>
+          <w:rFonts w:eastAsia="Calibri"/>
+          <w:color w:val="000000"/>
+        </w:rPr>
+      </w:pPr>
+    </w:p>
+    <w:p>
+      <w:pPr>
+        <w:rPr>
+          <w:rFonts w:eastAsia="Calibri"/>
+          <w:b/>
+          <w:bCs/>
+        </w:rPr>
+      </w:pPr>
+      <w:r>
+        <w:rPr>
+          <w:rFonts w:eastAsia="Calibri"/>
+          <w:color w:val="000000"/>
         </w:rPr>
         <w:t xml:space="preserve">ASESOR: </w:t>
       </w:r>
       <w:r>
         <w:rPr>
-          <w:rFonts w:ascii="Calibri" w:eastAsia="Calibri" w:hAnsi="Calibri" w:cs="Calibri"/>
-          <w:sz w:val="22"/>
-          <w:szCs w:val="22"/>
+          <w:rFonts w:eastAsia="Calibri"/>
+          <w:b/>
+          <w:bCs/>
         </w:rPr>
         <w:t>Dr. Marco Antonio Morales Aguirre</w:t>
       </w:r>
-    </w:p>
-    <w:p/>
+      <w:bookmarkStart w:id="6" w:name="_Toc60487994"/>
+    </w:p>
     <w:p>
       <w:pPr>
         <w:rPr>
@@ -318,7 +340,6 @@
           <w:szCs w:val="28"/>
         </w:rPr>
       </w:pPr>
-      <w:bookmarkStart w:id="6" w:name="_Toc60487994"/>
       <w:r>
         <w:rPr>
           <w:rFonts w:ascii="Arial" w:hAnsi="Arial" w:cs="Arial"/>
@@ -430,24 +451,17 @@
       </w:sdtPr>
       <w:sdtEndPr>
         <w:rPr>
-          <w:rFonts w:ascii="Times New Roman" w:eastAsia="Times New Roman" w:hAnsi="Times New Roman" w:cs="Times New Roman"/>
           <w:noProof/>
-          <w:color w:val="auto"/>
-          <w:sz w:val="24"/>
-          <w:szCs w:val="24"/>
-          <w:u w:val="none"/>
-          <w:lang w:val="es-MX"/>
         </w:rPr>
       </w:sdtEndPr>
       <w:sdtContent>
-        <w:p>
-          <w:pPr>
-            <w:pStyle w:val="TOCHeading"/>
-          </w:pPr>
-        </w:p>
+        <w:p/>
         <w:p>
           <w:pPr>
             <w:pStyle w:val="TOC1"/>
+            <w:tabs>
+              <w:tab w:val="left" w:pos="480"/>
+            </w:tabs>
             <w:rPr>
               <w:rFonts w:eastAsiaTheme="minorEastAsia" w:cstheme="minorBidi"/>
               <w:b w:val="0"/>
@@ -468,12 +482,32 @@
           <w:r>
             <w:fldChar w:fldCharType="separate"/>
           </w:r>
-          <w:hyperlink w:anchor="_Toc60493031" w:history="1">
+          <w:hyperlink w:anchor="_Toc60495079" w:history="1">
             <w:r>
               <w:rPr>
                 <w:rStyle w:val="Hyperlink"/>
                 <w:noProof/>
               </w:rPr>
+              <w:t>1</w:t>
+            </w:r>
+            <w:r>
+              <w:rPr>
+                <w:rFonts w:eastAsiaTheme="minorEastAsia" w:cstheme="minorBidi"/>
+                <w:b w:val="0"/>
+                <w:bCs w:val="0"/>
+                <w:caps w:val="0"/>
+                <w:noProof/>
+                <w:sz w:val="24"/>
+                <w:szCs w:val="24"/>
+                <w:lang w:val="en-MX"/>
+              </w:rPr>
+              <w:tab/>
+            </w:r>
+            <w:r>
+              <w:rPr>
+                <w:rStyle w:val="Hyperlink"/>
+                <w:noProof/>
+              </w:rPr>
               <w:t>1.Introducción</w:t>
             </w:r>
             <w:r>
@@ -495,7 +529,7 @@
                 <w:noProof/>
                 <w:webHidden/>
               </w:rPr>
-              <w:instrText xml:space="preserve"> PAGEREF _Toc60493031 \h </w:instrText>
+              <w:instrText xml:space="preserve"> PAGEREF _Toc60495079 \h </w:instrText>
             </w:r>
             <w:r>
               <w:rPr>
@@ -530,6 +564,7 @@
           <w:pPr>
             <w:pStyle w:val="TOC2"/>
             <w:tabs>
+              <w:tab w:val="left" w:pos="960"/>
               <w:tab w:val="right" w:leader="dot" w:pos="8828"/>
             </w:tabs>
             <w:rPr>
@@ -541,12 +576,30 @@
               <w:lang w:val="en-MX"/>
             </w:rPr>
           </w:pPr>
-          <w:hyperlink w:anchor="_Toc60493032" w:history="1">
+          <w:hyperlink w:anchor="_Toc60495080" w:history="1">
             <w:r>
               <w:rPr>
                 <w:rStyle w:val="Hyperlink"/>
                 <w:noProof/>
               </w:rPr>
+              <w:t>1.1</w:t>
+            </w:r>
+            <w:r>
+              <w:rPr>
+                <w:rFonts w:eastAsiaTheme="minorEastAsia" w:cstheme="minorBidi"/>
+                <w:smallCaps w:val="0"/>
+                <w:noProof/>
+                <w:sz w:val="24"/>
+                <w:szCs w:val="24"/>
+                <w:lang w:val="en-MX"/>
+              </w:rPr>
+              <w:tab/>
+            </w:r>
+            <w:r>
+              <w:rPr>
+                <w:rStyle w:val="Hyperlink"/>
+                <w:noProof/>
+              </w:rPr>
               <w:t>1.1 Contexto</w:t>
             </w:r>
             <w:r>
@@ -568,7 +621,7 @@
                 <w:noProof/>
                 <w:webHidden/>
               </w:rPr>
-              <w:instrText xml:space="preserve"> PAGEREF _Toc60493032 \h </w:instrText>
+              <w:instrText xml:space="preserve"> PAGEREF _Toc60495080 \h </w:instrText>
             </w:r>
             <w:r>
               <w:rPr>
@@ -603,6 +656,7 @@
           <w:pPr>
             <w:pStyle w:val="TOC2"/>
             <w:tabs>
+              <w:tab w:val="left" w:pos="960"/>
               <w:tab w:val="right" w:leader="dot" w:pos="8828"/>
             </w:tabs>
             <w:rPr>
@@ -614,12 +668,30 @@
               <w:lang w:val="en-MX"/>
             </w:rPr>
           </w:pPr>
-          <w:hyperlink w:anchor="_Toc60493033" w:history="1">
+          <w:hyperlink w:anchor="_Toc60495081" w:history="1">
             <w:r>
               <w:rPr>
                 <w:rStyle w:val="Hyperlink"/>
                 <w:noProof/>
               </w:rPr>
+              <w:t>1.2</w:t>
+            </w:r>
+            <w:r>
+              <w:rPr>
+                <w:rFonts w:eastAsiaTheme="minorEastAsia" w:cstheme="minorBidi"/>
+                <w:smallCaps w:val="0"/>
+                <w:noProof/>
+                <w:sz w:val="24"/>
+                <w:szCs w:val="24"/>
+                <w:lang w:val="en-MX"/>
+              </w:rPr>
+              <w:tab/>
+            </w:r>
+            <w:r>
+              <w:rPr>
+                <w:rStyle w:val="Hyperlink"/>
+                <w:noProof/>
+              </w:rPr>
               <w:t>1.2 Identificación del problema</w:t>
             </w:r>
             <w:r>
@@ -641,7 +713,7 @@
                 <w:noProof/>
                 <w:webHidden/>
               </w:rPr>
-              <w:instrText xml:space="preserve"> PAGEREF _Toc60493033 \h </w:instrText>
+              <w:instrText xml:space="preserve"> PAGEREF _Toc60495081 \h </w:instrText>
             </w:r>
             <w:r>
               <w:rPr>
@@ -676,6 +748,7 @@
           <w:pPr>
             <w:pStyle w:val="TOC2"/>
             <w:tabs>
+              <w:tab w:val="left" w:pos="960"/>
               <w:tab w:val="right" w:leader="dot" w:pos="8828"/>
             </w:tabs>
             <w:rPr>
@@ -687,12 +760,30 @@
               <w:lang w:val="en-MX"/>
             </w:rPr>
           </w:pPr>
-          <w:hyperlink w:anchor="_Toc60493034" w:history="1">
+          <w:hyperlink w:anchor="_Toc60495082" w:history="1">
             <w:r>
               <w:rPr>
                 <w:rStyle w:val="Hyperlink"/>
                 <w:noProof/>
               </w:rPr>
+              <w:t>1.3</w:t>
+            </w:r>
+            <w:r>
+              <w:rPr>
+                <w:rFonts w:eastAsiaTheme="minorEastAsia" w:cstheme="minorBidi"/>
+                <w:smallCaps w:val="0"/>
+                <w:noProof/>
+                <w:sz w:val="24"/>
+                <w:szCs w:val="24"/>
+                <w:lang w:val="en-MX"/>
+              </w:rPr>
+              <w:tab/>
+            </w:r>
+            <w:r>
+              <w:rPr>
+                <w:rStyle w:val="Hyperlink"/>
+                <w:noProof/>
+              </w:rPr>
               <w:t>1.3 Objetivos</w:t>
             </w:r>
             <w:r>
@@ -714,7 +805,7 @@
                 <w:noProof/>
                 <w:webHidden/>
               </w:rPr>
-              <w:instrText xml:space="preserve"> PAGEREF _Toc60493034 \h </w:instrText>
+              <w:instrText xml:space="preserve"> PAGEREF _Toc60495082 \h </w:instrText>
             </w:r>
             <w:r>
               <w:rPr>
@@ -749,6 +840,7 @@
           <w:pPr>
             <w:pStyle w:val="TOC2"/>
             <w:tabs>
+              <w:tab w:val="left" w:pos="960"/>
               <w:tab w:val="right" w:leader="dot" w:pos="8828"/>
             </w:tabs>
             <w:rPr>
@@ -760,12 +852,30 @@
               <w:lang w:val="en-MX"/>
             </w:rPr>
           </w:pPr>
-          <w:hyperlink w:anchor="_Toc60493035" w:history="1">
+          <w:hyperlink w:anchor="_Toc60495083" w:history="1">
             <w:r>
               <w:rPr>
                 <w:rStyle w:val="Hyperlink"/>
                 <w:noProof/>
               </w:rPr>
+              <w:t>1.4</w:t>
+            </w:r>
+            <w:r>
+              <w:rPr>
+                <w:rFonts w:eastAsiaTheme="minorEastAsia" w:cstheme="minorBidi"/>
+                <w:smallCaps w:val="0"/>
+                <w:noProof/>
+                <w:sz w:val="24"/>
+                <w:szCs w:val="24"/>
+                <w:lang w:val="en-MX"/>
+              </w:rPr>
+              <w:tab/>
+            </w:r>
+            <w:r>
+              <w:rPr>
+                <w:rStyle w:val="Hyperlink"/>
+                <w:noProof/>
+              </w:rPr>
               <w:t>1.4 Metodología</w:t>
             </w:r>
             <w:r>
@@ -787,7 +897,7 @@
                 <w:noProof/>
                 <w:webHidden/>
               </w:rPr>
-              <w:instrText xml:space="preserve"> PAGEREF _Toc60493035 \h </w:instrText>
+              <w:instrText xml:space="preserve"> PAGEREF _Toc60495083 \h </w:instrText>
             </w:r>
             <w:r>
               <w:rPr>
@@ -822,6 +932,7 @@
           <w:pPr>
             <w:pStyle w:val="TOC2"/>
             <w:tabs>
+              <w:tab w:val="left" w:pos="960"/>
               <w:tab w:val="right" w:leader="dot" w:pos="8828"/>
             </w:tabs>
             <w:rPr>
@@ -833,12 +944,30 @@
               <w:lang w:val="en-MX"/>
             </w:rPr>
           </w:pPr>
-          <w:hyperlink w:anchor="_Toc60493036" w:history="1">
+          <w:hyperlink w:anchor="_Toc60495084" w:history="1">
             <w:r>
               <w:rPr>
                 <w:rStyle w:val="Hyperlink"/>
                 <w:noProof/>
               </w:rPr>
+              <w:t>1.5</w:t>
+            </w:r>
+            <w:r>
+              <w:rPr>
+                <w:rFonts w:eastAsiaTheme="minorEastAsia" w:cstheme="minorBidi"/>
+                <w:smallCaps w:val="0"/>
+                <w:noProof/>
+                <w:sz w:val="24"/>
+                <w:szCs w:val="24"/>
+                <w:lang w:val="en-MX"/>
+              </w:rPr>
+              <w:tab/>
+            </w:r>
+            <w:r>
+              <w:rPr>
+                <w:rStyle w:val="Hyperlink"/>
+                <w:noProof/>
+              </w:rPr>
               <w:t>1.5 Organización del documento</w:t>
             </w:r>
             <w:r>
@@ -860,7 +989,7 @@
                 <w:noProof/>
                 <w:webHidden/>
               </w:rPr>
-              <w:instrText xml:space="preserve"> PAGEREF _Toc60493036 \h </w:instrText>
+              <w:instrText xml:space="preserve"> PAGEREF _Toc60495084 \h </w:instrText>
             </w:r>
             <w:r>
               <w:rPr>
@@ -894,6 +1023,9 @@
         <w:p>
           <w:pPr>
             <w:pStyle w:val="TOC1"/>
+            <w:tabs>
+              <w:tab w:val="left" w:pos="480"/>
+            </w:tabs>
             <w:rPr>
               <w:rFonts w:eastAsiaTheme="minorEastAsia" w:cstheme="minorBidi"/>
               <w:b w:val="0"/>
@@ -905,12 +1037,32 @@
               <w:lang w:val="en-MX"/>
             </w:rPr>
           </w:pPr>
-          <w:hyperlink w:anchor="_Toc60493037" w:history="1">
+          <w:hyperlink w:anchor="_Toc60495085" w:history="1">
             <w:r>
               <w:rPr>
                 <w:rStyle w:val="Hyperlink"/>
                 <w:noProof/>
               </w:rPr>
+              <w:t>2</w:t>
+            </w:r>
+            <w:r>
+              <w:rPr>
+                <w:rFonts w:eastAsiaTheme="minorEastAsia" w:cstheme="minorBidi"/>
+                <w:b w:val="0"/>
+                <w:bCs w:val="0"/>
+                <w:caps w:val="0"/>
+                <w:noProof/>
+                <w:sz w:val="24"/>
+                <w:szCs w:val="24"/>
+                <w:lang w:val="en-MX"/>
+              </w:rPr>
+              <w:tab/>
+            </w:r>
+            <w:r>
+              <w:rPr>
+                <w:rStyle w:val="Hyperlink"/>
+                <w:noProof/>
+              </w:rPr>
               <w:t>2. Análisis</w:t>
             </w:r>
             <w:r>
@@ -932,7 +1084,7 @@
                 <w:noProof/>
                 <w:webHidden/>
               </w:rPr>
-              <w:instrText xml:space="preserve"> PAGEREF _Toc60493037 \h </w:instrText>
+              <w:instrText xml:space="preserve"> PAGEREF _Toc60495085 \h </w:instrText>
             </w:r>
             <w:r>
               <w:rPr>
@@ -967,6 +1119,7 @@
           <w:pPr>
             <w:pStyle w:val="TOC2"/>
             <w:tabs>
+              <w:tab w:val="left" w:pos="960"/>
               <w:tab w:val="right" w:leader="dot" w:pos="8828"/>
             </w:tabs>
             <w:rPr>
@@ -978,12 +1131,30 @@
               <w:lang w:val="en-MX"/>
             </w:rPr>
           </w:pPr>
-          <w:hyperlink w:anchor="_Toc60493038" w:history="1">
+          <w:hyperlink w:anchor="_Toc60495086" w:history="1">
             <w:r>
               <w:rPr>
                 <w:rStyle w:val="Hyperlink"/>
                 <w:noProof/>
               </w:rPr>
+              <w:t>2.1</w:t>
+            </w:r>
+            <w:r>
+              <w:rPr>
+                <w:rFonts w:eastAsiaTheme="minorEastAsia" w:cstheme="minorBidi"/>
+                <w:smallCaps w:val="0"/>
+                <w:noProof/>
+                <w:sz w:val="24"/>
+                <w:szCs w:val="24"/>
+                <w:lang w:val="en-MX"/>
+              </w:rPr>
+              <w:tab/>
+            </w:r>
+            <w:r>
+              <w:rPr>
+                <w:rStyle w:val="Hyperlink"/>
+                <w:noProof/>
+              </w:rPr>
               <w:t>2.1 Requerimientos funcionales</w:t>
             </w:r>
             <w:r>
@@ -1005,7 +1176,7 @@
                 <w:noProof/>
                 <w:webHidden/>
               </w:rPr>
-              <w:instrText xml:space="preserve"> PAGEREF _Toc60493038 \h </w:instrText>
+              <w:instrText xml:space="preserve"> PAGEREF _Toc60495086 \h </w:instrText>
             </w:r>
             <w:r>
               <w:rPr>
@@ -1040,6 +1211,7 @@
           <w:pPr>
             <w:pStyle w:val="TOC2"/>
             <w:tabs>
+              <w:tab w:val="left" w:pos="960"/>
               <w:tab w:val="right" w:leader="dot" w:pos="8828"/>
             </w:tabs>
             <w:rPr>
@@ -1051,12 +1223,30 @@
               <w:lang w:val="en-MX"/>
             </w:rPr>
           </w:pPr>
-          <w:hyperlink w:anchor="_Toc60493039" w:history="1">
+          <w:hyperlink w:anchor="_Toc60495087" w:history="1">
             <w:r>
               <w:rPr>
                 <w:rStyle w:val="Hyperlink"/>
                 <w:noProof/>
               </w:rPr>
+              <w:t>2.2</w:t>
+            </w:r>
+            <w:r>
+              <w:rPr>
+                <w:rFonts w:eastAsiaTheme="minorEastAsia" w:cstheme="minorBidi"/>
+                <w:smallCaps w:val="0"/>
+                <w:noProof/>
+                <w:sz w:val="24"/>
+                <w:szCs w:val="24"/>
+                <w:lang w:val="en-MX"/>
+              </w:rPr>
+              <w:tab/>
+            </w:r>
+            <w:r>
+              <w:rPr>
+                <w:rStyle w:val="Hyperlink"/>
+                <w:noProof/>
+              </w:rPr>
               <w:t>2.2 Requerimientos no funcionales</w:t>
             </w:r>
             <w:r>
@@ -1078,7 +1268,7 @@
                 <w:noProof/>
                 <w:webHidden/>
               </w:rPr>
-              <w:instrText xml:space="preserve"> PAGEREF _Toc60493039 \h </w:instrText>
+              <w:instrText xml:space="preserve"> PAGEREF _Toc60495087 \h </w:instrText>
             </w:r>
             <w:r>
               <w:rPr>
@@ -1113,6 +1303,7 @@
           <w:pPr>
             <w:pStyle w:val="TOC2"/>
             <w:tabs>
+              <w:tab w:val="left" w:pos="960"/>
               <w:tab w:val="right" w:leader="dot" w:pos="8828"/>
             </w:tabs>
             <w:rPr>
@@ -1124,12 +1315,30 @@
               <w:lang w:val="en-MX"/>
             </w:rPr>
           </w:pPr>
-          <w:hyperlink w:anchor="_Toc60493040" w:history="1">
+          <w:hyperlink w:anchor="_Toc60495088" w:history="1">
             <w:r>
               <w:rPr>
                 <w:rStyle w:val="Hyperlink"/>
                 <w:noProof/>
               </w:rPr>
+              <w:t>2.3</w:t>
+            </w:r>
+            <w:r>
+              <w:rPr>
+                <w:rFonts w:eastAsiaTheme="minorEastAsia" w:cstheme="minorBidi"/>
+                <w:smallCaps w:val="0"/>
+                <w:noProof/>
+                <w:sz w:val="24"/>
+                <w:szCs w:val="24"/>
+                <w:lang w:val="en-MX"/>
+              </w:rPr>
+              <w:tab/>
+            </w:r>
+            <w:r>
+              <w:rPr>
+                <w:rStyle w:val="Hyperlink"/>
+                <w:noProof/>
+              </w:rPr>
               <w:t>Restricciones</w:t>
             </w:r>
             <w:r>
@@ -1151,7 +1360,7 @@
                 <w:noProof/>
                 <w:webHidden/>
               </w:rPr>
-              <w:instrText xml:space="preserve"> PAGEREF _Toc60493040 \h </w:instrText>
+              <w:instrText xml:space="preserve"> PAGEREF _Toc60495088 \h </w:instrText>
             </w:r>
             <w:r>
               <w:rPr>
@@ -1186,6 +1395,7 @@
           <w:pPr>
             <w:pStyle w:val="TOC2"/>
             <w:tabs>
+              <w:tab w:val="left" w:pos="960"/>
               <w:tab w:val="right" w:leader="dot" w:pos="8828"/>
             </w:tabs>
             <w:rPr>
@@ -1197,12 +1407,30 @@
               <w:lang w:val="en-MX"/>
             </w:rPr>
           </w:pPr>
-          <w:hyperlink w:anchor="_Toc60493041" w:history="1">
+          <w:hyperlink w:anchor="_Toc60495089" w:history="1">
             <w:r>
               <w:rPr>
                 <w:rStyle w:val="Hyperlink"/>
                 <w:noProof/>
               </w:rPr>
+              <w:t>2.4</w:t>
+            </w:r>
+            <w:r>
+              <w:rPr>
+                <w:rFonts w:eastAsiaTheme="minorEastAsia" w:cstheme="minorBidi"/>
+                <w:smallCaps w:val="0"/>
+                <w:noProof/>
+                <w:sz w:val="24"/>
+                <w:szCs w:val="24"/>
+                <w:lang w:val="en-MX"/>
+              </w:rPr>
+              <w:tab/>
+            </w:r>
+            <w:r>
+              <w:rPr>
+                <w:rStyle w:val="Hyperlink"/>
+                <w:noProof/>
+              </w:rPr>
               <w:t>2.4 Trabajos relacionados</w:t>
             </w:r>
             <w:r>
@@ -1224,7 +1452,7 @@
                 <w:noProof/>
                 <w:webHidden/>
               </w:rPr>
-              <w:instrText xml:space="preserve"> PAGEREF _Toc60493041 \h </w:instrText>
+              <w:instrText xml:space="preserve"> PAGEREF _Toc60495089 \h </w:instrText>
             </w:r>
             <w:r>
               <w:rPr>
@@ -1258,6 +1486,9 @@
         <w:p>
           <w:pPr>
             <w:pStyle w:val="TOC1"/>
+            <w:tabs>
+              <w:tab w:val="left" w:pos="480"/>
+            </w:tabs>
             <w:rPr>
               <w:rFonts w:eastAsiaTheme="minorEastAsia" w:cstheme="minorBidi"/>
               <w:b w:val="0"/>
@@ -1269,13 +1500,34 @@
               <w:lang w:val="en-MX"/>
             </w:rPr>
           </w:pPr>
-          <w:hyperlink w:anchor="_Toc60493042" w:history="1">
+          <w:hyperlink w:anchor="_Toc60495090" w:history="1">
             <w:r>
               <w:rPr>
                 <w:rStyle w:val="Hyperlink"/>
                 <w:noProof/>
                 <w:highlight w:val="white"/>
               </w:rPr>
+              <w:t>3</w:t>
+            </w:r>
+            <w:r>
+              <w:rPr>
+                <w:rFonts w:eastAsiaTheme="minorEastAsia" w:cstheme="minorBidi"/>
+                <w:b w:val="0"/>
+                <w:bCs w:val="0"/>
+                <w:caps w:val="0"/>
+                <w:noProof/>
+                <w:sz w:val="24"/>
+                <w:szCs w:val="24"/>
+                <w:lang w:val="en-MX"/>
+              </w:rPr>
+              <w:tab/>
+            </w:r>
+            <w:r>
+              <w:rPr>
+                <w:rStyle w:val="Hyperlink"/>
+                <w:noProof/>
+                <w:highlight w:val="white"/>
+              </w:rPr>
               <w:t>3. El juego de dominó</w:t>
             </w:r>
             <w:r>
@@ -1297,7 +1549,7 @@
                 <w:noProof/>
                 <w:webHidden/>
               </w:rPr>
-              <w:instrText xml:space="preserve"> PAGEREF _Toc60493042 \h </w:instrText>
+              <w:instrText xml:space="preserve"> PAGEREF _Toc60495090 \h </w:instrText>
             </w:r>
             <w:r>
               <w:rPr>
@@ -1332,6 +1584,7 @@
           <w:pPr>
             <w:pStyle w:val="TOC2"/>
             <w:tabs>
+              <w:tab w:val="left" w:pos="960"/>
               <w:tab w:val="right" w:leader="dot" w:pos="8828"/>
             </w:tabs>
             <w:rPr>
@@ -1343,13 +1596,32 @@
               <w:lang w:val="en-MX"/>
             </w:rPr>
           </w:pPr>
-          <w:hyperlink w:anchor="_Toc60493043" w:history="1">
+          <w:hyperlink w:anchor="_Toc60495091" w:history="1">
             <w:r>
               <w:rPr>
                 <w:rStyle w:val="Hyperlink"/>
                 <w:noProof/>
                 <w:highlight w:val="white"/>
               </w:rPr>
+              <w:t>3.1</w:t>
+            </w:r>
+            <w:r>
+              <w:rPr>
+                <w:rFonts w:eastAsiaTheme="minorEastAsia" w:cstheme="minorBidi"/>
+                <w:smallCaps w:val="0"/>
+                <w:noProof/>
+                <w:sz w:val="24"/>
+                <w:szCs w:val="24"/>
+                <w:lang w:val="en-MX"/>
+              </w:rPr>
+              <w:tab/>
+            </w:r>
+            <w:r>
+              <w:rPr>
+                <w:rStyle w:val="Hyperlink"/>
+                <w:noProof/>
+                <w:highlight w:val="white"/>
+              </w:rPr>
               <w:t>3.1 Dinámica del juego</w:t>
             </w:r>
             <w:r>
@@ -1371,7 +1643,7 @@
                 <w:noProof/>
                 <w:webHidden/>
               </w:rPr>
-              <w:instrText xml:space="preserve"> PAGEREF _Toc60493043 \h </w:instrText>
+              <w:instrText xml:space="preserve"> PAGEREF _Toc60495091 \h </w:instrText>
             </w:r>
             <w:r>
               <w:rPr>
@@ -1406,6 +1678,7 @@
           <w:pPr>
             <w:pStyle w:val="TOC2"/>
             <w:tabs>
+              <w:tab w:val="left" w:pos="960"/>
               <w:tab w:val="right" w:leader="dot" w:pos="8828"/>
             </w:tabs>
             <w:rPr>
@@ -1417,13 +1690,32 @@
               <w:lang w:val="en-MX"/>
             </w:rPr>
           </w:pPr>
-          <w:hyperlink w:anchor="_Toc60493044" w:history="1">
+          <w:hyperlink w:anchor="_Toc60495092" w:history="1">
             <w:r>
               <w:rPr>
                 <w:rStyle w:val="Hyperlink"/>
                 <w:noProof/>
                 <w:highlight w:val="white"/>
               </w:rPr>
+              <w:t>3.2</w:t>
+            </w:r>
+            <w:r>
+              <w:rPr>
+                <w:rFonts w:eastAsiaTheme="minorEastAsia" w:cstheme="minorBidi"/>
+                <w:smallCaps w:val="0"/>
+                <w:noProof/>
+                <w:sz w:val="24"/>
+                <w:szCs w:val="24"/>
+                <w:lang w:val="en-MX"/>
+              </w:rPr>
+              <w:tab/>
+            </w:r>
+            <w:r>
+              <w:rPr>
+                <w:rStyle w:val="Hyperlink"/>
+                <w:noProof/>
+                <w:highlight w:val="white"/>
+              </w:rPr>
               <w:t>3.2 Factor promedio de ramificación</w:t>
             </w:r>
             <w:r>
@@ -1445,7 +1737,7 @@
                 <w:noProof/>
                 <w:webHidden/>
               </w:rPr>
-              <w:instrText xml:space="preserve"> PAGEREF _Toc60493044 \h </w:instrText>
+              <w:instrText xml:space="preserve"> PAGEREF _Toc60495092 \h </w:instrText>
             </w:r>
             <w:r>
               <w:rPr>
@@ -1480,6 +1772,7 @@
           <w:pPr>
             <w:pStyle w:val="TOC2"/>
             <w:tabs>
+              <w:tab w:val="left" w:pos="960"/>
               <w:tab w:val="right" w:leader="dot" w:pos="8828"/>
             </w:tabs>
             <w:rPr>
@@ -1491,13 +1784,32 @@
               <w:lang w:val="en-MX"/>
             </w:rPr>
           </w:pPr>
-          <w:hyperlink w:anchor="_Toc60493045" w:history="1">
+          <w:hyperlink w:anchor="_Toc60495093" w:history="1">
             <w:r>
               <w:rPr>
                 <w:rStyle w:val="Hyperlink"/>
                 <w:noProof/>
                 <w:highlight w:val="white"/>
               </w:rPr>
+              <w:t>3.3</w:t>
+            </w:r>
+            <w:r>
+              <w:rPr>
+                <w:rFonts w:eastAsiaTheme="minorEastAsia" w:cstheme="minorBidi"/>
+                <w:smallCaps w:val="0"/>
+                <w:noProof/>
+                <w:sz w:val="24"/>
+                <w:szCs w:val="24"/>
+                <w:lang w:val="en-MX"/>
+              </w:rPr>
+              <w:tab/>
+            </w:r>
+            <w:r>
+              <w:rPr>
+                <w:rStyle w:val="Hyperlink"/>
+                <w:noProof/>
+                <w:highlight w:val="white"/>
+              </w:rPr>
               <w:t>3.3 Información imperfecta</w:t>
             </w:r>
             <w:r>
@@ -1519,7 +1831,7 @@
                 <w:noProof/>
                 <w:webHidden/>
               </w:rPr>
-              <w:instrText xml:space="preserve"> PAGEREF _Toc60493045 \h </w:instrText>
+              <w:instrText xml:space="preserve"> PAGEREF _Toc60495093 \h </w:instrText>
             </w:r>
             <w:r>
               <w:rPr>
@@ -1553,6 +1865,9 @@
         <w:p>
           <w:pPr>
             <w:pStyle w:val="TOC1"/>
+            <w:tabs>
+              <w:tab w:val="left" w:pos="480"/>
+            </w:tabs>
             <w:rPr>
               <w:rFonts w:eastAsiaTheme="minorEastAsia" w:cstheme="minorBidi"/>
               <w:b w:val="0"/>
@@ -1564,13 +1879,34 @@
               <w:lang w:val="en-MX"/>
             </w:rPr>
           </w:pPr>
-          <w:hyperlink w:anchor="_Toc60493046" w:history="1">
+          <w:hyperlink w:anchor="_Toc60495094" w:history="1">
             <w:r>
               <w:rPr>
                 <w:rStyle w:val="Hyperlink"/>
                 <w:noProof/>
                 <w:highlight w:val="white"/>
               </w:rPr>
+              <w:t>4</w:t>
+            </w:r>
+            <w:r>
+              <w:rPr>
+                <w:rFonts w:eastAsiaTheme="minorEastAsia" w:cstheme="minorBidi"/>
+                <w:b w:val="0"/>
+                <w:bCs w:val="0"/>
+                <w:caps w:val="0"/>
+                <w:noProof/>
+                <w:sz w:val="24"/>
+                <w:szCs w:val="24"/>
+                <w:lang w:val="en-MX"/>
+              </w:rPr>
+              <w:tab/>
+            </w:r>
+            <w:r>
+              <w:rPr>
+                <w:rStyle w:val="Hyperlink"/>
+                <w:noProof/>
+                <w:highlight w:val="white"/>
+              </w:rPr>
               <w:t>4. Diseño</w:t>
             </w:r>
             <w:r>
@@ -1592,7 +1928,7 @@
                 <w:noProof/>
                 <w:webHidden/>
               </w:rPr>
-              <w:instrText xml:space="preserve"> PAGEREF _Toc60493046 \h </w:instrText>
+              <w:instrText xml:space="preserve"> PAGEREF _Toc60495094 \h </w:instrText>
             </w:r>
             <w:r>
               <w:rPr>
@@ -1627,6 +1963,7 @@
           <w:pPr>
             <w:pStyle w:val="TOC2"/>
             <w:tabs>
+              <w:tab w:val="left" w:pos="960"/>
               <w:tab w:val="right" w:leader="dot" w:pos="8828"/>
             </w:tabs>
             <w:rPr>
@@ -1638,7 +1975,7 @@
               <w:lang w:val="en-MX"/>
             </w:rPr>
           </w:pPr>
-          <w:hyperlink w:anchor="_Toc60493047" w:history="1">
+          <w:hyperlink w:anchor="_Toc60495095" w:history="1">
             <w:r>
               <w:rPr>
                 <w:rStyle w:val="Hyperlink"/>
@@ -1646,6 +1983,26 @@
                 <w:highlight w:val="white"/>
                 <w:lang w:val="es-ES"/>
               </w:rPr>
+              <w:t>4.1</w:t>
+            </w:r>
+            <w:r>
+              <w:rPr>
+                <w:rFonts w:eastAsiaTheme="minorEastAsia" w:cstheme="minorBidi"/>
+                <w:smallCaps w:val="0"/>
+                <w:noProof/>
+                <w:sz w:val="24"/>
+                <w:szCs w:val="24"/>
+                <w:lang w:val="en-MX"/>
+              </w:rPr>
+              <w:tab/>
+            </w:r>
+            <w:r>
+              <w:rPr>
+                <w:rStyle w:val="Hyperlink"/>
+                <w:noProof/>
+                <w:highlight w:val="white"/>
+                <w:lang w:val="es-ES"/>
+              </w:rPr>
               <w:t>4.1 Elección de algoritmo</w:t>
             </w:r>
             <w:r>
@@ -1667,7 +2024,7 @@
                 <w:noProof/>
                 <w:webHidden/>
               </w:rPr>
-              <w:instrText xml:space="preserve"> PAGEREF _Toc60493047 \h </w:instrText>
+              <w:instrText xml:space="preserve"> PAGEREF _Toc60495095 \h </w:instrText>
             </w:r>
             <w:r>
               <w:rPr>
@@ -1702,6 +2059,7 @@
           <w:pPr>
             <w:pStyle w:val="TOC2"/>
             <w:tabs>
+              <w:tab w:val="left" w:pos="960"/>
               <w:tab w:val="right" w:leader="dot" w:pos="8828"/>
             </w:tabs>
             <w:rPr>
@@ -1713,7 +2071,7 @@
               <w:lang w:val="en-MX"/>
             </w:rPr>
           </w:pPr>
-          <w:hyperlink w:anchor="_Toc60493048" w:history="1">
+          <w:hyperlink w:anchor="_Toc60495096" w:history="1">
             <w:r>
               <w:rPr>
                 <w:rStyle w:val="Hyperlink"/>
@@ -1721,6 +2079,26 @@
                 <w:highlight w:val="white"/>
                 <w:lang w:val="es-ES"/>
               </w:rPr>
+              <w:t>4.2</w:t>
+            </w:r>
+            <w:r>
+              <w:rPr>
+                <w:rFonts w:eastAsiaTheme="minorEastAsia" w:cstheme="minorBidi"/>
+                <w:smallCaps w:val="0"/>
+                <w:noProof/>
+                <w:sz w:val="24"/>
+                <w:szCs w:val="24"/>
+                <w:lang w:val="en-MX"/>
+              </w:rPr>
+              <w:tab/>
+            </w:r>
+            <w:r>
+              <w:rPr>
+                <w:rStyle w:val="Hyperlink"/>
+                <w:noProof/>
+                <w:highlight w:val="white"/>
+                <w:lang w:val="es-ES"/>
+              </w:rPr>
               <w:t>4.2 Arquitectura</w:t>
             </w:r>
             <w:r>
@@ -1742,7 +2120,7 @@
                 <w:noProof/>
                 <w:webHidden/>
               </w:rPr>
-              <w:instrText xml:space="preserve"> PAGEREF _Toc60493048 \h </w:instrText>
+              <w:instrText xml:space="preserve"> PAGEREF _Toc60495096 \h </w:instrText>
             </w:r>
             <w:r>
               <w:rPr>
@@ -1763,6 +2141,300 @@
                 <w:webHidden/>
               </w:rPr>
               <w:t>9</w:t>
+            </w:r>
+            <w:r>
+              <w:rPr>
+                <w:noProof/>
+                <w:webHidden/>
+              </w:rPr>
+              <w:fldChar w:fldCharType="end"/>
+            </w:r>
+          </w:hyperlink>
+        </w:p>
+        <w:p>
+          <w:pPr>
+            <w:pStyle w:val="TOC3"/>
+            <w:tabs>
+              <w:tab w:val="left" w:pos="1200"/>
+              <w:tab w:val="right" w:leader="dot" w:pos="8828"/>
+            </w:tabs>
+            <w:rPr>
+              <w:rFonts w:eastAsiaTheme="minorEastAsia" w:cstheme="minorBidi"/>
+              <w:i w:val="0"/>
+              <w:iCs w:val="0"/>
+              <w:noProof/>
+              <w:sz w:val="24"/>
+              <w:szCs w:val="24"/>
+              <w:lang w:val="en-MX"/>
+            </w:rPr>
+          </w:pPr>
+          <w:hyperlink w:anchor="_Toc60495097" w:history="1">
+            <w:r>
+              <w:rPr>
+                <w:rStyle w:val="Hyperlink"/>
+                <w:noProof/>
+                <w:highlight w:val="white"/>
+                <w:lang w:val="es-ES"/>
+              </w:rPr>
+              <w:t>4.2.1</w:t>
+            </w:r>
+            <w:r>
+              <w:rPr>
+                <w:rFonts w:eastAsiaTheme="minorEastAsia" w:cstheme="minorBidi"/>
+                <w:i w:val="0"/>
+                <w:iCs w:val="0"/>
+                <w:noProof/>
+                <w:sz w:val="24"/>
+                <w:szCs w:val="24"/>
+                <w:lang w:val="en-MX"/>
+              </w:rPr>
+              <w:tab/>
+            </w:r>
+            <w:r>
+              <w:rPr>
+                <w:rStyle w:val="Hyperlink"/>
+                <w:noProof/>
+                <w:highlight w:val="white"/>
+                <w:lang w:val="es-ES"/>
+              </w:rPr>
+              <w:t>4.2.1 Análisis de tablero y jugadas predefinidas</w:t>
+            </w:r>
+            <w:r>
+              <w:rPr>
+                <w:noProof/>
+                <w:webHidden/>
+              </w:rPr>
+              <w:tab/>
+            </w:r>
+            <w:r>
+              <w:rPr>
+                <w:noProof/>
+                <w:webHidden/>
+              </w:rPr>
+              <w:fldChar w:fldCharType="begin"/>
+            </w:r>
+            <w:r>
+              <w:rPr>
+                <w:noProof/>
+                <w:webHidden/>
+              </w:rPr>
+              <w:instrText xml:space="preserve"> PAGEREF _Toc60495097 \h </w:instrText>
+            </w:r>
+            <w:r>
+              <w:rPr>
+                <w:noProof/>
+                <w:webHidden/>
+              </w:rPr>
+            </w:r>
+            <w:r>
+              <w:rPr>
+                <w:noProof/>
+                <w:webHidden/>
+              </w:rPr>
+              <w:fldChar w:fldCharType="separate"/>
+            </w:r>
+            <w:r>
+              <w:rPr>
+                <w:noProof/>
+                <w:webHidden/>
+              </w:rPr>
+              <w:t>10</w:t>
+            </w:r>
+            <w:r>
+              <w:rPr>
+                <w:noProof/>
+                <w:webHidden/>
+              </w:rPr>
+              <w:fldChar w:fldCharType="end"/>
+            </w:r>
+          </w:hyperlink>
+        </w:p>
+        <w:p>
+          <w:pPr>
+            <w:pStyle w:val="TOC3"/>
+            <w:tabs>
+              <w:tab w:val="left" w:pos="1200"/>
+              <w:tab w:val="right" w:leader="dot" w:pos="8828"/>
+            </w:tabs>
+            <w:rPr>
+              <w:rFonts w:eastAsiaTheme="minorEastAsia" w:cstheme="minorBidi"/>
+              <w:i w:val="0"/>
+              <w:iCs w:val="0"/>
+              <w:noProof/>
+              <w:sz w:val="24"/>
+              <w:szCs w:val="24"/>
+              <w:lang w:val="en-MX"/>
+            </w:rPr>
+          </w:pPr>
+          <w:hyperlink w:anchor="_Toc60495098" w:history="1">
+            <w:r>
+              <w:rPr>
+                <w:rStyle w:val="Hyperlink"/>
+                <w:noProof/>
+                <w:highlight w:val="white"/>
+                <w:lang w:val="es-ES"/>
+              </w:rPr>
+              <w:t>4.2.2</w:t>
+            </w:r>
+            <w:r>
+              <w:rPr>
+                <w:rFonts w:eastAsiaTheme="minorEastAsia" w:cstheme="minorBidi"/>
+                <w:i w:val="0"/>
+                <w:iCs w:val="0"/>
+                <w:noProof/>
+                <w:sz w:val="24"/>
+                <w:szCs w:val="24"/>
+                <w:lang w:val="en-MX"/>
+              </w:rPr>
+              <w:tab/>
+            </w:r>
+            <w:r>
+              <w:rPr>
+                <w:rStyle w:val="Hyperlink"/>
+                <w:noProof/>
+                <w:highlight w:val="white"/>
+                <w:lang w:val="es-ES"/>
+              </w:rPr>
+              <w:t>4.2.2 Muestreo de fichas desconocidas</w:t>
+            </w:r>
+            <w:r>
+              <w:rPr>
+                <w:noProof/>
+                <w:webHidden/>
+              </w:rPr>
+              <w:tab/>
+            </w:r>
+            <w:r>
+              <w:rPr>
+                <w:noProof/>
+                <w:webHidden/>
+              </w:rPr>
+              <w:fldChar w:fldCharType="begin"/>
+            </w:r>
+            <w:r>
+              <w:rPr>
+                <w:noProof/>
+                <w:webHidden/>
+              </w:rPr>
+              <w:instrText xml:space="preserve"> PAGEREF _Toc60495098 \h </w:instrText>
+            </w:r>
+            <w:r>
+              <w:rPr>
+                <w:noProof/>
+                <w:webHidden/>
+              </w:rPr>
+            </w:r>
+            <w:r>
+              <w:rPr>
+                <w:noProof/>
+                <w:webHidden/>
+              </w:rPr>
+              <w:fldChar w:fldCharType="separate"/>
+            </w:r>
+            <w:r>
+              <w:rPr>
+                <w:noProof/>
+                <w:webHidden/>
+              </w:rPr>
+              <w:t>10</w:t>
+            </w:r>
+            <w:r>
+              <w:rPr>
+                <w:noProof/>
+                <w:webHidden/>
+              </w:rPr>
+              <w:fldChar w:fldCharType="end"/>
+            </w:r>
+          </w:hyperlink>
+        </w:p>
+        <w:p>
+          <w:pPr>
+            <w:pStyle w:val="TOC3"/>
+            <w:tabs>
+              <w:tab w:val="left" w:pos="1200"/>
+              <w:tab w:val="right" w:leader="dot" w:pos="8828"/>
+            </w:tabs>
+            <w:rPr>
+              <w:rFonts w:eastAsiaTheme="minorEastAsia" w:cstheme="minorBidi"/>
+              <w:i w:val="0"/>
+              <w:iCs w:val="0"/>
+              <w:noProof/>
+              <w:sz w:val="24"/>
+              <w:szCs w:val="24"/>
+              <w:lang w:val="en-MX"/>
+            </w:rPr>
+          </w:pPr>
+          <w:hyperlink w:anchor="_Toc60495099" w:history="1">
+            <w:r>
+              <w:rPr>
+                <w:rStyle w:val="Hyperlink"/>
+                <w:noProof/>
+                <w:highlight w:val="white"/>
+                <w:lang w:val="es-ES"/>
+              </w:rPr>
+              <w:t>4.2.3</w:t>
+            </w:r>
+            <w:r>
+              <w:rPr>
+                <w:rFonts w:eastAsiaTheme="minorEastAsia" w:cstheme="minorBidi"/>
+                <w:i w:val="0"/>
+                <w:iCs w:val="0"/>
+                <w:noProof/>
+                <w:sz w:val="24"/>
+                <w:szCs w:val="24"/>
+                <w:lang w:val="en-MX"/>
+              </w:rPr>
+              <w:tab/>
+            </w:r>
+            <w:r>
+              <w:rPr>
+                <w:rStyle w:val="Hyperlink"/>
+                <w:noProof/>
+                <w:highlight w:val="white"/>
+                <w:lang w:val="es-ES"/>
+              </w:rPr>
+              <w:t>4.2.3 Búsqueda en árbol de juego con información perfecta</w:t>
+            </w:r>
+            <w:r>
+              <w:rPr>
+                <w:noProof/>
+                <w:webHidden/>
+              </w:rPr>
+              <w:tab/>
+            </w:r>
+            <w:r>
+              <w:rPr>
+                <w:noProof/>
+                <w:webHidden/>
+              </w:rPr>
+              <w:fldChar w:fldCharType="begin"/>
+            </w:r>
+            <w:r>
+              <w:rPr>
+                <w:noProof/>
+                <w:webHidden/>
+              </w:rPr>
+              <w:instrText xml:space="preserve"> PAGEREF _Toc60495099 \h </w:instrText>
+            </w:r>
+            <w:r>
+              <w:rPr>
+                <w:noProof/>
+                <w:webHidden/>
+              </w:rPr>
+            </w:r>
+            <w:r>
+              <w:rPr>
+                <w:noProof/>
+                <w:webHidden/>
+              </w:rPr>
+              <w:fldChar w:fldCharType="separate"/>
+            </w:r>
+            <w:r>
+              <w:rPr>
+                <w:noProof/>
+                <w:webHidden/>
+              </w:rPr>
+              <w:t>11</w:t>
             </w:r>
             <w:r>
               <w:rPr>
@@ -1777,6 +2449,7 @@
           <w:pPr>
             <w:pStyle w:val="TOC2"/>
             <w:tabs>
+              <w:tab w:val="left" w:pos="960"/>
               <w:tab w:val="right" w:leader="dot" w:pos="8828"/>
             </w:tabs>
             <w:rPr>
@@ -1788,7 +2461,7 @@
               <w:lang w:val="en-MX"/>
             </w:rPr>
           </w:pPr>
-          <w:hyperlink w:anchor="_Toc60493049" w:history="1">
+          <w:hyperlink w:anchor="_Toc60495100" w:history="1">
             <w:r>
               <w:rPr>
                 <w:rStyle w:val="Hyperlink"/>
@@ -1796,17 +2469,37 @@
                 <w:highlight w:val="white"/>
                 <w:lang w:val="es-ES"/>
               </w:rPr>
-              <w:t>4.2.1 Análisis de tablero y jugadas predefinidas</w:t>
-            </w:r>
-            <w:r>
-              <w:rPr>
-                <w:noProof/>
-                <w:webHidden/>
+              <w:t>4.3</w:t>
+            </w:r>
+            <w:r>
+              <w:rPr>
+                <w:rFonts w:eastAsiaTheme="minorEastAsia" w:cstheme="minorBidi"/>
+                <w:smallCaps w:val="0"/>
+                <w:noProof/>
+                <w:sz w:val="24"/>
+                <w:szCs w:val="24"/>
+                <w:lang w:val="en-MX"/>
               </w:rPr>
               <w:tab/>
             </w:r>
             <w:r>
               <w:rPr>
+                <w:rStyle w:val="Hyperlink"/>
+                <w:noProof/>
+                <w:highlight w:val="white"/>
+                <w:lang w:val="es-ES"/>
+              </w:rPr>
+              <w:t>4.3 Estándares utilizados</w:t>
+            </w:r>
+            <w:r>
+              <w:rPr>
+                <w:noProof/>
+                <w:webHidden/>
+              </w:rPr>
+              <w:tab/>
+            </w:r>
+            <w:r>
+              <w:rPr>
                 <w:noProof/>
                 <w:webHidden/>
               </w:rPr>
@@ -1817,7 +2510,7 @@
                 <w:noProof/>
                 <w:webHidden/>
               </w:rPr>
-              <w:instrText xml:space="preserve"> PAGEREF _Toc60493049 \h </w:instrText>
+              <w:instrText xml:space="preserve"> PAGEREF _Toc60495100 \h </w:instrText>
             </w:r>
             <w:r>
               <w:rPr>
@@ -1837,7 +2530,201 @@
                 <w:noProof/>
                 <w:webHidden/>
               </w:rPr>
-              <w:t>10</w:t>
+              <w:t>11</w:t>
+            </w:r>
+            <w:r>
+              <w:rPr>
+                <w:noProof/>
+                <w:webHidden/>
+              </w:rPr>
+              <w:fldChar w:fldCharType="end"/>
+            </w:r>
+          </w:hyperlink>
+        </w:p>
+        <w:p>
+          <w:pPr>
+            <w:pStyle w:val="TOC1"/>
+            <w:tabs>
+              <w:tab w:val="left" w:pos="480"/>
+            </w:tabs>
+            <w:rPr>
+              <w:rFonts w:eastAsiaTheme="minorEastAsia" w:cstheme="minorBidi"/>
+              <w:b w:val="0"/>
+              <w:bCs w:val="0"/>
+              <w:caps w:val="0"/>
+              <w:noProof/>
+              <w:sz w:val="24"/>
+              <w:szCs w:val="24"/>
+              <w:lang w:val="en-MX"/>
+            </w:rPr>
+          </w:pPr>
+          <w:hyperlink w:anchor="_Toc60495101" w:history="1">
+            <w:r>
+              <w:rPr>
+                <w:rStyle w:val="Hyperlink"/>
+                <w:noProof/>
+                <w:highlight w:val="white"/>
+              </w:rPr>
+              <w:t>5</w:t>
+            </w:r>
+            <w:r>
+              <w:rPr>
+                <w:rFonts w:eastAsiaTheme="minorEastAsia" w:cstheme="minorBidi"/>
+                <w:b w:val="0"/>
+                <w:bCs w:val="0"/>
+                <w:caps w:val="0"/>
+                <w:noProof/>
+                <w:sz w:val="24"/>
+                <w:szCs w:val="24"/>
+                <w:lang w:val="en-MX"/>
+              </w:rPr>
+              <w:tab/>
+            </w:r>
+            <w:r>
+              <w:rPr>
+                <w:rStyle w:val="Hyperlink"/>
+                <w:noProof/>
+                <w:highlight w:val="white"/>
+              </w:rPr>
+              <w:t>5. Implementación</w:t>
+            </w:r>
+            <w:r>
+              <w:rPr>
+                <w:noProof/>
+                <w:webHidden/>
+              </w:rPr>
+              <w:tab/>
+            </w:r>
+            <w:r>
+              <w:rPr>
+                <w:noProof/>
+                <w:webHidden/>
+              </w:rPr>
+              <w:fldChar w:fldCharType="begin"/>
+            </w:r>
+            <w:r>
+              <w:rPr>
+                <w:noProof/>
+                <w:webHidden/>
+              </w:rPr>
+              <w:instrText xml:space="preserve"> PAGEREF _Toc60495101 \h </w:instrText>
+            </w:r>
+            <w:r>
+              <w:rPr>
+                <w:noProof/>
+                <w:webHidden/>
+              </w:rPr>
+            </w:r>
+            <w:r>
+              <w:rPr>
+                <w:noProof/>
+                <w:webHidden/>
+              </w:rPr>
+              <w:fldChar w:fldCharType="separate"/>
+            </w:r>
+            <w:r>
+              <w:rPr>
+                <w:noProof/>
+                <w:webHidden/>
+              </w:rPr>
+              <w:t>12</w:t>
+            </w:r>
+            <w:r>
+              <w:rPr>
+                <w:noProof/>
+                <w:webHidden/>
+              </w:rPr>
+              <w:fldChar w:fldCharType="end"/>
+            </w:r>
+          </w:hyperlink>
+        </w:p>
+        <w:p>
+          <w:pPr>
+            <w:pStyle w:val="TOC1"/>
+            <w:tabs>
+              <w:tab w:val="left" w:pos="480"/>
+            </w:tabs>
+            <w:rPr>
+              <w:rFonts w:eastAsiaTheme="minorEastAsia" w:cstheme="minorBidi"/>
+              <w:b w:val="0"/>
+              <w:bCs w:val="0"/>
+              <w:caps w:val="0"/>
+              <w:noProof/>
+              <w:sz w:val="24"/>
+              <w:szCs w:val="24"/>
+              <w:lang w:val="en-MX"/>
+            </w:rPr>
+          </w:pPr>
+          <w:hyperlink w:anchor="_Toc60495102" w:history="1">
+            <w:r>
+              <w:rPr>
+                <w:rStyle w:val="Hyperlink"/>
+                <w:noProof/>
+                <w:highlight w:val="white"/>
+              </w:rPr>
+              <w:t>6</w:t>
+            </w:r>
+            <w:r>
+              <w:rPr>
+                <w:rFonts w:eastAsiaTheme="minorEastAsia" w:cstheme="minorBidi"/>
+                <w:b w:val="0"/>
+                <w:bCs w:val="0"/>
+                <w:caps w:val="0"/>
+                <w:noProof/>
+                <w:sz w:val="24"/>
+                <w:szCs w:val="24"/>
+                <w:lang w:val="en-MX"/>
+              </w:rPr>
+              <w:tab/>
+            </w:r>
+            <w:r>
+              <w:rPr>
+                <w:rStyle w:val="Hyperlink"/>
+                <w:noProof/>
+                <w:highlight w:val="white"/>
+              </w:rPr>
+              <w:t>5. Validación y Resultados</w:t>
+            </w:r>
+            <w:r>
+              <w:rPr>
+                <w:noProof/>
+                <w:webHidden/>
+              </w:rPr>
+              <w:tab/>
+            </w:r>
+            <w:r>
+              <w:rPr>
+                <w:noProof/>
+                <w:webHidden/>
+              </w:rPr>
+              <w:fldChar w:fldCharType="begin"/>
+            </w:r>
+            <w:r>
+              <w:rPr>
+                <w:noProof/>
+                <w:webHidden/>
+              </w:rPr>
+              <w:instrText xml:space="preserve"> PAGEREF _Toc60495102 \h </w:instrText>
+            </w:r>
+            <w:r>
+              <w:rPr>
+                <w:noProof/>
+                <w:webHidden/>
+              </w:rPr>
+            </w:r>
+            <w:r>
+              <w:rPr>
+                <w:noProof/>
+                <w:webHidden/>
+              </w:rPr>
+              <w:fldChar w:fldCharType="separate"/>
+            </w:r>
+            <w:r>
+              <w:rPr>
+                <w:noProof/>
+                <w:webHidden/>
+              </w:rPr>
+              <w:t>13</w:t>
             </w:r>
             <w:r>
               <w:rPr>
@@ -1852,6 +2739,7 @@
           <w:pPr>
             <w:pStyle w:val="TOC2"/>
             <w:tabs>
+              <w:tab w:val="left" w:pos="960"/>
               <w:tab w:val="right" w:leader="dot" w:pos="8828"/>
             </w:tabs>
             <w:rPr>
@@ -1863,25 +2751,43 @@
               <w:lang w:val="en-MX"/>
             </w:rPr>
           </w:pPr>
-          <w:hyperlink w:anchor="_Toc60493050" w:history="1">
+          <w:hyperlink w:anchor="_Toc60495103" w:history="1">
             <w:r>
               <w:rPr>
                 <w:rStyle w:val="Hyperlink"/>
                 <w:noProof/>
                 <w:highlight w:val="white"/>
-                <w:lang w:val="es-ES"/>
-              </w:rPr>
-              <w:t>4.2.2 Muestreo de fichas desconocidas</w:t>
-            </w:r>
-            <w:r>
-              <w:rPr>
-                <w:noProof/>
-                <w:webHidden/>
+              </w:rPr>
+              <w:t>6.1</w:t>
+            </w:r>
+            <w:r>
+              <w:rPr>
+                <w:rFonts w:eastAsiaTheme="minorEastAsia" w:cstheme="minorBidi"/>
+                <w:smallCaps w:val="0"/>
+                <w:noProof/>
+                <w:sz w:val="24"/>
+                <w:szCs w:val="24"/>
+                <w:lang w:val="en-MX"/>
               </w:rPr>
               <w:tab/>
             </w:r>
             <w:r>
               <w:rPr>
+                <w:rStyle w:val="Hyperlink"/>
+                <w:noProof/>
+                <w:highlight w:val="white"/>
+              </w:rPr>
+              <w:t>5.1 Validación de MCTS</w:t>
+            </w:r>
+            <w:r>
+              <w:rPr>
+                <w:noProof/>
+                <w:webHidden/>
+              </w:rPr>
+              <w:tab/>
+            </w:r>
+            <w:r>
+              <w:rPr>
                 <w:noProof/>
                 <w:webHidden/>
               </w:rPr>
@@ -1892,7 +2798,7 @@
                 <w:noProof/>
                 <w:webHidden/>
               </w:rPr>
-              <w:instrText xml:space="preserve"> PAGEREF _Toc60493050 \h </w:instrText>
+              <w:instrText xml:space="preserve"> PAGEREF _Toc60495103 \h </w:instrText>
             </w:r>
             <w:r>
               <w:rPr>
@@ -1912,7 +2818,7 @@
                 <w:noProof/>
                 <w:webHidden/>
               </w:rPr>
-              <w:t>10</w:t>
+              <w:t>13</w:t>
             </w:r>
             <w:r>
               <w:rPr>
@@ -1927,6 +2833,7 @@
           <w:pPr>
             <w:pStyle w:val="TOC2"/>
             <w:tabs>
+              <w:tab w:val="left" w:pos="960"/>
               <w:tab w:val="right" w:leader="dot" w:pos="8828"/>
             </w:tabs>
             <w:rPr>
@@ -1938,7 +2845,7 @@
               <w:lang w:val="en-MX"/>
             </w:rPr>
           </w:pPr>
-          <w:hyperlink w:anchor="_Toc60493051" w:history="1">
+          <w:hyperlink w:anchor="_Toc60495104" w:history="1">
             <w:r>
               <w:rPr>
                 <w:rStyle w:val="Hyperlink"/>
@@ -1946,17 +2853,37 @@
                 <w:highlight w:val="white"/>
                 <w:lang w:val="es-ES"/>
               </w:rPr>
-              <w:t>4.2.3 Búsqueda en árbol de juego con información perfecta</w:t>
-            </w:r>
-            <w:r>
-              <w:rPr>
-                <w:noProof/>
-                <w:webHidden/>
+              <w:t>6.2</w:t>
+            </w:r>
+            <w:r>
+              <w:rPr>
+                <w:rFonts w:eastAsiaTheme="minorEastAsia" w:cstheme="minorBidi"/>
+                <w:smallCaps w:val="0"/>
+                <w:noProof/>
+                <w:sz w:val="24"/>
+                <w:szCs w:val="24"/>
+                <w:lang w:val="en-MX"/>
               </w:rPr>
               <w:tab/>
             </w:r>
             <w:r>
               <w:rPr>
+                <w:rStyle w:val="Hyperlink"/>
+                <w:noProof/>
+                <w:highlight w:val="white"/>
+                <w:lang w:val="es-ES"/>
+              </w:rPr>
+              <w:t>5.2 Sensibilidad de MCTS a su parámetro de búsqueda</w:t>
+            </w:r>
+            <w:r>
+              <w:rPr>
+                <w:noProof/>
+                <w:webHidden/>
+              </w:rPr>
+              <w:tab/>
+            </w:r>
+            <w:r>
+              <w:rPr>
                 <w:noProof/>
                 <w:webHidden/>
               </w:rPr>
@@ -1967,7 +2894,7 @@
                 <w:noProof/>
                 <w:webHidden/>
               </w:rPr>
-              <w:instrText xml:space="preserve"> PAGEREF _Toc60493051 \h </w:instrText>
+              <w:instrText xml:space="preserve"> PAGEREF _Toc60495104 \h </w:instrText>
             </w:r>
             <w:r>
               <w:rPr>
@@ -1987,7 +2914,7 @@
                 <w:noProof/>
                 <w:webHidden/>
               </w:rPr>
-              <w:t>11</w:t>
+              <w:t>14</w:t>
             </w:r>
             <w:r>
               <w:rPr>
@@ -2002,6 +2929,7 @@
           <w:pPr>
             <w:pStyle w:val="TOC2"/>
             <w:tabs>
+              <w:tab w:val="left" w:pos="960"/>
               <w:tab w:val="right" w:leader="dot" w:pos="8828"/>
             </w:tabs>
             <w:rPr>
@@ -2013,7 +2941,7 @@
               <w:lang w:val="en-MX"/>
             </w:rPr>
           </w:pPr>
-          <w:hyperlink w:anchor="_Toc60493052" w:history="1">
+          <w:hyperlink w:anchor="_Toc60495105" w:history="1">
             <w:r>
               <w:rPr>
                 <w:rStyle w:val="Hyperlink"/>
@@ -2021,17 +2949,37 @@
                 <w:highlight w:val="white"/>
                 <w:lang w:val="es-ES"/>
               </w:rPr>
-              <w:t>4.3 Estándares utilizados</w:t>
-            </w:r>
-            <w:r>
-              <w:rPr>
-                <w:noProof/>
-                <w:webHidden/>
+              <w:t>6.3</w:t>
+            </w:r>
+            <w:r>
+              <w:rPr>
+                <w:rFonts w:eastAsiaTheme="minorEastAsia" w:cstheme="minorBidi"/>
+                <w:smallCaps w:val="0"/>
+                <w:noProof/>
+                <w:sz w:val="24"/>
+                <w:szCs w:val="24"/>
+                <w:lang w:val="en-MX"/>
               </w:rPr>
               <w:tab/>
             </w:r>
             <w:r>
               <w:rPr>
+                <w:rStyle w:val="Hyperlink"/>
+                <w:noProof/>
+                <w:highlight w:val="white"/>
+                <w:lang w:val="es-ES"/>
+              </w:rPr>
+              <w:t>5.3 Desempeño del sistema</w:t>
+            </w:r>
+            <w:r>
+              <w:rPr>
+                <w:noProof/>
+                <w:webHidden/>
+              </w:rPr>
+              <w:tab/>
+            </w:r>
+            <w:r>
+              <w:rPr>
                 <w:noProof/>
                 <w:webHidden/>
               </w:rPr>
@@ -2042,7 +2990,7 @@
                 <w:noProof/>
                 <w:webHidden/>
               </w:rPr>
-              <w:instrText xml:space="preserve"> PAGEREF _Toc60493052 \h </w:instrText>
+              <w:instrText xml:space="preserve"> PAGEREF _Toc60495105 \h </w:instrText>
             </w:r>
             <w:r>
               <w:rPr>
@@ -2062,7 +3010,7 @@
                 <w:noProof/>
                 <w:webHidden/>
               </w:rPr>
-              <w:t>11</w:t>
+              <w:t>15</w:t>
             </w:r>
             <w:r>
               <w:rPr>
@@ -2076,6 +3024,9 @@
         <w:p>
           <w:pPr>
             <w:pStyle w:val="TOC1"/>
+            <w:tabs>
+              <w:tab w:val="left" w:pos="480"/>
+            </w:tabs>
             <w:rPr>
               <w:rFonts w:eastAsiaTheme="minorEastAsia" w:cstheme="minorBidi"/>
               <w:b w:val="0"/>
@@ -2087,24 +3038,45 @@
               <w:lang w:val="en-MX"/>
             </w:rPr>
           </w:pPr>
-          <w:hyperlink w:anchor="_Toc60493053" w:history="1">
+          <w:hyperlink w:anchor="_Toc60495106" w:history="1">
             <w:r>
               <w:rPr>
                 <w:rStyle w:val="Hyperlink"/>
                 <w:noProof/>
                 <w:highlight w:val="white"/>
               </w:rPr>
-              <w:t>5. Validación y Resultados</w:t>
-            </w:r>
-            <w:r>
-              <w:rPr>
-                <w:noProof/>
-                <w:webHidden/>
+              <w:t>7</w:t>
+            </w:r>
+            <w:r>
+              <w:rPr>
+                <w:rFonts w:eastAsiaTheme="minorEastAsia" w:cstheme="minorBidi"/>
+                <w:b w:val="0"/>
+                <w:bCs w:val="0"/>
+                <w:caps w:val="0"/>
+                <w:noProof/>
+                <w:sz w:val="24"/>
+                <w:szCs w:val="24"/>
+                <w:lang w:val="en-MX"/>
               </w:rPr>
               <w:tab/>
             </w:r>
             <w:r>
               <w:rPr>
+                <w:rStyle w:val="Hyperlink"/>
+                <w:noProof/>
+                <w:highlight w:val="white"/>
+              </w:rPr>
+              <w:t>6. Conclusiones</w:t>
+            </w:r>
+            <w:r>
+              <w:rPr>
+                <w:noProof/>
+                <w:webHidden/>
+              </w:rPr>
+              <w:tab/>
+            </w:r>
+            <w:r>
+              <w:rPr>
                 <w:noProof/>
                 <w:webHidden/>
               </w:rPr>
@@ -2115,7 +3087,7 @@
                 <w:noProof/>
                 <w:webHidden/>
               </w:rPr>
-              <w:instrText xml:space="preserve"> PAGEREF _Toc60493053 \h </w:instrText>
+              <w:instrText xml:space="preserve"> PAGEREF _Toc60495106 \h </w:instrText>
             </w:r>
             <w:r>
               <w:rPr>
@@ -2135,249 +3107,7 @@
                 <w:noProof/>
                 <w:webHidden/>
               </w:rPr>
-              <w:t>12</w:t>
-            </w:r>
-            <w:r>
-              <w:rPr>
-                <w:noProof/>
-                <w:webHidden/>
-              </w:rPr>
-              <w:fldChar w:fldCharType="end"/>
-            </w:r>
-          </w:hyperlink>
-        </w:p>
-        <w:p>
-          <w:pPr>
-            <w:pStyle w:val="TOC2"/>
-            <w:tabs>
-              <w:tab w:val="right" w:leader="dot" w:pos="8828"/>
-            </w:tabs>
-            <w:rPr>
-              <w:rFonts w:eastAsiaTheme="minorEastAsia" w:cstheme="minorBidi"/>
-              <w:smallCaps w:val="0"/>
-              <w:noProof/>
-              <w:sz w:val="24"/>
-              <w:szCs w:val="24"/>
-              <w:lang w:val="en-MX"/>
-            </w:rPr>
-          </w:pPr>
-          <w:hyperlink w:anchor="_Toc60493054" w:history="1">
-            <w:r>
-              <w:rPr>
-                <w:rStyle w:val="Hyperlink"/>
-                <w:noProof/>
-                <w:highlight w:val="white"/>
-              </w:rPr>
-              <w:t>5.1 Validación de MCTS</w:t>
-            </w:r>
-            <w:r>
-              <w:rPr>
-                <w:noProof/>
-                <w:webHidden/>
-              </w:rPr>
-              <w:tab/>
-            </w:r>
-            <w:r>
-              <w:rPr>
-                <w:noProof/>
-                <w:webHidden/>
-              </w:rPr>
-              <w:fldChar w:fldCharType="begin"/>
-            </w:r>
-            <w:r>
-              <w:rPr>
-                <w:noProof/>
-                <w:webHidden/>
-              </w:rPr>
-              <w:instrText xml:space="preserve"> PAGEREF _Toc60493054 \h </w:instrText>
-            </w:r>
-            <w:r>
-              <w:rPr>
-                <w:noProof/>
-                <w:webHidden/>
-              </w:rPr>
-            </w:r>
-            <w:r>
-              <w:rPr>
-                <w:noProof/>
-                <w:webHidden/>
-              </w:rPr>
-              <w:fldChar w:fldCharType="separate"/>
-            </w:r>
-            <w:r>
-              <w:rPr>
-                <w:noProof/>
-                <w:webHidden/>
-              </w:rPr>
-              <w:t>12</w:t>
-            </w:r>
-            <w:r>
-              <w:rPr>
-                <w:noProof/>
-                <w:webHidden/>
-              </w:rPr>
-              <w:fldChar w:fldCharType="end"/>
-            </w:r>
-          </w:hyperlink>
-        </w:p>
-        <w:p>
-          <w:pPr>
-            <w:pStyle w:val="TOC2"/>
-            <w:tabs>
-              <w:tab w:val="right" w:leader="dot" w:pos="8828"/>
-            </w:tabs>
-            <w:rPr>
-              <w:rFonts w:eastAsiaTheme="minorEastAsia" w:cstheme="minorBidi"/>
-              <w:smallCaps w:val="0"/>
-              <w:noProof/>
-              <w:sz w:val="24"/>
-              <w:szCs w:val="24"/>
-              <w:lang w:val="en-MX"/>
-            </w:rPr>
-          </w:pPr>
-          <w:hyperlink w:anchor="_Toc60493055" w:history="1">
-            <w:r>
-              <w:rPr>
-                <w:rStyle w:val="Hyperlink"/>
-                <w:noProof/>
-                <w:highlight w:val="white"/>
-                <w:lang w:val="es-ES"/>
-              </w:rPr>
-              <w:t>5.2 S</w:t>
-            </w:r>
-            <w:r>
-              <w:rPr>
-                <w:rStyle w:val="Hyperlink"/>
-                <w:noProof/>
-                <w:highlight w:val="white"/>
-                <w:lang w:val="es-ES"/>
-              </w:rPr>
-              <w:t>e</w:t>
-            </w:r>
-            <w:r>
-              <w:rPr>
-                <w:rStyle w:val="Hyperlink"/>
-                <w:noProof/>
-                <w:highlight w:val="white"/>
-                <w:lang w:val="es-ES"/>
-              </w:rPr>
-              <w:t>nsibilidad de MCTS a su parámetro de búsqueda</w:t>
-            </w:r>
-            <w:r>
-              <w:rPr>
-                <w:noProof/>
-                <w:webHidden/>
-              </w:rPr>
-              <w:tab/>
-            </w:r>
-            <w:r>
-              <w:rPr>
-                <w:noProof/>
-                <w:webHidden/>
-              </w:rPr>
-              <w:fldChar w:fldCharType="begin"/>
-            </w:r>
-            <w:r>
-              <w:rPr>
-                <w:noProof/>
-                <w:webHidden/>
-              </w:rPr>
-              <w:instrText xml:space="preserve"> PAGEREF _Toc60493055 \h </w:instrText>
-            </w:r>
-            <w:r>
-              <w:rPr>
-                <w:noProof/>
-                <w:webHidden/>
-              </w:rPr>
-            </w:r>
-            <w:r>
-              <w:rPr>
-                <w:noProof/>
-                <w:webHidden/>
-              </w:rPr>
-              <w:fldChar w:fldCharType="separate"/>
-            </w:r>
-            <w:r>
-              <w:rPr>
-                <w:noProof/>
-                <w:webHidden/>
-              </w:rPr>
-              <w:t>13</w:t>
-            </w:r>
-            <w:r>
-              <w:rPr>
-                <w:noProof/>
-                <w:webHidden/>
-              </w:rPr>
-              <w:fldChar w:fldCharType="end"/>
-            </w:r>
-          </w:hyperlink>
-        </w:p>
-        <w:p>
-          <w:pPr>
-            <w:pStyle w:val="TOC2"/>
-            <w:tabs>
-              <w:tab w:val="right" w:leader="dot" w:pos="8828"/>
-            </w:tabs>
-            <w:rPr>
-              <w:rFonts w:eastAsiaTheme="minorEastAsia" w:cstheme="minorBidi"/>
-              <w:smallCaps w:val="0"/>
-              <w:noProof/>
-              <w:sz w:val="24"/>
-              <w:szCs w:val="24"/>
-              <w:lang w:val="en-MX"/>
-            </w:rPr>
-          </w:pPr>
-          <w:hyperlink w:anchor="_Toc60493056" w:history="1">
-            <w:r>
-              <w:rPr>
-                <w:rStyle w:val="Hyperlink"/>
-                <w:noProof/>
-                <w:highlight w:val="white"/>
-                <w:lang w:val="es-ES"/>
-              </w:rPr>
-              <w:t>5.3 Desempeño del sistema</w:t>
-            </w:r>
-            <w:r>
-              <w:rPr>
-                <w:noProof/>
-                <w:webHidden/>
-              </w:rPr>
-              <w:tab/>
-            </w:r>
-            <w:r>
-              <w:rPr>
-                <w:noProof/>
-                <w:webHidden/>
-              </w:rPr>
-              <w:fldChar w:fldCharType="begin"/>
-            </w:r>
-            <w:r>
-              <w:rPr>
-                <w:noProof/>
-                <w:webHidden/>
-              </w:rPr>
-              <w:instrText xml:space="preserve"> PAGEREF _Toc60493056 \h </w:instrText>
-            </w:r>
-            <w:r>
-              <w:rPr>
-                <w:noProof/>
-                <w:webHidden/>
-              </w:rPr>
-            </w:r>
-            <w:r>
-              <w:rPr>
-                <w:noProof/>
-                <w:webHidden/>
-              </w:rPr>
-              <w:fldChar w:fldCharType="separate"/>
-            </w:r>
-            <w:r>
-              <w:rPr>
-                <w:noProof/>
-                <w:webHidden/>
-              </w:rPr>
-              <w:t>14</w:t>
+              <w:t>16</w:t>
             </w:r>
             <w:r>
               <w:rPr>
@@ -2391,6 +3121,9 @@
         <w:p>
           <w:pPr>
             <w:pStyle w:val="TOC1"/>
+            <w:tabs>
+              <w:tab w:val="left" w:pos="480"/>
+            </w:tabs>
             <w:rPr>
               <w:rFonts w:eastAsiaTheme="minorEastAsia" w:cstheme="minorBidi"/>
               <w:b w:val="0"/>
@@ -2402,24 +3135,45 @@
               <w:lang w:val="en-MX"/>
             </w:rPr>
           </w:pPr>
-          <w:hyperlink w:anchor="_Toc60493057" w:history="1">
+          <w:hyperlink w:anchor="_Toc60495107" w:history="1">
             <w:r>
               <w:rPr>
                 <w:rStyle w:val="Hyperlink"/>
                 <w:noProof/>
                 <w:highlight w:val="white"/>
               </w:rPr>
-              <w:t>6. Conclusiones</w:t>
-            </w:r>
-            <w:r>
-              <w:rPr>
-                <w:noProof/>
-                <w:webHidden/>
+              <w:t>8</w:t>
+            </w:r>
+            <w:r>
+              <w:rPr>
+                <w:rFonts w:eastAsiaTheme="minorEastAsia" w:cstheme="minorBidi"/>
+                <w:b w:val="0"/>
+                <w:bCs w:val="0"/>
+                <w:caps w:val="0"/>
+                <w:noProof/>
+                <w:sz w:val="24"/>
+                <w:szCs w:val="24"/>
+                <w:lang w:val="en-MX"/>
               </w:rPr>
               <w:tab/>
             </w:r>
             <w:r>
               <w:rPr>
+                <w:rStyle w:val="Hyperlink"/>
+                <w:noProof/>
+                <w:highlight w:val="white"/>
+              </w:rPr>
+              <w:t>Referencias</w:t>
+            </w:r>
+            <w:r>
+              <w:rPr>
+                <w:noProof/>
+                <w:webHidden/>
+              </w:rPr>
+              <w:tab/>
+            </w:r>
+            <w:r>
+              <w:rPr>
                 <w:noProof/>
                 <w:webHidden/>
               </w:rPr>
@@ -2430,7 +3184,7 @@
                 <w:noProof/>
                 <w:webHidden/>
               </w:rPr>
-              <w:instrText xml:space="preserve"> PAGEREF _Toc60493057 \h </w:instrText>
+              <w:instrText xml:space="preserve"> PAGEREF _Toc60495107 \h </w:instrText>
             </w:r>
             <w:r>
               <w:rPr>
@@ -2450,80 +3204,7 @@
                 <w:noProof/>
                 <w:webHidden/>
               </w:rPr>
-              <w:t>15</w:t>
-            </w:r>
-            <w:r>
-              <w:rPr>
-                <w:noProof/>
-                <w:webHidden/>
-              </w:rPr>
-              <w:fldChar w:fldCharType="end"/>
-            </w:r>
-          </w:hyperlink>
-        </w:p>
-        <w:p>
-          <w:pPr>
-            <w:pStyle w:val="TOC1"/>
-            <w:rPr>
-              <w:rFonts w:eastAsiaTheme="minorEastAsia" w:cstheme="minorBidi"/>
-              <w:b w:val="0"/>
-              <w:bCs w:val="0"/>
-              <w:caps w:val="0"/>
-              <w:noProof/>
-              <w:sz w:val="24"/>
-              <w:szCs w:val="24"/>
-              <w:lang w:val="en-MX"/>
-            </w:rPr>
-          </w:pPr>
-          <w:hyperlink w:anchor="_Toc60493058" w:history="1">
-            <w:r>
-              <w:rPr>
-                <w:rStyle w:val="Hyperlink"/>
-                <w:noProof/>
-                <w:highlight w:val="white"/>
-              </w:rPr>
-              <w:t>Referencias</w:t>
-            </w:r>
-            <w:r>
-              <w:rPr>
-                <w:noProof/>
-                <w:webHidden/>
-              </w:rPr>
-              <w:tab/>
-            </w:r>
-            <w:r>
-              <w:rPr>
-                <w:noProof/>
-                <w:webHidden/>
-              </w:rPr>
-              <w:fldChar w:fldCharType="begin"/>
-            </w:r>
-            <w:r>
-              <w:rPr>
-                <w:noProof/>
-                <w:webHidden/>
-              </w:rPr>
-              <w:instrText xml:space="preserve"> PAGEREF _Toc60493058 \h </w:instrText>
-            </w:r>
-            <w:r>
-              <w:rPr>
-                <w:noProof/>
-                <w:webHidden/>
-              </w:rPr>
-            </w:r>
-            <w:r>
-              <w:rPr>
-                <w:noProof/>
-                <w:webHidden/>
-              </w:rPr>
-              <w:fldChar w:fldCharType="separate"/>
-            </w:r>
-            <w:r>
-              <w:rPr>
-                <w:noProof/>
-                <w:webHidden/>
-              </w:rPr>
-              <w:t>16</w:t>
+              <w:t>17</w:t>
             </w:r>
             <w:r>
               <w:rPr>
@@ -2671,26 +3352,29 @@
     </w:p>
     <w:p>
       <w:pPr>
+        <w:pBdr>
+          <w:top w:val="nil"/>
+          <w:left w:val="nil"/>
+          <w:bottom w:val="nil"/>
+          <w:right w:val="nil"/>
+          <w:between w:val="nil"/>
+        </w:pBdr>
+        <w:rPr>
+          <w:b/>
+          <w:color w:val="000000"/>
+        </w:rPr>
+      </w:pPr>
+    </w:p>
+    <w:p>
+      <w:pPr>
         <w:pStyle w:val="Heading1"/>
-        <w:rPr>
-          <w:rFonts w:cs="Times New Roman"/>
-          <w:szCs w:val="28"/>
-        </w:rPr>
-      </w:pPr>
-      <w:bookmarkStart w:id="7" w:name="_Toc60493031"/>
-      <w:r>
-        <w:rPr>
-          <w:rFonts w:cs="Times New Roman"/>
-          <w:szCs w:val="28"/>
-        </w:rPr>
+      </w:pPr>
+      <w:bookmarkStart w:id="7" w:name="_Toc60495079"/>
+      <w:r>
         <w:lastRenderedPageBreak/>
         <w:t>1.</w:t>
       </w:r>
       <w:r>
-        <w:rPr>
-          <w:rFonts w:cs="Times New Roman"/>
-          <w:szCs w:val="28"/>
-        </w:rPr>
         <w:t>Introducción</w:t>
       </w:r>
       <w:bookmarkEnd w:id="7"/>
@@ -2765,7 +3449,7 @@
       <w:pPr>
         <w:pStyle w:val="Heading2"/>
       </w:pPr>
-      <w:bookmarkStart w:id="8" w:name="_Toc60493032"/>
+      <w:bookmarkStart w:id="8" w:name="_Toc60495080"/>
       <w:r>
         <w:t>1.1 Contexto</w:t>
       </w:r>
@@ -2858,7 +3542,7 @@
       <w:pPr>
         <w:pStyle w:val="Heading2"/>
       </w:pPr>
-      <w:bookmarkStart w:id="9" w:name="_Toc60493033"/>
+      <w:bookmarkStart w:id="9" w:name="_Toc60495081"/>
       <w:r>
         <w:t>1.2 Identificación del problema</w:t>
       </w:r>
@@ -3078,7 +3762,7 @@
       <w:pPr>
         <w:pStyle w:val="Heading2"/>
       </w:pPr>
-      <w:bookmarkStart w:id="10" w:name="_Toc60493034"/>
+      <w:bookmarkStart w:id="10" w:name="_Toc60495082"/>
       <w:r>
         <w:t>1.3 Objetivos</w:t>
       </w:r>
@@ -3127,7 +3811,7 @@
       <w:pPr>
         <w:pStyle w:val="Heading2"/>
       </w:pPr>
-      <w:bookmarkStart w:id="11" w:name="_Toc60493035"/>
+      <w:bookmarkStart w:id="11" w:name="_Toc60495083"/>
       <w:r>
         <w:t>1.4 Metodología</w:t>
       </w:r>
@@ -3176,7 +3860,7 @@
       <w:pPr>
         <w:pStyle w:val="Heading2"/>
       </w:pPr>
-      <w:bookmarkStart w:id="12" w:name="_Toc60493036"/>
+      <w:bookmarkStart w:id="12" w:name="_Toc60495084"/>
       <w:r>
         <w:t>1.</w:t>
       </w:r>
@@ -3611,41 +4295,16 @@
         <w:jc w:val="both"/>
       </w:pPr>
     </w:p>
-    <w:p>
-      <w:pPr>
-        <w:pBdr>
-          <w:top w:val="nil"/>
-          <w:left w:val="nil"/>
-          <w:bottom w:val="nil"/>
-          <w:right w:val="nil"/>
-          <w:between w:val="nil"/>
-        </w:pBdr>
-        <w:jc w:val="both"/>
-      </w:pPr>
-    </w:p>
-    <w:p>
-      <w:pPr>
-        <w:pBdr>
-          <w:top w:val="nil"/>
-          <w:left w:val="nil"/>
-          <w:bottom w:val="nil"/>
-          <w:right w:val="nil"/>
-          <w:between w:val="nil"/>
-        </w:pBdr>
-        <w:jc w:val="both"/>
-      </w:pPr>
-    </w:p>
+    <w:p/>
+    <w:p/>
+    <w:p/>
     <w:p>
       <w:pPr>
         <w:pStyle w:val="Heading1"/>
       </w:pPr>
-    </w:p>
-    <w:p>
-      <w:pPr>
-        <w:pStyle w:val="Heading1"/>
-      </w:pPr>
-      <w:bookmarkStart w:id="13" w:name="_Toc60493037"/>
-      <w:r>
+      <w:bookmarkStart w:id="13" w:name="_Toc60495085"/>
+      <w:r>
+        <w:lastRenderedPageBreak/>
         <w:t>2. Análisis</w:t>
       </w:r>
       <w:bookmarkEnd w:id="13"/>
@@ -3750,7 +4409,7 @@
       <w:pPr>
         <w:pStyle w:val="Heading2"/>
       </w:pPr>
-      <w:bookmarkStart w:id="14" w:name="_Toc60493038"/>
+      <w:bookmarkStart w:id="14" w:name="_Toc60495086"/>
       <w:r>
         <w:t>2.1 Requerimientos funcionales</w:t>
       </w:r>
@@ -3841,7 +4500,7 @@
       <w:pPr>
         <w:pStyle w:val="Heading2"/>
       </w:pPr>
-      <w:bookmarkStart w:id="15" w:name="_Toc60493039"/>
+      <w:bookmarkStart w:id="15" w:name="_Toc60495087"/>
       <w:r>
         <w:t>2.2 Requerimientos no funcionales</w:t>
       </w:r>
@@ -4055,7 +4714,7 @@
       <w:pPr>
         <w:pStyle w:val="Heading2"/>
       </w:pPr>
-      <w:bookmarkStart w:id="16" w:name="_Toc60493040"/>
+      <w:bookmarkStart w:id="16" w:name="_Toc60495088"/>
       <w:r>
         <w:t>Restricciones</w:t>
       </w:r>
@@ -4130,26 +4789,26 @@
         <w:t xml:space="preserve"> que consumirá la solución,</w:t>
       </w:r>
       <w:r>
-        <w:t xml:space="preserve"> pues depende </w:t>
+        <w:t xml:space="preserve"> pues depende de la cantidad</w:t>
+      </w:r>
+      <w:r>
+        <w:t xml:space="preserve"> de</w:t>
+      </w:r>
+      <w:r>
+        <w:t xml:space="preserve"> usuarios del sistema</w:t>
+      </w:r>
+      <w:r>
+        <w:t xml:space="preserve"> así como de su comportamiento de uso. No se cuenta con los datos necesarios para </w:t>
+      </w:r>
+      <w:r>
+        <w:t xml:space="preserve">estimar </w:t>
+      </w:r>
+      <w:r>
+        <w:t xml:space="preserve">la naturaleza de la carga a la que el sistema debe hacer </w:t>
       </w:r>
       <w:r>
         <w:lastRenderedPageBreak/>
-        <w:t>de la cantidad</w:t>
-      </w:r>
-      <w:r>
-        <w:t xml:space="preserve"> de</w:t>
-      </w:r>
-      <w:r>
-        <w:t xml:space="preserve"> usuarios del sistema</w:t>
-      </w:r>
-      <w:r>
-        <w:t xml:space="preserve"> así como de su comportamiento de uso. No se cuenta con los datos necesarios para </w:t>
-      </w:r>
-      <w:r>
-        <w:t xml:space="preserve">estimar </w:t>
-      </w:r>
-      <w:r>
-        <w:t>la naturaleza de la carga a la que el sistema debe hacer frente pero se puede definir unas caracteristicas mínimas del ambiente de ejecución en el cual la solución debe correr.</w:t>
+        <w:t>frente pero se puede definir unas caracteristicas mínimas del ambiente de ejecución en el cual la solución debe correr.</w:t>
       </w:r>
     </w:p>
     <w:p>
@@ -4246,7 +4905,7 @@
       <w:pPr>
         <w:pStyle w:val="Heading2"/>
       </w:pPr>
-      <w:bookmarkStart w:id="17" w:name="_Toc60493041"/>
+      <w:bookmarkStart w:id="17" w:name="_Toc60495089"/>
       <w:r>
         <w:t>2.</w:t>
       </w:r>
@@ -4562,27 +5221,47 @@
     </w:p>
     <w:p>
       <w:pPr>
+        <w:rPr>
+          <w:highlight w:val="white"/>
+        </w:rPr>
+      </w:pPr>
+    </w:p>
+    <w:p>
+      <w:pPr>
+        <w:rPr>
+          <w:highlight w:val="white"/>
+        </w:rPr>
+      </w:pPr>
+    </w:p>
+    <w:p>
+      <w:pPr>
+        <w:rPr>
+          <w:highlight w:val="white"/>
+        </w:rPr>
+      </w:pPr>
+    </w:p>
+    <w:p>
+      <w:pPr>
+        <w:rPr>
+          <w:highlight w:val="white"/>
+        </w:rPr>
+      </w:pPr>
+    </w:p>
+    <w:p>
+      <w:pPr>
+        <w:rPr>
+          <w:highlight w:val="white"/>
+        </w:rPr>
+      </w:pPr>
+    </w:p>
+    <w:p>
+      <w:pPr>
         <w:pStyle w:val="Heading1"/>
         <w:rPr>
           <w:highlight w:val="white"/>
         </w:rPr>
       </w:pPr>
-    </w:p>
-    <w:p>
-      <w:pPr>
-        <w:rPr>
-          <w:highlight w:val="white"/>
-        </w:rPr>
-      </w:pPr>
-    </w:p>
-    <w:p>
-      <w:pPr>
-        <w:pStyle w:val="Heading1"/>
-        <w:rPr>
-          <w:highlight w:val="white"/>
-        </w:rPr>
-      </w:pPr>
-      <w:bookmarkStart w:id="18" w:name="_Toc60493042"/>
+      <w:bookmarkStart w:id="18" w:name="_Toc60495090"/>
       <w:r>
         <w:rPr>
           <w:highlight w:val="white"/>
@@ -4673,7 +5352,7 @@
           <w:highlight w:val="white"/>
         </w:rPr>
       </w:pPr>
-      <w:bookmarkStart w:id="19" w:name="_Toc60493043"/>
+      <w:bookmarkStart w:id="19" w:name="_Toc60495091"/>
       <w:r>
         <w:rPr>
           <w:highlight w:val="white"/>
@@ -4866,7 +5545,7 @@
           <w:highlight w:val="white"/>
         </w:rPr>
       </w:pPr>
-      <w:bookmarkStart w:id="20" w:name="_Toc60493044"/>
+      <w:bookmarkStart w:id="20" w:name="_Toc60495092"/>
       <w:r>
         <w:rPr>
           <w:highlight w:val="white"/>
@@ -4944,7 +5623,7 @@
                     <pic:cNvPicPr/>
                   </pic:nvPicPr>
                   <pic:blipFill>
-                    <a:blip r:embed="rId7">
+                    <a:blip r:embed="rId9">
                       <a:extLst>
                         <a:ext uri="{28A0092B-C50C-407E-A947-70E740481C1C}">
                           <a14:useLocalDpi xmlns:a14="http://schemas.microsoft.com/office/drawing/2010/main" val="0"/>
@@ -5286,7 +5965,7 @@
           <w:highlight w:val="white"/>
         </w:rPr>
       </w:pPr>
-      <w:bookmarkStart w:id="21" w:name="_Toc60493045"/>
+      <w:bookmarkStart w:id="21" w:name="_Toc60495093"/>
       <w:r>
         <w:rPr>
           <w:highlight w:val="white"/>
@@ -5925,27 +6604,26 @@
     </w:p>
     <w:p>
       <w:pPr>
+        <w:rPr>
+          <w:highlight w:val="white"/>
+        </w:rPr>
+      </w:pPr>
+    </w:p>
+    <w:p>
+      <w:pPr>
+        <w:rPr>
+          <w:highlight w:val="white"/>
+        </w:rPr>
+      </w:pPr>
+    </w:p>
+    <w:p>
+      <w:pPr>
         <w:pStyle w:val="Heading1"/>
         <w:rPr>
           <w:highlight w:val="white"/>
         </w:rPr>
       </w:pPr>
-    </w:p>
-    <w:p>
-      <w:pPr>
-        <w:rPr>
-          <w:highlight w:val="white"/>
-        </w:rPr>
-      </w:pPr>
-    </w:p>
-    <w:p>
-      <w:pPr>
-        <w:pStyle w:val="Heading1"/>
-        <w:rPr>
-          <w:highlight w:val="white"/>
-        </w:rPr>
-      </w:pPr>
-      <w:bookmarkStart w:id="22" w:name="_Toc60493046"/>
+      <w:bookmarkStart w:id="22" w:name="_Toc60495094"/>
       <w:r>
         <w:rPr>
           <w:highlight w:val="white"/>
@@ -6045,7 +6723,7 @@
           <w:lang w:val="es-ES"/>
         </w:rPr>
       </w:pPr>
-      <w:bookmarkStart w:id="23" w:name="_Toc60493047"/>
+      <w:bookmarkStart w:id="23" w:name="_Toc60495095"/>
       <w:r>
         <w:rPr>
           <w:highlight w:val="white"/>
@@ -6332,7 +7010,7 @@
           <w:lang w:val="es-ES"/>
         </w:rPr>
       </w:pPr>
-      <w:bookmarkStart w:id="24" w:name="_Toc60493048"/>
+      <w:bookmarkStart w:id="24" w:name="_Toc60495096"/>
       <w:r>
         <w:rPr>
           <w:highlight w:val="white"/>
@@ -6586,7 +7264,7 @@
                     <pic:cNvPicPr/>
                   </pic:nvPicPr>
                   <pic:blipFill>
-                    <a:blip r:embed="rId8" cstate="print">
+                    <a:blip r:embed="rId10" cstate="print">
                       <a:extLst>
                         <a:ext uri="{28A0092B-C50C-407E-A947-70E740481C1C}">
                           <a14:useLocalDpi xmlns:a14="http://schemas.microsoft.com/office/drawing/2010/main" val="0"/>
@@ -6818,13 +7496,13 @@
     </w:p>
     <w:p>
       <w:pPr>
-        <w:pStyle w:val="Heading2"/>
-        <w:rPr>
-          <w:highlight w:val="white"/>
-          <w:lang w:val="es-ES"/>
-        </w:rPr>
-      </w:pPr>
-      <w:bookmarkStart w:id="25" w:name="_Toc60493049"/>
+        <w:pStyle w:val="Heading3"/>
+        <w:rPr>
+          <w:highlight w:val="white"/>
+          <w:lang w:val="es-ES"/>
+        </w:rPr>
+      </w:pPr>
+      <w:bookmarkStart w:id="25" w:name="_Toc60495097"/>
       <w:r>
         <w:rPr>
           <w:highlight w:val="white"/>
@@ -7074,13 +7752,13 @@
     </w:p>
     <w:p>
       <w:pPr>
-        <w:pStyle w:val="Heading2"/>
-        <w:rPr>
-          <w:highlight w:val="white"/>
-          <w:lang w:val="es-ES"/>
-        </w:rPr>
-      </w:pPr>
-      <w:bookmarkStart w:id="26" w:name="_Toc60493050"/>
+        <w:pStyle w:val="Heading3"/>
+        <w:rPr>
+          <w:highlight w:val="white"/>
+          <w:lang w:val="es-ES"/>
+        </w:rPr>
+      </w:pPr>
+      <w:bookmarkStart w:id="26" w:name="_Toc60495098"/>
       <w:r>
         <w:rPr>
           <w:highlight w:val="white"/>
@@ -7131,6 +7809,7 @@
           <w:highlight w:val="white"/>
           <w:lang w:val="es-ES"/>
         </w:rPr>
+        <w:lastRenderedPageBreak/>
         <w:t xml:space="preserve">Siguiendo el algoritmo de PIMC, es necesario generar un conjunto de posibles escenarios en los que se </w:t>
       </w:r>
       <w:r>
@@ -7173,15 +7852,7 @@
           <w:highlight w:val="white"/>
           <w:lang w:val="es-ES"/>
         </w:rPr>
-        <w:t xml:space="preserve"> el jugador. En este caso, los escenarios se diferencian por las </w:t>
-      </w:r>
-      <w:r>
-        <w:rPr>
-          <w:highlight w:val="white"/>
-          <w:lang w:val="es-ES"/>
-        </w:rPr>
-        <w:lastRenderedPageBreak/>
-        <w:t>fichas que pose</w:t>
+        <w:t xml:space="preserve"> el jugador. En este caso, los escenarios se diferencian por las fichas que pose</w:t>
       </w:r>
       <w:r>
         <w:rPr>
@@ -7401,13 +8072,13 @@
     </w:p>
     <w:p>
       <w:pPr>
-        <w:pStyle w:val="Heading2"/>
-        <w:rPr>
-          <w:highlight w:val="white"/>
-          <w:lang w:val="es-ES"/>
-        </w:rPr>
-      </w:pPr>
-      <w:bookmarkStart w:id="27" w:name="_Toc60493051"/>
+        <w:pStyle w:val="Heading3"/>
+        <w:rPr>
+          <w:highlight w:val="white"/>
+          <w:lang w:val="es-ES"/>
+        </w:rPr>
+      </w:pPr>
+      <w:bookmarkStart w:id="27" w:name="_Toc60495099"/>
       <w:r>
         <w:rPr>
           <w:highlight w:val="white"/>
@@ -7754,7 +8425,7 @@
           <w:lang w:val="es-ES"/>
         </w:rPr>
       </w:pPr>
-      <w:bookmarkStart w:id="28" w:name="_Toc60493052"/>
+      <w:bookmarkStart w:id="28" w:name="_Toc60495100"/>
       <w:r>
         <w:rPr>
           <w:highlight w:val="white"/>
@@ -7810,52 +8481,387 @@
     </w:p>
     <w:p>
       <w:pPr>
-        <w:rPr>
-          <w:highlight w:val="white"/>
-          <w:lang w:val="es-ES"/>
-        </w:rPr>
-      </w:pPr>
-    </w:p>
-    <w:p>
-      <w:pPr>
-        <w:rPr>
-          <w:highlight w:val="white"/>
-          <w:lang w:val="es-ES"/>
-        </w:rPr>
-      </w:pPr>
-    </w:p>
-    <w:p>
-      <w:pPr>
-        <w:rPr>
-          <w:highlight w:val="white"/>
-          <w:lang w:val="es-ES"/>
-        </w:rPr>
-      </w:pPr>
-    </w:p>
-    <w:p>
-      <w:pPr>
-        <w:rPr>
-          <w:highlight w:val="white"/>
-          <w:lang w:val="es-ES"/>
-        </w:rPr>
-      </w:pPr>
-    </w:p>
-    <w:p>
-      <w:pPr>
-        <w:rPr>
-          <w:highlight w:val="white"/>
-          <w:lang w:val="es-ES"/>
-        </w:rPr>
-      </w:pPr>
-    </w:p>
-    <w:p>
-      <w:pPr>
         <w:pStyle w:val="Heading1"/>
         <w:rPr>
           <w:highlight w:val="white"/>
         </w:rPr>
       </w:pPr>
-      <w:bookmarkStart w:id="29" w:name="_Toc60493053"/>
+      <w:bookmarkStart w:id="29" w:name="_Toc60495101"/>
+      <w:r>
+        <w:rPr>
+          <w:highlight w:val="white"/>
+        </w:rPr>
+        <w:lastRenderedPageBreak/>
+        <w:t>5. Implementación</w:t>
+      </w:r>
+      <w:bookmarkEnd w:id="29"/>
+      <w:r>
+        <w:rPr>
+          <w:highlight w:val="white"/>
+        </w:rPr>
+        <w:t xml:space="preserve"> </w:t>
+      </w:r>
+    </w:p>
+    <w:p>
+      <w:pPr>
+        <w:rPr>
+          <w:highlight w:val="white"/>
+          <w:lang w:val="es-ES"/>
+        </w:rPr>
+      </w:pPr>
+    </w:p>
+    <w:p>
+      <w:pPr>
+        <w:rPr>
+          <w:highlight w:val="white"/>
+          <w:lang w:val="es-ES"/>
+        </w:rPr>
+      </w:pPr>
+    </w:p>
+    <w:p>
+      <w:pPr>
+        <w:rPr>
+          <w:highlight w:val="white"/>
+          <w:lang w:val="es-ES"/>
+        </w:rPr>
+      </w:pPr>
+    </w:p>
+    <w:p>
+      <w:pPr>
+        <w:rPr>
+          <w:highlight w:val="white"/>
+          <w:lang w:val="es-ES"/>
+        </w:rPr>
+      </w:pPr>
+    </w:p>
+    <w:p>
+      <w:pPr>
+        <w:rPr>
+          <w:highlight w:val="white"/>
+          <w:lang w:val="es-ES"/>
+        </w:rPr>
+      </w:pPr>
+    </w:p>
+    <w:p>
+      <w:pPr>
+        <w:rPr>
+          <w:highlight w:val="white"/>
+          <w:lang w:val="es-ES"/>
+        </w:rPr>
+      </w:pPr>
+    </w:p>
+    <w:p>
+      <w:pPr>
+        <w:rPr>
+          <w:highlight w:val="white"/>
+          <w:lang w:val="es-ES"/>
+        </w:rPr>
+      </w:pPr>
+    </w:p>
+    <w:p>
+      <w:pPr>
+        <w:rPr>
+          <w:highlight w:val="white"/>
+          <w:lang w:val="es-ES"/>
+        </w:rPr>
+      </w:pPr>
+    </w:p>
+    <w:p>
+      <w:pPr>
+        <w:rPr>
+          <w:highlight w:val="white"/>
+          <w:lang w:val="es-ES"/>
+        </w:rPr>
+      </w:pPr>
+    </w:p>
+    <w:p>
+      <w:pPr>
+        <w:rPr>
+          <w:highlight w:val="white"/>
+          <w:lang w:val="es-ES"/>
+        </w:rPr>
+      </w:pPr>
+    </w:p>
+    <w:p>
+      <w:pPr>
+        <w:rPr>
+          <w:highlight w:val="white"/>
+          <w:lang w:val="es-ES"/>
+        </w:rPr>
+      </w:pPr>
+    </w:p>
+    <w:p>
+      <w:pPr>
+        <w:rPr>
+          <w:highlight w:val="white"/>
+          <w:lang w:val="es-ES"/>
+        </w:rPr>
+      </w:pPr>
+    </w:p>
+    <w:p>
+      <w:pPr>
+        <w:rPr>
+          <w:highlight w:val="white"/>
+          <w:lang w:val="es-ES"/>
+        </w:rPr>
+      </w:pPr>
+    </w:p>
+    <w:p>
+      <w:pPr>
+        <w:rPr>
+          <w:highlight w:val="white"/>
+          <w:lang w:val="es-ES"/>
+        </w:rPr>
+      </w:pPr>
+    </w:p>
+    <w:p>
+      <w:pPr>
+        <w:rPr>
+          <w:highlight w:val="white"/>
+          <w:lang w:val="es-ES"/>
+        </w:rPr>
+      </w:pPr>
+    </w:p>
+    <w:p>
+      <w:pPr>
+        <w:rPr>
+          <w:highlight w:val="white"/>
+          <w:lang w:val="es-ES"/>
+        </w:rPr>
+      </w:pPr>
+    </w:p>
+    <w:p>
+      <w:pPr>
+        <w:rPr>
+          <w:highlight w:val="white"/>
+          <w:lang w:val="es-ES"/>
+        </w:rPr>
+      </w:pPr>
+    </w:p>
+    <w:p>
+      <w:pPr>
+        <w:rPr>
+          <w:highlight w:val="white"/>
+          <w:lang w:val="es-ES"/>
+        </w:rPr>
+      </w:pPr>
+    </w:p>
+    <w:p>
+      <w:pPr>
+        <w:rPr>
+          <w:highlight w:val="white"/>
+          <w:lang w:val="es-ES"/>
+        </w:rPr>
+      </w:pPr>
+    </w:p>
+    <w:p>
+      <w:pPr>
+        <w:rPr>
+          <w:highlight w:val="white"/>
+          <w:lang w:val="es-ES"/>
+        </w:rPr>
+      </w:pPr>
+    </w:p>
+    <w:p>
+      <w:pPr>
+        <w:rPr>
+          <w:highlight w:val="white"/>
+          <w:lang w:val="es-ES"/>
+        </w:rPr>
+      </w:pPr>
+    </w:p>
+    <w:p>
+      <w:pPr>
+        <w:rPr>
+          <w:highlight w:val="white"/>
+          <w:lang w:val="es-ES"/>
+        </w:rPr>
+      </w:pPr>
+    </w:p>
+    <w:p>
+      <w:pPr>
+        <w:rPr>
+          <w:highlight w:val="white"/>
+          <w:lang w:val="es-ES"/>
+        </w:rPr>
+      </w:pPr>
+    </w:p>
+    <w:p>
+      <w:pPr>
+        <w:rPr>
+          <w:highlight w:val="white"/>
+          <w:lang w:val="es-ES"/>
+        </w:rPr>
+      </w:pPr>
+    </w:p>
+    <w:p>
+      <w:pPr>
+        <w:rPr>
+          <w:highlight w:val="white"/>
+          <w:lang w:val="es-ES"/>
+        </w:rPr>
+      </w:pPr>
+    </w:p>
+    <w:p>
+      <w:pPr>
+        <w:rPr>
+          <w:highlight w:val="white"/>
+          <w:lang w:val="es-ES"/>
+        </w:rPr>
+      </w:pPr>
+    </w:p>
+    <w:p>
+      <w:pPr>
+        <w:rPr>
+          <w:highlight w:val="white"/>
+          <w:lang w:val="es-ES"/>
+        </w:rPr>
+      </w:pPr>
+    </w:p>
+    <w:p>
+      <w:pPr>
+        <w:rPr>
+          <w:highlight w:val="white"/>
+          <w:lang w:val="es-ES"/>
+        </w:rPr>
+      </w:pPr>
+    </w:p>
+    <w:p>
+      <w:pPr>
+        <w:rPr>
+          <w:highlight w:val="white"/>
+          <w:lang w:val="es-ES"/>
+        </w:rPr>
+      </w:pPr>
+    </w:p>
+    <w:p>
+      <w:pPr>
+        <w:rPr>
+          <w:highlight w:val="white"/>
+          <w:lang w:val="es-ES"/>
+        </w:rPr>
+      </w:pPr>
+    </w:p>
+    <w:p>
+      <w:pPr>
+        <w:rPr>
+          <w:highlight w:val="white"/>
+          <w:lang w:val="es-ES"/>
+        </w:rPr>
+      </w:pPr>
+    </w:p>
+    <w:p>
+      <w:pPr>
+        <w:rPr>
+          <w:highlight w:val="white"/>
+          <w:lang w:val="es-ES"/>
+        </w:rPr>
+      </w:pPr>
+    </w:p>
+    <w:p>
+      <w:pPr>
+        <w:rPr>
+          <w:highlight w:val="white"/>
+          <w:lang w:val="es-ES"/>
+        </w:rPr>
+      </w:pPr>
+    </w:p>
+    <w:p>
+      <w:pPr>
+        <w:rPr>
+          <w:highlight w:val="white"/>
+          <w:lang w:val="es-ES"/>
+        </w:rPr>
+      </w:pPr>
+    </w:p>
+    <w:p>
+      <w:pPr>
+        <w:rPr>
+          <w:highlight w:val="white"/>
+          <w:lang w:val="es-ES"/>
+        </w:rPr>
+      </w:pPr>
+    </w:p>
+    <w:p>
+      <w:pPr>
+        <w:rPr>
+          <w:highlight w:val="white"/>
+          <w:lang w:val="es-ES"/>
+        </w:rPr>
+      </w:pPr>
+    </w:p>
+    <w:p>
+      <w:pPr>
+        <w:rPr>
+          <w:highlight w:val="white"/>
+          <w:lang w:val="es-ES"/>
+        </w:rPr>
+      </w:pPr>
+    </w:p>
+    <w:p>
+      <w:pPr>
+        <w:rPr>
+          <w:highlight w:val="white"/>
+          <w:lang w:val="es-ES"/>
+        </w:rPr>
+      </w:pPr>
+    </w:p>
+    <w:p>
+      <w:pPr>
+        <w:rPr>
+          <w:highlight w:val="white"/>
+          <w:lang w:val="es-ES"/>
+        </w:rPr>
+      </w:pPr>
+    </w:p>
+    <w:p>
+      <w:pPr>
+        <w:rPr>
+          <w:highlight w:val="white"/>
+          <w:lang w:val="es-ES"/>
+        </w:rPr>
+      </w:pPr>
+    </w:p>
+    <w:p>
+      <w:pPr>
+        <w:rPr>
+          <w:highlight w:val="white"/>
+          <w:lang w:val="es-ES"/>
+        </w:rPr>
+      </w:pPr>
+    </w:p>
+    <w:p>
+      <w:pPr>
+        <w:rPr>
+          <w:highlight w:val="white"/>
+          <w:lang w:val="es-ES"/>
+        </w:rPr>
+      </w:pPr>
+    </w:p>
+    <w:p>
+      <w:pPr>
+        <w:rPr>
+          <w:highlight w:val="white"/>
+          <w:lang w:val="es-ES"/>
+        </w:rPr>
+      </w:pPr>
+    </w:p>
+    <w:p>
+      <w:pPr>
+        <w:rPr>
+          <w:highlight w:val="white"/>
+          <w:lang w:val="es-ES"/>
+        </w:rPr>
+      </w:pPr>
+    </w:p>
+    <w:p>
+      <w:pPr>
+        <w:pStyle w:val="Heading1"/>
+        <w:rPr>
+          <w:highlight w:val="white"/>
+        </w:rPr>
+      </w:pPr>
+      <w:bookmarkStart w:id="30" w:name="_Toc60495102"/>
       <w:r>
         <w:rPr>
           <w:highlight w:val="white"/>
@@ -7881,7 +8887,7 @@
         </w:rPr>
         <w:t>Resultados</w:t>
       </w:r>
-      <w:bookmarkEnd w:id="29"/>
+      <w:bookmarkEnd w:id="30"/>
     </w:p>
     <w:p>
       <w:pPr>
@@ -7958,7 +8964,7 @@
           <w:highlight w:val="white"/>
         </w:rPr>
       </w:pPr>
-      <w:bookmarkStart w:id="30" w:name="_Toc60493054"/>
+      <w:bookmarkStart w:id="31" w:name="_Toc60495103"/>
       <w:r>
         <w:rPr>
           <w:highlight w:val="white"/>
@@ -7971,7 +8977,7 @@
         </w:rPr>
         <w:t>.1 Validación de MCTS</w:t>
       </w:r>
-      <w:bookmarkEnd w:id="30"/>
+      <w:bookmarkEnd w:id="31"/>
     </w:p>
     <w:p>
       <w:pPr>
@@ -8379,7 +9385,7 @@
                     <pic:cNvPicPr/>
                   </pic:nvPicPr>
                   <pic:blipFill>
-                    <a:blip r:embed="rId9">
+                    <a:blip r:embed="rId11">
                       <a:extLst>
                         <a:ext uri="{28A0092B-C50C-407E-A947-70E740481C1C}">
                           <a14:useLocalDpi xmlns:a14="http://schemas.microsoft.com/office/drawing/2010/main" val="0"/>
@@ -8575,7 +9581,7 @@
           <w:lang w:val="es-ES"/>
         </w:rPr>
       </w:pPr>
-      <w:bookmarkStart w:id="31" w:name="_Toc60493055"/>
+      <w:bookmarkStart w:id="32" w:name="_Toc60495104"/>
       <w:r>
         <w:rPr>
           <w:highlight w:val="white"/>
@@ -8597,7 +9603,7 @@
         </w:rPr>
         <w:t>Sensibilidad de MCTS a su parámetro de búsqueda</w:t>
       </w:r>
-      <w:bookmarkEnd w:id="31"/>
+      <w:bookmarkEnd w:id="32"/>
     </w:p>
     <w:p>
       <w:pPr>
@@ -8763,7 +9769,7 @@
                     <pic:cNvPicPr/>
                   </pic:nvPicPr>
                   <pic:blipFill>
-                    <a:blip r:embed="rId10">
+                    <a:blip r:embed="rId12">
                       <a:extLst>
                         <a:ext uri="{28A0092B-C50C-407E-A947-70E740481C1C}">
                           <a14:useLocalDpi xmlns:a14="http://schemas.microsoft.com/office/drawing/2010/main" val="0"/>
@@ -9181,7 +10187,7 @@
           <w:lang w:val="es-ES"/>
         </w:rPr>
       </w:pPr>
-      <w:bookmarkStart w:id="32" w:name="_Toc60493056"/>
+      <w:bookmarkStart w:id="33" w:name="_Toc60495105"/>
       <w:r>
         <w:rPr>
           <w:highlight w:val="white"/>
@@ -9196,7 +10202,7 @@
         </w:rPr>
         <w:t>.3 Desempeño del sistema</w:t>
       </w:r>
-      <w:bookmarkEnd w:id="32"/>
+      <w:bookmarkEnd w:id="33"/>
     </w:p>
     <w:p>
       <w:pPr>
@@ -9752,7 +10758,7 @@
           <w:highlight w:val="white"/>
         </w:rPr>
       </w:pPr>
-      <w:bookmarkStart w:id="33" w:name="_Toc60493057"/>
+      <w:bookmarkStart w:id="34" w:name="_Toc60495106"/>
       <w:r>
         <w:rPr>
           <w:highlight w:val="white"/>
@@ -9778,7 +10784,7 @@
         </w:rPr>
         <w:t>nclusiones</w:t>
       </w:r>
-      <w:bookmarkEnd w:id="33"/>
+      <w:bookmarkEnd w:id="34"/>
     </w:p>
     <w:p>
       <w:pPr>
@@ -10494,7 +11500,7 @@
           <w:highlight w:val="white"/>
         </w:rPr>
       </w:pPr>
-      <w:bookmarkStart w:id="34" w:name="_Toc60493058"/>
+      <w:bookmarkStart w:id="35" w:name="_Toc60495107"/>
       <w:r>
         <w:rPr>
           <w:highlight w:val="white"/>
@@ -10502,7 +11508,7 @@
         <w:lastRenderedPageBreak/>
         <w:t>Referencias</w:t>
       </w:r>
-      <w:bookmarkEnd w:id="34"/>
+      <w:bookmarkEnd w:id="35"/>
     </w:p>
     <w:p>
       <w:pPr>
@@ -10597,7 +11603,7 @@
         </w:rPr>
         <w:t xml:space="preserve">Recuperado de </w:t>
       </w:r>
-      <w:hyperlink r:id="rId11">
+      <w:hyperlink r:id="rId13">
         <w:r>
           <w:rPr>
             <w:rFonts w:ascii="Roboto" w:eastAsia="Roboto" w:hAnsi="Roboto" w:cs="Roboto"/>
@@ -10712,7 +11718,7 @@
         </w:rPr>
         <w:t xml:space="preserve">, 303-358. </w:t>
       </w:r>
-      <w:hyperlink r:id="rId12">
+      <w:hyperlink r:id="rId14">
         <w:r>
           <w:rPr>
             <w:rFonts w:ascii="Calibri" w:eastAsia="Calibri" w:hAnsi="Calibri" w:cs="Calibri"/>
@@ -10853,13 +11859,171 @@
       </w:pPr>
     </w:p>
     <w:sectPr>
+      <w:footerReference w:type="even" r:id="rId15"/>
+      <w:footerReference w:type="default" r:id="rId16"/>
       <w:pgSz w:w="12240" w:h="15840"/>
       <w:pgMar w:top="1417" w:right="1701" w:bottom="1417" w:left="1701" w:header="708" w:footer="708" w:gutter="0"/>
       <w:pgNumType w:start="1"/>
       <w:cols w:space="720"/>
+      <w:titlePg/>
     </w:sectPr>
   </w:body>
 </w:document>
+</file>
+
+<file path=word/endnotes.xml><?xml version="1.0" encoding="utf-8"?>
+<w:endnotes xmlns:wpc="http://schemas.microsoft.com/office/word/2010/wordprocessingCanvas" xmlns:cx="http://schemas.microsoft.com/office/drawing/2014/chartex" xmlns:cx1="http://schemas.microsoft.com/office/drawing/2015/9/8/chartex" xmlns:cx2="http://schemas.microsoft.com/office/drawing/2015/10/21/chartex" xmlns:cx3="http://schemas.microsoft.com/office/drawing/2016/5/9/chartex" xmlns:cx4="http://schemas.microsoft.com/office/drawing/2016/5/10/chartex" xmlns:cx5="http://schemas.microsoft.com/office/drawing/2016/5/11/chartex" xmlns:cx6="http://schemas.microsoft.com/office/drawing/2016/5/12/chartex" xmlns:cx7="http://schemas.microsoft.com/office/drawing/2016/5/13/chartex" xmlns:cx8="http://schemas.microsoft.com/office/drawing/2016/5/14/chartex" xmlns:mc="http://schemas.openxmlformats.org/markup-compatibility/2006" xmlns:aink="http://schemas.microsoft.com/office/drawing/2016/ink" xmlns:am3d="http://schemas.microsoft.com/office/drawing/2017/model3d" xmlns:o="urn:schemas-microsoft-com:office:office" xmlns:r="http://schemas.openxmlformats.org/officeDocument/2006/relationships" xmlns:m="http://schemas.openxmlformats.org/officeDocument/2006/math" xmlns:v="urn:schemas-microsoft-com:vml" xmlns:wp14="http://schemas.microsoft.com/office/word/2010/wordprocessingDrawing" xmlns:wp="http://schemas.openxmlformats.org/drawingml/2006/wordprocessingDrawing" xmlns:w10="urn:schemas-microsoft-com:office:word" xmlns:w="http://schemas.openxmlformats.org/wordprocessingml/2006/main" xmlns:w14="http://schemas.microsoft.com/office/word/2010/wordml" xmlns:w15="http://schemas.microsoft.com/office/word/2012/wordml" xmlns:w16cex="http://schemas.microsoft.com/office/word/2018/wordml/cex" xmlns:w16cid="http://schemas.microsoft.com/office/word/2016/wordml/cid" xmlns:w16="http://schemas.microsoft.com/office/word/2018/wordml" xmlns:w16se="http://schemas.microsoft.com/office/word/2015/wordml/symex" xmlns:wpg="http://schemas.microsoft.com/office/word/2010/wordprocessingGroup" xmlns:wpi="http://schemas.microsoft.com/office/word/2010/wordprocessingInk" xmlns:wne="http://schemas.microsoft.com/office/word/2006/wordml" xmlns:wps="http://schemas.microsoft.com/office/word/2010/wordprocessingShape" mc:Ignorable="w14 w15 w16se w16cid w16 w16cex wp14">
+  <w:endnote w:type="separator" w:id="-1">
+    <w:p>
+      <w:r>
+        <w:separator/>
+      </w:r>
+    </w:p>
+  </w:endnote>
+  <w:endnote w:type="continuationSeparator" w:id="0">
+    <w:p>
+      <w:r>
+        <w:continuationSeparator/>
+      </w:r>
+    </w:p>
+  </w:endnote>
+</w:endnotes>
+</file>
+
+<file path=word/footer1.xml><?xml version="1.0" encoding="utf-8"?>
+<w:ftr xmlns:wpc="http://schemas.microsoft.com/office/word/2010/wordprocessingCanvas" xmlns:cx="http://schemas.microsoft.com/office/drawing/2014/chartex" xmlns:cx1="http://schemas.microsoft.com/office/drawing/2015/9/8/chartex" xmlns:cx2="http://schemas.microsoft.com/office/drawing/2015/10/21/chartex" xmlns:cx3="http://schemas.microsoft.com/office/drawing/2016/5/9/chartex" xmlns:cx4="http://schemas.microsoft.com/office/drawing/2016/5/10/chartex" xmlns:cx5="http://schemas.microsoft.com/office/drawing/2016/5/11/chartex" xmlns:cx6="http://schemas.microsoft.com/office/drawing/2016/5/12/chartex" xmlns:cx7="http://schemas.microsoft.com/office/drawing/2016/5/13/chartex" xmlns:cx8="http://schemas.microsoft.com/office/drawing/2016/5/14/chartex" xmlns:mc="http://schemas.openxmlformats.org/markup-compatibility/2006" xmlns:aink="http://schemas.microsoft.com/office/drawing/2016/ink" xmlns:am3d="http://schemas.microsoft.com/office/drawing/2017/model3d" xmlns:o="urn:schemas-microsoft-com:office:office" xmlns:r="http://schemas.openxmlformats.org/officeDocument/2006/relationships" xmlns:m="http://schemas.openxmlformats.org/officeDocument/2006/math" xmlns:v="urn:schemas-microsoft-com:vml" xmlns:wp14="http://schemas.microsoft.com/office/word/2010/wordprocessingDrawing" xmlns:wp="http://schemas.openxmlformats.org/drawingml/2006/wordprocessingDrawing" xmlns:w10="urn:schemas-microsoft-com:office:word" xmlns:w="http://schemas.openxmlformats.org/wordprocessingml/2006/main" xmlns:w14="http://schemas.microsoft.com/office/word/2010/wordml" xmlns:w15="http://schemas.microsoft.com/office/word/2012/wordml" xmlns:w16cex="http://schemas.microsoft.com/office/word/2018/wordml/cex" xmlns:w16cid="http://schemas.microsoft.com/office/word/2016/wordml/cid" xmlns:w16="http://schemas.microsoft.com/office/word/2018/wordml" xmlns:w16se="http://schemas.microsoft.com/office/word/2015/wordml/symex" xmlns:wpg="http://schemas.microsoft.com/office/word/2010/wordprocessingGroup" xmlns:wpi="http://schemas.microsoft.com/office/word/2010/wordprocessingInk" xmlns:wne="http://schemas.microsoft.com/office/word/2006/wordml" xmlns:wps="http://schemas.microsoft.com/office/word/2010/wordprocessingShape" mc:Ignorable="w14 w15 w16se w16cid w16 w16cex wp14">
+  <w:sdt>
+    <w:sdtPr>
+      <w:rPr>
+        <w:rStyle w:val="PageNumber"/>
+      </w:rPr>
+      <w:id w:val="-812723805"/>
+      <w:docPartObj>
+        <w:docPartGallery w:val="Page Numbers (Bottom of Page)"/>
+        <w:docPartUnique/>
+      </w:docPartObj>
+    </w:sdtPr>
+    <w:sdtContent>
+      <w:p>
+        <w:pPr>
+          <w:pStyle w:val="Footer"/>
+          <w:framePr w:wrap="none" w:vAnchor="text" w:hAnchor="margin" w:xAlign="right" w:y="1"/>
+          <w:rPr>
+            <w:rStyle w:val="PageNumber"/>
+          </w:rPr>
+        </w:pPr>
+        <w:r>
+          <w:rPr>
+            <w:rStyle w:val="PageNumber"/>
+          </w:rPr>
+          <w:fldChar w:fldCharType="begin"/>
+        </w:r>
+        <w:r>
+          <w:rPr>
+            <w:rStyle w:val="PageNumber"/>
+          </w:rPr>
+          <w:instrText xml:space="preserve"> PAGE </w:instrText>
+        </w:r>
+        <w:r>
+          <w:rPr>
+            <w:rStyle w:val="PageNumber"/>
+          </w:rPr>
+          <w:fldChar w:fldCharType="end"/>
+        </w:r>
+      </w:p>
+    </w:sdtContent>
+  </w:sdt>
+  <w:p>
+    <w:pPr>
+      <w:pStyle w:val="Footer"/>
+      <w:ind w:right="360"/>
+    </w:pPr>
+  </w:p>
+</w:ftr>
+</file>
+
+<file path=word/footer2.xml><?xml version="1.0" encoding="utf-8"?>
+<w:ftr xmlns:wpc="http://schemas.microsoft.com/office/word/2010/wordprocessingCanvas" xmlns:cx="http://schemas.microsoft.com/office/drawing/2014/chartex" xmlns:cx1="http://schemas.microsoft.com/office/drawing/2015/9/8/chartex" xmlns:cx2="http://schemas.microsoft.com/office/drawing/2015/10/21/chartex" xmlns:cx3="http://schemas.microsoft.com/office/drawing/2016/5/9/chartex" xmlns:cx4="http://schemas.microsoft.com/office/drawing/2016/5/10/chartex" xmlns:cx5="http://schemas.microsoft.com/office/drawing/2016/5/11/chartex" xmlns:cx6="http://schemas.microsoft.com/office/drawing/2016/5/12/chartex" xmlns:cx7="http://schemas.microsoft.com/office/drawing/2016/5/13/chartex" xmlns:cx8="http://schemas.microsoft.com/office/drawing/2016/5/14/chartex" xmlns:mc="http://schemas.openxmlformats.org/markup-compatibility/2006" xmlns:aink="http://schemas.microsoft.com/office/drawing/2016/ink" xmlns:am3d="http://schemas.microsoft.com/office/drawing/2017/model3d" xmlns:o="urn:schemas-microsoft-com:office:office" xmlns:r="http://schemas.openxmlformats.org/officeDocument/2006/relationships" xmlns:m="http://schemas.openxmlformats.org/officeDocument/2006/math" xmlns:v="urn:schemas-microsoft-com:vml" xmlns:wp14="http://schemas.microsoft.com/office/word/2010/wordprocessingDrawing" xmlns:wp="http://schemas.openxmlformats.org/drawingml/2006/wordprocessingDrawing" xmlns:w10="urn:schemas-microsoft-com:office:word" xmlns:w="http://schemas.openxmlformats.org/wordprocessingml/2006/main" xmlns:w14="http://schemas.microsoft.com/office/word/2010/wordml" xmlns:w15="http://schemas.microsoft.com/office/word/2012/wordml" xmlns:w16cex="http://schemas.microsoft.com/office/word/2018/wordml/cex" xmlns:w16cid="http://schemas.microsoft.com/office/word/2016/wordml/cid" xmlns:w16="http://schemas.microsoft.com/office/word/2018/wordml" xmlns:w16se="http://schemas.microsoft.com/office/word/2015/wordml/symex" xmlns:wpg="http://schemas.microsoft.com/office/word/2010/wordprocessingGroup" xmlns:wpi="http://schemas.microsoft.com/office/word/2010/wordprocessingInk" xmlns:wne="http://schemas.microsoft.com/office/word/2006/wordml" xmlns:wps="http://schemas.microsoft.com/office/word/2010/wordprocessingShape" mc:Ignorable="w14 w15 w16se w16cid w16 w16cex wp14">
+  <w:sdt>
+    <w:sdtPr>
+      <w:rPr>
+        <w:rStyle w:val="PageNumber"/>
+      </w:rPr>
+      <w:id w:val="-756753615"/>
+      <w:docPartObj>
+        <w:docPartGallery w:val="Page Numbers (Bottom of Page)"/>
+        <w:docPartUnique/>
+      </w:docPartObj>
+    </w:sdtPr>
+    <w:sdtContent>
+      <w:p>
+        <w:pPr>
+          <w:pStyle w:val="Footer"/>
+          <w:framePr w:wrap="none" w:vAnchor="text" w:hAnchor="margin" w:xAlign="right" w:y="1"/>
+          <w:rPr>
+            <w:rStyle w:val="PageNumber"/>
+          </w:rPr>
+        </w:pPr>
+        <w:r>
+          <w:rPr>
+            <w:rStyle w:val="PageNumber"/>
+          </w:rPr>
+          <w:fldChar w:fldCharType="begin"/>
+        </w:r>
+        <w:r>
+          <w:rPr>
+            <w:rStyle w:val="PageNumber"/>
+          </w:rPr>
+          <w:instrText xml:space="preserve"> PAGE </w:instrText>
+        </w:r>
+        <w:r>
+          <w:rPr>
+            <w:rStyle w:val="PageNumber"/>
+          </w:rPr>
+          <w:fldChar w:fldCharType="separate"/>
+        </w:r>
+        <w:r>
+          <w:rPr>
+            <w:rStyle w:val="PageNumber"/>
+            <w:noProof/>
+          </w:rPr>
+          <w:t>2</w:t>
+        </w:r>
+        <w:r>
+          <w:rPr>
+            <w:rStyle w:val="PageNumber"/>
+          </w:rPr>
+          <w:fldChar w:fldCharType="end"/>
+        </w:r>
+      </w:p>
+    </w:sdtContent>
+  </w:sdt>
+  <w:p>
+    <w:pPr>
+      <w:pStyle w:val="Footer"/>
+      <w:ind w:right="360"/>
+    </w:pPr>
+  </w:p>
+</w:ftr>
+</file>
+
+<file path=word/footnotes.xml><?xml version="1.0" encoding="utf-8"?>
+<w:footnotes xmlns:wpc="http://schemas.microsoft.com/office/word/2010/wordprocessingCanvas" xmlns:cx="http://schemas.microsoft.com/office/drawing/2014/chartex" xmlns:cx1="http://schemas.microsoft.com/office/drawing/2015/9/8/chartex" xmlns:cx2="http://schemas.microsoft.com/office/drawing/2015/10/21/chartex" xmlns:cx3="http://schemas.microsoft.com/office/drawing/2016/5/9/chartex" xmlns:cx4="http://schemas.microsoft.com/office/drawing/2016/5/10/chartex" xmlns:cx5="http://schemas.microsoft.com/office/drawing/2016/5/11/chartex" xmlns:cx6="http://schemas.microsoft.com/office/drawing/2016/5/12/chartex" xmlns:cx7="http://schemas.microsoft.com/office/drawing/2016/5/13/chartex" xmlns:cx8="http://schemas.microsoft.com/office/drawing/2016/5/14/chartex" xmlns:mc="http://schemas.openxmlformats.org/markup-compatibility/2006" xmlns:aink="http://schemas.microsoft.com/office/drawing/2016/ink" xmlns:am3d="http://schemas.microsoft.com/office/drawing/2017/model3d" xmlns:o="urn:schemas-microsoft-com:office:office" xmlns:r="http://schemas.openxmlformats.org/officeDocument/2006/relationships" xmlns:m="http://schemas.openxmlformats.org/officeDocument/2006/math" xmlns:v="urn:schemas-microsoft-com:vml" xmlns:wp14="http://schemas.microsoft.com/office/word/2010/wordprocessingDrawing" xmlns:wp="http://schemas.openxmlformats.org/drawingml/2006/wordprocessingDrawing" xmlns:w10="urn:schemas-microsoft-com:office:word" xmlns:w="http://schemas.openxmlformats.org/wordprocessingml/2006/main" xmlns:w14="http://schemas.microsoft.com/office/word/2010/wordml" xmlns:w15="http://schemas.microsoft.com/office/word/2012/wordml" xmlns:w16cex="http://schemas.microsoft.com/office/word/2018/wordml/cex" xmlns:w16cid="http://schemas.microsoft.com/office/word/2016/wordml/cid" xmlns:w16="http://schemas.microsoft.com/office/word/2018/wordml" xmlns:w16se="http://schemas.microsoft.com/office/word/2015/wordml/symex" xmlns:wpg="http://schemas.microsoft.com/office/word/2010/wordprocessingGroup" xmlns:wpi="http://schemas.microsoft.com/office/word/2010/wordprocessingInk" xmlns:wne="http://schemas.microsoft.com/office/word/2006/wordml" xmlns:wps="http://schemas.microsoft.com/office/word/2010/wordprocessingShape" mc:Ignorable="w14 w15 w16se w16cid w16 w16cex wp14">
+  <w:footnote w:type="separator" w:id="-1">
+    <w:p>
+      <w:r>
+        <w:separator/>
+      </w:r>
+    </w:p>
+  </w:footnote>
+  <w:footnote w:type="continuationSeparator" w:id="0">
+    <w:p>
+      <w:r>
+        <w:continuationSeparator/>
+      </w:r>
+    </w:p>
+  </w:footnote>
+</w:footnotes>
 </file>
 
 <file path=word/numbering.xml><?xml version="1.0" encoding="utf-8"?>
@@ -10983,6 +12147,188 @@
     </w:lvl>
   </w:abstractNum>
   <w:abstractNum w:abstractNumId="1" w15:restartNumberingAfterBreak="0">
+    <w:nsid w:val="1AC07E43"/>
+    <w:multiLevelType w:val="multilevel"/>
+    <w:tmpl w:val="2A2E6F28"/>
+    <w:styleLink w:val="111111"/>
+    <w:lvl w:ilvl="0">
+      <w:start w:val="1"/>
+      <w:numFmt w:val="decimal"/>
+      <w:lvlText w:val="%1."/>
+      <w:lvlJc w:val="left"/>
+      <w:pPr>
+        <w:ind w:left="360" w:hanging="360"/>
+      </w:pPr>
+    </w:lvl>
+    <w:lvl w:ilvl="1">
+      <w:start w:val="1"/>
+      <w:numFmt w:val="decimal"/>
+      <w:lvlText w:val="%1.%2."/>
+      <w:lvlJc w:val="left"/>
+      <w:pPr>
+        <w:ind w:left="792" w:hanging="432"/>
+      </w:pPr>
+    </w:lvl>
+    <w:lvl w:ilvl="2">
+      <w:start w:val="1"/>
+      <w:numFmt w:val="decimal"/>
+      <w:lvlText w:val="%1.%2.%3."/>
+      <w:lvlJc w:val="left"/>
+      <w:pPr>
+        <w:ind w:left="1224" w:hanging="504"/>
+      </w:pPr>
+    </w:lvl>
+    <w:lvl w:ilvl="3">
+      <w:start w:val="1"/>
+      <w:numFmt w:val="decimal"/>
+      <w:lvlText w:val="%1.%2.%3.%4."/>
+      <w:lvlJc w:val="left"/>
+      <w:pPr>
+        <w:ind w:left="1728" w:hanging="648"/>
+      </w:pPr>
+    </w:lvl>
+    <w:lvl w:ilvl="4">
+      <w:start w:val="1"/>
+      <w:numFmt w:val="decimal"/>
+      <w:lvlText w:val="%1.%2.%3.%4.%5."/>
+      <w:lvlJc w:val="left"/>
+      <w:pPr>
+        <w:ind w:left="2232" w:hanging="792"/>
+      </w:pPr>
+    </w:lvl>
+    <w:lvl w:ilvl="5">
+      <w:start w:val="1"/>
+      <w:numFmt w:val="decimal"/>
+      <w:lvlText w:val="%1.%2.%3.%4.%5.%6."/>
+      <w:lvlJc w:val="left"/>
+      <w:pPr>
+        <w:ind w:left="2736" w:hanging="936"/>
+      </w:pPr>
+    </w:lvl>
+    <w:lvl w:ilvl="6">
+      <w:start w:val="1"/>
+      <w:numFmt w:val="decimal"/>
+      <w:lvlText w:val="%1.%2.%3.%4.%5.%6.%7."/>
+      <w:lvlJc w:val="left"/>
+      <w:pPr>
+        <w:ind w:left="3240" w:hanging="1080"/>
+      </w:pPr>
+    </w:lvl>
+    <w:lvl w:ilvl="7">
+      <w:start w:val="1"/>
+      <w:numFmt w:val="decimal"/>
+      <w:lvlText w:val="%1.%2.%3.%4.%5.%6.%7.%8."/>
+      <w:lvlJc w:val="left"/>
+      <w:pPr>
+        <w:ind w:left="3744" w:hanging="1224"/>
+      </w:pPr>
+    </w:lvl>
+    <w:lvl w:ilvl="8">
+      <w:start w:val="1"/>
+      <w:numFmt w:val="decimal"/>
+      <w:lvlText w:val="%1.%2.%3.%4.%5.%6.%7.%8.%9."/>
+      <w:lvlJc w:val="left"/>
+      <w:pPr>
+        <w:ind w:left="4320" w:hanging="1440"/>
+      </w:pPr>
+    </w:lvl>
+  </w:abstractNum>
+  <w:abstractNum w:abstractNumId="2" w15:restartNumberingAfterBreak="0">
+    <w:nsid w:val="1D5D370B"/>
+    <w:multiLevelType w:val="multilevel"/>
+    <w:tmpl w:val="04090025"/>
+    <w:lvl w:ilvl="0">
+      <w:start w:val="1"/>
+      <w:numFmt w:val="decimal"/>
+      <w:pStyle w:val="Heading1"/>
+      <w:lvlText w:val="%1"/>
+      <w:lvlJc w:val="left"/>
+      <w:pPr>
+        <w:ind w:left="432" w:hanging="432"/>
+      </w:pPr>
+    </w:lvl>
+    <w:lvl w:ilvl="1">
+      <w:start w:val="1"/>
+      <w:numFmt w:val="decimal"/>
+      <w:pStyle w:val="Heading2"/>
+      <w:lvlText w:val="%1.%2"/>
+      <w:lvlJc w:val="left"/>
+      <w:pPr>
+        <w:ind w:left="576" w:hanging="576"/>
+      </w:pPr>
+    </w:lvl>
+    <w:lvl w:ilvl="2">
+      <w:start w:val="1"/>
+      <w:numFmt w:val="decimal"/>
+      <w:pStyle w:val="Heading3"/>
+      <w:lvlText w:val="%1.%2.%3"/>
+      <w:lvlJc w:val="left"/>
+      <w:pPr>
+        <w:ind w:left="720" w:hanging="720"/>
+      </w:pPr>
+    </w:lvl>
+    <w:lvl w:ilvl="3">
+      <w:start w:val="1"/>
+      <w:numFmt w:val="decimal"/>
+      <w:pStyle w:val="Heading4"/>
+      <w:lvlText w:val="%1.%2.%3.%4"/>
+      <w:lvlJc w:val="left"/>
+      <w:pPr>
+        <w:ind w:left="864" w:hanging="864"/>
+      </w:pPr>
+    </w:lvl>
+    <w:lvl w:ilvl="4">
+      <w:start w:val="1"/>
+      <w:numFmt w:val="decimal"/>
+      <w:pStyle w:val="Heading5"/>
+      <w:lvlText w:val="%1.%2.%3.%4.%5"/>
+      <w:lvlJc w:val="left"/>
+      <w:pPr>
+        <w:ind w:left="1008" w:hanging="1008"/>
+      </w:pPr>
+    </w:lvl>
+    <w:lvl w:ilvl="5">
+      <w:start w:val="1"/>
+      <w:numFmt w:val="decimal"/>
+      <w:pStyle w:val="Heading6"/>
+      <w:lvlText w:val="%1.%2.%3.%4.%5.%6"/>
+      <w:lvlJc w:val="left"/>
+      <w:pPr>
+        <w:ind w:left="1152" w:hanging="1152"/>
+      </w:pPr>
+    </w:lvl>
+    <w:lvl w:ilvl="6">
+      <w:start w:val="1"/>
+      <w:numFmt w:val="decimal"/>
+      <w:pStyle w:val="Heading7"/>
+      <w:lvlText w:val="%1.%2.%3.%4.%5.%6.%7"/>
+      <w:lvlJc w:val="left"/>
+      <w:pPr>
+        <w:ind w:left="1296" w:hanging="1296"/>
+      </w:pPr>
+    </w:lvl>
+    <w:lvl w:ilvl="7">
+      <w:start w:val="1"/>
+      <w:numFmt w:val="decimal"/>
+      <w:pStyle w:val="Heading8"/>
+      <w:lvlText w:val="%1.%2.%3.%4.%5.%6.%7.%8"/>
+      <w:lvlJc w:val="left"/>
+      <w:pPr>
+        <w:ind w:left="1440" w:hanging="1440"/>
+      </w:pPr>
+    </w:lvl>
+    <w:lvl w:ilvl="8">
+      <w:start w:val="1"/>
+      <w:numFmt w:val="decimal"/>
+      <w:pStyle w:val="Heading9"/>
+      <w:lvlText w:val="%1.%2.%3.%4.%5.%6.%7.%8.%9"/>
+      <w:lvlJc w:val="left"/>
+      <w:pPr>
+        <w:ind w:left="1584" w:hanging="1584"/>
+      </w:pPr>
+    </w:lvl>
+  </w:abstractNum>
+  <w:abstractNum w:abstractNumId="3" w15:restartNumberingAfterBreak="0">
     <w:nsid w:val="363E353B"/>
     <w:multiLevelType w:val="multilevel"/>
     <w:tmpl w:val="C2F8225E"/>
@@ -11068,7 +12414,13 @@
       </w:pPr>
     </w:lvl>
   </w:abstractNum>
-  <w:abstractNum w:abstractNumId="2" w15:restartNumberingAfterBreak="0">
+  <w:abstractNum w:abstractNumId="4" w15:restartNumberingAfterBreak="0">
+    <w:nsid w:val="3E451661"/>
+    <w:multiLevelType w:val="multilevel"/>
+    <w:tmpl w:val="2A2E6F28"/>
+    <w:numStyleLink w:val="111111"/>
+  </w:abstractNum>
+  <w:abstractNum w:abstractNumId="5" w15:restartNumberingAfterBreak="0">
     <w:nsid w:val="67F853D4"/>
     <w:multiLevelType w:val="multilevel"/>
     <w:tmpl w:val="45789AFA"/>
@@ -11154,7 +12506,93 @@
       </w:pPr>
     </w:lvl>
   </w:abstractNum>
-  <w:abstractNum w:abstractNumId="3" w15:restartNumberingAfterBreak="0">
+  <w:abstractNum w:abstractNumId="6" w15:restartNumberingAfterBreak="0">
+    <w:nsid w:val="6BDA5568"/>
+    <w:multiLevelType w:val="multilevel"/>
+    <w:tmpl w:val="1F4C3112"/>
+    <w:lvl w:ilvl="0">
+      <w:start w:val="1"/>
+      <w:numFmt w:val="decimal"/>
+      <w:lvlText w:val="%1"/>
+      <w:lvlJc w:val="left"/>
+      <w:pPr>
+        <w:ind w:left="432" w:hanging="432"/>
+      </w:pPr>
+    </w:lvl>
+    <w:lvl w:ilvl="1">
+      <w:start w:val="1"/>
+      <w:numFmt w:val="decimal"/>
+      <w:lvlText w:val="%1.%2"/>
+      <w:lvlJc w:val="left"/>
+      <w:pPr>
+        <w:ind w:left="576" w:hanging="576"/>
+      </w:pPr>
+    </w:lvl>
+    <w:lvl w:ilvl="2">
+      <w:start w:val="1"/>
+      <w:numFmt w:val="decimal"/>
+      <w:lvlText w:val="%1.%2.%3"/>
+      <w:lvlJc w:val="left"/>
+      <w:pPr>
+        <w:ind w:left="720" w:hanging="720"/>
+      </w:pPr>
+    </w:lvl>
+    <w:lvl w:ilvl="3">
+      <w:start w:val="1"/>
+      <w:numFmt w:val="decimal"/>
+      <w:lvlText w:val="%1.%2.%3.%4"/>
+      <w:lvlJc w:val="left"/>
+      <w:pPr>
+        <w:ind w:left="864" w:hanging="864"/>
+      </w:pPr>
+    </w:lvl>
+    <w:lvl w:ilvl="4">
+      <w:start w:val="1"/>
+      <w:numFmt w:val="decimal"/>
+      <w:lvlText w:val="%1.%2.%3.%4.%5"/>
+      <w:lvlJc w:val="left"/>
+      <w:pPr>
+        <w:ind w:left="1008" w:hanging="1008"/>
+      </w:pPr>
+    </w:lvl>
+    <w:lvl w:ilvl="5">
+      <w:start w:val="1"/>
+      <w:numFmt w:val="decimal"/>
+      <w:lvlText w:val="%1.%2.%3.%4.%5.%6"/>
+      <w:lvlJc w:val="left"/>
+      <w:pPr>
+        <w:ind w:left="1152" w:hanging="1152"/>
+      </w:pPr>
+    </w:lvl>
+    <w:lvl w:ilvl="6">
+      <w:start w:val="1"/>
+      <w:numFmt w:val="decimal"/>
+      <w:lvlText w:val="%1.%2.%3.%4.%5.%6.%7"/>
+      <w:lvlJc w:val="left"/>
+      <w:pPr>
+        <w:ind w:left="1296" w:hanging="1296"/>
+      </w:pPr>
+    </w:lvl>
+    <w:lvl w:ilvl="7">
+      <w:start w:val="1"/>
+      <w:numFmt w:val="decimal"/>
+      <w:lvlText w:val="%1.%2.%3.%4.%5.%6.%7.%8"/>
+      <w:lvlJc w:val="left"/>
+      <w:pPr>
+        <w:ind w:left="1440" w:hanging="1440"/>
+      </w:pPr>
+    </w:lvl>
+    <w:lvl w:ilvl="8">
+      <w:start w:val="1"/>
+      <w:numFmt w:val="decimal"/>
+      <w:lvlText w:val="%1.%2.%3.%4.%5.%6.%7.%8.%9"/>
+      <w:lvlJc w:val="left"/>
+      <w:pPr>
+        <w:ind w:left="1584" w:hanging="1584"/>
+      </w:pPr>
+    </w:lvl>
+  </w:abstractNum>
+  <w:abstractNum w:abstractNumId="7" w15:restartNumberingAfterBreak="0">
     <w:nsid w:val="6D440C10"/>
     <w:multiLevelType w:val="multilevel"/>
     <w:tmpl w:val="5FF232BA"/>
@@ -11269,16 +12707,28 @@
     </w:lvl>
   </w:abstractNum>
   <w:num w:numId="1">
-    <w:abstractNumId w:val="1"/>
+    <w:abstractNumId w:val="3"/>
   </w:num>
   <w:num w:numId="2">
-    <w:abstractNumId w:val="2"/>
+    <w:abstractNumId w:val="5"/>
   </w:num>
   <w:num w:numId="3">
-    <w:abstractNumId w:val="3"/>
+    <w:abstractNumId w:val="7"/>
   </w:num>
   <w:num w:numId="4">
     <w:abstractNumId w:val="0"/>
+  </w:num>
+  <w:num w:numId="5">
+    <w:abstractNumId w:val="1"/>
+  </w:num>
+  <w:num w:numId="6">
+    <w:abstractNumId w:val="4"/>
+  </w:num>
+  <w:num w:numId="7">
+    <w:abstractNumId w:val="6"/>
+  </w:num>
+  <w:num w:numId="8">
+    <w:abstractNumId w:val="2"/>
   </w:num>
 </w:numbering>
 </file>
@@ -11685,9 +13135,12 @@
     <w:autoRedefine/>
     <w:uiPriority w:val="9"/>
     <w:qFormat/>
-    <w:rsid w:val="00E77E32"/>
+    <w:rsid w:val="002D0AE4"/>
     <w:pPr>
       <w:keepNext/>
+      <w:numPr>
+        <w:numId w:val="8"/>
+      </w:numPr>
       <w:spacing w:line="360" w:lineRule="auto"/>
       <w:outlineLvl w:val="0"/>
     </w:pPr>
@@ -11697,6 +13150,7 @@
       <w:sz w:val="28"/>
       <w:szCs w:val="32"/>
       <w:u w:val="single"/>
+      <w:lang w:val="es-ES"/>
     </w:rPr>
   </w:style>
   <w:style w:type="paragraph" w:styleId="Heading2">
@@ -11710,6 +13164,10 @@
     <w:rsid w:val="00423369"/>
     <w:pPr>
       <w:keepNext/>
+      <w:numPr>
+        <w:ilvl w:val="1"/>
+        <w:numId w:val="8"/>
+      </w:numPr>
       <w:outlineLvl w:val="1"/>
     </w:pPr>
     <w:rPr>
@@ -11727,6 +13185,10 @@
     <w:qFormat/>
     <w:pPr>
       <w:keepNext/>
+      <w:numPr>
+        <w:ilvl w:val="2"/>
+        <w:numId w:val="8"/>
+      </w:numPr>
       <w:spacing w:line="360" w:lineRule="auto"/>
       <w:jc w:val="center"/>
       <w:outlineLvl w:val="2"/>
@@ -11746,6 +13208,10 @@
     <w:qFormat/>
     <w:pPr>
       <w:keepNext/>
+      <w:numPr>
+        <w:ilvl w:val="3"/>
+        <w:numId w:val="8"/>
+      </w:numPr>
       <w:spacing w:line="360" w:lineRule="auto"/>
       <w:jc w:val="center"/>
       <w:outlineLvl w:val="3"/>
@@ -11767,6 +13233,10 @@
     <w:pPr>
       <w:keepNext/>
       <w:keepLines/>
+      <w:numPr>
+        <w:ilvl w:val="4"/>
+        <w:numId w:val="8"/>
+      </w:numPr>
       <w:spacing w:before="220" w:after="40"/>
       <w:outlineLvl w:val="4"/>
     </w:pPr>
@@ -11786,6 +13256,10 @@
     <w:pPr>
       <w:keepNext/>
       <w:keepLines/>
+      <w:numPr>
+        <w:ilvl w:val="5"/>
+        <w:numId w:val="8"/>
+      </w:numPr>
       <w:spacing w:before="200" w:after="40"/>
       <w:outlineLvl w:val="5"/>
     </w:pPr>
@@ -11807,6 +13281,10 @@
     <w:pPr>
       <w:keepNext/>
       <w:keepLines/>
+      <w:numPr>
+        <w:ilvl w:val="6"/>
+        <w:numId w:val="8"/>
+      </w:numPr>
       <w:spacing w:before="40"/>
       <w:outlineLvl w:val="6"/>
     </w:pPr>
@@ -11829,6 +13307,10 @@
     <w:pPr>
       <w:keepNext/>
       <w:keepLines/>
+      <w:numPr>
+        <w:ilvl w:val="7"/>
+        <w:numId w:val="8"/>
+      </w:numPr>
       <w:spacing w:before="40"/>
       <w:outlineLvl w:val="7"/>
     </w:pPr>
@@ -11851,6 +13333,10 @@
     <w:pPr>
       <w:keepNext/>
       <w:keepLines/>
+      <w:numPr>
+        <w:ilvl w:val="8"/>
+        <w:numId w:val="8"/>
+      </w:numPr>
       <w:spacing w:before="40"/>
       <w:outlineLvl w:val="8"/>
     </w:pPr>
@@ -12239,6 +13725,48 @@
       <w:szCs w:val="21"/>
     </w:rPr>
   </w:style>
+  <w:style w:type="paragraph" w:styleId="Footer">
+    <w:name w:val="footer"/>
+    <w:basedOn w:val="Normal"/>
+    <w:link w:val="FooterChar"/>
+    <w:uiPriority w:val="99"/>
+    <w:unhideWhenUsed/>
+    <w:rsid w:val="0041187A"/>
+    <w:pPr>
+      <w:tabs>
+        <w:tab w:val="center" w:pos="4680"/>
+        <w:tab w:val="right" w:pos="9360"/>
+      </w:tabs>
+    </w:pPr>
+  </w:style>
+  <w:style w:type="character" w:customStyle="1" w:styleId="FooterChar">
+    <w:name w:val="Footer Char"/>
+    <w:basedOn w:val="DefaultParagraphFont"/>
+    <w:link w:val="Footer"/>
+    <w:uiPriority w:val="99"/>
+    <w:rsid w:val="0041187A"/>
+  </w:style>
+  <w:style w:type="character" w:styleId="PageNumber">
+    <w:name w:val="page number"/>
+    <w:basedOn w:val="DefaultParagraphFont"/>
+    <w:uiPriority w:val="99"/>
+    <w:semiHidden/>
+    <w:unhideWhenUsed/>
+    <w:rsid w:val="0041187A"/>
+  </w:style>
+  <w:style w:type="numbering" w:styleId="111111">
+    <w:name w:val="Outline List 2"/>
+    <w:basedOn w:val="NoList"/>
+    <w:uiPriority w:val="99"/>
+    <w:semiHidden/>
+    <w:unhideWhenUsed/>
+    <w:rsid w:val="002D0AE4"/>
+    <w:pPr>
+      <w:numPr>
+        <w:numId w:val="5"/>
+      </w:numPr>
+    </w:pPr>
+  </w:style>
 </w:styles>
 </file>
 

</xml_diff>

<commit_message>
la numeracion de titulos y subtitulos es automatica
</commit_message>
<xml_diff>
--- a/propuesta.docx
+++ b/propuesta.docx
@@ -3372,9 +3372,6 @@
       <w:bookmarkStart w:id="7" w:name="_Toc60495079"/>
       <w:r>
         <w:lastRenderedPageBreak/>
-        <w:t>1.</w:t>
-      </w:r>
-      <w:r>
         <w:t>Introducción</w:t>
       </w:r>
       <w:bookmarkEnd w:id="7"/>
@@ -3451,7 +3448,7 @@
       </w:pPr>
       <w:bookmarkStart w:id="8" w:name="_Toc60495080"/>
       <w:r>
-        <w:t>1.1 Contexto</w:t>
+        <w:t>Contexto</w:t>
       </w:r>
       <w:bookmarkEnd w:id="8"/>
     </w:p>
@@ -3544,7 +3541,7 @@
       </w:pPr>
       <w:bookmarkStart w:id="9" w:name="_Toc60495081"/>
       <w:r>
-        <w:t>1.2 Identificación del problema</w:t>
+        <w:t>Identificación del problema</w:t>
       </w:r>
       <w:bookmarkEnd w:id="9"/>
     </w:p>
@@ -3764,7 +3761,7 @@
       </w:pPr>
       <w:bookmarkStart w:id="10" w:name="_Toc60495082"/>
       <w:r>
-        <w:t>1.3 Objetivos</w:t>
+        <w:t>Objetivos</w:t>
       </w:r>
       <w:bookmarkEnd w:id="10"/>
     </w:p>
@@ -3813,7 +3810,7 @@
       </w:pPr>
       <w:bookmarkStart w:id="11" w:name="_Toc60495083"/>
       <w:r>
-        <w:t>1.4 Metodología</w:t>
+        <w:t>Metodología</w:t>
       </w:r>
       <w:bookmarkEnd w:id="11"/>
     </w:p>
@@ -3862,13 +3859,7 @@
       </w:pPr>
       <w:bookmarkStart w:id="12" w:name="_Toc60495084"/>
       <w:r>
-        <w:t>1.</w:t>
-      </w:r>
-      <w:r>
-        <w:t>5</w:t>
-      </w:r>
-      <w:r>
-        <w:t xml:space="preserve"> Organización del documento</w:t>
+        <w:t>Organización del documento</w:t>
       </w:r>
       <w:bookmarkEnd w:id="12"/>
     </w:p>
@@ -4305,7 +4296,7 @@
       <w:bookmarkStart w:id="13" w:name="_Toc60495085"/>
       <w:r>
         <w:lastRenderedPageBreak/>
-        <w:t>2. Análisis</w:t>
+        <w:t>Análisis</w:t>
       </w:r>
       <w:bookmarkEnd w:id="13"/>
     </w:p>
@@ -4411,7 +4402,7 @@
       </w:pPr>
       <w:bookmarkStart w:id="14" w:name="_Toc60495086"/>
       <w:r>
-        <w:t>2.1 Requerimientos funcionales</w:t>
+        <w:t>Requerimientos funcionales</w:t>
       </w:r>
       <w:bookmarkEnd w:id="14"/>
     </w:p>
@@ -4502,7 +4493,7 @@
       </w:pPr>
       <w:bookmarkStart w:id="15" w:name="_Toc60495087"/>
       <w:r>
-        <w:t>2.2 Requerimientos no funcionales</w:t>
+        <w:t>Requerimientos no funcionales</w:t>
       </w:r>
       <w:bookmarkEnd w:id="15"/>
     </w:p>
@@ -4907,13 +4898,7 @@
       </w:pPr>
       <w:bookmarkStart w:id="17" w:name="_Toc60495089"/>
       <w:r>
-        <w:t>2.</w:t>
-      </w:r>
-      <w:r>
-        <w:t>4</w:t>
-      </w:r>
-      <w:r>
-        <w:t xml:space="preserve"> Trabajos relacionados</w:t>
+        <w:t>Trabajos relacionados</w:t>
       </w:r>
       <w:bookmarkEnd w:id="17"/>
     </w:p>
@@ -5267,12 +5252,6 @@
           <w:highlight w:val="white"/>
         </w:rPr>
         <w:lastRenderedPageBreak/>
-        <w:t xml:space="preserve">3. </w:t>
-      </w:r>
-      <w:r>
-        <w:rPr>
-          <w:highlight w:val="white"/>
-        </w:rPr>
         <w:t>El juego de dominó</w:t>
       </w:r>
       <w:bookmarkEnd w:id="18"/>
@@ -5357,7 +5336,7 @@
         <w:rPr>
           <w:highlight w:val="white"/>
         </w:rPr>
-        <w:t>3.1 Dinámica del juego</w:t>
+        <w:t>Dinámica del juego</w:t>
       </w:r>
       <w:bookmarkEnd w:id="19"/>
     </w:p>
@@ -5550,7 +5529,7 @@
         <w:rPr>
           <w:highlight w:val="white"/>
         </w:rPr>
-        <w:t>3.2 Factor</w:t>
+        <w:t>Factor</w:t>
       </w:r>
       <w:r>
         <w:rPr>
@@ -5970,7 +5949,7 @@
         <w:rPr>
           <w:highlight w:val="white"/>
         </w:rPr>
-        <w:t>3.3 Información imperfecta</w:t>
+        <w:t>Información imperfecta</w:t>
       </w:r>
       <w:bookmarkEnd w:id="21"/>
     </w:p>
@@ -6629,13 +6608,7 @@
           <w:highlight w:val="white"/>
         </w:rPr>
         <w:lastRenderedPageBreak/>
-        <w:t>4</w:t>
-      </w:r>
-      <w:r>
-        <w:rPr>
-          <w:highlight w:val="white"/>
-        </w:rPr>
-        <w:t>. Diseño</w:t>
+        <w:t>Diseño</w:t>
       </w:r>
       <w:bookmarkEnd w:id="22"/>
     </w:p>
@@ -6729,14 +6702,7 @@
           <w:highlight w:val="white"/>
           <w:lang w:val="es-ES"/>
         </w:rPr>
-        <w:t>4</w:t>
-      </w:r>
-      <w:r>
-        <w:rPr>
-          <w:highlight w:val="white"/>
-          <w:lang w:val="es-ES"/>
-        </w:rPr>
-        <w:t>.1 Elección de algoritmo</w:t>
+        <w:t>Elección de algoritmo</w:t>
       </w:r>
       <w:bookmarkEnd w:id="23"/>
     </w:p>
@@ -7011,34 +6977,6 @@
         </w:rPr>
       </w:pPr>
       <w:bookmarkStart w:id="24" w:name="_Toc60495096"/>
-      <w:r>
-        <w:rPr>
-          <w:highlight w:val="white"/>
-          <w:lang w:val="es-ES"/>
-        </w:rPr>
-        <w:t>4</w:t>
-      </w:r>
-      <w:r>
-        <w:rPr>
-          <w:highlight w:val="white"/>
-          <w:lang w:val="es-ES"/>
-        </w:rPr>
-        <w:t>.</w:t>
-      </w:r>
-      <w:r>
-        <w:rPr>
-          <w:highlight w:val="white"/>
-          <w:lang w:val="es-ES"/>
-        </w:rPr>
-        <w:t>2</w:t>
-      </w:r>
-      <w:r>
-        <w:rPr>
-          <w:highlight w:val="white"/>
-          <w:lang w:val="es-ES"/>
-        </w:rPr>
-        <w:t xml:space="preserve"> </w:t>
-      </w:r>
       <w:r>
         <w:rPr>
           <w:highlight w:val="white"/>
@@ -7508,7 +7446,166 @@
           <w:highlight w:val="white"/>
           <w:lang w:val="es-ES"/>
         </w:rPr>
-        <w:t>4</w:t>
+        <w:t>Análisis de tablero y jugadas predefinidas</w:t>
+      </w:r>
+      <w:bookmarkEnd w:id="25"/>
+    </w:p>
+    <w:p>
+      <w:pPr>
+        <w:rPr>
+          <w:highlight w:val="white"/>
+          <w:lang w:val="es-ES"/>
+        </w:rPr>
+      </w:pPr>
+    </w:p>
+    <w:p>
+      <w:pPr>
+        <w:rPr>
+          <w:highlight w:val="white"/>
+          <w:lang w:val="es-ES"/>
+        </w:rPr>
+      </w:pPr>
+      <w:r>
+        <w:rPr>
+          <w:highlight w:val="white"/>
+          <w:lang w:val="es-ES"/>
+        </w:rPr>
+        <w:t xml:space="preserve">En la </w:t>
+      </w:r>
+      <w:r>
+        <w:rPr>
+          <w:highlight w:val="white"/>
+          <w:lang w:val="es-ES"/>
+        </w:rPr>
+        <w:t>primera etapa</w:t>
+      </w:r>
+      <w:r>
+        <w:rPr>
+          <w:highlight w:val="white"/>
+          <w:lang w:val="es-ES"/>
+        </w:rPr>
+        <w:t xml:space="preserve"> </w:t>
+      </w:r>
+      <w:r>
+        <w:rPr>
+          <w:highlight w:val="white"/>
+          <w:lang w:val="es-ES"/>
+        </w:rPr>
+        <w:t xml:space="preserve">del sistema, se realiza un análisis del estado del juego que se recibe como parámetro. En este análisis se busca </w:t>
+      </w:r>
+      <w:r>
+        <w:rPr>
+          <w:highlight w:val="white"/>
+          <w:lang w:val="es-ES"/>
+        </w:rPr>
+        <w:t xml:space="preserve">extraer información </w:t>
+      </w:r>
+      <w:r>
+        <w:rPr>
+          <w:highlight w:val="white"/>
+          <w:lang w:val="es-ES"/>
+        </w:rPr>
+        <w:t>necesaria para</w:t>
+      </w:r>
+      <w:r>
+        <w:rPr>
+          <w:highlight w:val="white"/>
+          <w:lang w:val="es-ES"/>
+        </w:rPr>
+        <w:t xml:space="preserve"> el muestreo de la siguiente etapa,</w:t>
+      </w:r>
+      <w:r>
+        <w:rPr>
+          <w:highlight w:val="white"/>
+          <w:lang w:val="es-ES"/>
+        </w:rPr>
+        <w:t xml:space="preserve"> así como determinar si existe una jugada predefinida para el estado actual del juego.</w:t>
+      </w:r>
+    </w:p>
+    <w:p>
+      <w:pPr>
+        <w:rPr>
+          <w:highlight w:val="white"/>
+          <w:lang w:val="es-ES"/>
+        </w:rPr>
+      </w:pPr>
+    </w:p>
+    <w:p>
+      <w:pPr>
+        <w:rPr>
+          <w:highlight w:val="white"/>
+          <w:lang w:val="es-ES"/>
+        </w:rPr>
+      </w:pPr>
+      <w:r>
+        <w:rPr>
+          <w:highlight w:val="white"/>
+          <w:lang w:val="es-ES"/>
+        </w:rPr>
+        <w:t xml:space="preserve"> Las </w:t>
+      </w:r>
+      <w:r>
+        <w:rPr>
+          <w:highlight w:val="white"/>
+          <w:lang w:val="es-ES"/>
+        </w:rPr>
+        <w:t>circunstancias para utilizar una</w:t>
+      </w:r>
+      <w:r>
+        <w:rPr>
+          <w:highlight w:val="white"/>
+          <w:lang w:val="es-ES"/>
+        </w:rPr>
+        <w:t xml:space="preserve"> jugada predeterminada son dos. </w:t>
+      </w:r>
+      <w:r>
+        <w:rPr>
+          <w:highlight w:val="white"/>
+          <w:lang w:val="es-ES"/>
+        </w:rPr>
+        <w:t>La primera es</w:t>
+      </w:r>
+      <w:r>
+        <w:rPr>
+          <w:highlight w:val="white"/>
+          <w:lang w:val="es-ES"/>
+        </w:rPr>
+        <w:t xml:space="preserve"> si</w:t>
+      </w:r>
+      <w:r>
+        <w:rPr>
+          <w:highlight w:val="white"/>
+          <w:lang w:val="es-ES"/>
+        </w:rPr>
+        <w:t xml:space="preserve"> </w:t>
+      </w:r>
+      <w:r>
+        <w:rPr>
+          <w:highlight w:val="white"/>
+          <w:lang w:val="es-ES"/>
+        </w:rPr>
+        <w:t xml:space="preserve">sólo se tiene una jugada posible, </w:t>
+      </w:r>
+      <w:r>
+        <w:rPr>
+          <w:highlight w:val="white"/>
+          <w:lang w:val="es-ES"/>
+        </w:rPr>
+        <w:t>en cuyo caso</w:t>
+      </w:r>
+      <w:r>
+        <w:rPr>
+          <w:highlight w:val="white"/>
+          <w:lang w:val="es-ES"/>
+        </w:rPr>
+        <w:t xml:space="preserve"> se realiza dicha jugada sin iniciar el proceso costoso de búsqueda. La segunda es en el primer turno del juego, en donde puede ser deseable incorporar conocimiento experto del dominio para elegir una acción cuando no se cuenta con suficiente información para que el sistema </w:t>
+      </w:r>
+      <w:r>
+        <w:rPr>
+          <w:highlight w:val="white"/>
+          <w:lang w:val="es-ES"/>
+        </w:rPr>
+        <w:t>calcule una jugada efectiva en el límite de tiempo establecido</w:t>
       </w:r>
       <w:r>
         <w:rPr>
@@ -7517,193 +7614,6 @@
         </w:rPr>
         <w:t>.</w:t>
       </w:r>
-      <w:r>
-        <w:rPr>
-          <w:highlight w:val="white"/>
-          <w:lang w:val="es-ES"/>
-        </w:rPr>
-        <w:t>2</w:t>
-      </w:r>
-      <w:r>
-        <w:rPr>
-          <w:highlight w:val="white"/>
-          <w:lang w:val="es-ES"/>
-        </w:rPr>
-        <w:t xml:space="preserve">.1 </w:t>
-      </w:r>
-      <w:r>
-        <w:rPr>
-          <w:highlight w:val="white"/>
-          <w:lang w:val="es-ES"/>
-        </w:rPr>
-        <w:t>Análisis de tablero y jugadas predefinidas</w:t>
-      </w:r>
-      <w:bookmarkEnd w:id="25"/>
-    </w:p>
-    <w:p>
-      <w:pPr>
-        <w:rPr>
-          <w:highlight w:val="white"/>
-          <w:lang w:val="es-ES"/>
-        </w:rPr>
-      </w:pPr>
-    </w:p>
-    <w:p>
-      <w:pPr>
-        <w:rPr>
-          <w:highlight w:val="white"/>
-          <w:lang w:val="es-ES"/>
-        </w:rPr>
-      </w:pPr>
-      <w:r>
-        <w:rPr>
-          <w:highlight w:val="white"/>
-          <w:lang w:val="es-ES"/>
-        </w:rPr>
-        <w:t xml:space="preserve">En la </w:t>
-      </w:r>
-      <w:r>
-        <w:rPr>
-          <w:highlight w:val="white"/>
-          <w:lang w:val="es-ES"/>
-        </w:rPr>
-        <w:t>primera etapa</w:t>
-      </w:r>
-      <w:r>
-        <w:rPr>
-          <w:highlight w:val="white"/>
-          <w:lang w:val="es-ES"/>
-        </w:rPr>
-        <w:t xml:space="preserve"> </w:t>
-      </w:r>
-      <w:r>
-        <w:rPr>
-          <w:highlight w:val="white"/>
-          <w:lang w:val="es-ES"/>
-        </w:rPr>
-        <w:t xml:space="preserve">del sistema, se realiza un análisis del estado del juego que se recibe como parámetro. En este análisis se busca </w:t>
-      </w:r>
-      <w:r>
-        <w:rPr>
-          <w:highlight w:val="white"/>
-          <w:lang w:val="es-ES"/>
-        </w:rPr>
-        <w:t xml:space="preserve">extraer información </w:t>
-      </w:r>
-      <w:r>
-        <w:rPr>
-          <w:highlight w:val="white"/>
-          <w:lang w:val="es-ES"/>
-        </w:rPr>
-        <w:t>necesaria para</w:t>
-      </w:r>
-      <w:r>
-        <w:rPr>
-          <w:highlight w:val="white"/>
-          <w:lang w:val="es-ES"/>
-        </w:rPr>
-        <w:t xml:space="preserve"> el muestreo de la siguiente etapa,</w:t>
-      </w:r>
-      <w:r>
-        <w:rPr>
-          <w:highlight w:val="white"/>
-          <w:lang w:val="es-ES"/>
-        </w:rPr>
-        <w:t xml:space="preserve"> así como determinar si existe una jugada predefinida para el estado actual del juego.</w:t>
-      </w:r>
-    </w:p>
-    <w:p>
-      <w:pPr>
-        <w:rPr>
-          <w:highlight w:val="white"/>
-          <w:lang w:val="es-ES"/>
-        </w:rPr>
-      </w:pPr>
-    </w:p>
-    <w:p>
-      <w:pPr>
-        <w:rPr>
-          <w:highlight w:val="white"/>
-          <w:lang w:val="es-ES"/>
-        </w:rPr>
-      </w:pPr>
-      <w:r>
-        <w:rPr>
-          <w:highlight w:val="white"/>
-          <w:lang w:val="es-ES"/>
-        </w:rPr>
-        <w:t xml:space="preserve"> Las </w:t>
-      </w:r>
-      <w:r>
-        <w:rPr>
-          <w:highlight w:val="white"/>
-          <w:lang w:val="es-ES"/>
-        </w:rPr>
-        <w:t>circunstancias para utilizar una</w:t>
-      </w:r>
-      <w:r>
-        <w:rPr>
-          <w:highlight w:val="white"/>
-          <w:lang w:val="es-ES"/>
-        </w:rPr>
-        <w:t xml:space="preserve"> jugada predeterminada son dos. </w:t>
-      </w:r>
-      <w:r>
-        <w:rPr>
-          <w:highlight w:val="white"/>
-          <w:lang w:val="es-ES"/>
-        </w:rPr>
-        <w:t>La primera es</w:t>
-      </w:r>
-      <w:r>
-        <w:rPr>
-          <w:highlight w:val="white"/>
-          <w:lang w:val="es-ES"/>
-        </w:rPr>
-        <w:t xml:space="preserve"> si</w:t>
-      </w:r>
-      <w:r>
-        <w:rPr>
-          <w:highlight w:val="white"/>
-          <w:lang w:val="es-ES"/>
-        </w:rPr>
-        <w:t xml:space="preserve"> </w:t>
-      </w:r>
-      <w:r>
-        <w:rPr>
-          <w:highlight w:val="white"/>
-          <w:lang w:val="es-ES"/>
-        </w:rPr>
-        <w:t xml:space="preserve">sólo se tiene una jugada posible, </w:t>
-      </w:r>
-      <w:r>
-        <w:rPr>
-          <w:highlight w:val="white"/>
-          <w:lang w:val="es-ES"/>
-        </w:rPr>
-        <w:t>en cuyo caso</w:t>
-      </w:r>
-      <w:r>
-        <w:rPr>
-          <w:highlight w:val="white"/>
-          <w:lang w:val="es-ES"/>
-        </w:rPr>
-        <w:t xml:space="preserve"> se realiza dicha jugada sin iniciar el proceso costoso de búsqueda. La segunda es en el primer turno del juego, en donde puede ser deseable incorporar conocimiento experto del dominio para elegir una acción cuando no se cuenta con suficiente información para que el sistema </w:t>
-      </w:r>
-      <w:r>
-        <w:rPr>
-          <w:highlight w:val="white"/>
-          <w:lang w:val="es-ES"/>
-        </w:rPr>
-        <w:t>calcule una jugada efectiva en el límite de tiempo establecido</w:t>
-      </w:r>
-      <w:r>
-        <w:rPr>
-          <w:highlight w:val="white"/>
-          <w:lang w:val="es-ES"/>
-        </w:rPr>
-        <w:t>.</w:t>
-      </w:r>
     </w:p>
     <w:p>
       <w:pPr>
@@ -7764,28 +7674,7 @@
           <w:highlight w:val="white"/>
           <w:lang w:val="es-ES"/>
         </w:rPr>
-        <w:t>4</w:t>
-      </w:r>
-      <w:r>
-        <w:rPr>
-          <w:highlight w:val="white"/>
-          <w:lang w:val="es-ES"/>
-        </w:rPr>
-        <w:t>.</w:t>
-      </w:r>
-      <w:r>
-        <w:rPr>
-          <w:highlight w:val="white"/>
-          <w:lang w:val="es-ES"/>
-        </w:rPr>
-        <w:t>2</w:t>
-      </w:r>
-      <w:r>
-        <w:rPr>
-          <w:highlight w:val="white"/>
-          <w:lang w:val="es-ES"/>
-        </w:rPr>
-        <w:t>.2 Muestreo de fichas desconocidas</w:t>
+        <w:t>Muestreo de fichas desconocidas</w:t>
       </w:r>
       <w:bookmarkEnd w:id="26"/>
     </w:p>
@@ -8084,28 +7973,7 @@
           <w:highlight w:val="white"/>
           <w:lang w:val="es-ES"/>
         </w:rPr>
-        <w:t>4</w:t>
-      </w:r>
-      <w:r>
-        <w:rPr>
-          <w:highlight w:val="white"/>
-          <w:lang w:val="es-ES"/>
-        </w:rPr>
-        <w:t>.</w:t>
-      </w:r>
-      <w:r>
-        <w:rPr>
-          <w:highlight w:val="white"/>
-          <w:lang w:val="es-ES"/>
-        </w:rPr>
-        <w:t>2</w:t>
-      </w:r>
-      <w:r>
-        <w:rPr>
-          <w:highlight w:val="white"/>
-          <w:lang w:val="es-ES"/>
-        </w:rPr>
-        <w:t>.3 Búsqueda en árbol de juego con información perfecta</w:t>
+        <w:t>Búsqueda en árbol de juego con información perfecta</w:t>
       </w:r>
       <w:bookmarkEnd w:id="27"/>
     </w:p>
@@ -8431,14 +8299,7 @@
           <w:highlight w:val="white"/>
           <w:lang w:val="es-ES"/>
         </w:rPr>
-        <w:t>4</w:t>
-      </w:r>
-      <w:r>
-        <w:rPr>
-          <w:highlight w:val="white"/>
-          <w:lang w:val="es-ES"/>
-        </w:rPr>
-        <w:t>.3 Estándares utilizados</w:t>
+        <w:t>Estándares utilizados</w:t>
       </w:r>
       <w:bookmarkEnd w:id="28"/>
     </w:p>
@@ -8481,6 +8342,14 @@
     </w:p>
     <w:p>
       <w:pPr>
+        <w:rPr>
+          <w:highlight w:val="white"/>
+          <w:lang w:val="es-ES"/>
+        </w:rPr>
+      </w:pPr>
+    </w:p>
+    <w:p>
+      <w:pPr>
         <w:pStyle w:val="Heading1"/>
         <w:rPr>
           <w:highlight w:val="white"/>
@@ -8492,7 +8361,7 @@
           <w:highlight w:val="white"/>
         </w:rPr>
         <w:lastRenderedPageBreak/>
-        <w:t>5. Implementación</w:t>
+        <w:t>Implementación</w:t>
       </w:r>
       <w:bookmarkEnd w:id="29"/>
       <w:r>
@@ -8867,18 +8736,6 @@
           <w:highlight w:val="white"/>
         </w:rPr>
         <w:lastRenderedPageBreak/>
-        <w:t>5</w:t>
-      </w:r>
-      <w:r>
-        <w:rPr>
-          <w:highlight w:val="white"/>
-        </w:rPr>
-        <w:t xml:space="preserve">. </w:t>
-      </w:r>
-      <w:r>
-        <w:rPr>
-          <w:highlight w:val="white"/>
-        </w:rPr>
         <w:t xml:space="preserve">Validación y </w:t>
       </w:r>
       <w:r>
@@ -8969,13 +8826,7 @@
         <w:rPr>
           <w:highlight w:val="white"/>
         </w:rPr>
-        <w:t>5</w:t>
-      </w:r>
-      <w:r>
-        <w:rPr>
-          <w:highlight w:val="white"/>
-        </w:rPr>
-        <w:t>.1 Validación de MCTS</w:t>
+        <w:t>Validación de MCTS</w:t>
       </w:r>
       <w:bookmarkEnd w:id="31"/>
     </w:p>
@@ -9587,20 +9438,6 @@
           <w:highlight w:val="white"/>
           <w:lang w:val="es-ES"/>
         </w:rPr>
-        <w:t>5</w:t>
-      </w:r>
-      <w:r>
-        <w:rPr>
-          <w:highlight w:val="white"/>
-          <w:lang w:val="es-ES"/>
-        </w:rPr>
-        <w:t xml:space="preserve">.2 </w:t>
-      </w:r>
-      <w:r>
-        <w:rPr>
-          <w:highlight w:val="white"/>
-          <w:lang w:val="es-ES"/>
-        </w:rPr>
         <w:t>Sensibilidad de MCTS a su parámetro de búsqueda</w:t>
       </w:r>
       <w:bookmarkEnd w:id="32"/>
@@ -10193,14 +10030,7 @@
           <w:highlight w:val="white"/>
           <w:lang w:val="es-ES"/>
         </w:rPr>
-        <w:t>5</w:t>
-      </w:r>
-      <w:r>
-        <w:rPr>
-          <w:highlight w:val="white"/>
-          <w:lang w:val="es-ES"/>
-        </w:rPr>
-        <w:t>.3 Desempeño del sistema</w:t>
+        <w:t>Desempeño del sistema</w:t>
       </w:r>
       <w:bookmarkEnd w:id="33"/>
     </w:p>
@@ -10764,13 +10594,7 @@
           <w:highlight w:val="white"/>
         </w:rPr>
         <w:lastRenderedPageBreak/>
-        <w:t>6</w:t>
-      </w:r>
-      <w:r>
-        <w:rPr>
-          <w:highlight w:val="white"/>
-        </w:rPr>
-        <w:t>. C</w:t>
+        <w:t>C</w:t>
       </w:r>
       <w:r>
         <w:rPr>
@@ -13183,6 +13007,7 @@
     <w:uiPriority w:val="9"/>
     <w:unhideWhenUsed/>
     <w:qFormat/>
+    <w:rsid w:val="00F9277E"/>
     <w:pPr>
       <w:keepNext/>
       <w:numPr>
@@ -13190,12 +13015,10 @@
         <w:numId w:val="8"/>
       </w:numPr>
       <w:spacing w:line="360" w:lineRule="auto"/>
-      <w:jc w:val="center"/>
       <w:outlineLvl w:val="2"/>
     </w:pPr>
     <w:rPr>
-      <w:rFonts w:ascii="Arial" w:eastAsia="Arial" w:hAnsi="Arial" w:cs="Arial"/>
-      <w:sz w:val="32"/>
+      <w:rFonts w:eastAsia="Arial" w:cs="Arial"/>
       <w:szCs w:val="32"/>
     </w:rPr>
   </w:style>

</xml_diff>

<commit_message>
aniade capitulo de implementacion, esta incomploeto
</commit_message>
<xml_diff>
--- a/propuesta.docx
+++ b/propuesta.docx
@@ -482,7 +482,7 @@
           <w:r>
             <w:fldChar w:fldCharType="separate"/>
           </w:r>
-          <w:hyperlink w:anchor="_Toc60495079" w:history="1">
+          <w:hyperlink w:anchor="_Toc60524283" w:history="1">
             <w:r>
               <w:rPr>
                 <w:rStyle w:val="Hyperlink"/>
@@ -508,7 +508,7 @@
                 <w:rStyle w:val="Hyperlink"/>
                 <w:noProof/>
               </w:rPr>
-              <w:t>1.Introducción</w:t>
+              <w:t>Introducción</w:t>
             </w:r>
             <w:r>
               <w:rPr>
@@ -529,7 +529,7 @@
                 <w:noProof/>
                 <w:webHidden/>
               </w:rPr>
-              <w:instrText xml:space="preserve"> PAGEREF _Toc60495079 \h </w:instrText>
+              <w:instrText xml:space="preserve"> PAGEREF _Toc60524283 \h </w:instrText>
             </w:r>
             <w:r>
               <w:rPr>
@@ -576,7 +576,7 @@
               <w:lang w:val="en-MX"/>
             </w:rPr>
           </w:pPr>
-          <w:hyperlink w:anchor="_Toc60495080" w:history="1">
+          <w:hyperlink w:anchor="_Toc60524284" w:history="1">
             <w:r>
               <w:rPr>
                 <w:rStyle w:val="Hyperlink"/>
@@ -600,7 +600,7 @@
                 <w:rStyle w:val="Hyperlink"/>
                 <w:noProof/>
               </w:rPr>
-              <w:t>1.1 Contexto</w:t>
+              <w:t>Contexto</w:t>
             </w:r>
             <w:r>
               <w:rPr>
@@ -621,7 +621,7 @@
                 <w:noProof/>
                 <w:webHidden/>
               </w:rPr>
-              <w:instrText xml:space="preserve"> PAGEREF _Toc60495080 \h </w:instrText>
+              <w:instrText xml:space="preserve"> PAGEREF _Toc60524284 \h </w:instrText>
             </w:r>
             <w:r>
               <w:rPr>
@@ -668,7 +668,7 @@
               <w:lang w:val="en-MX"/>
             </w:rPr>
           </w:pPr>
-          <w:hyperlink w:anchor="_Toc60495081" w:history="1">
+          <w:hyperlink w:anchor="_Toc60524285" w:history="1">
             <w:r>
               <w:rPr>
                 <w:rStyle w:val="Hyperlink"/>
@@ -692,7 +692,7 @@
                 <w:rStyle w:val="Hyperlink"/>
                 <w:noProof/>
               </w:rPr>
-              <w:t>1.2 Identificación del problema</w:t>
+              <w:t>Identificación del problema</w:t>
             </w:r>
             <w:r>
               <w:rPr>
@@ -713,7 +713,7 @@
                 <w:noProof/>
                 <w:webHidden/>
               </w:rPr>
-              <w:instrText xml:space="preserve"> PAGEREF _Toc60495081 \h </w:instrText>
+              <w:instrText xml:space="preserve"> PAGEREF _Toc60524285 \h </w:instrText>
             </w:r>
             <w:r>
               <w:rPr>
@@ -760,7 +760,7 @@
               <w:lang w:val="en-MX"/>
             </w:rPr>
           </w:pPr>
-          <w:hyperlink w:anchor="_Toc60495082" w:history="1">
+          <w:hyperlink w:anchor="_Toc60524286" w:history="1">
             <w:r>
               <w:rPr>
                 <w:rStyle w:val="Hyperlink"/>
@@ -784,7 +784,7 @@
                 <w:rStyle w:val="Hyperlink"/>
                 <w:noProof/>
               </w:rPr>
-              <w:t>1.3 Objetivos</w:t>
+              <w:t>Objetivos</w:t>
             </w:r>
             <w:r>
               <w:rPr>
@@ -805,7 +805,7 @@
                 <w:noProof/>
                 <w:webHidden/>
               </w:rPr>
-              <w:instrText xml:space="preserve"> PAGEREF _Toc60495082 \h </w:instrText>
+              <w:instrText xml:space="preserve"> PAGEREF _Toc60524286 \h </w:instrText>
             </w:r>
             <w:r>
               <w:rPr>
@@ -852,7 +852,7 @@
               <w:lang w:val="en-MX"/>
             </w:rPr>
           </w:pPr>
-          <w:hyperlink w:anchor="_Toc60495083" w:history="1">
+          <w:hyperlink w:anchor="_Toc60524287" w:history="1">
             <w:r>
               <w:rPr>
                 <w:rStyle w:val="Hyperlink"/>
@@ -876,7 +876,7 @@
                 <w:rStyle w:val="Hyperlink"/>
                 <w:noProof/>
               </w:rPr>
-              <w:t>1.4 Metodología</w:t>
+              <w:t>Metodología</w:t>
             </w:r>
             <w:r>
               <w:rPr>
@@ -897,7 +897,7 @@
                 <w:noProof/>
                 <w:webHidden/>
               </w:rPr>
-              <w:instrText xml:space="preserve"> PAGEREF _Toc60495083 \h </w:instrText>
+              <w:instrText xml:space="preserve"> PAGEREF _Toc60524287 \h </w:instrText>
             </w:r>
             <w:r>
               <w:rPr>
@@ -944,7 +944,7 @@
               <w:lang w:val="en-MX"/>
             </w:rPr>
           </w:pPr>
-          <w:hyperlink w:anchor="_Toc60495084" w:history="1">
+          <w:hyperlink w:anchor="_Toc60524288" w:history="1">
             <w:r>
               <w:rPr>
                 <w:rStyle w:val="Hyperlink"/>
@@ -968,7 +968,7 @@
                 <w:rStyle w:val="Hyperlink"/>
                 <w:noProof/>
               </w:rPr>
-              <w:t>1.5 Organización del documento</w:t>
+              <w:t>Organización del documento</w:t>
             </w:r>
             <w:r>
               <w:rPr>
@@ -989,7 +989,7 @@
                 <w:noProof/>
                 <w:webHidden/>
               </w:rPr>
-              <w:instrText xml:space="preserve"> PAGEREF _Toc60495084 \h </w:instrText>
+              <w:instrText xml:space="preserve"> PAGEREF _Toc60524288 \h </w:instrText>
             </w:r>
             <w:r>
               <w:rPr>
@@ -1037,7 +1037,7 @@
               <w:lang w:val="en-MX"/>
             </w:rPr>
           </w:pPr>
-          <w:hyperlink w:anchor="_Toc60495085" w:history="1">
+          <w:hyperlink w:anchor="_Toc60524289" w:history="1">
             <w:r>
               <w:rPr>
                 <w:rStyle w:val="Hyperlink"/>
@@ -1063,7 +1063,7 @@
                 <w:rStyle w:val="Hyperlink"/>
                 <w:noProof/>
               </w:rPr>
-              <w:t>2. Análisis</w:t>
+              <w:t>Análisis</w:t>
             </w:r>
             <w:r>
               <w:rPr>
@@ -1084,7 +1084,7 @@
                 <w:noProof/>
                 <w:webHidden/>
               </w:rPr>
-              <w:instrText xml:space="preserve"> PAGEREF _Toc60495085 \h </w:instrText>
+              <w:instrText xml:space="preserve"> PAGEREF _Toc60524289 \h </w:instrText>
             </w:r>
             <w:r>
               <w:rPr>
@@ -1131,7 +1131,7 @@
               <w:lang w:val="en-MX"/>
             </w:rPr>
           </w:pPr>
-          <w:hyperlink w:anchor="_Toc60495086" w:history="1">
+          <w:hyperlink w:anchor="_Toc60524290" w:history="1">
             <w:r>
               <w:rPr>
                 <w:rStyle w:val="Hyperlink"/>
@@ -1155,7 +1155,7 @@
                 <w:rStyle w:val="Hyperlink"/>
                 <w:noProof/>
               </w:rPr>
-              <w:t>2.1 Requerimientos funcionales</w:t>
+              <w:t>Requerimientos funcionales</w:t>
             </w:r>
             <w:r>
               <w:rPr>
@@ -1176,7 +1176,7 @@
                 <w:noProof/>
                 <w:webHidden/>
               </w:rPr>
-              <w:instrText xml:space="preserve"> PAGEREF _Toc60495086 \h </w:instrText>
+              <w:instrText xml:space="preserve"> PAGEREF _Toc60524290 \h </w:instrText>
             </w:r>
             <w:r>
               <w:rPr>
@@ -1223,7 +1223,7 @@
               <w:lang w:val="en-MX"/>
             </w:rPr>
           </w:pPr>
-          <w:hyperlink w:anchor="_Toc60495087" w:history="1">
+          <w:hyperlink w:anchor="_Toc60524291" w:history="1">
             <w:r>
               <w:rPr>
                 <w:rStyle w:val="Hyperlink"/>
@@ -1247,7 +1247,7 @@
                 <w:rStyle w:val="Hyperlink"/>
                 <w:noProof/>
               </w:rPr>
-              <w:t>2.2 Requerimientos no funcionales</w:t>
+              <w:t>Requerimientos no funcionales</w:t>
             </w:r>
             <w:r>
               <w:rPr>
@@ -1268,7 +1268,7 @@
                 <w:noProof/>
                 <w:webHidden/>
               </w:rPr>
-              <w:instrText xml:space="preserve"> PAGEREF _Toc60495087 \h </w:instrText>
+              <w:instrText xml:space="preserve"> PAGEREF _Toc60524291 \h </w:instrText>
             </w:r>
             <w:r>
               <w:rPr>
@@ -1315,7 +1315,7 @@
               <w:lang w:val="en-MX"/>
             </w:rPr>
           </w:pPr>
-          <w:hyperlink w:anchor="_Toc60495088" w:history="1">
+          <w:hyperlink w:anchor="_Toc60524292" w:history="1">
             <w:r>
               <w:rPr>
                 <w:rStyle w:val="Hyperlink"/>
@@ -1360,7 +1360,7 @@
                 <w:noProof/>
                 <w:webHidden/>
               </w:rPr>
-              <w:instrText xml:space="preserve"> PAGEREF _Toc60495088 \h </w:instrText>
+              <w:instrText xml:space="preserve"> PAGEREF _Toc60524292 \h </w:instrText>
             </w:r>
             <w:r>
               <w:rPr>
@@ -1407,7 +1407,7 @@
               <w:lang w:val="en-MX"/>
             </w:rPr>
           </w:pPr>
-          <w:hyperlink w:anchor="_Toc60495089" w:history="1">
+          <w:hyperlink w:anchor="_Toc60524293" w:history="1">
             <w:r>
               <w:rPr>
                 <w:rStyle w:val="Hyperlink"/>
@@ -1431,7 +1431,7 @@
                 <w:rStyle w:val="Hyperlink"/>
                 <w:noProof/>
               </w:rPr>
-              <w:t>2.4 Trabajos relacionados</w:t>
+              <w:t>Trabajos relacionados</w:t>
             </w:r>
             <w:r>
               <w:rPr>
@@ -1452,7 +1452,7 @@
                 <w:noProof/>
                 <w:webHidden/>
               </w:rPr>
-              <w:instrText xml:space="preserve"> PAGEREF _Toc60495089 \h </w:instrText>
+              <w:instrText xml:space="preserve"> PAGEREF _Toc60524293 \h </w:instrText>
             </w:r>
             <w:r>
               <w:rPr>
@@ -1500,7 +1500,7 @@
               <w:lang w:val="en-MX"/>
             </w:rPr>
           </w:pPr>
-          <w:hyperlink w:anchor="_Toc60495090" w:history="1">
+          <w:hyperlink w:anchor="_Toc60524294" w:history="1">
             <w:r>
               <w:rPr>
                 <w:rStyle w:val="Hyperlink"/>
@@ -1528,7 +1528,7 @@
                 <w:noProof/>
                 <w:highlight w:val="white"/>
               </w:rPr>
-              <w:t>3. El juego de dominó</w:t>
+              <w:t>El juego de dominó</w:t>
             </w:r>
             <w:r>
               <w:rPr>
@@ -1549,7 +1549,7 @@
                 <w:noProof/>
                 <w:webHidden/>
               </w:rPr>
-              <w:instrText xml:space="preserve"> PAGEREF _Toc60495090 \h </w:instrText>
+              <w:instrText xml:space="preserve"> PAGEREF _Toc60524294 \h </w:instrText>
             </w:r>
             <w:r>
               <w:rPr>
@@ -1596,7 +1596,7 @@
               <w:lang w:val="en-MX"/>
             </w:rPr>
           </w:pPr>
-          <w:hyperlink w:anchor="_Toc60495091" w:history="1">
+          <w:hyperlink w:anchor="_Toc60524295" w:history="1">
             <w:r>
               <w:rPr>
                 <w:rStyle w:val="Hyperlink"/>
@@ -1622,7 +1622,7 @@
                 <w:noProof/>
                 <w:highlight w:val="white"/>
               </w:rPr>
-              <w:t>3.1 Dinámica del juego</w:t>
+              <w:t>Dinámica del juego</w:t>
             </w:r>
             <w:r>
               <w:rPr>
@@ -1643,7 +1643,7 @@
                 <w:noProof/>
                 <w:webHidden/>
               </w:rPr>
-              <w:instrText xml:space="preserve"> PAGEREF _Toc60495091 \h </w:instrText>
+              <w:instrText xml:space="preserve"> PAGEREF _Toc60524295 \h </w:instrText>
             </w:r>
             <w:r>
               <w:rPr>
@@ -1690,7 +1690,7 @@
               <w:lang w:val="en-MX"/>
             </w:rPr>
           </w:pPr>
-          <w:hyperlink w:anchor="_Toc60495092" w:history="1">
+          <w:hyperlink w:anchor="_Toc60524296" w:history="1">
             <w:r>
               <w:rPr>
                 <w:rStyle w:val="Hyperlink"/>
@@ -1716,7 +1716,7 @@
                 <w:noProof/>
                 <w:highlight w:val="white"/>
               </w:rPr>
-              <w:t>3.2 Factor promedio de ramificación</w:t>
+              <w:t>Factor promedio de ramificación</w:t>
             </w:r>
             <w:r>
               <w:rPr>
@@ -1737,7 +1737,7 @@
                 <w:noProof/>
                 <w:webHidden/>
               </w:rPr>
-              <w:instrText xml:space="preserve"> PAGEREF _Toc60495092 \h </w:instrText>
+              <w:instrText xml:space="preserve"> PAGEREF _Toc60524296 \h </w:instrText>
             </w:r>
             <w:r>
               <w:rPr>
@@ -1784,7 +1784,7 @@
               <w:lang w:val="en-MX"/>
             </w:rPr>
           </w:pPr>
-          <w:hyperlink w:anchor="_Toc60495093" w:history="1">
+          <w:hyperlink w:anchor="_Toc60524297" w:history="1">
             <w:r>
               <w:rPr>
                 <w:rStyle w:val="Hyperlink"/>
@@ -1810,7 +1810,7 @@
                 <w:noProof/>
                 <w:highlight w:val="white"/>
               </w:rPr>
-              <w:t>3.3 Información imperfecta</w:t>
+              <w:t>Información imperfecta</w:t>
             </w:r>
             <w:r>
               <w:rPr>
@@ -1831,7 +1831,7 @@
                 <w:noProof/>
                 <w:webHidden/>
               </w:rPr>
-              <w:instrText xml:space="preserve"> PAGEREF _Toc60495093 \h </w:instrText>
+              <w:instrText xml:space="preserve"> PAGEREF _Toc60524297 \h </w:instrText>
             </w:r>
             <w:r>
               <w:rPr>
@@ -1879,7 +1879,7 @@
               <w:lang w:val="en-MX"/>
             </w:rPr>
           </w:pPr>
-          <w:hyperlink w:anchor="_Toc60495094" w:history="1">
+          <w:hyperlink w:anchor="_Toc60524298" w:history="1">
             <w:r>
               <w:rPr>
                 <w:rStyle w:val="Hyperlink"/>
@@ -1907,7 +1907,7 @@
                 <w:noProof/>
                 <w:highlight w:val="white"/>
               </w:rPr>
-              <w:t>4. Diseño</w:t>
+              <w:t>Diseño</w:t>
             </w:r>
             <w:r>
               <w:rPr>
@@ -1928,7 +1928,7 @@
                 <w:noProof/>
                 <w:webHidden/>
               </w:rPr>
-              <w:instrText xml:space="preserve"> PAGEREF _Toc60495094 \h </w:instrText>
+              <w:instrText xml:space="preserve"> PAGEREF _Toc60524298 \h </w:instrText>
             </w:r>
             <w:r>
               <w:rPr>
@@ -1975,7 +1975,7 @@
               <w:lang w:val="en-MX"/>
             </w:rPr>
           </w:pPr>
-          <w:hyperlink w:anchor="_Toc60495095" w:history="1">
+          <w:hyperlink w:anchor="_Toc60524299" w:history="1">
             <w:r>
               <w:rPr>
                 <w:rStyle w:val="Hyperlink"/>
@@ -2003,7 +2003,7 @@
                 <w:highlight w:val="white"/>
                 <w:lang w:val="es-ES"/>
               </w:rPr>
-              <w:t>4.1 Elección de algoritmo</w:t>
+              <w:t>Elección de algoritmo</w:t>
             </w:r>
             <w:r>
               <w:rPr>
@@ -2024,7 +2024,7 @@
                 <w:noProof/>
                 <w:webHidden/>
               </w:rPr>
-              <w:instrText xml:space="preserve"> PAGEREF _Toc60495095 \h </w:instrText>
+              <w:instrText xml:space="preserve"> PAGEREF _Toc60524299 \h </w:instrText>
             </w:r>
             <w:r>
               <w:rPr>
@@ -2071,7 +2071,7 @@
               <w:lang w:val="en-MX"/>
             </w:rPr>
           </w:pPr>
-          <w:hyperlink w:anchor="_Toc60495096" w:history="1">
+          <w:hyperlink w:anchor="_Toc60524300" w:history="1">
             <w:r>
               <w:rPr>
                 <w:rStyle w:val="Hyperlink"/>
@@ -2099,7 +2099,7 @@
                 <w:highlight w:val="white"/>
                 <w:lang w:val="es-ES"/>
               </w:rPr>
-              <w:t>4.2 Arquitectura</w:t>
+              <w:t>Arquitectura</w:t>
             </w:r>
             <w:r>
               <w:rPr>
@@ -2120,7 +2120,7 @@
                 <w:noProof/>
                 <w:webHidden/>
               </w:rPr>
-              <w:instrText xml:space="preserve"> PAGEREF _Toc60495096 \h </w:instrText>
+              <w:instrText xml:space="preserve"> PAGEREF _Toc60524300 \h </w:instrText>
             </w:r>
             <w:r>
               <w:rPr>
@@ -2168,7 +2168,7 @@
               <w:lang w:val="en-MX"/>
             </w:rPr>
           </w:pPr>
-          <w:hyperlink w:anchor="_Toc60495097" w:history="1">
+          <w:hyperlink w:anchor="_Toc60524301" w:history="1">
             <w:r>
               <w:rPr>
                 <w:rStyle w:val="Hyperlink"/>
@@ -2197,7 +2197,7 @@
                 <w:highlight w:val="white"/>
                 <w:lang w:val="es-ES"/>
               </w:rPr>
-              <w:t>4.2.1 Análisis de tablero y jugadas predefinidas</w:t>
+              <w:t>Análisis de tablero y jugadas predefinidas</w:t>
             </w:r>
             <w:r>
               <w:rPr>
@@ -2218,7 +2218,7 @@
                 <w:noProof/>
                 <w:webHidden/>
               </w:rPr>
-              <w:instrText xml:space="preserve"> PAGEREF _Toc60495097 \h </w:instrText>
+              <w:instrText xml:space="preserve"> PAGEREF _Toc60524301 \h </w:instrText>
             </w:r>
             <w:r>
               <w:rPr>
@@ -2266,7 +2266,7 @@
               <w:lang w:val="en-MX"/>
             </w:rPr>
           </w:pPr>
-          <w:hyperlink w:anchor="_Toc60495098" w:history="1">
+          <w:hyperlink w:anchor="_Toc60524302" w:history="1">
             <w:r>
               <w:rPr>
                 <w:rStyle w:val="Hyperlink"/>
@@ -2295,7 +2295,7 @@
                 <w:highlight w:val="white"/>
                 <w:lang w:val="es-ES"/>
               </w:rPr>
-              <w:t>4.2.2 Muestreo de fichas desconocidas</w:t>
+              <w:t>Muestreo de fichas desconocidas</w:t>
             </w:r>
             <w:r>
               <w:rPr>
@@ -2316,7 +2316,7 @@
                 <w:noProof/>
                 <w:webHidden/>
               </w:rPr>
-              <w:instrText xml:space="preserve"> PAGEREF _Toc60495098 \h </w:instrText>
+              <w:instrText xml:space="preserve"> PAGEREF _Toc60524302 \h </w:instrText>
             </w:r>
             <w:r>
               <w:rPr>
@@ -2336,7 +2336,7 @@
                 <w:noProof/>
                 <w:webHidden/>
               </w:rPr>
-              <w:t>10</w:t>
+              <w:t>11</w:t>
             </w:r>
             <w:r>
               <w:rPr>
@@ -2364,7 +2364,7 @@
               <w:lang w:val="en-MX"/>
             </w:rPr>
           </w:pPr>
-          <w:hyperlink w:anchor="_Toc60495099" w:history="1">
+          <w:hyperlink w:anchor="_Toc60524303" w:history="1">
             <w:r>
               <w:rPr>
                 <w:rStyle w:val="Hyperlink"/>
@@ -2393,7 +2393,7 @@
                 <w:highlight w:val="white"/>
                 <w:lang w:val="es-ES"/>
               </w:rPr>
-              <w:t>4.2.3 Búsqueda en árbol de juego con información perfecta</w:t>
+              <w:t>Búsqueda en árbol de juego con información perfecta</w:t>
             </w:r>
             <w:r>
               <w:rPr>
@@ -2414,7 +2414,7 @@
                 <w:noProof/>
                 <w:webHidden/>
               </w:rPr>
-              <w:instrText xml:space="preserve"> PAGEREF _Toc60495099 \h </w:instrText>
+              <w:instrText xml:space="preserve"> PAGEREF _Toc60524303 \h </w:instrText>
             </w:r>
             <w:r>
               <w:rPr>
@@ -2461,7 +2461,7 @@
               <w:lang w:val="en-MX"/>
             </w:rPr>
           </w:pPr>
-          <w:hyperlink w:anchor="_Toc60495100" w:history="1">
+          <w:hyperlink w:anchor="_Toc60524304" w:history="1">
             <w:r>
               <w:rPr>
                 <w:rStyle w:val="Hyperlink"/>
@@ -2489,7 +2489,7 @@
                 <w:highlight w:val="white"/>
                 <w:lang w:val="es-ES"/>
               </w:rPr>
-              <w:t>4.3 Estándares utilizados</w:t>
+              <w:t>Estándares utilizados</w:t>
             </w:r>
             <w:r>
               <w:rPr>
@@ -2510,7 +2510,7 @@
                 <w:noProof/>
                 <w:webHidden/>
               </w:rPr>
-              <w:instrText xml:space="preserve"> PAGEREF _Toc60495100 \h </w:instrText>
+              <w:instrText xml:space="preserve"> PAGEREF _Toc60524304 \h </w:instrText>
             </w:r>
             <w:r>
               <w:rPr>
@@ -2558,7 +2558,7 @@
               <w:lang w:val="en-MX"/>
             </w:rPr>
           </w:pPr>
-          <w:hyperlink w:anchor="_Toc60495101" w:history="1">
+          <w:hyperlink w:anchor="_Toc60524305" w:history="1">
             <w:r>
               <w:rPr>
                 <w:rStyle w:val="Hyperlink"/>
@@ -2586,7 +2586,7 @@
                 <w:noProof/>
                 <w:highlight w:val="white"/>
               </w:rPr>
-              <w:t>5. Implementación</w:t>
+              <w:t>Implementación</w:t>
             </w:r>
             <w:r>
               <w:rPr>
@@ -2607,7 +2607,7 @@
                 <w:noProof/>
                 <w:webHidden/>
               </w:rPr>
-              <w:instrText xml:space="preserve"> PAGEREF _Toc60495101 \h </w:instrText>
+              <w:instrText xml:space="preserve"> PAGEREF _Toc60524305 \h </w:instrText>
             </w:r>
             <w:r>
               <w:rPr>
@@ -2628,6 +2628,294 @@
                 <w:webHidden/>
               </w:rPr>
               <w:t>12</w:t>
+            </w:r>
+            <w:r>
+              <w:rPr>
+                <w:noProof/>
+                <w:webHidden/>
+              </w:rPr>
+              <w:fldChar w:fldCharType="end"/>
+            </w:r>
+          </w:hyperlink>
+        </w:p>
+        <w:p>
+          <w:pPr>
+            <w:pStyle w:val="TOC2"/>
+            <w:tabs>
+              <w:tab w:val="left" w:pos="960"/>
+              <w:tab w:val="right" w:leader="dot" w:pos="8828"/>
+            </w:tabs>
+            <w:rPr>
+              <w:rFonts w:eastAsiaTheme="minorEastAsia" w:cstheme="minorBidi"/>
+              <w:smallCaps w:val="0"/>
+              <w:noProof/>
+              <w:sz w:val="24"/>
+              <w:szCs w:val="24"/>
+              <w:lang w:val="en-MX"/>
+            </w:rPr>
+          </w:pPr>
+          <w:hyperlink w:anchor="_Toc60524306" w:history="1">
+            <w:r>
+              <w:rPr>
+                <w:rStyle w:val="Hyperlink"/>
+                <w:noProof/>
+                <w:highlight w:val="white"/>
+                <w:lang w:val="es-ES"/>
+              </w:rPr>
+              <w:t>5.1</w:t>
+            </w:r>
+            <w:r>
+              <w:rPr>
+                <w:rFonts w:eastAsiaTheme="minorEastAsia" w:cstheme="minorBidi"/>
+                <w:smallCaps w:val="0"/>
+                <w:noProof/>
+                <w:sz w:val="24"/>
+                <w:szCs w:val="24"/>
+                <w:lang w:val="en-MX"/>
+              </w:rPr>
+              <w:tab/>
+            </w:r>
+            <w:r>
+              <w:rPr>
+                <w:rStyle w:val="Hyperlink"/>
+                <w:noProof/>
+                <w:highlight w:val="white"/>
+                <w:lang w:val="es-ES"/>
+              </w:rPr>
+              <w:t>Implementación de MCTS</w:t>
+            </w:r>
+            <w:r>
+              <w:rPr>
+                <w:noProof/>
+                <w:webHidden/>
+              </w:rPr>
+              <w:tab/>
+            </w:r>
+            <w:r>
+              <w:rPr>
+                <w:noProof/>
+                <w:webHidden/>
+              </w:rPr>
+              <w:fldChar w:fldCharType="begin"/>
+            </w:r>
+            <w:r>
+              <w:rPr>
+                <w:noProof/>
+                <w:webHidden/>
+              </w:rPr>
+              <w:instrText xml:space="preserve"> PAGEREF _Toc60524306 \h </w:instrText>
+            </w:r>
+            <w:r>
+              <w:rPr>
+                <w:noProof/>
+                <w:webHidden/>
+              </w:rPr>
+            </w:r>
+            <w:r>
+              <w:rPr>
+                <w:noProof/>
+                <w:webHidden/>
+              </w:rPr>
+              <w:fldChar w:fldCharType="separate"/>
+            </w:r>
+            <w:r>
+              <w:rPr>
+                <w:noProof/>
+                <w:webHidden/>
+              </w:rPr>
+              <w:t>12</w:t>
+            </w:r>
+            <w:r>
+              <w:rPr>
+                <w:noProof/>
+                <w:webHidden/>
+              </w:rPr>
+              <w:fldChar w:fldCharType="end"/>
+            </w:r>
+          </w:hyperlink>
+        </w:p>
+        <w:p>
+          <w:pPr>
+            <w:pStyle w:val="TOC2"/>
+            <w:tabs>
+              <w:tab w:val="left" w:pos="960"/>
+              <w:tab w:val="right" w:leader="dot" w:pos="8828"/>
+            </w:tabs>
+            <w:rPr>
+              <w:rFonts w:eastAsiaTheme="minorEastAsia" w:cstheme="minorBidi"/>
+              <w:smallCaps w:val="0"/>
+              <w:noProof/>
+              <w:sz w:val="24"/>
+              <w:szCs w:val="24"/>
+              <w:lang w:val="en-MX"/>
+            </w:rPr>
+          </w:pPr>
+          <w:hyperlink w:anchor="_Toc60524307" w:history="1">
+            <w:r>
+              <w:rPr>
+                <w:rStyle w:val="Hyperlink"/>
+                <w:noProof/>
+                <w:highlight w:val="white"/>
+                <w:lang w:val="es-ES"/>
+              </w:rPr>
+              <w:t>5.2</w:t>
+            </w:r>
+            <w:r>
+              <w:rPr>
+                <w:rFonts w:eastAsiaTheme="minorEastAsia" w:cstheme="minorBidi"/>
+                <w:smallCaps w:val="0"/>
+                <w:noProof/>
+                <w:sz w:val="24"/>
+                <w:szCs w:val="24"/>
+                <w:lang w:val="en-MX"/>
+              </w:rPr>
+              <w:tab/>
+            </w:r>
+            <w:r>
+              <w:rPr>
+                <w:rStyle w:val="Hyperlink"/>
+                <w:noProof/>
+                <w:highlight w:val="white"/>
+                <w:lang w:val="es-ES"/>
+              </w:rPr>
+              <w:t>Implementación de las reglas de domino</w:t>
+            </w:r>
+            <w:r>
+              <w:rPr>
+                <w:noProof/>
+                <w:webHidden/>
+              </w:rPr>
+              <w:tab/>
+            </w:r>
+            <w:r>
+              <w:rPr>
+                <w:noProof/>
+                <w:webHidden/>
+              </w:rPr>
+              <w:fldChar w:fldCharType="begin"/>
+            </w:r>
+            <w:r>
+              <w:rPr>
+                <w:noProof/>
+                <w:webHidden/>
+              </w:rPr>
+              <w:instrText xml:space="preserve"> PAGEREF _Toc60524307 \h </w:instrText>
+            </w:r>
+            <w:r>
+              <w:rPr>
+                <w:noProof/>
+                <w:webHidden/>
+              </w:rPr>
+            </w:r>
+            <w:r>
+              <w:rPr>
+                <w:noProof/>
+                <w:webHidden/>
+              </w:rPr>
+              <w:fldChar w:fldCharType="separate"/>
+            </w:r>
+            <w:r>
+              <w:rPr>
+                <w:noProof/>
+                <w:webHidden/>
+              </w:rPr>
+              <w:t>12</w:t>
+            </w:r>
+            <w:r>
+              <w:rPr>
+                <w:noProof/>
+                <w:webHidden/>
+              </w:rPr>
+              <w:fldChar w:fldCharType="end"/>
+            </w:r>
+          </w:hyperlink>
+        </w:p>
+        <w:p>
+          <w:pPr>
+            <w:pStyle w:val="TOC2"/>
+            <w:tabs>
+              <w:tab w:val="left" w:pos="960"/>
+              <w:tab w:val="right" w:leader="dot" w:pos="8828"/>
+            </w:tabs>
+            <w:rPr>
+              <w:rFonts w:eastAsiaTheme="minorEastAsia" w:cstheme="minorBidi"/>
+              <w:smallCaps w:val="0"/>
+              <w:noProof/>
+              <w:sz w:val="24"/>
+              <w:szCs w:val="24"/>
+              <w:lang w:val="en-MX"/>
+            </w:rPr>
+          </w:pPr>
+          <w:hyperlink w:anchor="_Toc60524308" w:history="1">
+            <w:r>
+              <w:rPr>
+                <w:rStyle w:val="Hyperlink"/>
+                <w:noProof/>
+                <w:highlight w:val="white"/>
+                <w:lang w:val="es-ES"/>
+              </w:rPr>
+              <w:t>5.3</w:t>
+            </w:r>
+            <w:r>
+              <w:rPr>
+                <w:rFonts w:eastAsiaTheme="minorEastAsia" w:cstheme="minorBidi"/>
+                <w:smallCaps w:val="0"/>
+                <w:noProof/>
+                <w:sz w:val="24"/>
+                <w:szCs w:val="24"/>
+                <w:lang w:val="en-MX"/>
+              </w:rPr>
+              <w:tab/>
+            </w:r>
+            <w:r>
+              <w:rPr>
+                <w:rStyle w:val="Hyperlink"/>
+                <w:noProof/>
+                <w:highlight w:val="white"/>
+                <w:lang w:val="es-ES"/>
+              </w:rPr>
+              <w:t>Módulo de muestreo</w:t>
+            </w:r>
+            <w:r>
+              <w:rPr>
+                <w:noProof/>
+                <w:webHidden/>
+              </w:rPr>
+              <w:tab/>
+            </w:r>
+            <w:r>
+              <w:rPr>
+                <w:noProof/>
+                <w:webHidden/>
+              </w:rPr>
+              <w:fldChar w:fldCharType="begin"/>
+            </w:r>
+            <w:r>
+              <w:rPr>
+                <w:noProof/>
+                <w:webHidden/>
+              </w:rPr>
+              <w:instrText xml:space="preserve"> PAGEREF _Toc60524308 \h </w:instrText>
+            </w:r>
+            <w:r>
+              <w:rPr>
+                <w:noProof/>
+                <w:webHidden/>
+              </w:rPr>
+            </w:r>
+            <w:r>
+              <w:rPr>
+                <w:noProof/>
+                <w:webHidden/>
+              </w:rPr>
+              <w:fldChar w:fldCharType="separate"/>
+            </w:r>
+            <w:r>
+              <w:rPr>
+                <w:noProof/>
+                <w:webHidden/>
+              </w:rPr>
+              <w:t>13</w:t>
             </w:r>
             <w:r>
               <w:rPr>
@@ -2655,7 +2943,7 @@
               <w:lang w:val="en-MX"/>
             </w:rPr>
           </w:pPr>
-          <w:hyperlink w:anchor="_Toc60495102" w:history="1">
+          <w:hyperlink w:anchor="_Toc60524309" w:history="1">
             <w:r>
               <w:rPr>
                 <w:rStyle w:val="Hyperlink"/>
@@ -2683,7 +2971,7 @@
                 <w:noProof/>
                 <w:highlight w:val="white"/>
               </w:rPr>
-              <w:t>5. Validación y Resultados</w:t>
+              <w:t>Validación y Resultados</w:t>
             </w:r>
             <w:r>
               <w:rPr>
@@ -2704,7 +2992,7 @@
                 <w:noProof/>
                 <w:webHidden/>
               </w:rPr>
-              <w:instrText xml:space="preserve"> PAGEREF _Toc60495102 \h </w:instrText>
+              <w:instrText xml:space="preserve"> PAGEREF _Toc60524309 \h </w:instrText>
             </w:r>
             <w:r>
               <w:rPr>
@@ -2724,7 +3012,7 @@
                 <w:noProof/>
                 <w:webHidden/>
               </w:rPr>
-              <w:t>13</w:t>
+              <w:t>14</w:t>
             </w:r>
             <w:r>
               <w:rPr>
@@ -2751,7 +3039,7 @@
               <w:lang w:val="en-MX"/>
             </w:rPr>
           </w:pPr>
-          <w:hyperlink w:anchor="_Toc60495103" w:history="1">
+          <w:hyperlink w:anchor="_Toc60524310" w:history="1">
             <w:r>
               <w:rPr>
                 <w:rStyle w:val="Hyperlink"/>
@@ -2777,7 +3065,23 @@
                 <w:noProof/>
                 <w:highlight w:val="white"/>
               </w:rPr>
-              <w:t>5.1 Validación de MCTS</w:t>
+              <w:t xml:space="preserve">Validación de </w:t>
+            </w:r>
+            <w:r>
+              <w:rPr>
+                <w:rStyle w:val="Hyperlink"/>
+                <w:noProof/>
+                <w:highlight w:val="white"/>
+              </w:rPr>
+              <w:t>M</w:t>
+            </w:r>
+            <w:r>
+              <w:rPr>
+                <w:rStyle w:val="Hyperlink"/>
+                <w:noProof/>
+                <w:highlight w:val="white"/>
+              </w:rPr>
+              <w:t>CTS</w:t>
             </w:r>
             <w:r>
               <w:rPr>
@@ -2798,7 +3102,7 @@
                 <w:noProof/>
                 <w:webHidden/>
               </w:rPr>
-              <w:instrText xml:space="preserve"> PAGEREF _Toc60495103 \h </w:instrText>
+              <w:instrText xml:space="preserve"> PAGEREF _Toc60524310 \h </w:instrText>
             </w:r>
             <w:r>
               <w:rPr>
@@ -2818,7 +3122,7 @@
                 <w:noProof/>
                 <w:webHidden/>
               </w:rPr>
-              <w:t>13</w:t>
+              <w:t>14</w:t>
             </w:r>
             <w:r>
               <w:rPr>
@@ -2845,7 +3149,7 @@
               <w:lang w:val="en-MX"/>
             </w:rPr>
           </w:pPr>
-          <w:hyperlink w:anchor="_Toc60495104" w:history="1">
+          <w:hyperlink w:anchor="_Toc60524311" w:history="1">
             <w:r>
               <w:rPr>
                 <w:rStyle w:val="Hyperlink"/>
@@ -2873,7 +3177,7 @@
                 <w:highlight w:val="white"/>
                 <w:lang w:val="es-ES"/>
               </w:rPr>
-              <w:t>5.2 Sensibilidad de MCTS a su parámetro de búsqueda</w:t>
+              <w:t>Sensibilidad de MCTS a su parámetro de búsqueda</w:t>
             </w:r>
             <w:r>
               <w:rPr>
@@ -2894,7 +3198,7 @@
                 <w:noProof/>
                 <w:webHidden/>
               </w:rPr>
-              <w:instrText xml:space="preserve"> PAGEREF _Toc60495104 \h </w:instrText>
+              <w:instrText xml:space="preserve"> PAGEREF _Toc60524311 \h </w:instrText>
             </w:r>
             <w:r>
               <w:rPr>
@@ -2914,7 +3218,7 @@
                 <w:noProof/>
                 <w:webHidden/>
               </w:rPr>
-              <w:t>14</w:t>
+              <w:t>15</w:t>
             </w:r>
             <w:r>
               <w:rPr>
@@ -2941,7 +3245,7 @@
               <w:lang w:val="en-MX"/>
             </w:rPr>
           </w:pPr>
-          <w:hyperlink w:anchor="_Toc60495105" w:history="1">
+          <w:hyperlink w:anchor="_Toc60524312" w:history="1">
             <w:r>
               <w:rPr>
                 <w:rStyle w:val="Hyperlink"/>
@@ -2969,7 +3273,7 @@
                 <w:highlight w:val="white"/>
                 <w:lang w:val="es-ES"/>
               </w:rPr>
-              <w:t>5.3 Desempeño del sistema</w:t>
+              <w:t>Desempeño del sistema</w:t>
             </w:r>
             <w:r>
               <w:rPr>
@@ -2990,7 +3294,7 @@
                 <w:noProof/>
                 <w:webHidden/>
               </w:rPr>
-              <w:instrText xml:space="preserve"> PAGEREF _Toc60495105 \h </w:instrText>
+              <w:instrText xml:space="preserve"> PAGEREF _Toc60524312 \h </w:instrText>
             </w:r>
             <w:r>
               <w:rPr>
@@ -3010,7 +3314,7 @@
                 <w:noProof/>
                 <w:webHidden/>
               </w:rPr>
-              <w:t>15</w:t>
+              <w:t>16</w:t>
             </w:r>
             <w:r>
               <w:rPr>
@@ -3038,7 +3342,7 @@
               <w:lang w:val="en-MX"/>
             </w:rPr>
           </w:pPr>
-          <w:hyperlink w:anchor="_Toc60495106" w:history="1">
+          <w:hyperlink w:anchor="_Toc60524313" w:history="1">
             <w:r>
               <w:rPr>
                 <w:rStyle w:val="Hyperlink"/>
@@ -3066,7 +3370,7 @@
                 <w:noProof/>
                 <w:highlight w:val="white"/>
               </w:rPr>
-              <w:t>6. Conclusiones</w:t>
+              <w:t>Conclusiones</w:t>
             </w:r>
             <w:r>
               <w:rPr>
@@ -3087,7 +3391,7 @@
                 <w:noProof/>
                 <w:webHidden/>
               </w:rPr>
-              <w:instrText xml:space="preserve"> PAGEREF _Toc60495106 \h </w:instrText>
+              <w:instrText xml:space="preserve"> PAGEREF _Toc60524313 \h </w:instrText>
             </w:r>
             <w:r>
               <w:rPr>
@@ -3107,7 +3411,7 @@
                 <w:noProof/>
                 <w:webHidden/>
               </w:rPr>
-              <w:t>16</w:t>
+              <w:t>17</w:t>
             </w:r>
             <w:r>
               <w:rPr>
@@ -3135,7 +3439,7 @@
               <w:lang w:val="en-MX"/>
             </w:rPr>
           </w:pPr>
-          <w:hyperlink w:anchor="_Toc60495107" w:history="1">
+          <w:hyperlink w:anchor="_Toc60524314" w:history="1">
             <w:r>
               <w:rPr>
                 <w:rStyle w:val="Hyperlink"/>
@@ -3184,7 +3488,7 @@
                 <w:noProof/>
                 <w:webHidden/>
               </w:rPr>
-              <w:instrText xml:space="preserve"> PAGEREF _Toc60495107 \h </w:instrText>
+              <w:instrText xml:space="preserve"> PAGEREF _Toc60524314 \h </w:instrText>
             </w:r>
             <w:r>
               <w:rPr>
@@ -3204,7 +3508,7 @@
                 <w:noProof/>
                 <w:webHidden/>
               </w:rPr>
-              <w:t>17</w:t>
+              <w:t>18</w:t>
             </w:r>
             <w:r>
               <w:rPr>
@@ -3369,9 +3673,8 @@
       <w:pPr>
         <w:pStyle w:val="Heading1"/>
       </w:pPr>
-      <w:bookmarkStart w:id="7" w:name="_Toc60495079"/>
-      <w:r>
-        <w:lastRenderedPageBreak/>
+      <w:bookmarkStart w:id="7" w:name="_Toc60524283"/>
+      <w:r>
         <w:t>Introducción</w:t>
       </w:r>
       <w:bookmarkEnd w:id="7"/>
@@ -3446,7 +3749,7 @@
       <w:pPr>
         <w:pStyle w:val="Heading2"/>
       </w:pPr>
-      <w:bookmarkStart w:id="8" w:name="_Toc60495080"/>
+      <w:bookmarkStart w:id="8" w:name="_Toc60524284"/>
       <w:r>
         <w:t>Contexto</w:t>
       </w:r>
@@ -3539,7 +3842,7 @@
       <w:pPr>
         <w:pStyle w:val="Heading2"/>
       </w:pPr>
-      <w:bookmarkStart w:id="9" w:name="_Toc60495081"/>
+      <w:bookmarkStart w:id="9" w:name="_Toc60524285"/>
       <w:r>
         <w:t>Identificación del problema</w:t>
       </w:r>
@@ -3716,7 +4019,11 @@
         <w:t xml:space="preserve"> de código abierto</w:t>
       </w:r>
       <w:r>
-        <w:t xml:space="preserve"> de un jugador artificial para el juego de dominó (con las reglas que se usan en latinoamérica) que cuente tanto con una licencia que permita su uso comercial así como una interfaz de programación diseñada para su integración a un juego de tiempo real con usuarios humanos.</w:t>
+        <w:t xml:space="preserve"> de un jugador artificial para el juego de dominó (con las reglas que se usan en latinoamérica) que cuente tanto con una licencia que permita su uso comercial así como </w:t>
+      </w:r>
+      <w:r>
+        <w:lastRenderedPageBreak/>
+        <w:t>una interfaz de programación diseñada para su integración a un juego de tiempo real con usuarios humanos.</w:t>
       </w:r>
     </w:p>
     <w:p>
@@ -3759,7 +4066,7 @@
       <w:pPr>
         <w:pStyle w:val="Heading2"/>
       </w:pPr>
-      <w:bookmarkStart w:id="10" w:name="_Toc60495082"/>
+      <w:bookmarkStart w:id="10" w:name="_Toc60524286"/>
       <w:r>
         <w:t>Objetivos</w:t>
       </w:r>
@@ -3808,7 +4115,7 @@
       <w:pPr>
         <w:pStyle w:val="Heading2"/>
       </w:pPr>
-      <w:bookmarkStart w:id="11" w:name="_Toc60495083"/>
+      <w:bookmarkStart w:id="11" w:name="_Toc60524287"/>
       <w:r>
         <w:t>Metodología</w:t>
       </w:r>
@@ -3857,7 +4164,7 @@
       <w:pPr>
         <w:pStyle w:val="Heading2"/>
       </w:pPr>
-      <w:bookmarkStart w:id="12" w:name="_Toc60495084"/>
+      <w:bookmarkStart w:id="12" w:name="_Toc60524288"/>
       <w:r>
         <w:t>Organización del documento</w:t>
       </w:r>
@@ -3929,7 +4236,7 @@
         <w:jc w:val="both"/>
       </w:pPr>
       <w:r>
-        <w:t>Las reglas del dominó</w:t>
+        <w:t>El juego de dominó</w:t>
       </w:r>
     </w:p>
     <w:p>
@@ -3948,7 +4255,7 @@
         <w:jc w:val="both"/>
       </w:pPr>
       <w:r>
-        <w:t>Juegos estocásticos con información imperfecta</w:t>
+        <w:t>Diseño del programa</w:t>
       </w:r>
     </w:p>
     <w:p>
@@ -3967,7 +4274,7 @@
         <w:jc w:val="both"/>
       </w:pPr>
       <w:r>
-        <w:t>El método de Árbol de Búsqueda Montecarlo</w:t>
+        <w:t xml:space="preserve">Implementación </w:t>
       </w:r>
     </w:p>
     <w:p>
@@ -3986,7 +4293,7 @@
         <w:jc w:val="both"/>
       </w:pPr>
       <w:r>
-        <w:t>Diseño del programa</w:t>
+        <w:t>Validación</w:t>
       </w:r>
     </w:p>
     <w:p>
@@ -4005,44 +4312,6 @@
         <w:jc w:val="both"/>
       </w:pPr>
       <w:r>
-        <w:t xml:space="preserve">Implementación </w:t>
-      </w:r>
-    </w:p>
-    <w:p>
-      <w:pPr>
-        <w:numPr>
-          <w:ilvl w:val="0"/>
-          <w:numId w:val="3"/>
-        </w:numPr>
-        <w:pBdr>
-          <w:top w:val="nil"/>
-          <w:left w:val="nil"/>
-          <w:bottom w:val="nil"/>
-          <w:right w:val="nil"/>
-          <w:between w:val="nil"/>
-        </w:pBdr>
-        <w:jc w:val="both"/>
-      </w:pPr>
-      <w:r>
-        <w:t>Validación</w:t>
-      </w:r>
-    </w:p>
-    <w:p>
-      <w:pPr>
-        <w:numPr>
-          <w:ilvl w:val="0"/>
-          <w:numId w:val="3"/>
-        </w:numPr>
-        <w:pBdr>
-          <w:top w:val="nil"/>
-          <w:left w:val="nil"/>
-          <w:bottom w:val="nil"/>
-          <w:right w:val="nil"/>
-          <w:between w:val="nil"/>
-        </w:pBdr>
-        <w:jc w:val="both"/>
-      </w:pPr>
-      <w:r>
         <w:t>Conclusiones</w:t>
       </w:r>
     </w:p>
@@ -4293,7 +4562,7 @@
       <w:pPr>
         <w:pStyle w:val="Heading1"/>
       </w:pPr>
-      <w:bookmarkStart w:id="13" w:name="_Toc60495085"/>
+      <w:bookmarkStart w:id="13" w:name="_Toc60524289"/>
       <w:r>
         <w:lastRenderedPageBreak/>
         <w:t>Análisis</w:t>
@@ -4400,7 +4669,7 @@
       <w:pPr>
         <w:pStyle w:val="Heading2"/>
       </w:pPr>
-      <w:bookmarkStart w:id="14" w:name="_Toc60495086"/>
+      <w:bookmarkStart w:id="14" w:name="_Toc60524290"/>
       <w:r>
         <w:t>Requerimientos funcionales</w:t>
       </w:r>
@@ -4491,7 +4760,7 @@
       <w:pPr>
         <w:pStyle w:val="Heading2"/>
       </w:pPr>
-      <w:bookmarkStart w:id="15" w:name="_Toc60495087"/>
+      <w:bookmarkStart w:id="15" w:name="_Toc60524291"/>
       <w:r>
         <w:t>Requerimientos no funcionales</w:t>
       </w:r>
@@ -4705,7 +4974,7 @@
       <w:pPr>
         <w:pStyle w:val="Heading2"/>
       </w:pPr>
-      <w:bookmarkStart w:id="16" w:name="_Toc60495088"/>
+      <w:bookmarkStart w:id="16" w:name="_Toc60524292"/>
       <w:r>
         <w:t>Restricciones</w:t>
       </w:r>
@@ -4896,7 +5165,7 @@
       <w:pPr>
         <w:pStyle w:val="Heading2"/>
       </w:pPr>
-      <w:bookmarkStart w:id="17" w:name="_Toc60495089"/>
+      <w:bookmarkStart w:id="17" w:name="_Toc60524293"/>
       <w:r>
         <w:t>Trabajos relacionados</w:t>
       </w:r>
@@ -5246,7 +5515,7 @@
           <w:highlight w:val="white"/>
         </w:rPr>
       </w:pPr>
-      <w:bookmarkStart w:id="18" w:name="_Toc60495090"/>
+      <w:bookmarkStart w:id="18" w:name="_Toc60524294"/>
       <w:r>
         <w:rPr>
           <w:highlight w:val="white"/>
@@ -5331,7 +5600,7 @@
           <w:highlight w:val="white"/>
         </w:rPr>
       </w:pPr>
-      <w:bookmarkStart w:id="19" w:name="_Toc60495091"/>
+      <w:bookmarkStart w:id="19" w:name="_Toc60524295"/>
       <w:r>
         <w:rPr>
           <w:highlight w:val="white"/>
@@ -5524,7 +5793,7 @@
           <w:highlight w:val="white"/>
         </w:rPr>
       </w:pPr>
-      <w:bookmarkStart w:id="20" w:name="_Toc60495092"/>
+      <w:bookmarkStart w:id="20" w:name="_Toc60524296"/>
       <w:r>
         <w:rPr>
           <w:highlight w:val="white"/>
@@ -5944,7 +6213,7 @@
           <w:highlight w:val="white"/>
         </w:rPr>
       </w:pPr>
-      <w:bookmarkStart w:id="21" w:name="_Toc60495093"/>
+      <w:bookmarkStart w:id="21" w:name="_Toc60524297"/>
       <w:r>
         <w:rPr>
           <w:highlight w:val="white"/>
@@ -6602,7 +6871,7 @@
           <w:highlight w:val="white"/>
         </w:rPr>
       </w:pPr>
-      <w:bookmarkStart w:id="22" w:name="_Toc60495094"/>
+      <w:bookmarkStart w:id="22" w:name="_Toc60524298"/>
       <w:r>
         <w:rPr>
           <w:highlight w:val="white"/>
@@ -6696,7 +6965,7 @@
           <w:lang w:val="es-ES"/>
         </w:rPr>
       </w:pPr>
-      <w:bookmarkStart w:id="23" w:name="_Toc60495095"/>
+      <w:bookmarkStart w:id="23" w:name="_Toc60524299"/>
       <w:r>
         <w:rPr>
           <w:highlight w:val="white"/>
@@ -6976,7 +7245,7 @@
           <w:lang w:val="es-ES"/>
         </w:rPr>
       </w:pPr>
-      <w:bookmarkStart w:id="24" w:name="_Toc60495096"/>
+      <w:bookmarkStart w:id="24" w:name="_Toc60524300"/>
       <w:r>
         <w:rPr>
           <w:highlight w:val="white"/>
@@ -7440,7 +7709,7 @@
           <w:lang w:val="es-ES"/>
         </w:rPr>
       </w:pPr>
-      <w:bookmarkStart w:id="25" w:name="_Toc60495097"/>
+      <w:bookmarkStart w:id="25" w:name="_Toc60524301"/>
       <w:r>
         <w:rPr>
           <w:highlight w:val="white"/>
@@ -7662,18 +7931,35 @@
     </w:p>
     <w:p>
       <w:pPr>
+        <w:rPr>
+          <w:highlight w:val="white"/>
+          <w:lang w:val="es-ES"/>
+        </w:rPr>
+      </w:pPr>
+    </w:p>
+    <w:p>
+      <w:pPr>
+        <w:rPr>
+          <w:highlight w:val="white"/>
+          <w:lang w:val="es-ES"/>
+        </w:rPr>
+      </w:pPr>
+    </w:p>
+    <w:p>
+      <w:pPr>
         <w:pStyle w:val="Heading3"/>
         <w:rPr>
           <w:highlight w:val="white"/>
           <w:lang w:val="es-ES"/>
         </w:rPr>
       </w:pPr>
-      <w:bookmarkStart w:id="26" w:name="_Toc60495098"/>
-      <w:r>
-        <w:rPr>
-          <w:highlight w:val="white"/>
-          <w:lang w:val="es-ES"/>
-        </w:rPr>
+      <w:bookmarkStart w:id="26" w:name="_Toc60524302"/>
+      <w:r>
+        <w:rPr>
+          <w:highlight w:val="white"/>
+          <w:lang w:val="es-ES"/>
+        </w:rPr>
+        <w:lastRenderedPageBreak/>
         <w:t>Muestreo de fichas desconocidas</w:t>
       </w:r>
       <w:bookmarkEnd w:id="26"/>
@@ -7698,7 +7984,6 @@
           <w:highlight w:val="white"/>
           <w:lang w:val="es-ES"/>
         </w:rPr>
-        <w:lastRenderedPageBreak/>
         <w:t xml:space="preserve">Siguiendo el algoritmo de PIMC, es necesario generar un conjunto de posibles escenarios en los que se </w:t>
       </w:r>
       <w:r>
@@ -7967,7 +8252,7 @@
           <w:lang w:val="es-ES"/>
         </w:rPr>
       </w:pPr>
-      <w:bookmarkStart w:id="27" w:name="_Toc60495099"/>
+      <w:bookmarkStart w:id="27" w:name="_Toc60524303"/>
       <w:r>
         <w:rPr>
           <w:highlight w:val="white"/>
@@ -8293,7 +8578,7 @@
           <w:lang w:val="es-ES"/>
         </w:rPr>
       </w:pPr>
-      <w:bookmarkStart w:id="28" w:name="_Toc60495100"/>
+      <w:bookmarkStart w:id="28" w:name="_Toc60524304"/>
       <w:r>
         <w:rPr>
           <w:highlight w:val="white"/>
@@ -8342,20 +8627,12 @@
     </w:p>
     <w:p>
       <w:pPr>
-        <w:rPr>
-          <w:highlight w:val="white"/>
-          <w:lang w:val="es-ES"/>
-        </w:rPr>
-      </w:pPr>
-    </w:p>
-    <w:p>
-      <w:pPr>
         <w:pStyle w:val="Heading1"/>
         <w:rPr>
           <w:highlight w:val="white"/>
         </w:rPr>
       </w:pPr>
-      <w:bookmarkStart w:id="29" w:name="_Toc60495101"/>
+      <w:bookmarkStart w:id="29" w:name="_Toc60524305"/>
       <w:r>
         <w:rPr>
           <w:highlight w:val="white"/>
@@ -8386,206 +8663,943 @@
           <w:lang w:val="es-ES"/>
         </w:rPr>
       </w:pPr>
-    </w:p>
-    <w:p>
-      <w:pPr>
-        <w:rPr>
-          <w:highlight w:val="white"/>
-          <w:lang w:val="es-ES"/>
-        </w:rPr>
-      </w:pPr>
-    </w:p>
-    <w:p>
-      <w:pPr>
-        <w:rPr>
-          <w:highlight w:val="white"/>
-          <w:lang w:val="es-ES"/>
-        </w:rPr>
-      </w:pPr>
-    </w:p>
-    <w:p>
-      <w:pPr>
-        <w:rPr>
-          <w:highlight w:val="white"/>
-          <w:lang w:val="es-ES"/>
-        </w:rPr>
-      </w:pPr>
-    </w:p>
-    <w:p>
-      <w:pPr>
-        <w:rPr>
-          <w:highlight w:val="white"/>
-          <w:lang w:val="es-ES"/>
-        </w:rPr>
-      </w:pPr>
-    </w:p>
-    <w:p>
-      <w:pPr>
-        <w:rPr>
-          <w:highlight w:val="white"/>
-          <w:lang w:val="es-ES"/>
-        </w:rPr>
-      </w:pPr>
-    </w:p>
-    <w:p>
-      <w:pPr>
-        <w:rPr>
-          <w:highlight w:val="white"/>
-          <w:lang w:val="es-ES"/>
-        </w:rPr>
-      </w:pPr>
-    </w:p>
-    <w:p>
-      <w:pPr>
-        <w:rPr>
-          <w:highlight w:val="white"/>
-          <w:lang w:val="es-ES"/>
-        </w:rPr>
-      </w:pPr>
-    </w:p>
-    <w:p>
-      <w:pPr>
-        <w:rPr>
-          <w:highlight w:val="white"/>
-          <w:lang w:val="es-ES"/>
-        </w:rPr>
-      </w:pPr>
-    </w:p>
-    <w:p>
-      <w:pPr>
-        <w:rPr>
-          <w:highlight w:val="white"/>
-          <w:lang w:val="es-ES"/>
-        </w:rPr>
-      </w:pPr>
-    </w:p>
-    <w:p>
-      <w:pPr>
-        <w:rPr>
-          <w:highlight w:val="white"/>
-          <w:lang w:val="es-ES"/>
-        </w:rPr>
-      </w:pPr>
-    </w:p>
-    <w:p>
-      <w:pPr>
-        <w:rPr>
-          <w:highlight w:val="white"/>
-          <w:lang w:val="es-ES"/>
-        </w:rPr>
-      </w:pPr>
-    </w:p>
-    <w:p>
-      <w:pPr>
-        <w:rPr>
-          <w:highlight w:val="white"/>
-          <w:lang w:val="es-ES"/>
-        </w:rPr>
-      </w:pPr>
-    </w:p>
-    <w:p>
-      <w:pPr>
-        <w:rPr>
-          <w:highlight w:val="white"/>
-          <w:lang w:val="es-ES"/>
-        </w:rPr>
-      </w:pPr>
-    </w:p>
-    <w:p>
-      <w:pPr>
-        <w:rPr>
-          <w:highlight w:val="white"/>
-          <w:lang w:val="es-ES"/>
-        </w:rPr>
-      </w:pPr>
-    </w:p>
-    <w:p>
-      <w:pPr>
-        <w:rPr>
-          <w:highlight w:val="white"/>
-          <w:lang w:val="es-ES"/>
-        </w:rPr>
-      </w:pPr>
-    </w:p>
-    <w:p>
-      <w:pPr>
-        <w:rPr>
-          <w:highlight w:val="white"/>
-          <w:lang w:val="es-ES"/>
-        </w:rPr>
-      </w:pPr>
-    </w:p>
-    <w:p>
-      <w:pPr>
-        <w:rPr>
-          <w:highlight w:val="white"/>
-          <w:lang w:val="es-ES"/>
-        </w:rPr>
-      </w:pPr>
-    </w:p>
-    <w:p>
-      <w:pPr>
-        <w:rPr>
-          <w:highlight w:val="white"/>
-          <w:lang w:val="es-ES"/>
-        </w:rPr>
-      </w:pPr>
-    </w:p>
-    <w:p>
-      <w:pPr>
-        <w:rPr>
-          <w:highlight w:val="white"/>
-          <w:lang w:val="es-ES"/>
-        </w:rPr>
-      </w:pPr>
-    </w:p>
-    <w:p>
-      <w:pPr>
-        <w:rPr>
-          <w:highlight w:val="white"/>
-          <w:lang w:val="es-ES"/>
-        </w:rPr>
-      </w:pPr>
-    </w:p>
-    <w:p>
-      <w:pPr>
-        <w:rPr>
-          <w:highlight w:val="white"/>
-          <w:lang w:val="es-ES"/>
-        </w:rPr>
-      </w:pPr>
-    </w:p>
-    <w:p>
-      <w:pPr>
-        <w:rPr>
-          <w:highlight w:val="white"/>
-          <w:lang w:val="es-ES"/>
-        </w:rPr>
-      </w:pPr>
-    </w:p>
-    <w:p>
-      <w:pPr>
-        <w:rPr>
-          <w:highlight w:val="white"/>
-          <w:lang w:val="es-ES"/>
-        </w:rPr>
-      </w:pPr>
-    </w:p>
-    <w:p>
-      <w:pPr>
-        <w:rPr>
-          <w:highlight w:val="white"/>
-          <w:lang w:val="es-ES"/>
-        </w:rPr>
-      </w:pPr>
-    </w:p>
-    <w:p>
-      <w:pPr>
-        <w:rPr>
-          <w:highlight w:val="white"/>
-          <w:lang w:val="es-ES"/>
-        </w:rPr>
-      </w:pPr>
+      <w:r>
+        <w:rPr>
+          <w:highlight w:val="white"/>
+          <w:lang w:val="es-ES"/>
+        </w:rPr>
+        <w:t>En este capítulo se</w:t>
+      </w:r>
+      <w:r>
+        <w:rPr>
+          <w:highlight w:val="white"/>
+          <w:lang w:val="es-ES"/>
+        </w:rPr>
+        <w:t xml:space="preserve"> describe la implementación del sistema basad</w:t>
+      </w:r>
+      <w:r>
+        <w:rPr>
+          <w:highlight w:val="white"/>
+          <w:lang w:val="es-ES"/>
+        </w:rPr>
+        <w:t>a</w:t>
+      </w:r>
+      <w:r>
+        <w:rPr>
+          <w:highlight w:val="white"/>
+          <w:lang w:val="es-ES"/>
+        </w:rPr>
+        <w:t xml:space="preserve"> en el diseño previamente establecido. </w:t>
+      </w:r>
+      <w:r>
+        <w:rPr>
+          <w:highlight w:val="white"/>
+          <w:lang w:val="es-ES"/>
+        </w:rPr>
+        <w:t xml:space="preserve">Primero se </w:t>
+      </w:r>
+      <w:r>
+        <w:rPr>
+          <w:highlight w:val="white"/>
+          <w:lang w:val="es-ES"/>
+        </w:rPr>
+        <w:t xml:space="preserve">discute la librería utilizada como implementación del algoritmo </w:t>
+      </w:r>
+      <w:proofErr w:type="gramStart"/>
+      <w:r>
+        <w:rPr>
+          <w:highlight w:val="white"/>
+          <w:lang w:val="es-ES"/>
+        </w:rPr>
+        <w:t>MCTS :</w:t>
+      </w:r>
+      <w:proofErr w:type="gramEnd"/>
+      <w:r>
+        <w:rPr>
+          <w:highlight w:val="white"/>
+          <w:lang w:val="es-ES"/>
+        </w:rPr>
+        <w:t xml:space="preserve"> </w:t>
+      </w:r>
+      <w:proofErr w:type="spellStart"/>
+      <w:r>
+        <w:rPr>
+          <w:highlight w:val="white"/>
+          <w:lang w:val="es-ES"/>
+        </w:rPr>
+        <w:t>mctspy</w:t>
+      </w:r>
+      <w:proofErr w:type="spellEnd"/>
+      <w:r>
+        <w:rPr>
+          <w:highlight w:val="white"/>
+          <w:lang w:val="es-ES"/>
+        </w:rPr>
+        <w:t xml:space="preserve">. Posteriormente, se muestra la clase que implementa las reglas del juego de dominó y su integración a </w:t>
+      </w:r>
+      <w:proofErr w:type="spellStart"/>
+      <w:r>
+        <w:rPr>
+          <w:highlight w:val="white"/>
+          <w:lang w:val="es-ES"/>
+        </w:rPr>
+        <w:t>mctspy</w:t>
+      </w:r>
+      <w:proofErr w:type="spellEnd"/>
+      <w:r>
+        <w:rPr>
+          <w:highlight w:val="white"/>
+          <w:lang w:val="es-ES"/>
+        </w:rPr>
+        <w:t>. Por último, se comenta la integración del módulo de muestreo con el algoritmo MCTS</w:t>
+      </w:r>
+    </w:p>
+    <w:p>
+      <w:pPr>
+        <w:rPr>
+          <w:highlight w:val="white"/>
+          <w:lang w:val="es-ES"/>
+        </w:rPr>
+      </w:pPr>
+    </w:p>
+    <w:p>
+      <w:pPr>
+        <w:pStyle w:val="Heading2"/>
+        <w:rPr>
+          <w:highlight w:val="white"/>
+          <w:lang w:val="es-ES"/>
+        </w:rPr>
+      </w:pPr>
+      <w:bookmarkStart w:id="30" w:name="_Toc60524306"/>
+      <w:r>
+        <w:rPr>
+          <w:highlight w:val="white"/>
+          <w:lang w:val="es-ES"/>
+        </w:rPr>
+        <w:t>Implementación de MCTS</w:t>
+      </w:r>
+      <w:bookmarkEnd w:id="30"/>
+    </w:p>
+    <w:p>
+      <w:pPr>
+        <w:rPr>
+          <w:highlight w:val="white"/>
+          <w:lang w:val="es-ES"/>
+        </w:rPr>
+      </w:pPr>
+    </w:p>
+    <w:p>
+      <w:pPr>
+        <w:rPr>
+          <w:highlight w:val="white"/>
+          <w:lang w:val="es-ES"/>
+        </w:rPr>
+      </w:pPr>
+      <w:r>
+        <w:rPr>
+          <w:highlight w:val="white"/>
+          <w:lang w:val="es-ES"/>
+        </w:rPr>
+        <w:t xml:space="preserve">Una parte central del sistema es el algoritmo MCTS. Después de buscar librerías alternativas en el </w:t>
+      </w:r>
+      <w:r>
+        <w:rPr>
+          <w:highlight w:val="white"/>
+          <w:lang w:val="es-ES"/>
+        </w:rPr>
+        <w:t>Índice de Paquetes de Python (</w:t>
+      </w:r>
+      <w:proofErr w:type="spellStart"/>
+      <w:r>
+        <w:rPr>
+          <w:highlight w:val="white"/>
+          <w:lang w:val="es-ES"/>
+        </w:rPr>
+        <w:t>PyPI</w:t>
+      </w:r>
+      <w:proofErr w:type="spellEnd"/>
+      <w:r>
+        <w:rPr>
+          <w:highlight w:val="white"/>
+          <w:lang w:val="es-ES"/>
+        </w:rPr>
+        <w:t xml:space="preserve"> por sus siglas en inglés) se decidió utilizar la librería </w:t>
+      </w:r>
+      <w:proofErr w:type="spellStart"/>
+      <w:r>
+        <w:rPr>
+          <w:highlight w:val="white"/>
+          <w:lang w:val="es-ES"/>
+        </w:rPr>
+        <w:t>mctspy</w:t>
+      </w:r>
+      <w:proofErr w:type="spellEnd"/>
+      <w:r>
+        <w:rPr>
+          <w:highlight w:val="white"/>
+          <w:lang w:val="es-ES"/>
+        </w:rPr>
+        <w:t xml:space="preserve"> de Kamil </w:t>
+      </w:r>
+      <w:proofErr w:type="spellStart"/>
+      <w:r>
+        <w:rPr>
+          <w:highlight w:val="white"/>
+          <w:lang w:val="es-ES"/>
+        </w:rPr>
+        <w:t>Czarnogórski</w:t>
+      </w:r>
+      <w:proofErr w:type="spellEnd"/>
+      <w:r>
+        <w:rPr>
+          <w:highlight w:val="white"/>
+          <w:lang w:val="es-ES"/>
+        </w:rPr>
+        <w:t xml:space="preserve">. El paquete se </w:t>
+      </w:r>
+      <w:r>
+        <w:rPr>
+          <w:highlight w:val="white"/>
+          <w:lang w:val="es-ES"/>
+        </w:rPr>
+        <w:t>encuentra publicado</w:t>
+      </w:r>
+      <w:r>
+        <w:rPr>
+          <w:highlight w:val="white"/>
+          <w:lang w:val="es-ES"/>
+        </w:rPr>
+        <w:t xml:space="preserve"> como código abierto en </w:t>
+      </w:r>
+      <w:proofErr w:type="spellStart"/>
+      <w:r>
+        <w:rPr>
+          <w:highlight w:val="white"/>
+          <w:lang w:val="es-ES"/>
+        </w:rPr>
+        <w:t>Github</w:t>
+      </w:r>
+      <w:proofErr w:type="spellEnd"/>
+      <w:r>
+        <w:rPr>
+          <w:highlight w:val="white"/>
+          <w:lang w:val="es-ES"/>
+        </w:rPr>
+        <w:t xml:space="preserve"> bajo la licencia MIT. </w:t>
+      </w:r>
+    </w:p>
+    <w:p>
+      <w:pPr>
+        <w:rPr>
+          <w:highlight w:val="white"/>
+          <w:lang w:val="es-ES"/>
+        </w:rPr>
+      </w:pPr>
+    </w:p>
+    <w:p>
+      <w:pPr>
+        <w:rPr>
+          <w:highlight w:val="white"/>
+          <w:lang w:val="es-ES"/>
+        </w:rPr>
+      </w:pPr>
+      <w:r>
+        <w:rPr>
+          <w:highlight w:val="white"/>
+          <w:lang w:val="es-ES"/>
+        </w:rPr>
+        <w:t xml:space="preserve">El repositorio </w:t>
+      </w:r>
+      <w:r>
+        <w:rPr>
+          <w:highlight w:val="white"/>
+          <w:lang w:val="es-ES"/>
+        </w:rPr>
+        <w:t>cuenta con escaza</w:t>
+      </w:r>
+      <w:r>
+        <w:rPr>
+          <w:highlight w:val="white"/>
+          <w:lang w:val="es-ES"/>
+        </w:rPr>
+        <w:t xml:space="preserve"> documentación, pero el estilo de programación es claro y sencillo</w:t>
+      </w:r>
+      <w:r>
+        <w:rPr>
+          <w:highlight w:val="white"/>
+          <w:lang w:val="es-ES"/>
+        </w:rPr>
+        <w:t>, lo que facilita la lectura del código fuente</w:t>
+      </w:r>
+      <w:r>
+        <w:rPr>
+          <w:highlight w:val="white"/>
+          <w:lang w:val="es-ES"/>
+        </w:rPr>
+        <w:t xml:space="preserve">. Para poder utilizar </w:t>
+      </w:r>
+      <w:proofErr w:type="spellStart"/>
+      <w:r>
+        <w:rPr>
+          <w:highlight w:val="white"/>
+          <w:lang w:val="es-ES"/>
+        </w:rPr>
+        <w:t>mctspy</w:t>
+      </w:r>
+      <w:proofErr w:type="spellEnd"/>
+      <w:r>
+        <w:rPr>
+          <w:highlight w:val="white"/>
+          <w:lang w:val="es-ES"/>
+        </w:rPr>
+        <w:t xml:space="preserve"> para un juego en particular es necesario implementar una clase que represente el estado del </w:t>
+      </w:r>
+      <w:r>
+        <w:rPr>
+          <w:highlight w:val="white"/>
+          <w:lang w:val="es-ES"/>
+        </w:rPr>
+        <w:t>juego,</w:t>
+      </w:r>
+      <w:r>
+        <w:rPr>
+          <w:highlight w:val="white"/>
+          <w:lang w:val="es-ES"/>
+        </w:rPr>
+        <w:t xml:space="preserve"> así como </w:t>
+      </w:r>
+      <w:r>
+        <w:rPr>
+          <w:highlight w:val="white"/>
+          <w:lang w:val="es-ES"/>
+        </w:rPr>
+        <w:t xml:space="preserve">los </w:t>
+      </w:r>
+      <w:r>
+        <w:rPr>
+          <w:highlight w:val="white"/>
+          <w:lang w:val="es-ES"/>
+        </w:rPr>
+        <w:t xml:space="preserve">métodos que requiere el algoritmo. El repositorio cuenta con un ejemplo de implementación para el juego de gato a partir del cual se puede identificar la interfaz que debe </w:t>
+      </w:r>
+      <w:r>
+        <w:rPr>
+          <w:highlight w:val="white"/>
+          <w:lang w:val="es-ES"/>
+        </w:rPr>
+        <w:t>satisfacer</w:t>
+      </w:r>
+      <w:r>
+        <w:rPr>
+          <w:highlight w:val="white"/>
+          <w:lang w:val="es-ES"/>
+        </w:rPr>
+        <w:t xml:space="preserve"> el estado del juego.</w:t>
+      </w:r>
+    </w:p>
+    <w:p>
+      <w:pPr>
+        <w:rPr>
+          <w:highlight w:val="white"/>
+          <w:lang w:val="es-ES"/>
+        </w:rPr>
+      </w:pPr>
+    </w:p>
+    <w:p>
+      <w:pPr>
+        <w:rPr>
+          <w:highlight w:val="white"/>
+          <w:lang w:val="es-ES"/>
+        </w:rPr>
+      </w:pPr>
+      <w:r>
+        <w:rPr>
+          <w:highlight w:val="white"/>
+          <w:lang w:val="es-ES"/>
+        </w:rPr>
+        <w:t xml:space="preserve">Una vez que se ha implementado la interfaz se puede construir un objeto </w:t>
+      </w:r>
+      <w:proofErr w:type="spellStart"/>
+      <w:r>
+        <w:rPr>
+          <w:i/>
+          <w:iCs/>
+          <w:highlight w:val="white"/>
+          <w:lang w:val="es-ES"/>
+        </w:rPr>
+        <w:t>MonteCarloTreeSearch</w:t>
+      </w:r>
+      <w:proofErr w:type="spellEnd"/>
+      <w:r>
+        <w:rPr>
+          <w:highlight w:val="white"/>
+          <w:lang w:val="es-ES"/>
+        </w:rPr>
+        <w:t xml:space="preserve"> con el cual se puede invocar la ejecución de MCTS. La clase requiere un parámetro que determina el número de iteraciones de MCTS que se ejecutan.</w:t>
+      </w:r>
+    </w:p>
+    <w:p>
+      <w:pPr>
+        <w:rPr>
+          <w:highlight w:val="white"/>
+          <w:lang w:val="es-ES"/>
+        </w:rPr>
+      </w:pPr>
+    </w:p>
+    <w:p>
+      <w:pPr>
+        <w:pStyle w:val="Heading2"/>
+        <w:rPr>
+          <w:highlight w:val="white"/>
+          <w:lang w:val="es-ES"/>
+        </w:rPr>
+      </w:pPr>
+      <w:bookmarkStart w:id="31" w:name="_Toc60524307"/>
+      <w:r>
+        <w:rPr>
+          <w:highlight w:val="white"/>
+          <w:lang w:val="es-ES"/>
+        </w:rPr>
+        <w:t>Implementación de las reglas de domino</w:t>
+      </w:r>
+      <w:bookmarkEnd w:id="31"/>
+    </w:p>
+    <w:p>
+      <w:pPr>
+        <w:rPr>
+          <w:highlight w:val="white"/>
+          <w:lang w:val="es-ES"/>
+        </w:rPr>
+      </w:pPr>
+    </w:p>
+    <w:p>
+      <w:pPr>
+        <w:rPr>
+          <w:highlight w:val="white"/>
+          <w:lang w:val="es-ES"/>
+        </w:rPr>
+      </w:pPr>
+      <w:r>
+        <w:rPr>
+          <w:highlight w:val="white"/>
+          <w:lang w:val="es-ES"/>
+        </w:rPr>
+        <w:t xml:space="preserve">Las reglas del juego se implementaron dentro de la clase que representa el estado del juego. La interfaz que dicha clase debe satisfacer </w:t>
+      </w:r>
+      <w:r>
+        <w:rPr>
+          <w:highlight w:val="white"/>
+          <w:lang w:val="es-ES"/>
+        </w:rPr>
+        <w:t>consiste en</w:t>
+      </w:r>
+      <w:r>
+        <w:rPr>
+          <w:highlight w:val="white"/>
+          <w:lang w:val="es-ES"/>
+        </w:rPr>
+        <w:t xml:space="preserve"> los siguientes métodos:</w:t>
+      </w:r>
+    </w:p>
+    <w:p>
+      <w:pPr>
+        <w:rPr>
+          <w:highlight w:val="white"/>
+          <w:lang w:val="es-ES"/>
+        </w:rPr>
+      </w:pPr>
+    </w:p>
+    <w:p>
+      <w:pPr>
+        <w:pStyle w:val="ListParagraph"/>
+        <w:numPr>
+          <w:ilvl w:val="0"/>
+          <w:numId w:val="9"/>
+        </w:numPr>
+        <w:rPr>
+          <w:highlight w:val="white"/>
+          <w:lang w:val="es-ES"/>
+        </w:rPr>
+      </w:pPr>
+      <w:proofErr w:type="spellStart"/>
+      <w:r>
+        <w:rPr>
+          <w:highlight w:val="white"/>
+          <w:lang w:val="es-ES"/>
+        </w:rPr>
+        <w:t>game_result</w:t>
+      </w:r>
+      <w:proofErr w:type="spellEnd"/>
+    </w:p>
+    <w:p>
+      <w:pPr>
+        <w:pStyle w:val="ListParagraph"/>
+        <w:numPr>
+          <w:ilvl w:val="0"/>
+          <w:numId w:val="9"/>
+        </w:numPr>
+        <w:rPr>
+          <w:highlight w:val="white"/>
+          <w:lang w:val="es-ES"/>
+        </w:rPr>
+      </w:pPr>
+      <w:proofErr w:type="spellStart"/>
+      <w:r>
+        <w:rPr>
+          <w:highlight w:val="white"/>
+          <w:lang w:val="es-ES"/>
+        </w:rPr>
+        <w:t>is_game_over</w:t>
+      </w:r>
+      <w:proofErr w:type="spellEnd"/>
+    </w:p>
+    <w:p>
+      <w:pPr>
+        <w:pStyle w:val="ListParagraph"/>
+        <w:numPr>
+          <w:ilvl w:val="0"/>
+          <w:numId w:val="9"/>
+        </w:numPr>
+        <w:rPr>
+          <w:highlight w:val="white"/>
+          <w:lang w:val="es-ES"/>
+        </w:rPr>
+      </w:pPr>
+      <w:proofErr w:type="spellStart"/>
+      <w:r>
+        <w:rPr>
+          <w:highlight w:val="white"/>
+          <w:lang w:val="es-ES"/>
+        </w:rPr>
+        <w:t>is_move_legal</w:t>
+      </w:r>
+      <w:proofErr w:type="spellEnd"/>
+    </w:p>
+    <w:p>
+      <w:pPr>
+        <w:pStyle w:val="ListParagraph"/>
+        <w:numPr>
+          <w:ilvl w:val="0"/>
+          <w:numId w:val="9"/>
+        </w:numPr>
+        <w:rPr>
+          <w:highlight w:val="white"/>
+          <w:lang w:val="es-ES"/>
+        </w:rPr>
+      </w:pPr>
+      <w:proofErr w:type="spellStart"/>
+      <w:r>
+        <w:rPr>
+          <w:highlight w:val="white"/>
+          <w:lang w:val="es-ES"/>
+        </w:rPr>
+        <w:t>move</w:t>
+      </w:r>
+      <w:proofErr w:type="spellEnd"/>
+    </w:p>
+    <w:p>
+      <w:pPr>
+        <w:pStyle w:val="ListParagraph"/>
+        <w:numPr>
+          <w:ilvl w:val="0"/>
+          <w:numId w:val="9"/>
+        </w:numPr>
+        <w:rPr>
+          <w:highlight w:val="white"/>
+          <w:lang w:val="es-ES"/>
+        </w:rPr>
+      </w:pPr>
+      <w:proofErr w:type="spellStart"/>
+      <w:r>
+        <w:rPr>
+          <w:highlight w:val="white"/>
+          <w:lang w:val="es-ES"/>
+        </w:rPr>
+        <w:t>get_legal_actions</w:t>
+      </w:r>
+      <w:proofErr w:type="spellEnd"/>
+    </w:p>
+    <w:p>
+      <w:pPr>
+        <w:rPr>
+          <w:highlight w:val="white"/>
+          <w:lang w:val="es-ES"/>
+        </w:rPr>
+      </w:pPr>
+    </w:p>
+    <w:p>
+      <w:pPr>
+        <w:rPr>
+          <w:highlight w:val="white"/>
+          <w:lang w:val="es-ES"/>
+        </w:rPr>
+      </w:pPr>
+      <w:r>
+        <w:rPr>
+          <w:highlight w:val="white"/>
+          <w:lang w:val="es-ES"/>
+        </w:rPr>
+        <w:t>Las manos de los jugadores se modelaron como una lista de conjuntos. Cada ficha es representada como un conjunto de dos números que corresponden a los puntos de la pieza. Así, la clase cuenta con los métodos necesarios para transformar el estado del juego de forma consistente con las reglas del dominó.</w:t>
+      </w:r>
+    </w:p>
+    <w:p>
+      <w:pPr>
+        <w:rPr>
+          <w:highlight w:val="white"/>
+          <w:lang w:val="es-ES"/>
+        </w:rPr>
+      </w:pPr>
+    </w:p>
+    <w:p>
+      <w:pPr>
+        <w:rPr>
+          <w:highlight w:val="white"/>
+          <w:lang w:val="es-ES"/>
+        </w:rPr>
+      </w:pPr>
+    </w:p>
+    <w:p>
+      <w:pPr>
+        <w:rPr>
+          <w:highlight w:val="white"/>
+          <w:lang w:val="es-ES"/>
+        </w:rPr>
+      </w:pPr>
+    </w:p>
+    <w:p>
+      <w:pPr>
+        <w:rPr>
+          <w:highlight w:val="white"/>
+          <w:lang w:val="es-ES"/>
+        </w:rPr>
+      </w:pPr>
+    </w:p>
+    <w:p>
+      <w:pPr>
+        <w:pStyle w:val="Heading2"/>
+        <w:rPr>
+          <w:highlight w:val="white"/>
+          <w:lang w:val="es-ES"/>
+        </w:rPr>
+      </w:pPr>
+      <w:bookmarkStart w:id="32" w:name="_Toc60524308"/>
+      <w:r>
+        <w:rPr>
+          <w:highlight w:val="white"/>
+          <w:lang w:val="es-ES"/>
+        </w:rPr>
+        <w:lastRenderedPageBreak/>
+        <w:t>Módulo de muestreo</w:t>
+      </w:r>
+      <w:bookmarkEnd w:id="32"/>
+    </w:p>
+    <w:p>
+      <w:pPr>
+        <w:rPr>
+          <w:highlight w:val="white"/>
+          <w:lang w:val="es-ES"/>
+        </w:rPr>
+      </w:pPr>
+    </w:p>
+    <w:p>
+      <w:pPr>
+        <w:rPr>
+          <w:highlight w:val="white"/>
+          <w:lang w:val="es-ES"/>
+        </w:rPr>
+      </w:pPr>
+    </w:p>
+    <w:p>
+      <w:pPr>
+        <w:rPr>
+          <w:highlight w:val="white"/>
+          <w:lang w:val="es-ES"/>
+        </w:rPr>
+      </w:pPr>
+      <w:r>
+        <w:rPr>
+          <w:highlight w:val="white"/>
+          <w:lang w:val="es-ES"/>
+        </w:rPr>
+        <w:t xml:space="preserve">Por </w:t>
+      </w:r>
+      <w:r>
+        <w:rPr>
+          <w:highlight w:val="white"/>
+          <w:lang w:val="es-ES"/>
+        </w:rPr>
+        <w:t>último,</w:t>
+      </w:r>
+      <w:r>
+        <w:rPr>
+          <w:highlight w:val="white"/>
+          <w:lang w:val="es-ES"/>
+        </w:rPr>
+        <w:t xml:space="preserve"> se implementó un algoritmo de muestreo de las posibles formas de repartir las fichas que no se conocen</w:t>
+      </w:r>
+      <w:r>
+        <w:rPr>
+          <w:highlight w:val="white"/>
+          <w:lang w:val="es-ES"/>
+        </w:rPr>
+        <w:t xml:space="preserve"> como se muestra en el siguiente pseudocódigo</w:t>
+      </w:r>
+      <w:r>
+        <w:rPr>
+          <w:highlight w:val="white"/>
+          <w:lang w:val="es-ES"/>
+        </w:rPr>
+        <w:t xml:space="preserve">. </w:t>
+      </w:r>
+    </w:p>
+    <w:p>
+      <w:pPr>
+        <w:rPr>
+          <w:highlight w:val="white"/>
+          <w:lang w:val="es-ES"/>
+        </w:rPr>
+      </w:pPr>
+    </w:p>
+    <w:p>
+      <w:pPr>
+        <w:rPr>
+          <w:highlight w:val="white"/>
+          <w:lang w:val="es-ES"/>
+        </w:rPr>
+      </w:pPr>
+    </w:p>
+    <w:p>
+      <w:pPr>
+        <w:rPr>
+          <w:highlight w:val="white"/>
+          <w:lang w:val="es-ES"/>
+        </w:rPr>
+      </w:pPr>
+      <w:r>
+        <w:rPr>
+          <w:noProof/>
+        </w:rPr>
+        <mc:AlternateContent>
+          <mc:Choice Requires="wps">
+            <w:drawing>
+              <wp:anchor distT="0" distB="0" distL="114300" distR="114300" simplePos="0" relativeHeight="251676672" behindDoc="0" locked="0" layoutInCell="1" allowOverlap="1" wp14:anchorId="192AC916" wp14:editId="4071C358">
+                <wp:simplePos x="0" y="0"/>
+                <wp:positionH relativeFrom="column">
+                  <wp:posOffset>2540</wp:posOffset>
+                </wp:positionH>
+                <wp:positionV relativeFrom="paragraph">
+                  <wp:posOffset>2472690</wp:posOffset>
+                </wp:positionV>
+                <wp:extent cx="5612130" cy="635"/>
+                <wp:effectExtent l="0" t="0" r="1270" b="12065"/>
+                <wp:wrapTopAndBottom/>
+                <wp:docPr id="5" name="Text Box 5"/>
+                <wp:cNvGraphicFramePr/>
+                <a:graphic xmlns:a="http://schemas.openxmlformats.org/drawingml/2006/main">
+                  <a:graphicData uri="http://schemas.microsoft.com/office/word/2010/wordprocessingShape">
+                    <wps:wsp>
+                      <wps:cNvSpPr txBox="1"/>
+                      <wps:spPr>
+                        <a:xfrm>
+                          <a:off x="0" y="0"/>
+                          <a:ext cx="5612130" cy="635"/>
+                        </a:xfrm>
+                        <a:prstGeom prst="rect">
+                          <a:avLst/>
+                        </a:prstGeom>
+                        <a:solidFill>
+                          <a:prstClr val="white"/>
+                        </a:solidFill>
+                        <a:ln>
+                          <a:noFill/>
+                        </a:ln>
+                      </wps:spPr>
+                      <wps:txbx>
+                        <w:txbxContent>
+                          <w:p>
+                            <w:pPr>
+                              <w:pStyle w:val="Caption"/>
+                              <w:jc w:val="center"/>
+                              <w:rPr>
+                                <w:noProof/>
+                                <w:lang w:val="es-ES"/>
+                              </w:rPr>
+                            </w:pPr>
+                            <w:r>
+                              <w:t xml:space="preserve">Figura </w:t>
+                            </w:r>
+                            <w:r>
+                              <w:fldChar w:fldCharType="begin"/>
+                            </w:r>
+                            <w:r>
+                              <w:instrText xml:space="preserve"> SEQ Figura \* ARABIC </w:instrText>
+                            </w:r>
+                            <w:r>
+                              <w:fldChar w:fldCharType="separate"/>
+                            </w:r>
+                            <w:r>
+                              <w:rPr>
+                                <w:noProof/>
+                              </w:rPr>
+                              <w:t>3</w:t>
+                            </w:r>
+                            <w:r>
+                              <w:fldChar w:fldCharType="end"/>
+                            </w:r>
+                            <w:r>
+                              <w:t xml:space="preserve"> Algoritmo de muestreo</w:t>
+                            </w:r>
+                            <w:r>
+                              <w:t>. Se generan un conjunto de escenarios consistentes con las fichas observadas</w:t>
+                            </w:r>
+                          </w:p>
+                        </w:txbxContent>
+                      </wps:txbx>
+                      <wps:bodyPr rot="0" spcFirstLastPara="0" vertOverflow="overflow" horzOverflow="overflow" vert="horz" wrap="square" lIns="0" tIns="0" rIns="0" bIns="0" numCol="1" spcCol="0" rtlCol="0" fromWordArt="0" anchor="t" anchorCtr="0" forceAA="0" compatLnSpc="1">
+                        <a:prstTxWarp prst="textNoShape">
+                          <a:avLst/>
+                        </a:prstTxWarp>
+                        <a:spAutoFit/>
+                      </wps:bodyPr>
+                    </wps:wsp>
+                  </a:graphicData>
+                </a:graphic>
+              </wp:anchor>
+            </w:drawing>
+          </mc:Choice>
+          <mc:Fallback>
+            <w:pict>
+              <v:shape w14:anchorId="192AC916" id="Text Box 5" o:spid="_x0000_s1028" type="#_x0000_t202" style="position:absolute;margin-left:.2pt;margin-top:194.7pt;width:441.9pt;height:.05pt;z-index:251676672;visibility:visible;mso-wrap-style:square;mso-wrap-distance-left:9pt;mso-wrap-distance-top:0;mso-wrap-distance-right:9pt;mso-wrap-distance-bottom:0;mso-position-horizontal:absolute;mso-position-horizontal-relative:text;mso-position-vertical:absolute;mso-position-vertical-relative:text;v-text-anchor:top" o:gfxdata="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" stroked="f">
+                <v:textbox style="mso-fit-shape-to-text:t" inset="0,0,0,0">
+                  <w:txbxContent>
+                    <w:p>
+                      <w:pPr>
+                        <w:pStyle w:val="Caption"/>
+                        <w:jc w:val="center"/>
+                        <w:rPr>
+                          <w:noProof/>
+                          <w:lang w:val="es-ES"/>
+                        </w:rPr>
+                      </w:pPr>
+                      <w:r>
+                        <w:t xml:space="preserve">Figura </w:t>
+                      </w:r>
+                      <w:r>
+                        <w:fldChar w:fldCharType="begin"/>
+                      </w:r>
+                      <w:r>
+                        <w:instrText xml:space="preserve"> SEQ Figura \* ARABIC </w:instrText>
+                      </w:r>
+                      <w:r>
+                        <w:fldChar w:fldCharType="separate"/>
+                      </w:r>
+                      <w:r>
+                        <w:rPr>
+                          <w:noProof/>
+                        </w:rPr>
+                        <w:t>3</w:t>
+                      </w:r>
+                      <w:r>
+                        <w:fldChar w:fldCharType="end"/>
+                      </w:r>
+                      <w:r>
+                        <w:t xml:space="preserve"> Algoritmo de muestreo</w:t>
+                      </w:r>
+                      <w:r>
+                        <w:t>. Se generan un conjunto de escenarios consistentes con las fichas observadas</w:t>
+                      </w:r>
+                    </w:p>
+                  </w:txbxContent>
+                </v:textbox>
+                <w10:wrap type="topAndBottom"/>
+              </v:shape>
+            </w:pict>
+          </mc:Fallback>
+        </mc:AlternateContent>
+      </w:r>
+      <w:r>
+        <w:rPr>
+          <w:noProof/>
+          <w:lang w:val="es-ES"/>
+        </w:rPr>
+        <w:drawing>
+          <wp:anchor distT="0" distB="0" distL="114300" distR="114300" simplePos="0" relativeHeight="251674624" behindDoc="0" locked="0" layoutInCell="1" allowOverlap="1" wp14:anchorId="32335E10" wp14:editId="42146144">
+            <wp:simplePos x="0" y="0"/>
+            <wp:positionH relativeFrom="column">
+              <wp:posOffset>2540</wp:posOffset>
+            </wp:positionH>
+            <wp:positionV relativeFrom="paragraph">
+              <wp:posOffset>0</wp:posOffset>
+            </wp:positionV>
+            <wp:extent cx="5612130" cy="2415540"/>
+            <wp:effectExtent l="0" t="0" r="1270" b="0"/>
+            <wp:wrapTopAndBottom/>
+            <wp:docPr id="2" name="Picture 2" descr="Graphical user interface, text, application, email&#10;&#10;Description automatically generated"/>
+            <wp:cNvGraphicFramePr>
+              <a:graphicFrameLocks xmlns:a="http://schemas.openxmlformats.org/drawingml/2006/main" noChangeAspect="1"/>
+            </wp:cNvGraphicFramePr>
+            <a:graphic xmlns:a="http://schemas.openxmlformats.org/drawingml/2006/main">
+              <a:graphicData uri="http://schemas.openxmlformats.org/drawingml/2006/picture">
+                <pic:pic xmlns:pic="http://schemas.openxmlformats.org/drawingml/2006/picture">
+                  <pic:nvPicPr>
+                    <pic:cNvPr id="2" name="Picture 2" descr="Graphical user interface, text, application, email&#10;&#10;Description automatically generated"/>
+                    <pic:cNvPicPr/>
+                  </pic:nvPicPr>
+                  <pic:blipFill>
+                    <a:blip r:embed="rId11">
+                      <a:extLst>
+                        <a:ext uri="{28A0092B-C50C-407E-A947-70E740481C1C}">
+                          <a14:useLocalDpi xmlns:a14="http://schemas.microsoft.com/office/drawing/2010/main" val="0"/>
+                        </a:ext>
+                      </a:extLst>
+                    </a:blip>
+                    <a:stretch>
+                      <a:fillRect/>
+                    </a:stretch>
+                  </pic:blipFill>
+                  <pic:spPr>
+                    <a:xfrm>
+                      <a:off x="0" y="0"/>
+                      <a:ext cx="5612130" cy="2415540"/>
+                    </a:xfrm>
+                    <a:prstGeom prst="rect">
+                      <a:avLst/>
+                    </a:prstGeom>
+                  </pic:spPr>
+                </pic:pic>
+              </a:graphicData>
+            </a:graphic>
+            <wp14:sizeRelH relativeFrom="page">
+              <wp14:pctWidth>0</wp14:pctWidth>
+            </wp14:sizeRelH>
+            <wp14:sizeRelV relativeFrom="page">
+              <wp14:pctHeight>0</wp14:pctHeight>
+            </wp14:sizeRelV>
+          </wp:anchor>
+        </w:drawing>
+      </w:r>
+    </w:p>
+    <w:p>
+      <w:pPr>
+        <w:rPr>
+          <w:highlight w:val="white"/>
+          <w:lang w:val="es-ES"/>
+        </w:rPr>
+      </w:pPr>
+      <w:r>
+        <w:rPr>
+          <w:highlight w:val="white"/>
+          <w:lang w:val="es-ES"/>
+        </w:rPr>
+        <w:t xml:space="preserve">En el algoritmo de la figura anterior se </w:t>
+      </w:r>
+      <w:r>
+        <w:rPr>
+          <w:highlight w:val="white"/>
+          <w:lang w:val="es-ES"/>
+        </w:rPr>
+        <w:t>representa la mano de cada jugador como un conjunto de fichas para poder explotar las operaciones de conjuntos del lenguaje Python. Primero se calcula una muestra para la mano del primer jugador a la derecha. Luego se calculan las manos de los jugadores posteriores con las fichas que aun no se han repartido.</w:t>
+      </w:r>
     </w:p>
     <w:p>
       <w:pPr>
@@ -8730,7 +9744,7 @@
           <w:highlight w:val="white"/>
         </w:rPr>
       </w:pPr>
-      <w:bookmarkStart w:id="30" w:name="_Toc60495102"/>
+      <w:bookmarkStart w:id="33" w:name="_Toc60524309"/>
       <w:r>
         <w:rPr>
           <w:highlight w:val="white"/>
@@ -8744,7 +9758,7 @@
         </w:rPr>
         <w:t>Resultados</w:t>
       </w:r>
-      <w:bookmarkEnd w:id="30"/>
+      <w:bookmarkEnd w:id="33"/>
     </w:p>
     <w:p>
       <w:pPr>
@@ -8821,14 +9835,14 @@
           <w:highlight w:val="white"/>
         </w:rPr>
       </w:pPr>
-      <w:bookmarkStart w:id="31" w:name="_Toc60495103"/>
+      <w:bookmarkStart w:id="34" w:name="_Toc60524310"/>
       <w:r>
         <w:rPr>
           <w:highlight w:val="white"/>
         </w:rPr>
         <w:t>Validación de MCTS</w:t>
       </w:r>
-      <w:bookmarkEnd w:id="31"/>
+      <w:bookmarkEnd w:id="34"/>
     </w:p>
     <w:p>
       <w:pPr>
@@ -9082,7 +10096,7 @@
                                 <w:noProof/>
                                 <w:lang w:val="en-US"/>
                               </w:rPr>
-                              <w:t>3</w:t>
+                              <w:t>4</w:t>
                             </w:r>
                             <w:r>
                               <w:fldChar w:fldCharType="end"/>
@@ -9127,7 +10141,7 @@
           </mc:Choice>
           <mc:Fallback>
             <w:pict>
-              <v:shape w14:anchorId="0B2F710F" id="Text Box 3" o:spid="_x0000_s1028" type="#_x0000_t202" style="position:absolute;left:0;text-align:left;margin-left:2.05pt;margin-top:281.7pt;width:430.7pt;height:.05pt;z-index:251664384;visibility:visible;mso-wrap-style:square;mso-wrap-distance-left:9pt;mso-wrap-distance-top:0;mso-wrap-distance-right:9pt;mso-wrap-distance-bottom:0;mso-position-horizontal:absolute;mso-position-horizontal-relative:text;mso-position-vertical:absolute;mso-position-vertical-relative:text;v-text-anchor:top" o:gfxdata="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" stroked="f">
+              <v:shape w14:anchorId="0B2F710F" id="Text Box 3" o:spid="_x0000_s1029" type="#_x0000_t202" style="position:absolute;left:0;text-align:left;margin-left:2.05pt;margin-top:281.7pt;width:430.7pt;height:.05pt;z-index:251664384;visibility:visible;mso-wrap-style:square;mso-wrap-distance-left:9pt;mso-wrap-distance-top:0;mso-wrap-distance-right:9pt;mso-wrap-distance-bottom:0;mso-position-horizontal:absolute;mso-position-horizontal-relative:text;mso-position-vertical:absolute;mso-position-vertical-relative:text;v-text-anchor:top" o:gfxdata="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" stroked="f">
                 <v:textbox style="mso-fit-shape-to-text:t" inset="0,0,0,0">
                   <w:txbxContent>
                     <w:p>
@@ -9170,7 +10184,7 @@
                           <w:noProof/>
                           <w:lang w:val="en-US"/>
                         </w:rPr>
-                        <w:t>3</w:t>
+                        <w:t>4</w:t>
                       </w:r>
                       <w:r>
                         <w:fldChar w:fldCharType="end"/>
@@ -9236,7 +10250,7 @@
                     <pic:cNvPicPr/>
                   </pic:nvPicPr>
                   <pic:blipFill>
-                    <a:blip r:embed="rId11">
+                    <a:blip r:embed="rId12">
                       <a:extLst>
                         <a:ext uri="{28A0092B-C50C-407E-A947-70E740481C1C}">
                           <a14:useLocalDpi xmlns:a14="http://schemas.microsoft.com/office/drawing/2010/main" val="0"/>
@@ -9432,7 +10446,7 @@
           <w:lang w:val="es-ES"/>
         </w:rPr>
       </w:pPr>
-      <w:bookmarkStart w:id="32" w:name="_Toc60495104"/>
+      <w:bookmarkStart w:id="35" w:name="_Toc60524311"/>
       <w:r>
         <w:rPr>
           <w:highlight w:val="white"/>
@@ -9440,7 +10454,7 @@
         </w:rPr>
         <w:t>Sensibilidad de MCTS a su parámetro de búsqueda</w:t>
       </w:r>
-      <w:bookmarkEnd w:id="32"/>
+      <w:bookmarkEnd w:id="35"/>
     </w:p>
     <w:p>
       <w:pPr>
@@ -9606,7 +10620,7 @@
                     <pic:cNvPicPr/>
                   </pic:nvPicPr>
                   <pic:blipFill>
-                    <a:blip r:embed="rId12">
+                    <a:blip r:embed="rId13">
                       <a:extLst>
                         <a:ext uri="{28A0092B-C50C-407E-A947-70E740481C1C}">
                           <a14:useLocalDpi xmlns:a14="http://schemas.microsoft.com/office/drawing/2010/main" val="0"/>
@@ -9707,7 +10721,7 @@
                               <w:rPr>
                                 <w:noProof/>
                               </w:rPr>
-                              <w:t>4</w:t>
+                              <w:t>5</w:t>
                             </w:r>
                             <w:r>
                               <w:fldChar w:fldCharType="end"/>
@@ -9732,7 +10746,7 @@
           </mc:Choice>
           <mc:Fallback>
             <w:pict>
-              <v:shape w14:anchorId="52B4EC2E" id="Text Box 9" o:spid="_x0000_s1029" type="#_x0000_t202" style="position:absolute;left:0;text-align:left;margin-left:-1.7pt;margin-top:318.85pt;width:429.45pt;height:.05pt;z-index:251668480;visibility:visible;mso-wrap-style:square;mso-wrap-distance-left:9pt;mso-wrap-distance-top:0;mso-wrap-distance-right:9pt;mso-wrap-distance-bottom:0;mso-position-horizontal:absolute;mso-position-horizontal-relative:text;mso-position-vertical:absolute;mso-position-vertical-relative:text;v-text-anchor:top" o:gfxdata="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" stroked="f">
+              <v:shape w14:anchorId="52B4EC2E" id="Text Box 9" o:spid="_x0000_s1030" type="#_x0000_t202" style="position:absolute;left:0;text-align:left;margin-left:-1.7pt;margin-top:318.85pt;width:429.45pt;height:.05pt;z-index:251668480;visibility:visible;mso-wrap-style:square;mso-wrap-distance-left:9pt;mso-wrap-distance-top:0;mso-wrap-distance-right:9pt;mso-wrap-distance-bottom:0;mso-position-horizontal:absolute;mso-position-horizontal-relative:text;mso-position-vertical:absolute;mso-position-vertical-relative:text;v-text-anchor:top" o:gfxdata="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" stroked="f">
                 <v:textbox style="mso-fit-shape-to-text:t" inset="0,0,0,0">
                   <w:txbxContent>
                     <w:p>
@@ -9763,7 +10777,7 @@
                         <w:rPr>
                           <w:noProof/>
                         </w:rPr>
-                        <w:t>4</w:t>
+                        <w:t>5</w:t>
                       </w:r>
                       <w:r>
                         <w:fldChar w:fldCharType="end"/>
@@ -10024,7 +11038,7 @@
           <w:lang w:val="es-ES"/>
         </w:rPr>
       </w:pPr>
-      <w:bookmarkStart w:id="33" w:name="_Toc60495105"/>
+      <w:bookmarkStart w:id="36" w:name="_Toc60524312"/>
       <w:r>
         <w:rPr>
           <w:highlight w:val="white"/>
@@ -10032,7 +11046,7 @@
         </w:rPr>
         <w:t>Desempeño del sistema</w:t>
       </w:r>
-      <w:bookmarkEnd w:id="33"/>
+      <w:bookmarkEnd w:id="36"/>
     </w:p>
     <w:p>
       <w:pPr>
@@ -10588,7 +11602,7 @@
           <w:highlight w:val="white"/>
         </w:rPr>
       </w:pPr>
-      <w:bookmarkStart w:id="34" w:name="_Toc60495106"/>
+      <w:bookmarkStart w:id="37" w:name="_Toc60524313"/>
       <w:r>
         <w:rPr>
           <w:highlight w:val="white"/>
@@ -10608,7 +11622,7 @@
         </w:rPr>
         <w:t>nclusiones</w:t>
       </w:r>
-      <w:bookmarkEnd w:id="34"/>
+      <w:bookmarkEnd w:id="37"/>
     </w:p>
     <w:p>
       <w:pPr>
@@ -11324,7 +12338,7 @@
           <w:highlight w:val="white"/>
         </w:rPr>
       </w:pPr>
-      <w:bookmarkStart w:id="35" w:name="_Toc60495107"/>
+      <w:bookmarkStart w:id="38" w:name="_Toc60524314"/>
       <w:r>
         <w:rPr>
           <w:highlight w:val="white"/>
@@ -11332,7 +12346,7 @@
         <w:lastRenderedPageBreak/>
         <w:t>Referencias</w:t>
       </w:r>
-      <w:bookmarkEnd w:id="35"/>
+      <w:bookmarkEnd w:id="38"/>
     </w:p>
     <w:p>
       <w:pPr>
@@ -11427,7 +12441,7 @@
         </w:rPr>
         <w:t xml:space="preserve">Recuperado de </w:t>
       </w:r>
-      <w:hyperlink r:id="rId13">
+      <w:hyperlink r:id="rId14">
         <w:r>
           <w:rPr>
             <w:rFonts w:ascii="Roboto" w:eastAsia="Roboto" w:hAnsi="Roboto" w:cs="Roboto"/>
@@ -11542,7 +12556,7 @@
         </w:rPr>
         <w:t xml:space="preserve">, 303-358. </w:t>
       </w:r>
-      <w:hyperlink r:id="rId14">
+      <w:hyperlink r:id="rId15">
         <w:r>
           <w:rPr>
             <w:rFonts w:ascii="Calibri" w:eastAsia="Calibri" w:hAnsi="Calibri" w:cs="Calibri"/>
@@ -11683,8 +12697,8 @@
       </w:pPr>
     </w:p>
     <w:sectPr>
-      <w:footerReference w:type="even" r:id="rId15"/>
-      <w:footerReference w:type="default" r:id="rId16"/>
+      <w:footerReference w:type="even" r:id="rId16"/>
+      <w:footerReference w:type="default" r:id="rId17"/>
       <w:pgSz w:w="12240" w:h="15840"/>
       <w:pgMar w:top="1417" w:right="1701" w:bottom="1417" w:left="1701" w:header="708" w:footer="708" w:gutter="0"/>
       <w:pgNumType w:start="1"/>
@@ -12153,6 +13167,119 @@
     </w:lvl>
   </w:abstractNum>
   <w:abstractNum w:abstractNumId="3" w15:restartNumberingAfterBreak="0">
+    <w:nsid w:val="307A7691"/>
+    <w:multiLevelType w:val="hybridMultilevel"/>
+    <w:tmpl w:val="FA70244C"/>
+    <w:lvl w:ilvl="0" w:tplc="04090001">
+      <w:start w:val="1"/>
+      <w:numFmt w:val="bullet"/>
+      <w:lvlText w:val=""/>
+      <w:lvlJc w:val="left"/>
+      <w:pPr>
+        <w:ind w:left="720" w:hanging="360"/>
+      </w:pPr>
+      <w:rPr>
+        <w:rFonts w:ascii="Symbol" w:hAnsi="Symbol" w:hint="default"/>
+      </w:rPr>
+    </w:lvl>
+    <w:lvl w:ilvl="1" w:tplc="04090003" w:tentative="1">
+      <w:start w:val="1"/>
+      <w:numFmt w:val="bullet"/>
+      <w:lvlText w:val="o"/>
+      <w:lvlJc w:val="left"/>
+      <w:pPr>
+        <w:ind w:left="1440" w:hanging="360"/>
+      </w:pPr>
+      <w:rPr>
+        <w:rFonts w:ascii="Courier New" w:hAnsi="Courier New" w:hint="default"/>
+      </w:rPr>
+    </w:lvl>
+    <w:lvl w:ilvl="2" w:tplc="04090005" w:tentative="1">
+      <w:start w:val="1"/>
+      <w:numFmt w:val="bullet"/>
+      <w:lvlText w:val=""/>
+      <w:lvlJc w:val="left"/>
+      <w:pPr>
+        <w:ind w:left="2160" w:hanging="360"/>
+      </w:pPr>
+      <w:rPr>
+        <w:rFonts w:ascii="Wingdings" w:hAnsi="Wingdings" w:hint="default"/>
+      </w:rPr>
+    </w:lvl>
+    <w:lvl w:ilvl="3" w:tplc="04090001" w:tentative="1">
+      <w:start w:val="1"/>
+      <w:numFmt w:val="bullet"/>
+      <w:lvlText w:val=""/>
+      <w:lvlJc w:val="left"/>
+      <w:pPr>
+        <w:ind w:left="2880" w:hanging="360"/>
+      </w:pPr>
+      <w:rPr>
+        <w:rFonts w:ascii="Symbol" w:hAnsi="Symbol" w:hint="default"/>
+      </w:rPr>
+    </w:lvl>
+    <w:lvl w:ilvl="4" w:tplc="04090003" w:tentative="1">
+      <w:start w:val="1"/>
+      <w:numFmt w:val="bullet"/>
+      <w:lvlText w:val="o"/>
+      <w:lvlJc w:val="left"/>
+      <w:pPr>
+        <w:ind w:left="3600" w:hanging="360"/>
+      </w:pPr>
+      <w:rPr>
+        <w:rFonts w:ascii="Courier New" w:hAnsi="Courier New" w:hint="default"/>
+      </w:rPr>
+    </w:lvl>
+    <w:lvl w:ilvl="5" w:tplc="04090005" w:tentative="1">
+      <w:start w:val="1"/>
+      <w:numFmt w:val="bullet"/>
+      <w:lvlText w:val=""/>
+      <w:lvlJc w:val="left"/>
+      <w:pPr>
+        <w:ind w:left="4320" w:hanging="360"/>
+      </w:pPr>
+      <w:rPr>
+        <w:rFonts w:ascii="Wingdings" w:hAnsi="Wingdings" w:hint="default"/>
+      </w:rPr>
+    </w:lvl>
+    <w:lvl w:ilvl="6" w:tplc="04090001" w:tentative="1">
+      <w:start w:val="1"/>
+      <w:numFmt w:val="bullet"/>
+      <w:lvlText w:val=""/>
+      <w:lvlJc w:val="left"/>
+      <w:pPr>
+        <w:ind w:left="5040" w:hanging="360"/>
+      </w:pPr>
+      <w:rPr>
+        <w:rFonts w:ascii="Symbol" w:hAnsi="Symbol" w:hint="default"/>
+      </w:rPr>
+    </w:lvl>
+    <w:lvl w:ilvl="7" w:tplc="04090003" w:tentative="1">
+      <w:start w:val="1"/>
+      <w:numFmt w:val="bullet"/>
+      <w:lvlText w:val="o"/>
+      <w:lvlJc w:val="left"/>
+      <w:pPr>
+        <w:ind w:left="5760" w:hanging="360"/>
+      </w:pPr>
+      <w:rPr>
+        <w:rFonts w:ascii="Courier New" w:hAnsi="Courier New" w:hint="default"/>
+      </w:rPr>
+    </w:lvl>
+    <w:lvl w:ilvl="8" w:tplc="04090005" w:tentative="1">
+      <w:start w:val="1"/>
+      <w:numFmt w:val="bullet"/>
+      <w:lvlText w:val=""/>
+      <w:lvlJc w:val="left"/>
+      <w:pPr>
+        <w:ind w:left="6480" w:hanging="360"/>
+      </w:pPr>
+      <w:rPr>
+        <w:rFonts w:ascii="Wingdings" w:hAnsi="Wingdings" w:hint="default"/>
+      </w:rPr>
+    </w:lvl>
+  </w:abstractNum>
+  <w:abstractNum w:abstractNumId="4" w15:restartNumberingAfterBreak="0">
     <w:nsid w:val="363E353B"/>
     <w:multiLevelType w:val="multilevel"/>
     <w:tmpl w:val="C2F8225E"/>
@@ -12238,13 +13365,13 @@
       </w:pPr>
     </w:lvl>
   </w:abstractNum>
-  <w:abstractNum w:abstractNumId="4" w15:restartNumberingAfterBreak="0">
+  <w:abstractNum w:abstractNumId="5" w15:restartNumberingAfterBreak="0">
     <w:nsid w:val="3E451661"/>
     <w:multiLevelType w:val="multilevel"/>
     <w:tmpl w:val="2A2E6F28"/>
     <w:numStyleLink w:val="111111"/>
   </w:abstractNum>
-  <w:abstractNum w:abstractNumId="5" w15:restartNumberingAfterBreak="0">
+  <w:abstractNum w:abstractNumId="6" w15:restartNumberingAfterBreak="0">
     <w:nsid w:val="67F853D4"/>
     <w:multiLevelType w:val="multilevel"/>
     <w:tmpl w:val="45789AFA"/>
@@ -12330,7 +13457,7 @@
       </w:pPr>
     </w:lvl>
   </w:abstractNum>
-  <w:abstractNum w:abstractNumId="6" w15:restartNumberingAfterBreak="0">
+  <w:abstractNum w:abstractNumId="7" w15:restartNumberingAfterBreak="0">
     <w:nsid w:val="6BDA5568"/>
     <w:multiLevelType w:val="multilevel"/>
     <w:tmpl w:val="1F4C3112"/>
@@ -12416,7 +13543,7 @@
       </w:pPr>
     </w:lvl>
   </w:abstractNum>
-  <w:abstractNum w:abstractNumId="7" w15:restartNumberingAfterBreak="0">
+  <w:abstractNum w:abstractNumId="8" w15:restartNumberingAfterBreak="0">
     <w:nsid w:val="6D440C10"/>
     <w:multiLevelType w:val="multilevel"/>
     <w:tmpl w:val="5FF232BA"/>
@@ -12531,13 +13658,13 @@
     </w:lvl>
   </w:abstractNum>
   <w:num w:numId="1">
-    <w:abstractNumId w:val="3"/>
+    <w:abstractNumId w:val="4"/>
   </w:num>
   <w:num w:numId="2">
-    <w:abstractNumId w:val="5"/>
+    <w:abstractNumId w:val="6"/>
   </w:num>
   <w:num w:numId="3">
-    <w:abstractNumId w:val="7"/>
+    <w:abstractNumId w:val="8"/>
   </w:num>
   <w:num w:numId="4">
     <w:abstractNumId w:val="0"/>
@@ -12546,13 +13673,16 @@
     <w:abstractNumId w:val="1"/>
   </w:num>
   <w:num w:numId="6">
-    <w:abstractNumId w:val="4"/>
+    <w:abstractNumId w:val="5"/>
   </w:num>
   <w:num w:numId="7">
-    <w:abstractNumId w:val="6"/>
+    <w:abstractNumId w:val="7"/>
   </w:num>
   <w:num w:numId="8">
     <w:abstractNumId w:val="2"/>
+  </w:num>
+  <w:num w:numId="9">
+    <w:abstractNumId w:val="3"/>
   </w:num>
 </w:numbering>
 </file>

</xml_diff>